<commit_message>
zmiany w configach pb3
</commit_message>
<xml_diff>
--- a/adocs/magisterka3.docx
+++ b/adocs/magisterka3.docx
@@ -1,6 +1,6 @@
 
 <file path=word/document.xml><?xml version="1.0" encoding="utf-8"?>
-<w:document xmlns:wpc="http://schemas.microsoft.com/office/word/2010/wordprocessingCanvas" xmlns:mc="http://schemas.openxmlformats.org/markup-compatibility/2006" xmlns:o="urn:schemas-microsoft-com:office:office" xmlns:r="http://schemas.openxmlformats.org/officeDocument/2006/relationships" xmlns:m="http://schemas.openxmlformats.org/officeDocument/2006/math" xmlns:v="urn:schemas-microsoft-com:vml" xmlns:wp14="http://schemas.microsoft.com/office/word/2010/wordprocessingDrawing" xmlns:wp="http://schemas.openxmlformats.org/drawingml/2006/wordprocessingDrawing" xmlns:w10="urn:schemas-microsoft-com:office:word" xmlns:w="http://schemas.openxmlformats.org/wordprocessingml/2006/main" xmlns:w14="http://schemas.microsoft.com/office/word/2010/wordml" xmlns:w15="http://schemas.microsoft.com/office/word/2012/wordml" xmlns:wpg="http://schemas.microsoft.com/office/word/2010/wordprocessingGroup" xmlns:wpi="http://schemas.microsoft.com/office/word/2010/wordprocessingInk" xmlns:wne="http://schemas.microsoft.com/office/word/2006/wordml" xmlns:wps="http://schemas.microsoft.com/office/word/2010/wordprocessingShape" mc:Ignorable="w14 w15 wp14">
+<w:document xmlns:wpc="http://schemas.microsoft.com/office/word/2010/wordprocessingCanvas" xmlns:cx="http://schemas.microsoft.com/office/drawing/2014/chartex" xmlns:mc="http://schemas.openxmlformats.org/markup-compatibility/2006" xmlns:o="urn:schemas-microsoft-com:office:office" xmlns:r="http://schemas.openxmlformats.org/officeDocument/2006/relationships" xmlns:m="http://schemas.openxmlformats.org/officeDocument/2006/math" xmlns:v="urn:schemas-microsoft-com:vml" xmlns:wp14="http://schemas.microsoft.com/office/word/2010/wordprocessingDrawing" xmlns:wp="http://schemas.openxmlformats.org/drawingml/2006/wordprocessingDrawing" xmlns:w10="urn:schemas-microsoft-com:office:word" xmlns:w="http://schemas.openxmlformats.org/wordprocessingml/2006/main" xmlns:w14="http://schemas.microsoft.com/office/word/2010/wordml" xmlns:w15="http://schemas.microsoft.com/office/word/2012/wordml" xmlns:w16se="http://schemas.microsoft.com/office/word/2015/wordml/symex" xmlns:wpg="http://schemas.microsoft.com/office/word/2010/wordprocessingGroup" xmlns:wpi="http://schemas.microsoft.com/office/word/2010/wordprocessingInk" xmlns:wne="http://schemas.microsoft.com/office/word/2006/wordml" xmlns:wps="http://schemas.microsoft.com/office/word/2010/wordprocessingShape" mc:Ignorable="w14 w15 w16se wp14">
   <w:body>
     <w:p>
       <w:pPr>
@@ -1541,6 +1541,7 @@
           <w:id w:val="-941674781"/>
           <w:citation/>
         </w:sdtPr>
+        <w:sdtEndPr/>
         <w:sdtContent>
           <w:r>
             <w:rPr>
@@ -1671,6 +1672,7 @@
           <w:id w:val="1668826084"/>
           <w:citation/>
         </w:sdtPr>
+        <w:sdtEndPr/>
         <w:sdtContent>
           <w:r>
             <w:rPr>
@@ -1766,6 +1768,7 @@
           <w:id w:val="-134867159"/>
           <w:citation/>
         </w:sdtPr>
+        <w:sdtEndPr/>
         <w:sdtContent>
           <w:r>
             <w:rPr>
@@ -1908,6 +1911,7 @@
           <w:id w:val="-2048363360"/>
           <w:citation/>
         </w:sdtPr>
+        <w:sdtEndPr/>
         <w:sdtContent>
           <w:r>
             <w:rPr>
@@ -2024,6 +2028,7 @@
           <w:id w:val="-30575133"/>
           <w:citation/>
         </w:sdtPr>
+        <w:sdtEndPr/>
         <w:sdtContent>
           <w:r>
             <w:rPr>
@@ -2201,6 +2206,7 @@
           <w:id w:val="-23099980"/>
           <w:citation/>
         </w:sdtPr>
+        <w:sdtEndPr/>
         <w:sdtContent>
           <w:r>
             <w:rPr>
@@ -2257,6 +2263,7 @@
           <w:id w:val="-941690161"/>
           <w:citation/>
         </w:sdtPr>
+        <w:sdtEndPr/>
         <w:sdtContent>
           <w:r>
             <w:rPr>
@@ -2313,6 +2320,7 @@
           <w:id w:val="1621185094"/>
           <w:citation/>
         </w:sdtPr>
+        <w:sdtEndPr/>
         <w:sdtContent>
           <w:r>
             <w:rPr>
@@ -2417,6 +2425,7 @@
           <w:id w:val="215630550"/>
           <w:citation/>
         </w:sdtPr>
+        <w:sdtEndPr/>
         <w:sdtContent>
           <w:r>
             <w:rPr>
@@ -2553,6 +2562,7 @@
           <w:id w:val="453992847"/>
           <w:citation/>
         </w:sdtPr>
+        <w:sdtEndPr/>
         <w:sdtContent>
           <w:r>
             <w:rPr>
@@ -2957,6 +2967,7 @@
           <w:id w:val="-1137721504"/>
           <w:citation/>
         </w:sdtPr>
+        <w:sdtEndPr/>
         <w:sdtContent>
           <w:r>
             <w:rPr>
@@ -3139,6 +3150,7 @@
           <w:id w:val="1649557911"/>
           <w:citation/>
         </w:sdtPr>
+        <w:sdtEndPr/>
         <w:sdtContent>
           <w:r>
             <w:rPr>
@@ -12584,14 +12596,27 @@
             <w:r>
               <w:t>(</w:t>
             </w:r>
-            <w:fldSimple w:instr=" SEQ Równanie \* ARABIC ">
-              <w:r>
-                <w:rPr>
-                  <w:noProof/>
-                </w:rPr>
-                <w:t>10</w:t>
-              </w:r>
-            </w:fldSimple>
+            <w:r>
+              <w:fldChar w:fldCharType="begin"/>
+            </w:r>
+            <w:r>
+              <w:instrText xml:space="preserve"> SEQ Równanie \* ARABIC </w:instrText>
+            </w:r>
+            <w:r>
+              <w:fldChar w:fldCharType="separate"/>
+            </w:r>
+            <w:r>
+              <w:rPr>
+                <w:noProof/>
+              </w:rPr>
+              <w:t>10</w:t>
+            </w:r>
+            <w:r>
+              <w:rPr>
+                <w:noProof/>
+              </w:rPr>
+              <w:fldChar w:fldCharType="end"/>
+            </w:r>
             <w:r>
               <w:t>)</w:t>
             </w:r>
@@ -12862,14 +12887,27 @@
             <w:r>
               <w:t>(</w:t>
             </w:r>
-            <w:fldSimple w:instr=" SEQ Równanie \* ARABIC ">
-              <w:r>
-                <w:rPr>
-                  <w:noProof/>
-                </w:rPr>
-                <w:t>11</w:t>
-              </w:r>
-            </w:fldSimple>
+            <w:r>
+              <w:fldChar w:fldCharType="begin"/>
+            </w:r>
+            <w:r>
+              <w:instrText xml:space="preserve"> SEQ Równanie \* ARABIC </w:instrText>
+            </w:r>
+            <w:r>
+              <w:fldChar w:fldCharType="separate"/>
+            </w:r>
+            <w:r>
+              <w:rPr>
+                <w:noProof/>
+              </w:rPr>
+              <w:t>11</w:t>
+            </w:r>
+            <w:r>
+              <w:rPr>
+                <w:noProof/>
+              </w:rPr>
+              <w:fldChar w:fldCharType="end"/>
+            </w:r>
             <w:r>
               <w:t>)</w:t>
             </w:r>
@@ -13543,14 +13581,27 @@
             <w:r>
               <w:t>(</w:t>
             </w:r>
-            <w:fldSimple w:instr=" SEQ Równanie \* ARABIC ">
-              <w:r>
-                <w:rPr>
-                  <w:noProof/>
-                </w:rPr>
-                <w:t>12</w:t>
-              </w:r>
-            </w:fldSimple>
+            <w:r>
+              <w:fldChar w:fldCharType="begin"/>
+            </w:r>
+            <w:r>
+              <w:instrText xml:space="preserve"> SEQ Równanie \* ARABIC </w:instrText>
+            </w:r>
+            <w:r>
+              <w:fldChar w:fldCharType="separate"/>
+            </w:r>
+            <w:r>
+              <w:rPr>
+                <w:noProof/>
+              </w:rPr>
+              <w:t>12</w:t>
+            </w:r>
+            <w:r>
+              <w:rPr>
+                <w:noProof/>
+              </w:rPr>
+              <w:fldChar w:fldCharType="end"/>
+            </w:r>
             <w:r>
               <w:t>)</w:t>
             </w:r>
@@ -14294,14 +14345,27 @@
             <w:r>
               <w:t>(</w:t>
             </w:r>
-            <w:fldSimple w:instr=" SEQ Równanie \* ARABIC ">
-              <w:r>
-                <w:rPr>
-                  <w:noProof/>
-                </w:rPr>
-                <w:t>13</w:t>
-              </w:r>
-            </w:fldSimple>
+            <w:r>
+              <w:fldChar w:fldCharType="begin"/>
+            </w:r>
+            <w:r>
+              <w:instrText xml:space="preserve"> SEQ Równanie \* ARABIC </w:instrText>
+            </w:r>
+            <w:r>
+              <w:fldChar w:fldCharType="separate"/>
+            </w:r>
+            <w:r>
+              <w:rPr>
+                <w:noProof/>
+              </w:rPr>
+              <w:t>13</w:t>
+            </w:r>
+            <w:r>
+              <w:rPr>
+                <w:noProof/>
+              </w:rPr>
+              <w:fldChar w:fldCharType="end"/>
+            </w:r>
             <w:r>
               <w:t>)</w:t>
             </w:r>
@@ -15061,14 +15125,27 @@
             <w:r>
               <w:t>(</w:t>
             </w:r>
-            <w:fldSimple w:instr=" SEQ Równanie \* ARABIC ">
-              <w:r>
-                <w:rPr>
-                  <w:noProof/>
-                </w:rPr>
-                <w:t>14</w:t>
-              </w:r>
-            </w:fldSimple>
+            <w:r>
+              <w:fldChar w:fldCharType="begin"/>
+            </w:r>
+            <w:r>
+              <w:instrText xml:space="preserve"> SEQ Równanie \* ARABIC </w:instrText>
+            </w:r>
+            <w:r>
+              <w:fldChar w:fldCharType="separate"/>
+            </w:r>
+            <w:r>
+              <w:rPr>
+                <w:noProof/>
+              </w:rPr>
+              <w:t>14</w:t>
+            </w:r>
+            <w:r>
+              <w:rPr>
+                <w:noProof/>
+              </w:rPr>
+              <w:fldChar w:fldCharType="end"/>
+            </w:r>
             <w:r>
               <w:t>)</w:t>
             </w:r>
@@ -20551,14 +20628,27 @@
             <w:r>
               <w:t>(</w:t>
             </w:r>
-            <w:fldSimple w:instr=" SEQ Równanie \* ARABIC ">
-              <w:r>
-                <w:rPr>
-                  <w:noProof/>
-                </w:rPr>
-                <w:t>16</w:t>
-              </w:r>
-            </w:fldSimple>
+            <w:r>
+              <w:fldChar w:fldCharType="begin"/>
+            </w:r>
+            <w:r>
+              <w:instrText xml:space="preserve"> SEQ Równanie \* ARABIC </w:instrText>
+            </w:r>
+            <w:r>
+              <w:fldChar w:fldCharType="separate"/>
+            </w:r>
+            <w:r>
+              <w:rPr>
+                <w:noProof/>
+              </w:rPr>
+              <w:t>16</w:t>
+            </w:r>
+            <w:r>
+              <w:rPr>
+                <w:noProof/>
+              </w:rPr>
+              <w:fldChar w:fldCharType="end"/>
+            </w:r>
             <w:r>
               <w:t>)</w:t>
             </w:r>
@@ -21133,14 +21223,27 @@
             <w:r>
               <w:t>(</w:t>
             </w:r>
-            <w:fldSimple w:instr=" SEQ Równanie \* ARABIC ">
-              <w:r>
-                <w:rPr>
-                  <w:noProof/>
-                </w:rPr>
-                <w:t>17</w:t>
-              </w:r>
-            </w:fldSimple>
+            <w:r>
+              <w:fldChar w:fldCharType="begin"/>
+            </w:r>
+            <w:r>
+              <w:instrText xml:space="preserve"> SEQ Równanie \* ARABIC </w:instrText>
+            </w:r>
+            <w:r>
+              <w:fldChar w:fldCharType="separate"/>
+            </w:r>
+            <w:r>
+              <w:rPr>
+                <w:noProof/>
+              </w:rPr>
+              <w:t>17</w:t>
+            </w:r>
+            <w:r>
+              <w:rPr>
+                <w:noProof/>
+              </w:rPr>
+              <w:fldChar w:fldCharType="end"/>
+            </w:r>
             <w:r>
               <w:t>)</w:t>
             </w:r>
@@ -21516,14 +21619,27 @@
             <w:r>
               <w:t>(</w:t>
             </w:r>
-            <w:fldSimple w:instr=" SEQ Równanie \* ARABIC ">
-              <w:r>
-                <w:rPr>
-                  <w:noProof/>
-                </w:rPr>
-                <w:t>18</w:t>
-              </w:r>
-            </w:fldSimple>
+            <w:r>
+              <w:fldChar w:fldCharType="begin"/>
+            </w:r>
+            <w:r>
+              <w:instrText xml:space="preserve"> SEQ Równanie \* ARABIC </w:instrText>
+            </w:r>
+            <w:r>
+              <w:fldChar w:fldCharType="separate"/>
+            </w:r>
+            <w:r>
+              <w:rPr>
+                <w:noProof/>
+              </w:rPr>
+              <w:t>18</w:t>
+            </w:r>
+            <w:r>
+              <w:rPr>
+                <w:noProof/>
+              </w:rPr>
+              <w:fldChar w:fldCharType="end"/>
+            </w:r>
             <w:r>
               <w:t>)</w:t>
             </w:r>
@@ -22290,14 +22406,27 @@
             <w:r>
               <w:t>(</w:t>
             </w:r>
-            <w:fldSimple w:instr=" SEQ Równanie \* ARABIC ">
-              <w:r>
-                <w:rPr>
-                  <w:noProof/>
-                </w:rPr>
-                <w:t>19</w:t>
-              </w:r>
-            </w:fldSimple>
+            <w:r>
+              <w:fldChar w:fldCharType="begin"/>
+            </w:r>
+            <w:r>
+              <w:instrText xml:space="preserve"> SEQ Równanie \* ARABIC </w:instrText>
+            </w:r>
+            <w:r>
+              <w:fldChar w:fldCharType="separate"/>
+            </w:r>
+            <w:r>
+              <w:rPr>
+                <w:noProof/>
+              </w:rPr>
+              <w:t>19</w:t>
+            </w:r>
+            <w:r>
+              <w:rPr>
+                <w:noProof/>
+              </w:rPr>
+              <w:fldChar w:fldCharType="end"/>
+            </w:r>
             <w:r>
               <w:t>)</w:t>
             </w:r>
@@ -22639,14 +22768,27 @@
             <w:r>
               <w:t>(</w:t>
             </w:r>
-            <w:fldSimple w:instr=" SEQ Równanie \* ARABIC ">
-              <w:r>
-                <w:rPr>
-                  <w:noProof/>
-                </w:rPr>
-                <w:t>20</w:t>
-              </w:r>
-            </w:fldSimple>
+            <w:r>
+              <w:fldChar w:fldCharType="begin"/>
+            </w:r>
+            <w:r>
+              <w:instrText xml:space="preserve"> SEQ Równanie \* ARABIC </w:instrText>
+            </w:r>
+            <w:r>
+              <w:fldChar w:fldCharType="separate"/>
+            </w:r>
+            <w:r>
+              <w:rPr>
+                <w:noProof/>
+              </w:rPr>
+              <w:t>20</w:t>
+            </w:r>
+            <w:r>
+              <w:rPr>
+                <w:noProof/>
+              </w:rPr>
+              <w:fldChar w:fldCharType="end"/>
+            </w:r>
             <w:r>
               <w:t>)</w:t>
             </w:r>
@@ -23040,14 +23182,27 @@
             <w:r>
               <w:t>(</w:t>
             </w:r>
-            <w:fldSimple w:instr=" SEQ Równanie \* ARABIC ">
-              <w:r>
-                <w:rPr>
-                  <w:noProof/>
-                </w:rPr>
-                <w:t>21</w:t>
-              </w:r>
-            </w:fldSimple>
+            <w:r>
+              <w:fldChar w:fldCharType="begin"/>
+            </w:r>
+            <w:r>
+              <w:instrText xml:space="preserve"> SEQ Równanie \* ARABIC </w:instrText>
+            </w:r>
+            <w:r>
+              <w:fldChar w:fldCharType="separate"/>
+            </w:r>
+            <w:r>
+              <w:rPr>
+                <w:noProof/>
+              </w:rPr>
+              <w:t>21</w:t>
+            </w:r>
+            <w:r>
+              <w:rPr>
+                <w:noProof/>
+              </w:rPr>
+              <w:fldChar w:fldCharType="end"/>
+            </w:r>
             <w:r>
               <w:t>)</w:t>
             </w:r>
@@ -24308,14 +24463,27 @@
             <w:r>
               <w:t>(</w:t>
             </w:r>
-            <w:fldSimple w:instr=" SEQ Równanie \* ARABIC ">
-              <w:r>
-                <w:rPr>
-                  <w:noProof/>
-                </w:rPr>
-                <w:t>22</w:t>
-              </w:r>
-            </w:fldSimple>
+            <w:r>
+              <w:fldChar w:fldCharType="begin"/>
+            </w:r>
+            <w:r>
+              <w:instrText xml:space="preserve"> SEQ Równanie \* ARABIC </w:instrText>
+            </w:r>
+            <w:r>
+              <w:fldChar w:fldCharType="separate"/>
+            </w:r>
+            <w:r>
+              <w:rPr>
+                <w:noProof/>
+              </w:rPr>
+              <w:t>22</w:t>
+            </w:r>
+            <w:r>
+              <w:rPr>
+                <w:noProof/>
+              </w:rPr>
+              <w:fldChar w:fldCharType="end"/>
+            </w:r>
             <w:r>
               <w:t>)</w:t>
             </w:r>
@@ -24873,14 +25041,27 @@
             <w:r>
               <w:t>(</w:t>
             </w:r>
-            <w:fldSimple w:instr=" SEQ Równanie \* ARABIC ">
-              <w:r>
-                <w:rPr>
-                  <w:noProof/>
-                </w:rPr>
-                <w:t>23</w:t>
-              </w:r>
-            </w:fldSimple>
+            <w:r>
+              <w:fldChar w:fldCharType="begin"/>
+            </w:r>
+            <w:r>
+              <w:instrText xml:space="preserve"> SEQ Równanie \* ARABIC </w:instrText>
+            </w:r>
+            <w:r>
+              <w:fldChar w:fldCharType="separate"/>
+            </w:r>
+            <w:r>
+              <w:rPr>
+                <w:noProof/>
+              </w:rPr>
+              <w:t>23</w:t>
+            </w:r>
+            <w:r>
+              <w:rPr>
+                <w:noProof/>
+              </w:rPr>
+              <w:fldChar w:fldCharType="end"/>
+            </w:r>
             <w:r>
               <w:t>)</w:t>
             </w:r>
@@ -25268,14 +25449,27 @@
             <w:r>
               <w:t>(</w:t>
             </w:r>
-            <w:fldSimple w:instr=" SEQ Równanie \* ARABIC ">
-              <w:r>
-                <w:rPr>
-                  <w:noProof/>
-                </w:rPr>
-                <w:t>24</w:t>
-              </w:r>
-            </w:fldSimple>
+            <w:r>
+              <w:fldChar w:fldCharType="begin"/>
+            </w:r>
+            <w:r>
+              <w:instrText xml:space="preserve"> SEQ Równanie \* ARABIC </w:instrText>
+            </w:r>
+            <w:r>
+              <w:fldChar w:fldCharType="separate"/>
+            </w:r>
+            <w:r>
+              <w:rPr>
+                <w:noProof/>
+              </w:rPr>
+              <w:t>24</w:t>
+            </w:r>
+            <w:r>
+              <w:rPr>
+                <w:noProof/>
+              </w:rPr>
+              <w:fldChar w:fldCharType="end"/>
+            </w:r>
             <w:r>
               <w:t>)</w:t>
             </w:r>
@@ -26138,14 +26332,27 @@
             <w:r>
               <w:t>(</w:t>
             </w:r>
-            <w:fldSimple w:instr=" SEQ Równanie \* ARABIC ">
-              <w:r>
-                <w:rPr>
-                  <w:noProof/>
-                </w:rPr>
-                <w:t>25</w:t>
-              </w:r>
-            </w:fldSimple>
+            <w:r>
+              <w:fldChar w:fldCharType="begin"/>
+            </w:r>
+            <w:r>
+              <w:instrText xml:space="preserve"> SEQ Równanie \* ARABIC </w:instrText>
+            </w:r>
+            <w:r>
+              <w:fldChar w:fldCharType="separate"/>
+            </w:r>
+            <w:r>
+              <w:rPr>
+                <w:noProof/>
+              </w:rPr>
+              <w:t>25</w:t>
+            </w:r>
+            <w:r>
+              <w:rPr>
+                <w:noProof/>
+              </w:rPr>
+              <w:fldChar w:fldCharType="end"/>
+            </w:r>
             <w:r>
               <w:t>)</w:t>
             </w:r>
@@ -27151,14 +27358,27 @@
             <w:r>
               <w:t>(</w:t>
             </w:r>
-            <w:fldSimple w:instr=" SEQ Równanie \* ARABIC ">
-              <w:r>
-                <w:rPr>
-                  <w:noProof/>
-                </w:rPr>
-                <w:t>26</w:t>
-              </w:r>
-            </w:fldSimple>
+            <w:r>
+              <w:fldChar w:fldCharType="begin"/>
+            </w:r>
+            <w:r>
+              <w:instrText xml:space="preserve"> SEQ Równanie \* ARABIC </w:instrText>
+            </w:r>
+            <w:r>
+              <w:fldChar w:fldCharType="separate"/>
+            </w:r>
+            <w:r>
+              <w:rPr>
+                <w:noProof/>
+              </w:rPr>
+              <w:t>26</w:t>
+            </w:r>
+            <w:r>
+              <w:rPr>
+                <w:noProof/>
+              </w:rPr>
+              <w:fldChar w:fldCharType="end"/>
+            </w:r>
             <w:r>
               <w:t>)</w:t>
             </w:r>
@@ -27835,14 +28055,27 @@
             <w:r>
               <w:t>(</w:t>
             </w:r>
-            <w:fldSimple w:instr=" SEQ Równanie \* ARABIC ">
-              <w:r>
-                <w:rPr>
-                  <w:noProof/>
-                </w:rPr>
-                <w:t>27</w:t>
-              </w:r>
-            </w:fldSimple>
+            <w:r>
+              <w:fldChar w:fldCharType="begin"/>
+            </w:r>
+            <w:r>
+              <w:instrText xml:space="preserve"> SEQ Równanie \* ARABIC </w:instrText>
+            </w:r>
+            <w:r>
+              <w:fldChar w:fldCharType="separate"/>
+            </w:r>
+            <w:r>
+              <w:rPr>
+                <w:noProof/>
+              </w:rPr>
+              <w:t>27</w:t>
+            </w:r>
+            <w:r>
+              <w:rPr>
+                <w:noProof/>
+              </w:rPr>
+              <w:fldChar w:fldCharType="end"/>
+            </w:r>
             <w:r>
               <w:t>)</w:t>
             </w:r>
@@ -27924,15 +28157,7 @@
           <w:iCs/>
           <w:szCs w:val="24"/>
         </w:rPr>
-        <w:t>Jako że obliczenia były wykonywane na wielkościach atomowych to w programie użyto jednostek atomowych.</w:t>
-      </w:r>
-      <w:r>
-        <w:rPr>
-          <w:rFonts w:eastAsiaTheme="minorEastAsia"/>
-          <w:iCs/>
-          <w:szCs w:val="24"/>
-        </w:rPr>
-        <w:t xml:space="preserve"> </w:t>
+        <w:t xml:space="preserve">Jako że obliczenia były wykonywane na wielkościach atomowych to w programie użyto jednostek atomowych. </w:t>
       </w:r>
       <w:r>
         <w:rPr>
@@ -28340,6 +28565,220 @@
         </w:rPr>
       </w:pPr>
     </w:p>
+    <w:tbl>
+      <w:tblPr>
+        <w:tblStyle w:val="Tabela-Siatka"/>
+        <w:tblW w:w="0" w:type="auto"/>
+        <w:tblLook w:val="04A0" w:firstRow="1" w:lastRow="0" w:firstColumn="1" w:lastColumn="0" w:noHBand="0" w:noVBand="1"/>
+      </w:tblPr>
+      <w:tblGrid>
+        <w:gridCol w:w="4388"/>
+        <w:gridCol w:w="4389"/>
+      </w:tblGrid>
+      <w:tr>
+        <w:tc>
+          <w:tcPr>
+            <w:tcW w:w="4388" w:type="dxa"/>
+          </w:tcPr>
+          <w:p>
+            <w:pPr>
+              <w:spacing w:line="360" w:lineRule="auto"/>
+              <w:jc w:val="both"/>
+              <w:rPr>
+                <w:rFonts w:eastAsiaTheme="minorEastAsia"/>
+                <w:iCs/>
+                <w:szCs w:val="24"/>
+              </w:rPr>
+            </w:pPr>
+            <w:r>
+              <w:rPr>
+                <w:rFonts w:eastAsiaTheme="minorEastAsia"/>
+                <w:iCs/>
+                <w:szCs w:val="24"/>
+              </w:rPr>
+              <w:lastRenderedPageBreak/>
+              <w:t>Al</w:t>
+            </w:r>
+          </w:p>
+        </w:tc>
+        <w:tc>
+          <w:tcPr>
+            <w:tcW w:w="4389" w:type="dxa"/>
+          </w:tcPr>
+          <w:p>
+            <w:pPr>
+              <w:spacing w:line="360" w:lineRule="auto"/>
+              <w:jc w:val="both"/>
+              <w:rPr>
+                <w:rFonts w:eastAsiaTheme="minorEastAsia"/>
+                <w:iCs/>
+                <w:szCs w:val="24"/>
+              </w:rPr>
+            </w:pPr>
+            <w:r>
+              <w:rPr>
+                <w:rFonts w:eastAsiaTheme="minorEastAsia"/>
+                <w:iCs/>
+                <w:szCs w:val="24"/>
+              </w:rPr>
+              <w:t>1,75</w:t>
+            </w:r>
+          </w:p>
+        </w:tc>
+      </w:tr>
+      <w:tr>
+        <w:tc>
+          <w:tcPr>
+            <w:tcW w:w="4388" w:type="dxa"/>
+          </w:tcPr>
+          <w:p>
+            <w:pPr>
+              <w:spacing w:line="360" w:lineRule="auto"/>
+              <w:jc w:val="both"/>
+              <w:rPr>
+                <w:rFonts w:eastAsiaTheme="minorEastAsia"/>
+                <w:iCs/>
+                <w:szCs w:val="24"/>
+              </w:rPr>
+            </w:pPr>
+            <w:r>
+              <w:rPr>
+                <w:rFonts w:eastAsiaTheme="minorEastAsia"/>
+                <w:iCs/>
+                <w:szCs w:val="24"/>
+              </w:rPr>
+              <w:t>Cd</w:t>
+            </w:r>
+          </w:p>
+        </w:tc>
+        <w:tc>
+          <w:tcPr>
+            <w:tcW w:w="4389" w:type="dxa"/>
+          </w:tcPr>
+          <w:p>
+            <w:pPr>
+              <w:spacing w:line="360" w:lineRule="auto"/>
+              <w:jc w:val="both"/>
+              <w:rPr>
+                <w:rFonts w:eastAsiaTheme="minorEastAsia"/>
+                <w:iCs/>
+                <w:szCs w:val="24"/>
+              </w:rPr>
+            </w:pPr>
+            <w:r>
+              <w:rPr>
+                <w:rFonts w:eastAsiaTheme="minorEastAsia"/>
+                <w:iCs/>
+                <w:szCs w:val="24"/>
+              </w:rPr>
+              <w:t>0,52</w:t>
+            </w:r>
+          </w:p>
+        </w:tc>
+      </w:tr>
+      <w:tr>
+        <w:tc>
+          <w:tcPr>
+            <w:tcW w:w="4388" w:type="dxa"/>
+          </w:tcPr>
+          <w:p>
+            <w:pPr>
+              <w:spacing w:line="360" w:lineRule="auto"/>
+              <w:jc w:val="both"/>
+              <w:rPr>
+                <w:rFonts w:eastAsiaTheme="minorEastAsia"/>
+                <w:iCs/>
+                <w:szCs w:val="24"/>
+              </w:rPr>
+            </w:pPr>
+            <w:r>
+              <w:rPr>
+                <w:rFonts w:eastAsiaTheme="minorEastAsia"/>
+                <w:iCs/>
+                <w:szCs w:val="24"/>
+              </w:rPr>
+              <w:t>Pb</w:t>
+            </w:r>
+          </w:p>
+        </w:tc>
+        <w:tc>
+          <w:tcPr>
+            <w:tcW w:w="4389" w:type="dxa"/>
+          </w:tcPr>
+          <w:p>
+            <w:pPr>
+              <w:spacing w:line="360" w:lineRule="auto"/>
+              <w:jc w:val="both"/>
+              <w:rPr>
+                <w:rFonts w:eastAsiaTheme="minorEastAsia"/>
+                <w:iCs/>
+                <w:szCs w:val="24"/>
+              </w:rPr>
+            </w:pPr>
+            <w:r>
+              <w:rPr>
+                <w:rFonts w:eastAsiaTheme="minorEastAsia"/>
+                <w:iCs/>
+                <w:szCs w:val="24"/>
+              </w:rPr>
+              <w:t>7,2</w:t>
+            </w:r>
+          </w:p>
+        </w:tc>
+      </w:tr>
+      <w:tr>
+        <w:tc>
+          <w:tcPr>
+            <w:tcW w:w="4388" w:type="dxa"/>
+          </w:tcPr>
+          <w:p>
+            <w:pPr>
+              <w:spacing w:line="360" w:lineRule="auto"/>
+              <w:jc w:val="both"/>
+              <w:rPr>
+                <w:rFonts w:eastAsiaTheme="minorEastAsia"/>
+                <w:iCs/>
+                <w:szCs w:val="24"/>
+              </w:rPr>
+            </w:pPr>
+            <w:r>
+              <w:rPr>
+                <w:rFonts w:eastAsiaTheme="minorEastAsia"/>
+                <w:iCs/>
+                <w:szCs w:val="24"/>
+              </w:rPr>
+              <w:t>Sn</w:t>
+            </w:r>
+          </w:p>
+        </w:tc>
+        <w:tc>
+          <w:tcPr>
+            <w:tcW w:w="4389" w:type="dxa"/>
+          </w:tcPr>
+          <w:p>
+            <w:pPr>
+              <w:spacing w:line="360" w:lineRule="auto"/>
+              <w:jc w:val="both"/>
+              <w:rPr>
+                <w:rFonts w:eastAsiaTheme="minorEastAsia"/>
+                <w:iCs/>
+                <w:szCs w:val="24"/>
+              </w:rPr>
+            </w:pPr>
+            <w:r>
+              <w:rPr>
+                <w:rFonts w:eastAsiaTheme="minorEastAsia"/>
+                <w:iCs/>
+                <w:szCs w:val="24"/>
+              </w:rPr>
+              <w:t>3,72</w:t>
+            </w:r>
+          </w:p>
+        </w:tc>
+        <w:bookmarkStart w:id="24" w:name="_GoBack"/>
+        <w:bookmarkEnd w:id="24"/>
+      </w:tr>
+    </w:tbl>
     <w:p>
       <w:pPr>
         <w:spacing w:line="360" w:lineRule="auto"/>
@@ -28350,13 +28789,34 @@
           <w:szCs w:val="24"/>
         </w:rPr>
       </w:pPr>
-      <w:r>
+    </w:p>
+    <w:p>
+      <w:pPr>
+        <w:spacing w:line="360" w:lineRule="auto"/>
+        <w:jc w:val="both"/>
         <w:rPr>
           <w:rFonts w:eastAsiaTheme="minorEastAsia"/>
           <w:iCs/>
           <w:szCs w:val="24"/>
         </w:rPr>
-        <w:lastRenderedPageBreak/>
+      </w:pPr>
+    </w:p>
+    <w:p>
+      <w:pPr>
+        <w:spacing w:line="360" w:lineRule="auto"/>
+        <w:jc w:val="both"/>
+        <w:rPr>
+          <w:rFonts w:eastAsiaTheme="minorEastAsia"/>
+          <w:iCs/>
+          <w:szCs w:val="24"/>
+        </w:rPr>
+      </w:pPr>
+      <w:r>
+        <w:rPr>
+          <w:rFonts w:eastAsiaTheme="minorEastAsia"/>
+          <w:iCs/>
+          <w:szCs w:val="24"/>
+        </w:rPr>
         <w:tab/>
         <w:t xml:space="preserve">Wszystkie wykresy w pracy zostały wykonane przy pomocy języka </w:t>
       </w:r>
@@ -28402,14 +28862,14 @@
         <w:pStyle w:val="Nagwek2"/>
         <w:ind w:hanging="371"/>
       </w:pPr>
-      <w:bookmarkStart w:id="24" w:name="_Toc460694832"/>
+      <w:bookmarkStart w:id="25" w:name="_Toc460694832"/>
       <w:r>
         <w:t>Potencjał</w:t>
       </w:r>
       <w:r>
         <w:t xml:space="preserve"> chemiczny</w:t>
       </w:r>
-      <w:bookmarkEnd w:id="24"/>
+      <w:bookmarkEnd w:id="25"/>
     </w:p>
     <w:p>
       <w:pPr>
@@ -28442,15 +28902,7 @@
         <w:rPr>
           <w:szCs w:val="24"/>
         </w:rPr>
-        <w:t xml:space="preserve">wartości potencjału chemicznego. Dla temperatur bliskich </w:t>
-      </w:r>
-      <w:bookmarkStart w:id="25" w:name="_GoBack"/>
-      <w:bookmarkEnd w:id="25"/>
-      <w:r>
-        <w:rPr>
-          <w:szCs w:val="24"/>
-        </w:rPr>
-        <w:t>zeru (czyli takich z jakimi będziemy mieli do czynienia w tej pracy) potencjał chemiczny można utożsamiać z energią Fermiego, która jest energią graniczną dla stanów fermionowych. Stany o energii niższej są zajęte przez fermiony, a stany o energii wyższej są wolne. (</w:t>
+        <w:t>wartości potencjału chemicznego. Dla temperatur bliskich zeru (czyli takich z jakimi będziemy mieli do czynienia w tej pracy) potencjał chemiczny można utożsamiać z energią Fermiego, która jest energią graniczną dla stanów fermionowych. Stany o energii niższej są zajęte przez fermiony, a stany o energii wyższej są wolne. (</w:t>
       </w:r>
       <w:hyperlink r:id="rId13" w:history="1">
         <w:r>
@@ -29009,7 +29461,15 @@
           <w:rFonts w:eastAsiaTheme="minorEastAsia"/>
           <w:szCs w:val="24"/>
         </w:rPr>
-        <w:t xml:space="preserve"> dla materiałów makroskopowych. Na wykresie widoczne są też małe oscylacje wartości potencjału chemicznego z jakimi będziemy też się spotykać na następnych wykresach.</w:t>
+        <w:t xml:space="preserve"> dla materiałów makroskopowych. Na wykresie widoczne są też małe </w:t>
+      </w:r>
+      <w:r>
+        <w:rPr>
+          <w:rFonts w:eastAsiaTheme="minorEastAsia"/>
+          <w:szCs w:val="24"/>
+        </w:rPr>
+        <w:lastRenderedPageBreak/>
+        <w:t>oscylacje wartości potencjału chemicznego z jakimi będziemy też się spotykać na następnych wykresach.</w:t>
       </w:r>
     </w:p>
     <w:p>
@@ -29028,7 +29488,6 @@
           <w:szCs w:val="24"/>
           <w:lang w:eastAsia="pl-PL"/>
         </w:rPr>
-        <w:lastRenderedPageBreak/>
         <w:drawing>
           <wp:inline distT="0" distB="0" distL="0" distR="0">
             <wp:extent cx="5579745" cy="4184809"/>
@@ -29154,25 +29613,7 @@
           <w:iCs/>
           <w:szCs w:val="24"/>
         </w:rPr>
-        <w:t xml:space="preserve"> pr</w:t>
-      </w:r>
-      <w:proofErr w:type="spellStart"/>
-      <w:r>
-        <w:rPr>
-          <w:rFonts w:eastAsiaTheme="minorEastAsia"/>
-          <w:iCs/>
-          <w:szCs w:val="24"/>
-        </w:rPr>
-        <w:t>zestaną</w:t>
-      </w:r>
-      <w:proofErr w:type="spellEnd"/>
-      <w:r>
-        <w:rPr>
-          <w:rFonts w:eastAsiaTheme="minorEastAsia"/>
-          <w:iCs/>
-          <w:szCs w:val="24"/>
-        </w:rPr>
-        <w:t xml:space="preserve"> się nam w istotny sposób zmieniać</w:t>
+        <w:t xml:space="preserve"> przestaną się nam w istotny sposób zmieniać</w:t>
       </w:r>
       <w:r>
         <w:rPr>
@@ -29453,6 +29894,7 @@
           <w:docPartUnique/>
         </w:docPartObj>
       </w:sdtPr>
+      <w:sdtEndPr/>
       <w:sdtContent>
         <w:p>
           <w:pPr>
@@ -29478,6 +29920,7 @@
             <w:id w:val="111145805"/>
             <w:bibliography/>
           </w:sdtPr>
+          <w:sdtEndPr/>
           <w:sdtContent>
             <w:p>
               <w:pPr>
@@ -30356,7 +30799,7 @@
 </file>
 
 <file path=word/endnotes.xml><?xml version="1.0" encoding="utf-8"?>
-<w:endnotes xmlns:wpc="http://schemas.microsoft.com/office/word/2010/wordprocessingCanvas" xmlns:mc="http://schemas.openxmlformats.org/markup-compatibility/2006" xmlns:o="urn:schemas-microsoft-com:office:office" xmlns:r="http://schemas.openxmlformats.org/officeDocument/2006/relationships" xmlns:m="http://schemas.openxmlformats.org/officeDocument/2006/math" xmlns:v="urn:schemas-microsoft-com:vml" xmlns:wp14="http://schemas.microsoft.com/office/word/2010/wordprocessingDrawing" xmlns:wp="http://schemas.openxmlformats.org/drawingml/2006/wordprocessingDrawing" xmlns:w10="urn:schemas-microsoft-com:office:word" xmlns:w="http://schemas.openxmlformats.org/wordprocessingml/2006/main" xmlns:w14="http://schemas.microsoft.com/office/word/2010/wordml" xmlns:w15="http://schemas.microsoft.com/office/word/2012/wordml" xmlns:wpg="http://schemas.microsoft.com/office/word/2010/wordprocessingGroup" xmlns:wpi="http://schemas.microsoft.com/office/word/2010/wordprocessingInk" xmlns:wne="http://schemas.microsoft.com/office/word/2006/wordml" xmlns:wps="http://schemas.microsoft.com/office/word/2010/wordprocessingShape" mc:Ignorable="w14 w15 wp14">
+<w:endnotes xmlns:wpc="http://schemas.microsoft.com/office/word/2010/wordprocessingCanvas" xmlns:cx="http://schemas.microsoft.com/office/drawing/2014/chartex" xmlns:mc="http://schemas.openxmlformats.org/markup-compatibility/2006" xmlns:o="urn:schemas-microsoft-com:office:office" xmlns:r="http://schemas.openxmlformats.org/officeDocument/2006/relationships" xmlns:m="http://schemas.openxmlformats.org/officeDocument/2006/math" xmlns:v="urn:schemas-microsoft-com:vml" xmlns:wp14="http://schemas.microsoft.com/office/word/2010/wordprocessingDrawing" xmlns:wp="http://schemas.openxmlformats.org/drawingml/2006/wordprocessingDrawing" xmlns:w10="urn:schemas-microsoft-com:office:word" xmlns:w="http://schemas.openxmlformats.org/wordprocessingml/2006/main" xmlns:w14="http://schemas.microsoft.com/office/word/2010/wordml" xmlns:w15="http://schemas.microsoft.com/office/word/2012/wordml" xmlns:w16se="http://schemas.microsoft.com/office/word/2015/wordml/symex" xmlns:wpg="http://schemas.microsoft.com/office/word/2010/wordprocessingGroup" xmlns:wpi="http://schemas.microsoft.com/office/word/2010/wordprocessingInk" xmlns:wne="http://schemas.microsoft.com/office/word/2006/wordml" xmlns:wps="http://schemas.microsoft.com/office/word/2010/wordprocessingShape" mc:Ignorable="w14 w15 w16se wp14">
   <w:endnote w:type="separator" w:id="-1">
     <w:p>
       <w:pPr>
@@ -30381,7 +30824,7 @@
 </file>
 
 <file path=word/footer1.xml><?xml version="1.0" encoding="utf-8"?>
-<w:ftr xmlns:wpc="http://schemas.microsoft.com/office/word/2010/wordprocessingCanvas" xmlns:mc="http://schemas.openxmlformats.org/markup-compatibility/2006" xmlns:o="urn:schemas-microsoft-com:office:office" xmlns:r="http://schemas.openxmlformats.org/officeDocument/2006/relationships" xmlns:m="http://schemas.openxmlformats.org/officeDocument/2006/math" xmlns:v="urn:schemas-microsoft-com:vml" xmlns:wp14="http://schemas.microsoft.com/office/word/2010/wordprocessingDrawing" xmlns:wp="http://schemas.openxmlformats.org/drawingml/2006/wordprocessingDrawing" xmlns:w10="urn:schemas-microsoft-com:office:word" xmlns:w="http://schemas.openxmlformats.org/wordprocessingml/2006/main" xmlns:w14="http://schemas.microsoft.com/office/word/2010/wordml" xmlns:w15="http://schemas.microsoft.com/office/word/2012/wordml" xmlns:wpg="http://schemas.microsoft.com/office/word/2010/wordprocessingGroup" xmlns:wpi="http://schemas.microsoft.com/office/word/2010/wordprocessingInk" xmlns:wne="http://schemas.microsoft.com/office/word/2006/wordml" xmlns:wps="http://schemas.microsoft.com/office/word/2010/wordprocessingShape" mc:Ignorable="w14 w15 wp14">
+<w:ftr xmlns:wpc="http://schemas.microsoft.com/office/word/2010/wordprocessingCanvas" xmlns:cx="http://schemas.microsoft.com/office/drawing/2014/chartex" xmlns:mc="http://schemas.openxmlformats.org/markup-compatibility/2006" xmlns:o="urn:schemas-microsoft-com:office:office" xmlns:r="http://schemas.openxmlformats.org/officeDocument/2006/relationships" xmlns:m="http://schemas.openxmlformats.org/officeDocument/2006/math" xmlns:v="urn:schemas-microsoft-com:vml" xmlns:wp14="http://schemas.microsoft.com/office/word/2010/wordprocessingDrawing" xmlns:wp="http://schemas.openxmlformats.org/drawingml/2006/wordprocessingDrawing" xmlns:w10="urn:schemas-microsoft-com:office:word" xmlns:w="http://schemas.openxmlformats.org/wordprocessingml/2006/main" xmlns:w14="http://schemas.microsoft.com/office/word/2010/wordml" xmlns:w15="http://schemas.microsoft.com/office/word/2012/wordml" xmlns:w16se="http://schemas.microsoft.com/office/word/2015/wordml/symex" xmlns:wpg="http://schemas.microsoft.com/office/word/2010/wordprocessingGroup" xmlns:wpi="http://schemas.microsoft.com/office/word/2010/wordprocessingInk" xmlns:wne="http://schemas.microsoft.com/office/word/2006/wordml" xmlns:wps="http://schemas.microsoft.com/office/word/2010/wordprocessingShape" mc:Ignorable="w14 w15 w16se wp14">
   <w:sdt>
     <w:sdtPr>
       <w:id w:val="1051203093"/>
@@ -30390,6 +30833,7 @@
         <w:docPartUnique/>
       </w:docPartObj>
     </w:sdtPr>
+    <w:sdtEndPr/>
     <w:sdtContent>
       <w:p>
         <w:pPr>
@@ -30409,7 +30853,7 @@
           <w:rPr>
             <w:noProof/>
           </w:rPr>
-          <w:t>13</w:t>
+          <w:t>18</w:t>
         </w:r>
         <w:r>
           <w:fldChar w:fldCharType="end"/>
@@ -30426,7 +30870,7 @@
 </file>
 
 <file path=word/footer2.xml><?xml version="1.0" encoding="utf-8"?>
-<w:ftr xmlns:wpc="http://schemas.microsoft.com/office/word/2010/wordprocessingCanvas" xmlns:mc="http://schemas.openxmlformats.org/markup-compatibility/2006" xmlns:o="urn:schemas-microsoft-com:office:office" xmlns:r="http://schemas.openxmlformats.org/officeDocument/2006/relationships" xmlns:m="http://schemas.openxmlformats.org/officeDocument/2006/math" xmlns:v="urn:schemas-microsoft-com:vml" xmlns:wp14="http://schemas.microsoft.com/office/word/2010/wordprocessingDrawing" xmlns:wp="http://schemas.openxmlformats.org/drawingml/2006/wordprocessingDrawing" xmlns:w10="urn:schemas-microsoft-com:office:word" xmlns:w="http://schemas.openxmlformats.org/wordprocessingml/2006/main" xmlns:w14="http://schemas.microsoft.com/office/word/2010/wordml" xmlns:w15="http://schemas.microsoft.com/office/word/2012/wordml" xmlns:wpg="http://schemas.microsoft.com/office/word/2010/wordprocessingGroup" xmlns:wpi="http://schemas.microsoft.com/office/word/2010/wordprocessingInk" xmlns:wne="http://schemas.microsoft.com/office/word/2006/wordml" xmlns:wps="http://schemas.microsoft.com/office/word/2010/wordprocessingShape" mc:Ignorable="w14 w15 wp14">
+<w:ftr xmlns:wpc="http://schemas.microsoft.com/office/word/2010/wordprocessingCanvas" xmlns:cx="http://schemas.microsoft.com/office/drawing/2014/chartex" xmlns:mc="http://schemas.openxmlformats.org/markup-compatibility/2006" xmlns:o="urn:schemas-microsoft-com:office:office" xmlns:r="http://schemas.openxmlformats.org/officeDocument/2006/relationships" xmlns:m="http://schemas.openxmlformats.org/officeDocument/2006/math" xmlns:v="urn:schemas-microsoft-com:vml" xmlns:wp14="http://schemas.microsoft.com/office/word/2010/wordprocessingDrawing" xmlns:wp="http://schemas.openxmlformats.org/drawingml/2006/wordprocessingDrawing" xmlns:w10="urn:schemas-microsoft-com:office:word" xmlns:w="http://schemas.openxmlformats.org/wordprocessingml/2006/main" xmlns:w14="http://schemas.microsoft.com/office/word/2010/wordml" xmlns:w15="http://schemas.microsoft.com/office/word/2012/wordml" xmlns:w16se="http://schemas.microsoft.com/office/word/2015/wordml/symex" xmlns:wpg="http://schemas.microsoft.com/office/word/2010/wordprocessingGroup" xmlns:wpi="http://schemas.microsoft.com/office/word/2010/wordprocessingInk" xmlns:wne="http://schemas.microsoft.com/office/word/2006/wordml" xmlns:wps="http://schemas.microsoft.com/office/word/2010/wordprocessingShape" mc:Ignorable="w14 w15 w16se wp14">
   <w:p>
     <w:pPr>
       <w:pStyle w:val="Stopka"/>
@@ -30442,7 +30886,7 @@
 </file>
 
 <file path=word/footnotes.xml><?xml version="1.0" encoding="utf-8"?>
-<w:footnotes xmlns:wpc="http://schemas.microsoft.com/office/word/2010/wordprocessingCanvas" xmlns:mc="http://schemas.openxmlformats.org/markup-compatibility/2006" xmlns:o="urn:schemas-microsoft-com:office:office" xmlns:r="http://schemas.openxmlformats.org/officeDocument/2006/relationships" xmlns:m="http://schemas.openxmlformats.org/officeDocument/2006/math" xmlns:v="urn:schemas-microsoft-com:vml" xmlns:wp14="http://schemas.microsoft.com/office/word/2010/wordprocessingDrawing" xmlns:wp="http://schemas.openxmlformats.org/drawingml/2006/wordprocessingDrawing" xmlns:w10="urn:schemas-microsoft-com:office:word" xmlns:w="http://schemas.openxmlformats.org/wordprocessingml/2006/main" xmlns:w14="http://schemas.microsoft.com/office/word/2010/wordml" xmlns:w15="http://schemas.microsoft.com/office/word/2012/wordml" xmlns:wpg="http://schemas.microsoft.com/office/word/2010/wordprocessingGroup" xmlns:wpi="http://schemas.microsoft.com/office/word/2010/wordprocessingInk" xmlns:wne="http://schemas.microsoft.com/office/word/2006/wordml" xmlns:wps="http://schemas.microsoft.com/office/word/2010/wordprocessingShape" mc:Ignorable="w14 w15 wp14">
+<w:footnotes xmlns:wpc="http://schemas.microsoft.com/office/word/2010/wordprocessingCanvas" xmlns:cx="http://schemas.microsoft.com/office/drawing/2014/chartex" xmlns:mc="http://schemas.openxmlformats.org/markup-compatibility/2006" xmlns:o="urn:schemas-microsoft-com:office:office" xmlns:r="http://schemas.openxmlformats.org/officeDocument/2006/relationships" xmlns:m="http://schemas.openxmlformats.org/officeDocument/2006/math" xmlns:v="urn:schemas-microsoft-com:vml" xmlns:wp14="http://schemas.microsoft.com/office/word/2010/wordprocessingDrawing" xmlns:wp="http://schemas.openxmlformats.org/drawingml/2006/wordprocessingDrawing" xmlns:w10="urn:schemas-microsoft-com:office:word" xmlns:w="http://schemas.openxmlformats.org/wordprocessingml/2006/main" xmlns:w14="http://schemas.microsoft.com/office/word/2010/wordml" xmlns:w15="http://schemas.microsoft.com/office/word/2012/wordml" xmlns:w16se="http://schemas.microsoft.com/office/word/2015/wordml/symex" xmlns:wpg="http://schemas.microsoft.com/office/word/2010/wordprocessingGroup" xmlns:wpi="http://schemas.microsoft.com/office/word/2010/wordprocessingInk" xmlns:wne="http://schemas.microsoft.com/office/word/2006/wordml" xmlns:wps="http://schemas.microsoft.com/office/word/2010/wordprocessingShape" mc:Ignorable="w14 w15 w16se wp14">
   <w:footnote w:type="separator" w:id="-1">
     <w:p>
       <w:pPr>
@@ -30467,7 +30911,7 @@
 </file>
 
 <file path=word/numbering.xml><?xml version="1.0" encoding="utf-8"?>
-<w:numbering xmlns:wpc="http://schemas.microsoft.com/office/word/2010/wordprocessingCanvas" xmlns:mc="http://schemas.openxmlformats.org/markup-compatibility/2006" xmlns:o="urn:schemas-microsoft-com:office:office" xmlns:r="http://schemas.openxmlformats.org/officeDocument/2006/relationships" xmlns:m="http://schemas.openxmlformats.org/officeDocument/2006/math" xmlns:v="urn:schemas-microsoft-com:vml" xmlns:wp14="http://schemas.microsoft.com/office/word/2010/wordprocessingDrawing" xmlns:wp="http://schemas.openxmlformats.org/drawingml/2006/wordprocessingDrawing" xmlns:w10="urn:schemas-microsoft-com:office:word" xmlns:w="http://schemas.openxmlformats.org/wordprocessingml/2006/main" xmlns:w14="http://schemas.microsoft.com/office/word/2010/wordml" xmlns:w15="http://schemas.microsoft.com/office/word/2012/wordml" xmlns:wpg="http://schemas.microsoft.com/office/word/2010/wordprocessingGroup" xmlns:wpi="http://schemas.microsoft.com/office/word/2010/wordprocessingInk" xmlns:wne="http://schemas.microsoft.com/office/word/2006/wordml" xmlns:wps="http://schemas.microsoft.com/office/word/2010/wordprocessingShape" mc:Ignorable="w14 w15 wp14">
+<w:numbering xmlns:wpc="http://schemas.microsoft.com/office/word/2010/wordprocessingCanvas" xmlns:cx="http://schemas.microsoft.com/office/drawing/2014/chartex" xmlns:mc="http://schemas.openxmlformats.org/markup-compatibility/2006" xmlns:o="urn:schemas-microsoft-com:office:office" xmlns:r="http://schemas.openxmlformats.org/officeDocument/2006/relationships" xmlns:m="http://schemas.openxmlformats.org/officeDocument/2006/math" xmlns:v="urn:schemas-microsoft-com:vml" xmlns:wp14="http://schemas.microsoft.com/office/word/2010/wordprocessingDrawing" xmlns:wp="http://schemas.openxmlformats.org/drawingml/2006/wordprocessingDrawing" xmlns:w10="urn:schemas-microsoft-com:office:word" xmlns:w="http://schemas.openxmlformats.org/wordprocessingml/2006/main" xmlns:w14="http://schemas.microsoft.com/office/word/2010/wordml" xmlns:w15="http://schemas.microsoft.com/office/word/2012/wordml" xmlns:w16se="http://schemas.microsoft.com/office/word/2015/wordml/symex" xmlns:wpg="http://schemas.microsoft.com/office/word/2010/wordprocessingGroup" xmlns:wpi="http://schemas.microsoft.com/office/word/2010/wordprocessingInk" xmlns:wne="http://schemas.microsoft.com/office/word/2006/wordml" xmlns:wps="http://schemas.microsoft.com/office/word/2010/wordprocessingShape" mc:Ignorable="w14 w15 w16se wp14">
   <w:abstractNum w:abstractNumId="0" w15:restartNumberingAfterBreak="0">
     <w:nsid w:val="036735EB"/>
     <w:multiLevelType w:val="multilevel"/>
@@ -30644,7 +31088,7 @@
 </file>
 
 <file path=word/styles.xml><?xml version="1.0" encoding="utf-8"?>
-<w:styles xmlns:mc="http://schemas.openxmlformats.org/markup-compatibility/2006" xmlns:r="http://schemas.openxmlformats.org/officeDocument/2006/relationships" xmlns:w="http://schemas.openxmlformats.org/wordprocessingml/2006/main" xmlns:w14="http://schemas.microsoft.com/office/word/2010/wordml" xmlns:w15="http://schemas.microsoft.com/office/word/2012/wordml" mc:Ignorable="w14 w15">
+<w:styles xmlns:mc="http://schemas.openxmlformats.org/markup-compatibility/2006" xmlns:r="http://schemas.openxmlformats.org/officeDocument/2006/relationships" xmlns:w="http://schemas.openxmlformats.org/wordprocessingml/2006/main" xmlns:w14="http://schemas.microsoft.com/office/word/2010/wordml" xmlns:w15="http://schemas.microsoft.com/office/word/2012/wordml" xmlns:w16se="http://schemas.microsoft.com/office/word/2015/wordml/symex" mc:Ignorable="w14 w15 w16se">
   <w:docDefaults>
     <w:rPrDefault>
       <w:rPr>
@@ -31418,538 +31862,6 @@
 </w:styles>
 </file>
 
-<file path=word/glossary/document.xml><?xml version="1.0" encoding="utf-8"?>
-<w:glossaryDocument xmlns:wpc="http://schemas.microsoft.com/office/word/2010/wordprocessingCanvas" xmlns:mc="http://schemas.openxmlformats.org/markup-compatibility/2006" xmlns:o="urn:schemas-microsoft-com:office:office" xmlns:r="http://schemas.openxmlformats.org/officeDocument/2006/relationships" xmlns:m="http://schemas.openxmlformats.org/officeDocument/2006/math" xmlns:v="urn:schemas-microsoft-com:vml" xmlns:wp14="http://schemas.microsoft.com/office/word/2010/wordprocessingDrawing" xmlns:wp="http://schemas.openxmlformats.org/drawingml/2006/wordprocessingDrawing" xmlns:w10="urn:schemas-microsoft-com:office:word" xmlns:w="http://schemas.openxmlformats.org/wordprocessingml/2006/main" xmlns:w14="http://schemas.microsoft.com/office/word/2010/wordml" xmlns:w15="http://schemas.microsoft.com/office/word/2012/wordml" xmlns:wpg="http://schemas.microsoft.com/office/word/2010/wordprocessingGroup" xmlns:wpi="http://schemas.microsoft.com/office/word/2010/wordprocessingInk" xmlns:wne="http://schemas.microsoft.com/office/word/2006/wordml" xmlns:wps="http://schemas.microsoft.com/office/word/2010/wordprocessingShape" mc:Ignorable="w14 w15 wp14"/>
-</file>
-
-<file path=word/glossary/fontTable.xml><?xml version="1.0" encoding="utf-8"?>
-<w:fonts xmlns:mc="http://schemas.openxmlformats.org/markup-compatibility/2006" xmlns:r="http://schemas.openxmlformats.org/officeDocument/2006/relationships" xmlns:w="http://schemas.openxmlformats.org/wordprocessingml/2006/main" xmlns:w14="http://schemas.microsoft.com/office/word/2010/wordml" xmlns:w15="http://schemas.microsoft.com/office/word/2012/wordml" mc:Ignorable="w14 w15">
-  <w:font w:name="Times New Roman">
-    <w:panose1 w:val="02020603050405020304"/>
-    <w:charset w:val="EE"/>
-    <w:family w:val="roman"/>
-    <w:pitch w:val="variable"/>
-    <w:sig w:usb0="E0002AFF" w:usb1="C0007841" w:usb2="00000009" w:usb3="00000000" w:csb0="000001FF" w:csb1="00000000"/>
-  </w:font>
-  <w:font w:name="Calibri">
-    <w:panose1 w:val="020F0502020204030204"/>
-    <w:charset w:val="EE"/>
-    <w:family w:val="swiss"/>
-    <w:pitch w:val="variable"/>
-    <w:sig w:usb0="E00002FF" w:usb1="4000ACFF" w:usb2="00000001" w:usb3="00000000" w:csb0="0000019F" w:csb1="00000000"/>
-  </w:font>
-  <w:font w:name="Calibri Light">
-    <w:panose1 w:val="020F0302020204030204"/>
-    <w:charset w:val="EE"/>
-    <w:family w:val="swiss"/>
-    <w:pitch w:val="variable"/>
-    <w:sig w:usb0="A00002EF" w:usb1="4000207B" w:usb2="00000000" w:usb3="00000000" w:csb0="0000019F" w:csb1="00000000"/>
-  </w:font>
-  <w:font w:name="Segoe UI">
-    <w:panose1 w:val="020B0502040204020203"/>
-    <w:charset w:val="EE"/>
-    <w:family w:val="swiss"/>
-    <w:pitch w:val="variable"/>
-    <w:sig w:usb0="E10022FF" w:usb1="C000E47F" w:usb2="00000029" w:usb3="00000000" w:csb0="000001DF" w:csb1="00000000"/>
-  </w:font>
-  <w:font w:name="Cambria Math">
-    <w:panose1 w:val="02040503050406030204"/>
-    <w:charset w:val="EE"/>
-    <w:family w:val="roman"/>
-    <w:pitch w:val="variable"/>
-    <w:sig w:usb0="E00002FF" w:usb1="420024FF" w:usb2="00000000" w:usb3="00000000" w:csb0="0000019F" w:csb1="00000000"/>
-  </w:font>
-  <w:font w:name="Malgun Gothic">
-    <w:panose1 w:val="020B0503020000020004"/>
-    <w:charset w:val="81"/>
-    <w:family w:val="swiss"/>
-    <w:pitch w:val="variable"/>
-    <w:sig w:usb0="900002AF" w:usb1="09D77CFB" w:usb2="00000012" w:usb3="00000000" w:csb0="00080001" w:csb1="00000000"/>
-  </w:font>
-</w:fonts>
-</file>
-
-<file path=word/glossary/settings.xml><?xml version="1.0" encoding="utf-8"?>
-<w:settings xmlns:mc="http://schemas.openxmlformats.org/markup-compatibility/2006" xmlns:o="urn:schemas-microsoft-com:office:office" xmlns:r="http://schemas.openxmlformats.org/officeDocument/2006/relationships" xmlns:m="http://schemas.openxmlformats.org/officeDocument/2006/math" xmlns:v="urn:schemas-microsoft-com:vml" xmlns:w10="urn:schemas-microsoft-com:office:word" xmlns:w="http://schemas.openxmlformats.org/wordprocessingml/2006/main" xmlns:w14="http://schemas.microsoft.com/office/word/2010/wordml" xmlns:w15="http://schemas.microsoft.com/office/word/2012/wordml" xmlns:sl="http://schemas.openxmlformats.org/schemaLibrary/2006/main" mc:Ignorable="w14 w15">
-  <w:view w:val="normal"/>
-  <w:defaultTabStop w:val="708"/>
-  <w:hyphenationZone w:val="425"/>
-  <w:characterSpacingControl w:val="doNotCompress"/>
-  <w:compat>
-    <w:useFELayout/>
-    <w:compatSetting w:name="compatibilityMode" w:uri="http://schemas.microsoft.com/office/word" w:val="15"/>
-    <w:compatSetting w:name="overrideTableStyleFontSizeAndJustification" w:uri="http://schemas.microsoft.com/office/word" w:val="1"/>
-    <w:compatSetting w:name="enableOpenTypeFeatures" w:uri="http://schemas.microsoft.com/office/word" w:val="1"/>
-    <w:compatSetting w:name="doNotFlipMirrorIndents" w:uri="http://schemas.microsoft.com/office/word" w:val="1"/>
-    <w:compatSetting w:name="differentiateMultirowTableHeaders" w:uri="http://schemas.microsoft.com/office/word" w:val="1"/>
-  </w:compat>
-  <w:rsids>
-    <w:rsidRoot w:val="00F64D47"/>
-    <w:rsid w:val="00136C7A"/>
-    <w:rsid w:val="00F64D47"/>
-  </w:rsids>
-  <m:mathPr>
-    <m:mathFont m:val="Cambria Math"/>
-    <m:brkBin m:val="before"/>
-    <m:brkBinSub m:val="--"/>
-    <m:smallFrac m:val="0"/>
-    <m:dispDef/>
-    <m:lMargin m:val="0"/>
-    <m:rMargin m:val="0"/>
-    <m:defJc m:val="centerGroup"/>
-    <m:wrapIndent m:val="1440"/>
-    <m:intLim m:val="subSup"/>
-    <m:naryLim m:val="undOvr"/>
-  </m:mathPr>
-  <w:themeFontLang w:val="pl-PL"/>
-  <w:clrSchemeMapping w:bg1="light1" w:t1="dark1" w:bg2="light2" w:t2="dark2" w:accent1="accent1" w:accent2="accent2" w:accent3="accent3" w:accent4="accent4" w:accent5="accent5" w:accent6="accent6" w:hyperlink="hyperlink" w:followedHyperlink="followedHyperlink"/>
-  <w:decimalSymbol w:val=","/>
-  <w:listSeparator w:val=";"/>
-  <w15:chartTrackingRefBased/>
-</w:settings>
-</file>
-
-<file path=word/glossary/styles.xml><?xml version="1.0" encoding="utf-8"?>
-<w:styles xmlns:mc="http://schemas.openxmlformats.org/markup-compatibility/2006" xmlns:r="http://schemas.openxmlformats.org/officeDocument/2006/relationships" xmlns:w="http://schemas.openxmlformats.org/wordprocessingml/2006/main" xmlns:w14="http://schemas.microsoft.com/office/word/2010/wordml" xmlns:w15="http://schemas.microsoft.com/office/word/2012/wordml" mc:Ignorable="w14 w15">
-  <w:docDefaults>
-    <w:rPrDefault>
-      <w:rPr>
-        <w:rFonts w:asciiTheme="minorHAnsi" w:eastAsiaTheme="minorEastAsia" w:hAnsiTheme="minorHAnsi" w:cstheme="minorBidi"/>
-        <w:sz w:val="22"/>
-        <w:szCs w:val="22"/>
-        <w:lang w:val="pl-PL" w:eastAsia="pl-PL" w:bidi="ar-SA"/>
-      </w:rPr>
-    </w:rPrDefault>
-    <w:pPrDefault>
-      <w:pPr>
-        <w:spacing w:after="160" w:line="259" w:lineRule="auto"/>
-      </w:pPr>
-    </w:pPrDefault>
-  </w:docDefaults>
-  <w:latentStyles w:defLockedState="0" w:defUIPriority="99" w:defSemiHidden="0" w:defUnhideWhenUsed="0" w:defQFormat="0" w:count="371">
-    <w:lsdException w:name="Normal" w:uiPriority="0" w:qFormat="1"/>
-    <w:lsdException w:name="heading 1" w:uiPriority="9" w:qFormat="1"/>
-    <w:lsdException w:name="heading 2" w:semiHidden="1" w:uiPriority="9" w:unhideWhenUsed="1" w:qFormat="1"/>
-    <w:lsdException w:name="heading 3" w:semiHidden="1" w:uiPriority="9" w:unhideWhenUsed="1" w:qFormat="1"/>
-    <w:lsdException w:name="heading 4" w:semiHidden="1" w:uiPriority="9" w:unhideWhenUsed="1" w:qFormat="1"/>
-    <w:lsdException w:name="heading 5" w:semiHidden="1" w:uiPriority="9" w:unhideWhenUsed="1" w:qFormat="1"/>
-    <w:lsdException w:name="heading 6" w:semiHidden="1" w:uiPriority="9" w:unhideWhenUsed="1" w:qFormat="1"/>
-    <w:lsdException w:name="heading 7" w:semiHidden="1" w:uiPriority="9" w:unhideWhenUsed="1" w:qFormat="1"/>
-    <w:lsdException w:name="heading 8" w:semiHidden="1" w:uiPriority="9" w:unhideWhenUsed="1" w:qFormat="1"/>
-    <w:lsdException w:name="heading 9" w:semiHidden="1" w:uiPriority="9" w:unhideWhenUsed="1" w:qFormat="1"/>
-    <w:lsdException w:name="index 1" w:semiHidden="1" w:unhideWhenUsed="1"/>
-    <w:lsdException w:name="index 2" w:semiHidden="1" w:unhideWhenUsed="1"/>
-    <w:lsdException w:name="index 3" w:semiHidden="1" w:unhideWhenUsed="1"/>
-    <w:lsdException w:name="index 4" w:semiHidden="1" w:unhideWhenUsed="1"/>
-    <w:lsdException w:name="index 5" w:semiHidden="1" w:unhideWhenUsed="1"/>
-    <w:lsdException w:name="index 6" w:semiHidden="1" w:unhideWhenUsed="1"/>
-    <w:lsdException w:name="index 7" w:semiHidden="1" w:unhideWhenUsed="1"/>
-    <w:lsdException w:name="index 8" w:semiHidden="1" w:unhideWhenUsed="1"/>
-    <w:lsdException w:name="index 9" w:semiHidden="1" w:unhideWhenUsed="1"/>
-    <w:lsdException w:name="toc 1" w:semiHidden="1" w:uiPriority="39" w:unhideWhenUsed="1"/>
-    <w:lsdException w:name="toc 2" w:semiHidden="1" w:uiPriority="39" w:unhideWhenUsed="1"/>
-    <w:lsdException w:name="toc 3" w:semiHidden="1" w:uiPriority="39" w:unhideWhenUsed="1"/>
-    <w:lsdException w:name="toc 4" w:semiHidden="1" w:uiPriority="39" w:unhideWhenUsed="1"/>
-    <w:lsdException w:name="toc 5" w:semiHidden="1" w:uiPriority="39" w:unhideWhenUsed="1"/>
-    <w:lsdException w:name="toc 6" w:semiHidden="1" w:uiPriority="39" w:unhideWhenUsed="1"/>
-    <w:lsdException w:name="toc 7" w:semiHidden="1" w:uiPriority="39" w:unhideWhenUsed="1"/>
-    <w:lsdException w:name="toc 8" w:semiHidden="1" w:uiPriority="39" w:unhideWhenUsed="1"/>
-    <w:lsdException w:name="toc 9" w:semiHidden="1" w:uiPriority="39" w:unhideWhenUsed="1"/>
-    <w:lsdException w:name="Normal Indent" w:semiHidden="1" w:unhideWhenUsed="1"/>
-    <w:lsdException w:name="footnote text" w:semiHidden="1" w:unhideWhenUsed="1"/>
-    <w:lsdException w:name="annotation text" w:semiHidden="1" w:unhideWhenUsed="1"/>
-    <w:lsdException w:name="header" w:semiHidden="1" w:unhideWhenUsed="1"/>
-    <w:lsdException w:name="footer" w:semiHidden="1" w:unhideWhenUsed="1"/>
-    <w:lsdException w:name="index heading" w:semiHidden="1" w:unhideWhenUsed="1"/>
-    <w:lsdException w:name="caption" w:semiHidden="1" w:uiPriority="35" w:unhideWhenUsed="1" w:qFormat="1"/>
-    <w:lsdException w:name="table of figures" w:semiHidden="1" w:unhideWhenUsed="1"/>
-    <w:lsdException w:name="envelope address" w:semiHidden="1" w:unhideWhenUsed="1"/>
-    <w:lsdException w:name="envelope return" w:semiHidden="1" w:unhideWhenUsed="1"/>
-    <w:lsdException w:name="footnote reference" w:semiHidden="1" w:unhideWhenUsed="1"/>
-    <w:lsdException w:name="annotation reference" w:semiHidden="1" w:unhideWhenUsed="1"/>
-    <w:lsdException w:name="line number" w:semiHidden="1" w:unhideWhenUsed="1"/>
-    <w:lsdException w:name="page number" w:semiHidden="1" w:unhideWhenUsed="1"/>
-    <w:lsdException w:name="endnote reference" w:semiHidden="1" w:unhideWhenUsed="1"/>
-    <w:lsdException w:name="endnote text" w:semiHidden="1" w:unhideWhenUsed="1"/>
-    <w:lsdException w:name="table of authorities" w:semiHidden="1" w:unhideWhenUsed="1"/>
-    <w:lsdException w:name="macro" w:semiHidden="1" w:unhideWhenUsed="1"/>
-    <w:lsdException w:name="toa heading" w:semiHidden="1" w:unhideWhenUsed="1"/>
-    <w:lsdException w:name="List" w:semiHidden="1" w:unhideWhenUsed="1"/>
-    <w:lsdException w:name="List Bullet" w:semiHidden="1" w:unhideWhenUsed="1"/>
-    <w:lsdException w:name="List Number" w:semiHidden="1" w:unhideWhenUsed="1"/>
-    <w:lsdException w:name="List 2" w:semiHidden="1" w:unhideWhenUsed="1"/>
-    <w:lsdException w:name="List 3" w:semiHidden="1" w:unhideWhenUsed="1"/>
-    <w:lsdException w:name="List 4" w:semiHidden="1" w:unhideWhenUsed="1"/>
-    <w:lsdException w:name="List 5" w:semiHidden="1" w:unhideWhenUsed="1"/>
-    <w:lsdException w:name="List Bullet 2" w:semiHidden="1" w:unhideWhenUsed="1"/>
-    <w:lsdException w:name="List Bullet 3" w:semiHidden="1" w:unhideWhenUsed="1"/>
-    <w:lsdException w:name="List Bullet 4" w:semiHidden="1" w:unhideWhenUsed="1"/>
-    <w:lsdException w:name="List Bullet 5" w:semiHidden="1" w:unhideWhenUsed="1"/>
-    <w:lsdException w:name="List Number 2" w:semiHidden="1" w:unhideWhenUsed="1"/>
-    <w:lsdException w:name="List Number 3" w:semiHidden="1" w:unhideWhenUsed="1"/>
-    <w:lsdException w:name="List Number 4" w:semiHidden="1" w:unhideWhenUsed="1"/>
-    <w:lsdException w:name="List Number 5" w:semiHidden="1" w:unhideWhenUsed="1"/>
-    <w:lsdException w:name="Title" w:uiPriority="10" w:qFormat="1"/>
-    <w:lsdException w:name="Closing" w:semiHidden="1" w:unhideWhenUsed="1"/>
-    <w:lsdException w:name="Signature" w:semiHidden="1" w:unhideWhenUsed="1"/>
-    <w:lsdException w:name="Default Paragraph Font" w:semiHidden="1" w:uiPriority="1" w:unhideWhenUsed="1"/>
-    <w:lsdException w:name="Body Text" w:semiHidden="1" w:unhideWhenUsed="1"/>
-    <w:lsdException w:name="Body Text Indent" w:semiHidden="1" w:unhideWhenUsed="1"/>
-    <w:lsdException w:name="List Continue" w:semiHidden="1" w:unhideWhenUsed="1"/>
-    <w:lsdException w:name="List Continue 2" w:semiHidden="1" w:unhideWhenUsed="1"/>
-    <w:lsdException w:name="List Continue 3" w:semiHidden="1" w:unhideWhenUsed="1"/>
-    <w:lsdException w:name="List Continue 4" w:semiHidden="1" w:unhideWhenUsed="1"/>
-    <w:lsdException w:name="List Continue 5" w:semiHidden="1" w:unhideWhenUsed="1"/>
-    <w:lsdException w:name="Message Header" w:semiHidden="1" w:unhideWhenUsed="1"/>
-    <w:lsdException w:name="Subtitle" w:uiPriority="11" w:qFormat="1"/>
-    <w:lsdException w:name="Salutation" w:semiHidden="1" w:unhideWhenUsed="1"/>
-    <w:lsdException w:name="Date" w:semiHidden="1" w:unhideWhenUsed="1"/>
-    <w:lsdException w:name="Body Text First Indent" w:semiHidden="1" w:unhideWhenUsed="1"/>
-    <w:lsdException w:name="Body Text First Indent 2" w:semiHidden="1" w:unhideWhenUsed="1"/>
-    <w:lsdException w:name="Note Heading" w:semiHidden="1" w:unhideWhenUsed="1"/>
-    <w:lsdException w:name="Body Text 2" w:semiHidden="1" w:unhideWhenUsed="1"/>
-    <w:lsdException w:name="Body Text 3" w:semiHidden="1" w:unhideWhenUsed="1"/>
-    <w:lsdException w:name="Body Text Indent 2" w:semiHidden="1" w:unhideWhenUsed="1"/>
-    <w:lsdException w:name="Body Text Indent 3" w:semiHidden="1" w:unhideWhenUsed="1"/>
-    <w:lsdException w:name="Block Text" w:semiHidden="1" w:unhideWhenUsed="1"/>
-    <w:lsdException w:name="Hyperlink" w:semiHidden="1" w:unhideWhenUsed="1"/>
-    <w:lsdException w:name="FollowedHyperlink" w:semiHidden="1" w:unhideWhenUsed="1"/>
-    <w:lsdException w:name="Strong" w:uiPriority="22" w:qFormat="1"/>
-    <w:lsdException w:name="Emphasis" w:uiPriority="20" w:qFormat="1"/>
-    <w:lsdException w:name="Document Map" w:semiHidden="1" w:unhideWhenUsed="1"/>
-    <w:lsdException w:name="Plain Text" w:semiHidden="1" w:unhideWhenUsed="1"/>
-    <w:lsdException w:name="E-mail Signature" w:semiHidden="1" w:unhideWhenUsed="1"/>
-    <w:lsdException w:name="HTML Top of Form" w:semiHidden="1" w:unhideWhenUsed="1"/>
-    <w:lsdException w:name="HTML Bottom of Form" w:semiHidden="1" w:unhideWhenUsed="1"/>
-    <w:lsdException w:name="Normal (Web)" w:semiHidden="1" w:unhideWhenUsed="1"/>
-    <w:lsdException w:name="HTML Acronym" w:semiHidden="1" w:unhideWhenUsed="1"/>
-    <w:lsdException w:name="HTML Address" w:semiHidden="1" w:unhideWhenUsed="1"/>
-    <w:lsdException w:name="HTML Cite" w:semiHidden="1" w:unhideWhenUsed="1"/>
-    <w:lsdException w:name="HTML Code" w:semiHidden="1" w:unhideWhenUsed="1"/>
-    <w:lsdException w:name="HTML Definition" w:semiHidden="1" w:unhideWhenUsed="1"/>
-    <w:lsdException w:name="HTML Keyboard" w:semiHidden="1" w:unhideWhenUsed="1"/>
-    <w:lsdException w:name="HTML Preformatted" w:semiHidden="1" w:unhideWhenUsed="1"/>
-    <w:lsdException w:name="HTML Sample" w:semiHidden="1" w:unhideWhenUsed="1"/>
-    <w:lsdException w:name="HTML Typewriter" w:semiHidden="1" w:unhideWhenUsed="1"/>
-    <w:lsdException w:name="HTML Variable" w:semiHidden="1" w:unhideWhenUsed="1"/>
-    <w:lsdException w:name="Normal Table" w:semiHidden="1" w:unhideWhenUsed="1"/>
-    <w:lsdException w:name="annotation subject" w:semiHidden="1" w:unhideWhenUsed="1"/>
-    <w:lsdException w:name="No List" w:semiHidden="1" w:unhideWhenUsed="1"/>
-    <w:lsdException w:name="Outline List 1" w:semiHidden="1" w:unhideWhenUsed="1"/>
-    <w:lsdException w:name="Outline List 2" w:semiHidden="1" w:unhideWhenUsed="1"/>
-    <w:lsdException w:name="Outline List 3" w:semiHidden="1" w:unhideWhenUsed="1"/>
-    <w:lsdException w:name="Table Simple 1" w:semiHidden="1" w:unhideWhenUsed="1"/>
-    <w:lsdException w:name="Table Simple 2" w:semiHidden="1" w:unhideWhenUsed="1"/>
-    <w:lsdException w:name="Table Simple 3" w:semiHidden="1" w:unhideWhenUsed="1"/>
-    <w:lsdException w:name="Table Classic 1" w:semiHidden="1" w:unhideWhenUsed="1"/>
-    <w:lsdException w:name="Table Classic 2" w:semiHidden="1" w:unhideWhenUsed="1"/>
-    <w:lsdException w:name="Table Classic 3" w:semiHidden="1" w:unhideWhenUsed="1"/>
-    <w:lsdException w:name="Table Classic 4" w:semiHidden="1" w:unhideWhenUsed="1"/>
-    <w:lsdException w:name="Table Colorful 1" w:semiHidden="1" w:unhideWhenUsed="1"/>
-    <w:lsdException w:name="Table Colorful 2" w:semiHidden="1" w:unhideWhenUsed="1"/>
-    <w:lsdException w:name="Table Colorful 3" w:semiHidden="1" w:unhideWhenUsed="1"/>
-    <w:lsdException w:name="Table Columns 1" w:semiHidden="1" w:unhideWhenUsed="1"/>
-    <w:lsdException w:name="Table Columns 2" w:semiHidden="1" w:unhideWhenUsed="1"/>
-    <w:lsdException w:name="Table Columns 3" w:semiHidden="1" w:unhideWhenUsed="1"/>
-    <w:lsdException w:name="Table Columns 4" w:semiHidden="1" w:unhideWhenUsed="1"/>
-    <w:lsdException w:name="Table Columns 5" w:semiHidden="1" w:unhideWhenUsed="1"/>
-    <w:lsdException w:name="Table Grid 1" w:semiHidden="1" w:unhideWhenUsed="1"/>
-    <w:lsdException w:name="Table Grid 2" w:semiHidden="1" w:unhideWhenUsed="1"/>
-    <w:lsdException w:name="Table Grid 3" w:semiHidden="1" w:unhideWhenUsed="1"/>
-    <w:lsdException w:name="Table Grid 4" w:semiHidden="1" w:unhideWhenUsed="1"/>
-    <w:lsdException w:name="Table Grid 5" w:semiHidden="1" w:unhideWhenUsed="1"/>
-    <w:lsdException w:name="Table Grid 6" w:semiHidden="1" w:unhideWhenUsed="1"/>
-    <w:lsdException w:name="Table Grid 7" w:semiHidden="1" w:unhideWhenUsed="1"/>
-    <w:lsdException w:name="Table Grid 8" w:semiHidden="1" w:unhideWhenUsed="1"/>
-    <w:lsdException w:name="Table List 1" w:semiHidden="1" w:unhideWhenUsed="1"/>
-    <w:lsdException w:name="Table List 2" w:semiHidden="1" w:unhideWhenUsed="1"/>
-    <w:lsdException w:name="Table List 3" w:semiHidden="1" w:unhideWhenUsed="1"/>
-    <w:lsdException w:name="Table List 4" w:semiHidden="1" w:unhideWhenUsed="1"/>
-    <w:lsdException w:name="Table List 5" w:semiHidden="1" w:unhideWhenUsed="1"/>
-    <w:lsdException w:name="Table List 6" w:semiHidden="1" w:unhideWhenUsed="1"/>
-    <w:lsdException w:name="Table List 7" w:semiHidden="1" w:unhideWhenUsed="1"/>
-    <w:lsdException w:name="Table List 8" w:semiHidden="1" w:unhideWhenUsed="1"/>
-    <w:lsdException w:name="Table 3D effects 1" w:semiHidden="1" w:unhideWhenUsed="1"/>
-    <w:lsdException w:name="Table 3D effects 2" w:semiHidden="1" w:unhideWhenUsed="1"/>
-    <w:lsdException w:name="Table 3D effects 3" w:semiHidden="1" w:unhideWhenUsed="1"/>
-    <w:lsdException w:name="Table Contemporary" w:semiHidden="1" w:unhideWhenUsed="1"/>
-    <w:lsdException w:name="Table Elegant" w:semiHidden="1" w:unhideWhenUsed="1"/>
-    <w:lsdException w:name="Table Professional" w:semiHidden="1" w:unhideWhenUsed="1"/>
-    <w:lsdException w:name="Table Subtle 1" w:semiHidden="1" w:unhideWhenUsed="1"/>
-    <w:lsdException w:name="Table Subtle 2" w:semiHidden="1" w:unhideWhenUsed="1"/>
-    <w:lsdException w:name="Table Web 1" w:semiHidden="1" w:unhideWhenUsed="1"/>
-    <w:lsdException w:name="Table Web 2" w:semiHidden="1" w:unhideWhenUsed="1"/>
-    <w:lsdException w:name="Table Web 3" w:semiHidden="1" w:unhideWhenUsed="1"/>
-    <w:lsdException w:name="Balloon Text" w:semiHidden="1" w:unhideWhenUsed="1"/>
-    <w:lsdException w:name="Table Grid" w:uiPriority="39"/>
-    <w:lsdException w:name="Table Theme" w:semiHidden="1" w:unhideWhenUsed="1"/>
-    <w:lsdException w:name="Placeholder Text" w:semiHidden="1"/>
-    <w:lsdException w:name="No Spacing" w:uiPriority="1" w:qFormat="1"/>
-    <w:lsdException w:name="Light Shading" w:uiPriority="60"/>
-    <w:lsdException w:name="Light List" w:uiPriority="61"/>
-    <w:lsdException w:name="Light Grid" w:uiPriority="62"/>
-    <w:lsdException w:name="Medium Shading 1" w:uiPriority="63"/>
-    <w:lsdException w:name="Medium Shading 2" w:uiPriority="64"/>
-    <w:lsdException w:name="Medium List 1" w:uiPriority="65"/>
-    <w:lsdException w:name="Medium List 2" w:uiPriority="66"/>
-    <w:lsdException w:name="Medium Grid 1" w:uiPriority="67"/>
-    <w:lsdException w:name="Medium Grid 2" w:uiPriority="68"/>
-    <w:lsdException w:name="Medium Grid 3" w:uiPriority="69"/>
-    <w:lsdException w:name="Dark List" w:uiPriority="70"/>
-    <w:lsdException w:name="Colorful Shading" w:uiPriority="71"/>
-    <w:lsdException w:name="Colorful List" w:uiPriority="72"/>
-    <w:lsdException w:name="Colorful Grid" w:uiPriority="73"/>
-    <w:lsdException w:name="Light Shading Accent 1" w:uiPriority="60"/>
-    <w:lsdException w:name="Light List Accent 1" w:uiPriority="61"/>
-    <w:lsdException w:name="Light Grid Accent 1" w:uiPriority="62"/>
-    <w:lsdException w:name="Medium Shading 1 Accent 1" w:uiPriority="63"/>
-    <w:lsdException w:name="Medium Shading 2 Accent 1" w:uiPriority="64"/>
-    <w:lsdException w:name="Medium List 1 Accent 1" w:uiPriority="65"/>
-    <w:lsdException w:name="Revision" w:semiHidden="1"/>
-    <w:lsdException w:name="List Paragraph" w:uiPriority="34" w:qFormat="1"/>
-    <w:lsdException w:name="Quote" w:uiPriority="29" w:qFormat="1"/>
-    <w:lsdException w:name="Intense Quote" w:uiPriority="30" w:qFormat="1"/>
-    <w:lsdException w:name="Medium List 2 Accent 1" w:uiPriority="66"/>
-    <w:lsdException w:name="Medium Grid 1 Accent 1" w:uiPriority="67"/>
-    <w:lsdException w:name="Medium Grid 2 Accent 1" w:uiPriority="68"/>
-    <w:lsdException w:name="Medium Grid 3 Accent 1" w:uiPriority="69"/>
-    <w:lsdException w:name="Dark List Accent 1" w:uiPriority="70"/>
-    <w:lsdException w:name="Colorful Shading Accent 1" w:uiPriority="71"/>
-    <w:lsdException w:name="Colorful List Accent 1" w:uiPriority="72"/>
-    <w:lsdException w:name="Colorful Grid Accent 1" w:uiPriority="73"/>
-    <w:lsdException w:name="Light Shading Accent 2" w:uiPriority="60"/>
-    <w:lsdException w:name="Light List Accent 2" w:uiPriority="61"/>
-    <w:lsdException w:name="Light Grid Accent 2" w:uiPriority="62"/>
-    <w:lsdException w:name="Medium Shading 1 Accent 2" w:uiPriority="63"/>
-    <w:lsdException w:name="Medium Shading 2 Accent 2" w:uiPriority="64"/>
-    <w:lsdException w:name="Medium List 1 Accent 2" w:uiPriority="65"/>
-    <w:lsdException w:name="Medium List 2 Accent 2" w:uiPriority="66"/>
-    <w:lsdException w:name="Medium Grid 1 Accent 2" w:uiPriority="67"/>
-    <w:lsdException w:name="Medium Grid 2 Accent 2" w:uiPriority="68"/>
-    <w:lsdException w:name="Medium Grid 3 Accent 2" w:uiPriority="69"/>
-    <w:lsdException w:name="Dark List Accent 2" w:uiPriority="70"/>
-    <w:lsdException w:name="Colorful Shading Accent 2" w:uiPriority="71"/>
-    <w:lsdException w:name="Colorful List Accent 2" w:uiPriority="72"/>
-    <w:lsdException w:name="Colorful Grid Accent 2" w:uiPriority="73"/>
-    <w:lsdException w:name="Light Shading Accent 3" w:uiPriority="60"/>
-    <w:lsdException w:name="Light List Accent 3" w:uiPriority="61"/>
-    <w:lsdException w:name="Light Grid Accent 3" w:uiPriority="62"/>
-    <w:lsdException w:name="Medium Shading 1 Accent 3" w:uiPriority="63"/>
-    <w:lsdException w:name="Medium Shading 2 Accent 3" w:uiPriority="64"/>
-    <w:lsdException w:name="Medium List 1 Accent 3" w:uiPriority="65"/>
-    <w:lsdException w:name="Medium List 2 Accent 3" w:uiPriority="66"/>
-    <w:lsdException w:name="Medium Grid 1 Accent 3" w:uiPriority="67"/>
-    <w:lsdException w:name="Medium Grid 2 Accent 3" w:uiPriority="68"/>
-    <w:lsdException w:name="Medium Grid 3 Accent 3" w:uiPriority="69"/>
-    <w:lsdException w:name="Dark List Accent 3" w:uiPriority="70"/>
-    <w:lsdException w:name="Colorful Shading Accent 3" w:uiPriority="71"/>
-    <w:lsdException w:name="Colorful List Accent 3" w:uiPriority="72"/>
-    <w:lsdException w:name="Colorful Grid Accent 3" w:uiPriority="73"/>
-    <w:lsdException w:name="Light Shading Accent 4" w:uiPriority="60"/>
-    <w:lsdException w:name="Light List Accent 4" w:uiPriority="61"/>
-    <w:lsdException w:name="Light Grid Accent 4" w:uiPriority="62"/>
-    <w:lsdException w:name="Medium Shading 1 Accent 4" w:uiPriority="63"/>
-    <w:lsdException w:name="Medium Shading 2 Accent 4" w:uiPriority="64"/>
-    <w:lsdException w:name="Medium List 1 Accent 4" w:uiPriority="65"/>
-    <w:lsdException w:name="Medium List 2 Accent 4" w:uiPriority="66"/>
-    <w:lsdException w:name="Medium Grid 1 Accent 4" w:uiPriority="67"/>
-    <w:lsdException w:name="Medium Grid 2 Accent 4" w:uiPriority="68"/>
-    <w:lsdException w:name="Medium Grid 3 Accent 4" w:uiPriority="69"/>
-    <w:lsdException w:name="Dark List Accent 4" w:uiPriority="70"/>
-    <w:lsdException w:name="Colorful Shading Accent 4" w:uiPriority="71"/>
-    <w:lsdException w:name="Colorful List Accent 4" w:uiPriority="72"/>
-    <w:lsdException w:name="Colorful Grid Accent 4" w:uiPriority="73"/>
-    <w:lsdException w:name="Light Shading Accent 5" w:uiPriority="60"/>
-    <w:lsdException w:name="Light List Accent 5" w:uiPriority="61"/>
-    <w:lsdException w:name="Light Grid Accent 5" w:uiPriority="62"/>
-    <w:lsdException w:name="Medium Shading 1 Accent 5" w:uiPriority="63"/>
-    <w:lsdException w:name="Medium Shading 2 Accent 5" w:uiPriority="64"/>
-    <w:lsdException w:name="Medium List 1 Accent 5" w:uiPriority="65"/>
-    <w:lsdException w:name="Medium List 2 Accent 5" w:uiPriority="66"/>
-    <w:lsdException w:name="Medium Grid 1 Accent 5" w:uiPriority="67"/>
-    <w:lsdException w:name="Medium Grid 2 Accent 5" w:uiPriority="68"/>
-    <w:lsdException w:name="Medium Grid 3 Accent 5" w:uiPriority="69"/>
-    <w:lsdException w:name="Dark List Accent 5" w:uiPriority="70"/>
-    <w:lsdException w:name="Colorful Shading Accent 5" w:uiPriority="71"/>
-    <w:lsdException w:name="Colorful List Accent 5" w:uiPriority="72"/>
-    <w:lsdException w:name="Colorful Grid Accent 5" w:uiPriority="73"/>
-    <w:lsdException w:name="Light Shading Accent 6" w:uiPriority="60"/>
-    <w:lsdException w:name="Light List Accent 6" w:uiPriority="61"/>
-    <w:lsdException w:name="Light Grid Accent 6" w:uiPriority="62"/>
-    <w:lsdException w:name="Medium Shading 1 Accent 6" w:uiPriority="63"/>
-    <w:lsdException w:name="Medium Shading 2 Accent 6" w:uiPriority="64"/>
-    <w:lsdException w:name="Medium List 1 Accent 6" w:uiPriority="65"/>
-    <w:lsdException w:name="Medium List 2 Accent 6" w:uiPriority="66"/>
-    <w:lsdException w:name="Medium Grid 1 Accent 6" w:uiPriority="67"/>
-    <w:lsdException w:name="Medium Grid 2 Accent 6" w:uiPriority="68"/>
-    <w:lsdException w:name="Medium Grid 3 Accent 6" w:uiPriority="69"/>
-    <w:lsdException w:name="Dark List Accent 6" w:uiPriority="70"/>
-    <w:lsdException w:name="Colorful Shading Accent 6" w:uiPriority="71"/>
-    <w:lsdException w:name="Colorful List Accent 6" w:uiPriority="72"/>
-    <w:lsdException w:name="Colorful Grid Accent 6" w:uiPriority="73"/>
-    <w:lsdException w:name="Subtle Emphasis" w:uiPriority="19" w:qFormat="1"/>
-    <w:lsdException w:name="Intense Emphasis" w:uiPriority="21" w:qFormat="1"/>
-    <w:lsdException w:name="Subtle Reference" w:uiPriority="31" w:qFormat="1"/>
-    <w:lsdException w:name="Intense Reference" w:uiPriority="32" w:qFormat="1"/>
-    <w:lsdException w:name="Book Title" w:uiPriority="33" w:qFormat="1"/>
-    <w:lsdException w:name="Bibliography" w:semiHidden="1" w:uiPriority="37" w:unhideWhenUsed="1"/>
-    <w:lsdException w:name="TOC Heading" w:semiHidden="1" w:uiPriority="39" w:unhideWhenUsed="1" w:qFormat="1"/>
-    <w:lsdException w:name="Plain Table 1" w:uiPriority="41"/>
-    <w:lsdException w:name="Plain Table 2" w:uiPriority="42"/>
-    <w:lsdException w:name="Plain Table 3" w:uiPriority="43"/>
-    <w:lsdException w:name="Plain Table 4" w:uiPriority="44"/>
-    <w:lsdException w:name="Plain Table 5" w:uiPriority="45"/>
-    <w:lsdException w:name="Grid Table Light" w:uiPriority="40"/>
-    <w:lsdException w:name="Grid Table 1 Light" w:uiPriority="46"/>
-    <w:lsdException w:name="Grid Table 2" w:uiPriority="47"/>
-    <w:lsdException w:name="Grid Table 3" w:uiPriority="48"/>
-    <w:lsdException w:name="Grid Table 4" w:uiPriority="49"/>
-    <w:lsdException w:name="Grid Table 5 Dark" w:uiPriority="50"/>
-    <w:lsdException w:name="Grid Table 6 Colorful" w:uiPriority="51"/>
-    <w:lsdException w:name="Grid Table 7 Colorful" w:uiPriority="52"/>
-    <w:lsdException w:name="Grid Table 1 Light Accent 1" w:uiPriority="46"/>
-    <w:lsdException w:name="Grid Table 2 Accent 1" w:uiPriority="47"/>
-    <w:lsdException w:name="Grid Table 3 Accent 1" w:uiPriority="48"/>
-    <w:lsdException w:name="Grid Table 4 Accent 1" w:uiPriority="49"/>
-    <w:lsdException w:name="Grid Table 5 Dark Accent 1" w:uiPriority="50"/>
-    <w:lsdException w:name="Grid Table 6 Colorful Accent 1" w:uiPriority="51"/>
-    <w:lsdException w:name="Grid Table 7 Colorful Accent 1" w:uiPriority="52"/>
-    <w:lsdException w:name="Grid Table 1 Light Accent 2" w:uiPriority="46"/>
-    <w:lsdException w:name="Grid Table 2 Accent 2" w:uiPriority="47"/>
-    <w:lsdException w:name="Grid Table 3 Accent 2" w:uiPriority="48"/>
-    <w:lsdException w:name="Grid Table 4 Accent 2" w:uiPriority="49"/>
-    <w:lsdException w:name="Grid Table 5 Dark Accent 2" w:uiPriority="50"/>
-    <w:lsdException w:name="Grid Table 6 Colorful Accent 2" w:uiPriority="51"/>
-    <w:lsdException w:name="Grid Table 7 Colorful Accent 2" w:uiPriority="52"/>
-    <w:lsdException w:name="Grid Table 1 Light Accent 3" w:uiPriority="46"/>
-    <w:lsdException w:name="Grid Table 2 Accent 3" w:uiPriority="47"/>
-    <w:lsdException w:name="Grid Table 3 Accent 3" w:uiPriority="48"/>
-    <w:lsdException w:name="Grid Table 4 Accent 3" w:uiPriority="49"/>
-    <w:lsdException w:name="Grid Table 5 Dark Accent 3" w:uiPriority="50"/>
-    <w:lsdException w:name="Grid Table 6 Colorful Accent 3" w:uiPriority="51"/>
-    <w:lsdException w:name="Grid Table 7 Colorful Accent 3" w:uiPriority="52"/>
-    <w:lsdException w:name="Grid Table 1 Light Accent 4" w:uiPriority="46"/>
-    <w:lsdException w:name="Grid Table 2 Accent 4" w:uiPriority="47"/>
-    <w:lsdException w:name="Grid Table 3 Accent 4" w:uiPriority="48"/>
-    <w:lsdException w:name="Grid Table 4 Accent 4" w:uiPriority="49"/>
-    <w:lsdException w:name="Grid Table 5 Dark Accent 4" w:uiPriority="50"/>
-    <w:lsdException w:name="Grid Table 6 Colorful Accent 4" w:uiPriority="51"/>
-    <w:lsdException w:name="Grid Table 7 Colorful Accent 4" w:uiPriority="52"/>
-    <w:lsdException w:name="Grid Table 1 Light Accent 5" w:uiPriority="46"/>
-    <w:lsdException w:name="Grid Table 2 Accent 5" w:uiPriority="47"/>
-    <w:lsdException w:name="Grid Table 3 Accent 5" w:uiPriority="48"/>
-    <w:lsdException w:name="Grid Table 4 Accent 5" w:uiPriority="49"/>
-    <w:lsdException w:name="Grid Table 5 Dark Accent 5" w:uiPriority="50"/>
-    <w:lsdException w:name="Grid Table 6 Colorful Accent 5" w:uiPriority="51"/>
-    <w:lsdException w:name="Grid Table 7 Colorful Accent 5" w:uiPriority="52"/>
-    <w:lsdException w:name="Grid Table 1 Light Accent 6" w:uiPriority="46"/>
-    <w:lsdException w:name="Grid Table 2 Accent 6" w:uiPriority="47"/>
-    <w:lsdException w:name="Grid Table 3 Accent 6" w:uiPriority="48"/>
-    <w:lsdException w:name="Grid Table 4 Accent 6" w:uiPriority="49"/>
-    <w:lsdException w:name="Grid Table 5 Dark Accent 6" w:uiPriority="50"/>
-    <w:lsdException w:name="Grid Table 6 Colorful Accent 6" w:uiPriority="51"/>
-    <w:lsdException w:name="Grid Table 7 Colorful Accent 6" w:uiPriority="52"/>
-    <w:lsdException w:name="List Table 1 Light" w:uiPriority="46"/>
-    <w:lsdException w:name="List Table 2" w:uiPriority="47"/>
-    <w:lsdException w:name="List Table 3" w:uiPriority="48"/>
-    <w:lsdException w:name="List Table 4" w:uiPriority="49"/>
-    <w:lsdException w:name="List Table 5 Dark" w:uiPriority="50"/>
-    <w:lsdException w:name="List Table 6 Colorful" w:uiPriority="51"/>
-    <w:lsdException w:name="List Table 7 Colorful" w:uiPriority="52"/>
-    <w:lsdException w:name="List Table 1 Light Accent 1" w:uiPriority="46"/>
-    <w:lsdException w:name="List Table 2 Accent 1" w:uiPriority="47"/>
-    <w:lsdException w:name="List Table 3 Accent 1" w:uiPriority="48"/>
-    <w:lsdException w:name="List Table 4 Accent 1" w:uiPriority="49"/>
-    <w:lsdException w:name="List Table 5 Dark Accent 1" w:uiPriority="50"/>
-    <w:lsdException w:name="List Table 6 Colorful Accent 1" w:uiPriority="51"/>
-    <w:lsdException w:name="List Table 7 Colorful Accent 1" w:uiPriority="52"/>
-    <w:lsdException w:name="List Table 1 Light Accent 2" w:uiPriority="46"/>
-    <w:lsdException w:name="List Table 2 Accent 2" w:uiPriority="47"/>
-    <w:lsdException w:name="List Table 3 Accent 2" w:uiPriority="48"/>
-    <w:lsdException w:name="List Table 4 Accent 2" w:uiPriority="49"/>
-    <w:lsdException w:name="List Table 5 Dark Accent 2" w:uiPriority="50"/>
-    <w:lsdException w:name="List Table 6 Colorful Accent 2" w:uiPriority="51"/>
-    <w:lsdException w:name="List Table 7 Colorful Accent 2" w:uiPriority="52"/>
-    <w:lsdException w:name="List Table 1 Light Accent 3" w:uiPriority="46"/>
-    <w:lsdException w:name="List Table 2 Accent 3" w:uiPriority="47"/>
-    <w:lsdException w:name="List Table 3 Accent 3" w:uiPriority="48"/>
-    <w:lsdException w:name="List Table 4 Accent 3" w:uiPriority="49"/>
-    <w:lsdException w:name="List Table 5 Dark Accent 3" w:uiPriority="50"/>
-    <w:lsdException w:name="List Table 6 Colorful Accent 3" w:uiPriority="51"/>
-    <w:lsdException w:name="List Table 7 Colorful Accent 3" w:uiPriority="52"/>
-    <w:lsdException w:name="List Table 1 Light Accent 4" w:uiPriority="46"/>
-    <w:lsdException w:name="List Table 2 Accent 4" w:uiPriority="47"/>
-    <w:lsdException w:name="List Table 3 Accent 4" w:uiPriority="48"/>
-    <w:lsdException w:name="List Table 4 Accent 4" w:uiPriority="49"/>
-    <w:lsdException w:name="List Table 5 Dark Accent 4" w:uiPriority="50"/>
-    <w:lsdException w:name="List Table 6 Colorful Accent 4" w:uiPriority="51"/>
-    <w:lsdException w:name="List Table 7 Colorful Accent 4" w:uiPriority="52"/>
-    <w:lsdException w:name="List Table 1 Light Accent 5" w:uiPriority="46"/>
-    <w:lsdException w:name="List Table 2 Accent 5" w:uiPriority="47"/>
-    <w:lsdException w:name="List Table 3 Accent 5" w:uiPriority="48"/>
-    <w:lsdException w:name="List Table 4 Accent 5" w:uiPriority="49"/>
-    <w:lsdException w:name="List Table 5 Dark Accent 5" w:uiPriority="50"/>
-    <w:lsdException w:name="List Table 6 Colorful Accent 5" w:uiPriority="51"/>
-    <w:lsdException w:name="List Table 7 Colorful Accent 5" w:uiPriority="52"/>
-    <w:lsdException w:name="List Table 1 Light Accent 6" w:uiPriority="46"/>
-    <w:lsdException w:name="List Table 2 Accent 6" w:uiPriority="47"/>
-    <w:lsdException w:name="List Table 3 Accent 6" w:uiPriority="48"/>
-    <w:lsdException w:name="List Table 4 Accent 6" w:uiPriority="49"/>
-    <w:lsdException w:name="List Table 5 Dark Accent 6" w:uiPriority="50"/>
-    <w:lsdException w:name="List Table 6 Colorful Accent 6" w:uiPriority="51"/>
-    <w:lsdException w:name="List Table 7 Colorful Accent 6" w:uiPriority="52"/>
-  </w:latentStyles>
-  <w:style w:type="paragraph" w:default="1" w:styleId="Normalny">
-    <w:name w:val="Normal"/>
-    <w:qFormat/>
-  </w:style>
-  <w:style w:type="character" w:default="1" w:styleId="Domylnaczcionkaakapitu">
-    <w:name w:val="Default Paragraph Font"/>
-    <w:uiPriority w:val="1"/>
-    <w:semiHidden/>
-    <w:unhideWhenUsed/>
-  </w:style>
-  <w:style w:type="table" w:default="1" w:styleId="Standardowy">
-    <w:name w:val="Normal Table"/>
-    <w:uiPriority w:val="99"/>
-    <w:semiHidden/>
-    <w:unhideWhenUsed/>
-    <w:tblPr>
-      <w:tblInd w:w="0" w:type="dxa"/>
-      <w:tblCellMar>
-        <w:top w:w="0" w:type="dxa"/>
-        <w:left w:w="108" w:type="dxa"/>
-        <w:bottom w:w="0" w:type="dxa"/>
-        <w:right w:w="108" w:type="dxa"/>
-      </w:tblCellMar>
-    </w:tblPr>
-  </w:style>
-  <w:style w:type="numbering" w:default="1" w:styleId="Bezlisty">
-    <w:name w:val="No List"/>
-    <w:uiPriority w:val="99"/>
-    <w:semiHidden/>
-    <w:unhideWhenUsed/>
-  </w:style>
-  <w:style w:type="character" w:styleId="Tekstzastpczy">
-    <w:name w:val="Placeholder Text"/>
-    <w:basedOn w:val="Domylnaczcionkaakapitu"/>
-    <w:uiPriority w:val="99"/>
-    <w:semiHidden/>
-    <w:rsid w:val="00F64D47"/>
-    <w:rPr>
-      <w:color w:val="808080"/>
-    </w:rPr>
-  </w:style>
-</w:styles>
-</file>
-
-<file path=word/glossary/webSettings.xml><?xml version="1.0" encoding="utf-8"?>
-<w:webSettings xmlns:mc="http://schemas.openxmlformats.org/markup-compatibility/2006" xmlns:r="http://schemas.openxmlformats.org/officeDocument/2006/relationships" xmlns:w="http://schemas.openxmlformats.org/wordprocessingml/2006/main" xmlns:w14="http://schemas.microsoft.com/office/word/2010/wordml" xmlns:w15="http://schemas.microsoft.com/office/word/2012/wordml" mc:Ignorable="w14 w15">
-  <w:optimizeForBrowser/>
-  <w:allowPNG/>
-</w:webSettings>
-</file>
-
 <file path=word/theme/theme1.xml><?xml version="1.0" encoding="utf-8"?>
 <a:theme xmlns:a="http://schemas.openxmlformats.org/drawingml/2006/main" name="Motyw pakietu Office">
   <a:themeElements>
@@ -32499,7 +32411,7 @@
 </file>
 
 <file path=customXml/itemProps1.xml><?xml version="1.0" encoding="utf-8"?>
-<ds:datastoreItem xmlns:ds="http://schemas.openxmlformats.org/officeDocument/2006/customXml" ds:itemID="{E37BBD4E-6020-4775-A423-D40A6BBDC009}">
+<ds:datastoreItem xmlns:ds="http://schemas.openxmlformats.org/officeDocument/2006/customXml" ds:itemID="{A494A63B-EBD6-491A-82A8-BCFC13823AFC}">
   <ds:schemaRefs>
     <ds:schemaRef ds:uri="http://schemas.openxmlformats.org/officeDocument/2006/bibliography"/>
   </ds:schemaRefs>

</xml_diff>

<commit_message>
configi dla niejednorodnosci i troche obrazkow
</commit_message>
<xml_diff>
--- a/adocs/magisterka3.docx
+++ b/adocs/magisterka3.docx
@@ -351,6 +351,96 @@
         <w:rPr>
           <w:szCs w:val="24"/>
         </w:rPr>
+      </w:pPr>
+      <w:r>
+        <w:rPr>
+          <w:szCs w:val="24"/>
+        </w:rPr>
+        <w:t>(czytelny podpis)</w:t>
+      </w:r>
+    </w:p>
+    <w:p>
+      <w:pPr>
+        <w:spacing w:after="160" w:line="259" w:lineRule="auto"/>
+        <w:rPr>
+          <w:szCs w:val="24"/>
+        </w:rPr>
+      </w:pPr>
+      <w:r>
+        <w:rPr>
+          <w:szCs w:val="24"/>
+        </w:rPr>
+        <w:br w:type="page"/>
+      </w:r>
+    </w:p>
+    <w:p>
+      <w:pPr>
+        <w:rPr>
+          <w:szCs w:val="24"/>
+        </w:rPr>
+      </w:pPr>
+      <w:r>
+        <w:rPr>
+          <w:szCs w:val="24"/>
+        </w:rPr>
+        <w:lastRenderedPageBreak/>
+        <w:t>Opinia Promotora:</w:t>
+      </w:r>
+    </w:p>
+    <w:p>
+      <w:pPr>
+        <w:spacing w:after="160" w:line="259" w:lineRule="auto"/>
+        <w:rPr>
+          <w:szCs w:val="24"/>
+        </w:rPr>
+      </w:pPr>
+      <w:r>
+        <w:rPr>
+          <w:szCs w:val="24"/>
+        </w:rPr>
+        <w:br w:type="page"/>
+      </w:r>
+    </w:p>
+    <w:p>
+      <w:pPr>
+        <w:rPr>
+          <w:szCs w:val="24"/>
+        </w:rPr>
+      </w:pPr>
+      <w:r>
+        <w:rPr>
+          <w:szCs w:val="24"/>
+        </w:rPr>
+        <w:lastRenderedPageBreak/>
+        <w:t>Opinia Recenzenta:</w:t>
+      </w:r>
+    </w:p>
+    <w:p>
+      <w:pPr>
+        <w:spacing w:after="160" w:line="259" w:lineRule="auto"/>
+        <w:rPr>
+          <w:szCs w:val="24"/>
+        </w:rPr>
+      </w:pPr>
+      <w:r>
+        <w:rPr>
+          <w:szCs w:val="24"/>
+        </w:rPr>
+        <w:br w:type="page"/>
+      </w:r>
+    </w:p>
+    <w:p>
+      <w:pPr>
+        <w:rPr>
+          <w:szCs w:val="24"/>
+        </w:rPr>
+      </w:pPr>
+    </w:p>
+    <w:p>
+      <w:pPr>
+        <w:rPr>
+          <w:szCs w:val="24"/>
+        </w:rPr>
         <w:sectPr>
           <w:pgSz w:w="11906" w:h="16838"/>
           <w:pgMar w:top="1418" w:right="1134" w:bottom="1418" w:left="1985" w:header="709" w:footer="709" w:gutter="0"/>
@@ -362,8 +452,16 @@
         <w:rPr>
           <w:szCs w:val="24"/>
         </w:rPr>
-        <w:t>(czytelny podpis)</w:t>
-      </w:r>
+        <w:t xml:space="preserve">Chciałbym </w:t>
+      </w:r>
+      <w:proofErr w:type="spellStart"/>
+      <w:r>
+        <w:rPr>
+          <w:szCs w:val="24"/>
+        </w:rPr>
+        <w:t>podziekować</w:t>
+      </w:r>
+      <w:proofErr w:type="spellEnd"/>
     </w:p>
     <w:sdt>
       <w:sdtPr>
@@ -4908,25 +5006,7 @@
           <w:iCs/>
           <w:szCs w:val="24"/>
         </w:rPr>
-        <w:t xml:space="preserve"> – parametr porzą</w:t>
-      </w:r>
-      <w:proofErr w:type="spellStart"/>
-      <w:r>
-        <w:rPr>
-          <w:rFonts w:eastAsiaTheme="minorEastAsia"/>
-          <w:iCs/>
-          <w:szCs w:val="24"/>
-        </w:rPr>
-        <w:t>dku</w:t>
-      </w:r>
-      <w:proofErr w:type="spellEnd"/>
-      <w:r>
-        <w:rPr>
-          <w:rFonts w:eastAsiaTheme="minorEastAsia"/>
-          <w:iCs/>
-          <w:szCs w:val="24"/>
-        </w:rPr>
-        <w:t xml:space="preserve">, </w:t>
+        <w:t xml:space="preserve"> – parametr porządku, </w:t>
       </w:r>
       <w:r>
         <w:rPr>
@@ -28175,25 +28255,7 @@
           <w:iCs/>
           <w:szCs w:val="24"/>
         </w:rPr>
-        <w:t>) otrz</w:t>
-      </w:r>
-      <w:proofErr w:type="spellStart"/>
-      <w:r>
-        <w:rPr>
-          <w:rFonts w:eastAsiaTheme="minorEastAsia"/>
-          <w:iCs/>
-          <w:szCs w:val="24"/>
-        </w:rPr>
-        <w:t>ymujemy</w:t>
-      </w:r>
-      <w:proofErr w:type="spellEnd"/>
-      <w:r>
-        <w:rPr>
-          <w:rFonts w:eastAsiaTheme="minorEastAsia"/>
-          <w:iCs/>
-          <w:szCs w:val="24"/>
-        </w:rPr>
-        <w:t xml:space="preserve"> ostateczną postać równania na przerwę nadprzewodzącą, które posłuży do obliczeń numerycznych:</w:t>
+        <w:t>) otrzymujemy ostateczną postać równania na przerwę nadprzewodzącą, które posłuży do obliczeń numerycznych:</w:t>
       </w:r>
     </w:p>
     <w:tbl>
@@ -28587,10 +28649,25 @@
     </w:p>
     <w:p>
       <w:pPr>
+        <w:spacing w:after="160" w:line="259" w:lineRule="auto"/>
+        <w:rPr>
+          <w:szCs w:val="24"/>
+        </w:rPr>
+      </w:pPr>
+      <w:r>
+        <w:rPr>
+          <w:szCs w:val="24"/>
+        </w:rPr>
+        <w:br w:type="page"/>
+      </w:r>
+    </w:p>
+    <w:p>
+      <w:pPr>
         <w:pStyle w:val="Nagwek1"/>
       </w:pPr>
       <w:bookmarkStart w:id="23" w:name="_Toc461348740"/>
       <w:r>
+        <w:lastRenderedPageBreak/>
         <w:t xml:space="preserve">Obliczenia </w:t>
       </w:r>
       <w:r>
@@ -30514,19 +30591,6 @@
     <w:p>
       <w:pPr>
         <w:spacing w:line="360" w:lineRule="auto"/>
-        <w:ind w:firstLine="708"/>
-        <w:jc w:val="both"/>
-        <w:rPr>
-          <w:rFonts w:eastAsiaTheme="minorEastAsia"/>
-          <w:iCs/>
-          <w:szCs w:val="24"/>
-        </w:rPr>
-      </w:pPr>
-    </w:p>
-    <w:p>
-      <w:pPr>
-        <w:spacing w:line="360" w:lineRule="auto"/>
-        <w:ind w:firstLine="708"/>
         <w:jc w:val="both"/>
         <w:rPr>
           <w:rFonts w:eastAsiaTheme="minorEastAsia"/>
@@ -30557,7 +30621,6 @@
           <w:sz w:val="24"/>
           <w:szCs w:val="24"/>
         </w:rPr>
-        <w:lastRenderedPageBreak/>
         <w:t xml:space="preserve">Tabela </w:t>
       </w:r>
       <w:r>
@@ -30991,7 +31054,14 @@
                     <w:rFonts w:ascii="Cambria Math" w:eastAsiaTheme="minorEastAsia" w:hAnsi="Cambria Math"/>
                     <w:szCs w:val="24"/>
                   </w:rPr>
-                  <m:t>1,75</m:t>
+                  <m:t>1,</m:t>
+                </m:r>
+                <m:r>
+                  <w:rPr>
+                    <w:rFonts w:ascii="Cambria Math" w:eastAsiaTheme="minorEastAsia" w:hAnsi="Cambria Math"/>
+                    <w:szCs w:val="24"/>
+                  </w:rPr>
+                  <m:t>20</m:t>
                 </m:r>
               </m:oMath>
             </m:oMathPara>
@@ -31227,6 +31297,13 @@
                   </w:rPr>
                   <m:t>7,2</m:t>
                 </m:r>
+                <m:r>
+                  <w:rPr>
+                    <w:rFonts w:ascii="Cambria Math" w:eastAsiaTheme="minorEastAsia" w:hAnsi="Cambria Math"/>
+                    <w:szCs w:val="24"/>
+                  </w:rPr>
+                  <m:t>0</m:t>
+                </m:r>
               </m:oMath>
             </m:oMathPara>
           </w:p>
@@ -31288,6 +31365,13 @@
                   </w:rPr>
                   <m:t>10,2</m:t>
                 </m:r>
+                <m:r>
+                  <w:rPr>
+                    <w:rFonts w:ascii="Cambria Math" w:eastAsiaTheme="minorEastAsia" w:hAnsi="Cambria Math"/>
+                    <w:szCs w:val="24"/>
+                  </w:rPr>
+                  <m:t>0</m:t>
+                </m:r>
               </m:oMath>
             </m:oMathPara>
           </w:p>
@@ -31473,21 +31557,14 @@
         <w:rPr>
           <w:szCs w:val="24"/>
         </w:rPr>
-        <w:t>. Dla temperatur bliskich zeru (czyli takich z jakimi będziemy mieli do czynienia w tej pracy) potencjał che</w:t>
-      </w:r>
-      <w:proofErr w:type="spellStart"/>
-      <w:r>
-        <w:rPr>
-          <w:szCs w:val="24"/>
-        </w:rPr>
-        <w:t>miczny</w:t>
-      </w:r>
-      <w:proofErr w:type="spellEnd"/>
-      <w:r>
-        <w:rPr>
-          <w:szCs w:val="24"/>
-        </w:rPr>
-        <w:t xml:space="preserve"> można utożsamiać z energią Fermiego, która jest energią graniczną dla stanów fermionowych. Stany o energii niższej są zajęte przez fermiony, a stany o energii wyższej są wolne</w:t>
+        <w:t xml:space="preserve">. Dla temperatur bliskich zeru (czyli takich z jakimi będziemy mieli do czynienia w tej pracy) potencjał chemiczny można utożsamiać z energią Fermiego, która </w:t>
+      </w:r>
+      <w:r>
+        <w:rPr>
+          <w:szCs w:val="24"/>
+        </w:rPr>
+        <w:lastRenderedPageBreak/>
+        <w:t>jest energią graniczną dla stanów fermionowych. Stany o energii niższej są zajęte przez fermiony, a stany o energii wyższej są wolne</w:t>
       </w:r>
       <w:r>
         <w:rPr>
@@ -32896,10 +32973,10 @@
         </w:rPr>
         <w:lastRenderedPageBreak/>
         <w:drawing>
-          <wp:inline distT="0" distB="0" distL="0" distR="0" wp14:anchorId="030BE5D3" wp14:editId="7A7C7065">
+          <wp:inline distT="0" distB="0" distL="0" distR="0">
             <wp:extent cx="5579745" cy="4184809"/>
             <wp:effectExtent l="0" t="0" r="1905" b="6350"/>
-            <wp:docPr id="2" name="Obraz 2" descr="C:\Users\Rafal\Desktop\omegafinal\potencjal\wykresy\potencjal_od_L.png"/>
+            <wp:docPr id="12" name="Obraz 12" descr="C:\Users\Rafal\Desktop\omegafinal\potencjal\wykresy\potencjal_od_L.png"/>
             <wp:cNvGraphicFramePr>
               <a:graphicFrameLocks xmlns:a="http://schemas.openxmlformats.org/drawingml/2006/main" noChangeAspect="1"/>
             </wp:cNvGraphicFramePr>
@@ -32907,7 +32984,7 @@
               <a:graphicData uri="http://schemas.openxmlformats.org/drawingml/2006/picture">
                 <pic:pic xmlns:pic="http://schemas.openxmlformats.org/drawingml/2006/picture">
                   <pic:nvPicPr>
-                    <pic:cNvPr id="0" name="Picture 1" descr="C:\Users\Rafal\Desktop\omegafinal\potencjal\wykresy\potencjal_od_L.png"/>
+                    <pic:cNvPr id="0" name="Picture 4" descr="C:\Users\Rafal\Desktop\omegafinal\potencjal\wykresy\potencjal_od_L.png"/>
                     <pic:cNvPicPr>
                       <a:picLocks noChangeAspect="1" noChangeArrowheads="1"/>
                     </pic:cNvPicPr>
@@ -34019,21 +34096,7 @@
         <w:rPr>
           <w:rFonts w:eastAsiaTheme="minorEastAsia"/>
         </w:rPr>
-        <w:t xml:space="preserve"> zaznaczonej na ry</w:t>
-      </w:r>
-      <w:proofErr w:type="spellStart"/>
-      <w:r>
-        <w:rPr>
-          <w:rFonts w:eastAsiaTheme="minorEastAsia"/>
-        </w:rPr>
-        <w:t>sunku</w:t>
-      </w:r>
-      <w:proofErr w:type="spellEnd"/>
-      <w:r>
-        <w:rPr>
-          <w:rFonts w:eastAsiaTheme="minorEastAsia"/>
-        </w:rPr>
-        <w:t xml:space="preserve"> </w:t>
+        <w:t xml:space="preserve"> zaznaczonej na rysunku </w:t>
       </w:r>
       <w:r>
         <w:rPr>
@@ -34616,19 +34679,7 @@
           <w:rPr>
             <w:rFonts w:ascii="Cambria Math" w:eastAsiaTheme="minorEastAsia" w:hAnsi="Cambria Math"/>
           </w:rPr>
-          <m:t>L=1,0</m:t>
-        </m:r>
-        <m:r>
-          <w:rPr>
-            <w:rFonts w:ascii="Cambria Math" w:eastAsiaTheme="minorEastAsia" w:hAnsi="Cambria Math"/>
-          </w:rPr>
-          <m:t>6</m:t>
-        </m:r>
-        <m:r>
-          <w:rPr>
-            <w:rFonts w:ascii="Cambria Math" w:eastAsiaTheme="minorEastAsia" w:hAnsi="Cambria Math"/>
-          </w:rPr>
-          <m:t xml:space="preserve"> nm</m:t>
+          <m:t>L=1,06 nm</m:t>
         </m:r>
       </m:oMath>
       <w:r>
@@ -35509,23 +35560,7 @@
             <w:color w:val="auto"/>
             <w:sz w:val="24"/>
           </w:rPr>
-          <m:t>1,0</m:t>
-        </m:r>
-        <m:r>
-          <w:rPr>
-            <w:rFonts w:ascii="Cambria Math" w:hAnsi="Cambria Math"/>
-            <w:color w:val="auto"/>
-            <w:sz w:val="24"/>
-          </w:rPr>
-          <m:t>6</m:t>
-        </m:r>
-        <m:r>
-          <w:rPr>
-            <w:rFonts w:ascii="Cambria Math" w:hAnsi="Cambria Math"/>
-            <w:color w:val="auto"/>
-            <w:sz w:val="24"/>
-          </w:rPr>
-          <m:t xml:space="preserve"> nm</m:t>
+          <m:t>1,06 nm</m:t>
         </m:r>
       </m:oMath>
       <w:r>
@@ -36243,25 +36278,7 @@
           <w:rPr>
             <w:rFonts w:ascii="Cambria Math" w:hAnsi="Cambria Math"/>
           </w:rPr>
-          <m:t>1,0</m:t>
-        </m:r>
-        <m:r>
-          <m:rPr>
-            <m:sty m:val="p"/>
-          </m:rPr>
-          <w:rPr>
-            <w:rFonts w:ascii="Cambria Math" w:hAnsi="Cambria Math"/>
-          </w:rPr>
-          <m:t>6</m:t>
-        </m:r>
-        <m:r>
-          <m:rPr>
-            <m:sty m:val="p"/>
-          </m:rPr>
-          <w:rPr>
-            <w:rFonts w:ascii="Cambria Math" w:hAnsi="Cambria Math"/>
-          </w:rPr>
-          <m:t xml:space="preserve"> </m:t>
+          <m:t xml:space="preserve">1,06 </m:t>
         </m:r>
         <m:r>
           <w:rPr>
@@ -36431,21 +36448,7 @@
         <w:rPr>
           <w:rFonts w:eastAsiaTheme="minorEastAsia"/>
         </w:rPr>
-        <w:t>. Wyniki dla gr</w:t>
-      </w:r>
-      <w:proofErr w:type="spellStart"/>
-      <w:r>
-        <w:rPr>
-          <w:rFonts w:eastAsiaTheme="minorEastAsia"/>
-        </w:rPr>
-        <w:t>ubości</w:t>
-      </w:r>
-      <w:proofErr w:type="spellEnd"/>
-      <w:r>
-        <w:rPr>
-          <w:rFonts w:eastAsiaTheme="minorEastAsia"/>
-        </w:rPr>
-        <w:t xml:space="preserve"> warstw</w:t>
+        <w:t>. Wyniki dla grubości warstw</w:t>
       </w:r>
       <w:r>
         <w:rPr>
@@ -36467,25 +36470,7 @@
           <w:rPr>
             <w:rFonts w:ascii="Cambria Math" w:hAnsi="Cambria Math"/>
           </w:rPr>
-          <m:t>1,0</m:t>
-        </m:r>
-        <m:r>
-          <m:rPr>
-            <m:sty m:val="p"/>
-          </m:rPr>
-          <w:rPr>
-            <w:rFonts w:ascii="Cambria Math" w:hAnsi="Cambria Math"/>
-          </w:rPr>
-          <m:t>6</m:t>
-        </m:r>
-        <m:r>
-          <m:rPr>
-            <m:sty m:val="p"/>
-          </m:rPr>
-          <w:rPr>
-            <w:rFonts w:ascii="Cambria Math" w:hAnsi="Cambria Math"/>
-          </w:rPr>
-          <m:t xml:space="preserve"> </m:t>
+          <m:t xml:space="preserve">1,06 </m:t>
         </m:r>
         <m:r>
           <w:rPr>
@@ -36834,19 +36819,7 @@
           <w:rPr>
             <w:rFonts w:ascii="Cambria Math" w:eastAsiaTheme="minorEastAsia" w:hAnsi="Cambria Math"/>
           </w:rPr>
-          <m:t xml:space="preserve">0 </m:t>
-        </m:r>
-        <m:r>
-          <w:rPr>
-            <w:rFonts w:ascii="Cambria Math" w:eastAsiaTheme="minorEastAsia" w:hAnsi="Cambria Math"/>
-          </w:rPr>
-          <m:t>m</m:t>
-        </m:r>
-        <m:r>
-          <w:rPr>
-            <w:rFonts w:ascii="Cambria Math" w:eastAsiaTheme="minorEastAsia" w:hAnsi="Cambria Math"/>
-          </w:rPr>
-          <m:t>eV</m:t>
+          <m:t>0 meV</m:t>
         </m:r>
       </m:oMath>
       <w:r>
@@ -36939,21 +36912,7 @@
         <w:rPr>
           <w:rFonts w:eastAsiaTheme="minorEastAsia"/>
         </w:rPr>
-        <w:t xml:space="preserve"> dla wszystkich badanych grubości warstw prze</w:t>
-      </w:r>
-      <w:proofErr w:type="spellStart"/>
-      <w:r>
-        <w:rPr>
-          <w:rFonts w:eastAsiaTheme="minorEastAsia"/>
-        </w:rPr>
-        <w:t>dstawiono</w:t>
-      </w:r>
-      <w:proofErr w:type="spellEnd"/>
-      <w:r>
-        <w:rPr>
-          <w:rFonts w:eastAsiaTheme="minorEastAsia"/>
-        </w:rPr>
-        <w:t xml:space="preserve"> na rysunku</w:t>
+        <w:t xml:space="preserve"> dla wszystkich badanych grubości warstw przedstawiono na rysunku</w:t>
       </w:r>
       <w:r>
         <w:rPr>
@@ -37390,21 +37349,7 @@
         <w:rPr>
           <w:rFonts w:eastAsiaTheme="minorEastAsia"/>
         </w:rPr>
-        <w:t xml:space="preserve"> co jest wartością tempe</w:t>
-      </w:r>
-      <w:proofErr w:type="spellStart"/>
-      <w:r>
-        <w:rPr>
-          <w:rFonts w:eastAsiaTheme="minorEastAsia"/>
-        </w:rPr>
-        <w:t>ratury</w:t>
-      </w:r>
-      <w:proofErr w:type="spellEnd"/>
-      <w:r>
-        <w:rPr>
-          <w:rFonts w:eastAsiaTheme="minorEastAsia"/>
-        </w:rPr>
-        <w:t xml:space="preserve"> krytycznej dla </w:t>
+        <w:t xml:space="preserve"> co jest wartością temperatury krytycznej dla </w:t>
       </w:r>
       <w:proofErr w:type="spellStart"/>
       <w:r>
@@ -37634,13 +37579,69 @@
       </w:r>
       <w:bookmarkEnd w:id="44"/>
     </w:p>
-    <w:p/>
+    <w:p>
+      <w:r>
+        <w:rPr>
+          <w:noProof/>
+          <w:lang w:eastAsia="pl-PL"/>
+        </w:rPr>
+        <w:drawing>
+          <wp:inline distT="0" distB="0" distL="0" distR="0">
+            <wp:extent cx="5579745" cy="4184809"/>
+            <wp:effectExtent l="0" t="0" r="1905" b="6350"/>
+            <wp:docPr id="8" name="Obraz 8" descr="C:\Users\Rafal\Desktop\omegafinal\Tc_od_L3.png"/>
+            <wp:cNvGraphicFramePr>
+              <a:graphicFrameLocks xmlns:a="http://schemas.openxmlformats.org/drawingml/2006/main" noChangeAspect="1"/>
+            </wp:cNvGraphicFramePr>
+            <a:graphic xmlns:a="http://schemas.openxmlformats.org/drawingml/2006/main">
+              <a:graphicData uri="http://schemas.openxmlformats.org/drawingml/2006/picture">
+                <pic:pic xmlns:pic="http://schemas.openxmlformats.org/drawingml/2006/picture">
+                  <pic:nvPicPr>
+                    <pic:cNvPr id="0" name="Picture 1" descr="C:\Users\Rafal\Desktop\omegafinal\Tc_od_L3.png"/>
+                    <pic:cNvPicPr>
+                      <a:picLocks noChangeAspect="1" noChangeArrowheads="1"/>
+                    </pic:cNvPicPr>
+                  </pic:nvPicPr>
+                  <pic:blipFill>
+                    <a:blip r:embed="rId19">
+                      <a:extLst>
+                        <a:ext uri="{28A0092B-C50C-407E-A947-70E740481C1C}">
+                          <a14:useLocalDpi xmlns:a14="http://schemas.microsoft.com/office/drawing/2010/main" val="0"/>
+                        </a:ext>
+                      </a:extLst>
+                    </a:blip>
+                    <a:srcRect/>
+                    <a:stretch>
+                      <a:fillRect/>
+                    </a:stretch>
+                  </pic:blipFill>
+                  <pic:spPr bwMode="auto">
+                    <a:xfrm>
+                      <a:off x="0" y="0"/>
+                      <a:ext cx="5579745" cy="4184809"/>
+                    </a:xfrm>
+                    <a:prstGeom prst="rect">
+                      <a:avLst/>
+                    </a:prstGeom>
+                    <a:noFill/>
+                    <a:ln>
+                      <a:noFill/>
+                    </a:ln>
+                  </pic:spPr>
+                </pic:pic>
+              </a:graphicData>
+            </a:graphic>
+          </wp:inline>
+        </w:drawing>
+      </w:r>
+    </w:p>
     <w:p>
       <w:pPr>
         <w:pStyle w:val="Nagwek2"/>
       </w:pPr>
       <w:bookmarkStart w:id="45" w:name="_Toc461348746"/>
       <w:r>
+        <w:lastRenderedPageBreak/>
         <w:t>Porównanie</w:t>
       </w:r>
       <w:r>
@@ -37648,13 +37649,126 @@
       </w:r>
       <w:bookmarkEnd w:id="45"/>
     </w:p>
-    <w:p/>
+    <w:p>
+      <w:r>
+        <w:rPr>
+          <w:noProof/>
+          <w:lang w:eastAsia="pl-PL"/>
+        </w:rPr>
+        <w:drawing>
+          <wp:inline distT="0" distB="0" distL="0" distR="0">
+            <wp:extent cx="5579745" cy="4184809"/>
+            <wp:effectExtent l="0" t="0" r="1905" b="6350"/>
+            <wp:docPr id="9" name="Obraz 9" descr="C:\Users\Rafal\Desktop\omegafinal\params.png"/>
+            <wp:cNvGraphicFramePr>
+              <a:graphicFrameLocks xmlns:a="http://schemas.openxmlformats.org/drawingml/2006/main" noChangeAspect="1"/>
+            </wp:cNvGraphicFramePr>
+            <a:graphic xmlns:a="http://schemas.openxmlformats.org/drawingml/2006/main">
+              <a:graphicData uri="http://schemas.openxmlformats.org/drawingml/2006/picture">
+                <pic:pic xmlns:pic="http://schemas.openxmlformats.org/drawingml/2006/picture">
+                  <pic:nvPicPr>
+                    <pic:cNvPr id="0" name="Picture 2" descr="C:\Users\Rafal\Desktop\omegafinal\params.png"/>
+                    <pic:cNvPicPr>
+                      <a:picLocks noChangeAspect="1" noChangeArrowheads="1"/>
+                    </pic:cNvPicPr>
+                  </pic:nvPicPr>
+                  <pic:blipFill>
+                    <a:blip r:embed="rId20">
+                      <a:extLst>
+                        <a:ext uri="{28A0092B-C50C-407E-A947-70E740481C1C}">
+                          <a14:useLocalDpi xmlns:a14="http://schemas.microsoft.com/office/drawing/2010/main" val="0"/>
+                        </a:ext>
+                      </a:extLst>
+                    </a:blip>
+                    <a:srcRect/>
+                    <a:stretch>
+                      <a:fillRect/>
+                    </a:stretch>
+                  </pic:blipFill>
+                  <pic:spPr bwMode="auto">
+                    <a:xfrm>
+                      <a:off x="0" y="0"/>
+                      <a:ext cx="5579745" cy="4184809"/>
+                    </a:xfrm>
+                    <a:prstGeom prst="rect">
+                      <a:avLst/>
+                    </a:prstGeom>
+                    <a:noFill/>
+                    <a:ln>
+                      <a:noFill/>
+                    </a:ln>
+                  </pic:spPr>
+                </pic:pic>
+              </a:graphicData>
+            </a:graphic>
+          </wp:inline>
+        </w:drawing>
+      </w:r>
+    </w:p>
+    <w:p>
+      <w:r>
+        <w:rPr>
+          <w:noProof/>
+          <w:lang w:eastAsia="pl-PL"/>
+        </w:rPr>
+        <w:lastRenderedPageBreak/>
+        <w:drawing>
+          <wp:inline distT="0" distB="0" distL="0" distR="0">
+            <wp:extent cx="5579745" cy="4184809"/>
+            <wp:effectExtent l="0" t="0" r="1905" b="6350"/>
+            <wp:docPr id="11" name="Obraz 11" descr="C:\Users\Rafal\Desktop\omegafinal\mi\delta_od_L.png"/>
+            <wp:cNvGraphicFramePr>
+              <a:graphicFrameLocks xmlns:a="http://schemas.openxmlformats.org/drawingml/2006/main" noChangeAspect="1"/>
+            </wp:cNvGraphicFramePr>
+            <a:graphic xmlns:a="http://schemas.openxmlformats.org/drawingml/2006/main">
+              <a:graphicData uri="http://schemas.openxmlformats.org/drawingml/2006/picture">
+                <pic:pic xmlns:pic="http://schemas.openxmlformats.org/drawingml/2006/picture">
+                  <pic:nvPicPr>
+                    <pic:cNvPr id="0" name="Picture 3" descr="C:\Users\Rafal\Desktop\omegafinal\mi\delta_od_L.png"/>
+                    <pic:cNvPicPr>
+                      <a:picLocks noChangeAspect="1" noChangeArrowheads="1"/>
+                    </pic:cNvPicPr>
+                  </pic:nvPicPr>
+                  <pic:blipFill>
+                    <a:blip r:embed="rId21">
+                      <a:extLst>
+                        <a:ext uri="{28A0092B-C50C-407E-A947-70E740481C1C}">
+                          <a14:useLocalDpi xmlns:a14="http://schemas.microsoft.com/office/drawing/2010/main" val="0"/>
+                        </a:ext>
+                      </a:extLst>
+                    </a:blip>
+                    <a:srcRect/>
+                    <a:stretch>
+                      <a:fillRect/>
+                    </a:stretch>
+                  </pic:blipFill>
+                  <pic:spPr bwMode="auto">
+                    <a:xfrm>
+                      <a:off x="0" y="0"/>
+                      <a:ext cx="5579745" cy="4184809"/>
+                    </a:xfrm>
+                    <a:prstGeom prst="rect">
+                      <a:avLst/>
+                    </a:prstGeom>
+                    <a:noFill/>
+                    <a:ln>
+                      <a:noFill/>
+                    </a:ln>
+                  </pic:spPr>
+                </pic:pic>
+              </a:graphicData>
+            </a:graphic>
+          </wp:inline>
+        </w:drawing>
+      </w:r>
+    </w:p>
     <w:p>
       <w:pPr>
         <w:pStyle w:val="Nagwek2"/>
       </w:pPr>
       <w:bookmarkStart w:id="46" w:name="_Toc461348747"/>
       <w:r>
+        <w:lastRenderedPageBreak/>
         <w:t>Rzeczywist</w:t>
       </w:r>
       <w:r>
@@ -37665,13 +37779,180 @@
       </w:r>
       <w:bookmarkEnd w:id="46"/>
     </w:p>
-    <w:p/>
+    <w:p>
+      <w:r>
+        <w:rPr>
+          <w:noProof/>
+          <w:lang w:eastAsia="pl-PL"/>
+        </w:rPr>
+        <w:drawing>
+          <wp:inline distT="0" distB="0" distL="0" distR="0">
+            <wp:extent cx="5579745" cy="4184809"/>
+            <wp:effectExtent l="0" t="0" r="1905" b="6350"/>
+            <wp:docPr id="18" name="Obraz 18" descr="C:\Users\Rafal\Desktop\omegafinal\pb286mix\delta_od_L.png"/>
+            <wp:cNvGraphicFramePr>
+              <a:graphicFrameLocks xmlns:a="http://schemas.openxmlformats.org/drawingml/2006/main" noChangeAspect="1"/>
+            </wp:cNvGraphicFramePr>
+            <a:graphic xmlns:a="http://schemas.openxmlformats.org/drawingml/2006/main">
+              <a:graphicData uri="http://schemas.openxmlformats.org/drawingml/2006/picture">
+                <pic:pic xmlns:pic="http://schemas.openxmlformats.org/drawingml/2006/picture">
+                  <pic:nvPicPr>
+                    <pic:cNvPr id="0" name="Picture 10" descr="C:\Users\Rafal\Desktop\omegafinal\pb286mix\delta_od_L.png"/>
+                    <pic:cNvPicPr>
+                      <a:picLocks noChangeAspect="1" noChangeArrowheads="1"/>
+                    </pic:cNvPicPr>
+                  </pic:nvPicPr>
+                  <pic:blipFill>
+                    <a:blip r:embed="rId22">
+                      <a:extLst>
+                        <a:ext uri="{28A0092B-C50C-407E-A947-70E740481C1C}">
+                          <a14:useLocalDpi xmlns:a14="http://schemas.microsoft.com/office/drawing/2010/main" val="0"/>
+                        </a:ext>
+                      </a:extLst>
+                    </a:blip>
+                    <a:srcRect/>
+                    <a:stretch>
+                      <a:fillRect/>
+                    </a:stretch>
+                  </pic:blipFill>
+                  <pic:spPr bwMode="auto">
+                    <a:xfrm>
+                      <a:off x="0" y="0"/>
+                      <a:ext cx="5579745" cy="4184809"/>
+                    </a:xfrm>
+                    <a:prstGeom prst="rect">
+                      <a:avLst/>
+                    </a:prstGeom>
+                    <a:noFill/>
+                    <a:ln>
+                      <a:noFill/>
+                    </a:ln>
+                  </pic:spPr>
+                </pic:pic>
+              </a:graphicData>
+            </a:graphic>
+          </wp:inline>
+        </w:drawing>
+      </w:r>
+      <w:r>
+        <w:rPr>
+          <w:noProof/>
+          <w:lang w:eastAsia="pl-PL"/>
+        </w:rPr>
+        <w:drawing>
+          <wp:inline distT="0" distB="0" distL="0" distR="0">
+            <wp:extent cx="5579745" cy="4184809"/>
+            <wp:effectExtent l="0" t="0" r="1905" b="6350"/>
+            <wp:docPr id="17" name="Obraz 17" descr="C:\Users\Rafal\Desktop\omegafinal\pb286mix\delta_od_L.png"/>
+            <wp:cNvGraphicFramePr>
+              <a:graphicFrameLocks xmlns:a="http://schemas.openxmlformats.org/drawingml/2006/main" noChangeAspect="1"/>
+            </wp:cNvGraphicFramePr>
+            <a:graphic xmlns:a="http://schemas.openxmlformats.org/drawingml/2006/main">
+              <a:graphicData uri="http://schemas.openxmlformats.org/drawingml/2006/picture">
+                <pic:pic xmlns:pic="http://schemas.openxmlformats.org/drawingml/2006/picture">
+                  <pic:nvPicPr>
+                    <pic:cNvPr id="0" name="Picture 9" descr="C:\Users\Rafal\Desktop\omegafinal\pb286mix\delta_od_L.png"/>
+                    <pic:cNvPicPr>
+                      <a:picLocks noChangeAspect="1" noChangeArrowheads="1"/>
+                    </pic:cNvPicPr>
+                  </pic:nvPicPr>
+                  <pic:blipFill>
+                    <a:blip r:embed="rId23">
+                      <a:extLst>
+                        <a:ext uri="{28A0092B-C50C-407E-A947-70E740481C1C}">
+                          <a14:useLocalDpi xmlns:a14="http://schemas.microsoft.com/office/drawing/2010/main" val="0"/>
+                        </a:ext>
+                      </a:extLst>
+                    </a:blip>
+                    <a:srcRect/>
+                    <a:stretch>
+                      <a:fillRect/>
+                    </a:stretch>
+                  </pic:blipFill>
+                  <pic:spPr bwMode="auto">
+                    <a:xfrm>
+                      <a:off x="0" y="0"/>
+                      <a:ext cx="5579745" cy="4184809"/>
+                    </a:xfrm>
+                    <a:prstGeom prst="rect">
+                      <a:avLst/>
+                    </a:prstGeom>
+                    <a:noFill/>
+                    <a:ln>
+                      <a:noFill/>
+                    </a:ln>
+                  </pic:spPr>
+                </pic:pic>
+              </a:graphicData>
+            </a:graphic>
+          </wp:inline>
+        </w:drawing>
+      </w:r>
+    </w:p>
+    <w:p>
+      <w:r>
+        <w:rPr>
+          <w:noProof/>
+          <w:lang w:eastAsia="pl-PL"/>
+        </w:rPr>
+        <w:lastRenderedPageBreak/>
+        <w:drawing>
+          <wp:inline distT="0" distB="0" distL="0" distR="0">
+            <wp:extent cx="5579745" cy="4184809"/>
+            <wp:effectExtent l="0" t="0" r="1905" b="6350"/>
+            <wp:docPr id="19" name="Obraz 19" descr="C:\Users\Rafal\Desktop\omegafinal\pb286mix\energia_nsp.png"/>
+            <wp:cNvGraphicFramePr>
+              <a:graphicFrameLocks xmlns:a="http://schemas.openxmlformats.org/drawingml/2006/main" noChangeAspect="1"/>
+            </wp:cNvGraphicFramePr>
+            <a:graphic xmlns:a="http://schemas.openxmlformats.org/drawingml/2006/main">
+              <a:graphicData uri="http://schemas.openxmlformats.org/drawingml/2006/picture">
+                <pic:pic xmlns:pic="http://schemas.openxmlformats.org/drawingml/2006/picture">
+                  <pic:nvPicPr>
+                    <pic:cNvPr id="0" name="Picture 11" descr="C:\Users\Rafal\Desktop\omegafinal\pb286mix\energia_nsp.png"/>
+                    <pic:cNvPicPr>
+                      <a:picLocks noChangeAspect="1" noChangeArrowheads="1"/>
+                    </pic:cNvPicPr>
+                  </pic:nvPicPr>
+                  <pic:blipFill>
+                    <a:blip r:embed="rId24">
+                      <a:extLst>
+                        <a:ext uri="{28A0092B-C50C-407E-A947-70E740481C1C}">
+                          <a14:useLocalDpi xmlns:a14="http://schemas.microsoft.com/office/drawing/2010/main" val="0"/>
+                        </a:ext>
+                      </a:extLst>
+                    </a:blip>
+                    <a:srcRect/>
+                    <a:stretch>
+                      <a:fillRect/>
+                    </a:stretch>
+                  </pic:blipFill>
+                  <pic:spPr bwMode="auto">
+                    <a:xfrm>
+                      <a:off x="0" y="0"/>
+                      <a:ext cx="5579745" cy="4184809"/>
+                    </a:xfrm>
+                    <a:prstGeom prst="rect">
+                      <a:avLst/>
+                    </a:prstGeom>
+                    <a:noFill/>
+                    <a:ln>
+                      <a:noFill/>
+                    </a:ln>
+                  </pic:spPr>
+                </pic:pic>
+              </a:graphicData>
+            </a:graphic>
+          </wp:inline>
+        </w:drawing>
+      </w:r>
+    </w:p>
     <w:p>
       <w:pPr>
         <w:pStyle w:val="Nagwek2"/>
       </w:pPr>
       <w:bookmarkStart w:id="47" w:name="_Toc461348748"/>
       <w:r>
+        <w:lastRenderedPageBreak/>
         <w:t xml:space="preserve">Porównanie z </w:t>
       </w:r>
       <w:r>
@@ -37686,6 +37967,61 @@
           <w:szCs w:val="24"/>
         </w:rPr>
       </w:pPr>
+      <w:r>
+        <w:rPr>
+          <w:noProof/>
+          <w:szCs w:val="24"/>
+          <w:lang w:eastAsia="pl-PL"/>
+        </w:rPr>
+        <w:drawing>
+          <wp:inline distT="0" distB="0" distL="0" distR="0">
+            <wp:extent cx="5579745" cy="4184809"/>
+            <wp:effectExtent l="0" t="0" r="1905" b="6350"/>
+            <wp:docPr id="20" name="Obraz 20" descr="D:\magis\kopisxpendrivaktorybylkopiastad\nowe2\figure_12.png"/>
+            <wp:cNvGraphicFramePr>
+              <a:graphicFrameLocks xmlns:a="http://schemas.openxmlformats.org/drawingml/2006/main" noChangeAspect="1"/>
+            </wp:cNvGraphicFramePr>
+            <a:graphic xmlns:a="http://schemas.openxmlformats.org/drawingml/2006/main">
+              <a:graphicData uri="http://schemas.openxmlformats.org/drawingml/2006/picture">
+                <pic:pic xmlns:pic="http://schemas.openxmlformats.org/drawingml/2006/picture">
+                  <pic:nvPicPr>
+                    <pic:cNvPr id="0" name="Picture 12" descr="D:\magis\kopisxpendrivaktorybylkopiastad\nowe2\figure_12.png"/>
+                    <pic:cNvPicPr>
+                      <a:picLocks noChangeAspect="1" noChangeArrowheads="1"/>
+                    </pic:cNvPicPr>
+                  </pic:nvPicPr>
+                  <pic:blipFill>
+                    <a:blip r:embed="rId25">
+                      <a:extLst>
+                        <a:ext uri="{28A0092B-C50C-407E-A947-70E740481C1C}">
+                          <a14:useLocalDpi xmlns:a14="http://schemas.microsoft.com/office/drawing/2010/main" val="0"/>
+                        </a:ext>
+                      </a:extLst>
+                    </a:blip>
+                    <a:srcRect/>
+                    <a:stretch>
+                      <a:fillRect/>
+                    </a:stretch>
+                  </pic:blipFill>
+                  <pic:spPr bwMode="auto">
+                    <a:xfrm>
+                      <a:off x="0" y="0"/>
+                      <a:ext cx="5579745" cy="4184809"/>
+                    </a:xfrm>
+                    <a:prstGeom prst="rect">
+                      <a:avLst/>
+                    </a:prstGeom>
+                    <a:noFill/>
+                    <a:ln>
+                      <a:noFill/>
+                    </a:ln>
+                  </pic:spPr>
+                </pic:pic>
+              </a:graphicData>
+            </a:graphic>
+          </wp:inline>
+        </w:drawing>
+      </w:r>
       <w:r>
         <w:rPr>
           <w:szCs w:val="24"/>
@@ -37712,6 +38048,8 @@
           <w:szCs w:val="24"/>
         </w:rPr>
       </w:pPr>
+      <w:bookmarkStart w:id="49" w:name="_GoBack"/>
+      <w:bookmarkEnd w:id="49"/>
     </w:p>
     <w:p>
       <w:pPr>
@@ -39490,8 +39828,6 @@
           <w:fldChar w:fldCharType="end"/>
         </w:r>
       </w:hyperlink>
-      <w:bookmarkStart w:id="49" w:name="_GoBack"/>
-      <w:bookmarkEnd w:id="49"/>
     </w:p>
     <w:p>
       <w:r>
@@ -39562,7 +39898,7 @@
           <w:rPr>
             <w:noProof/>
           </w:rPr>
-          <w:t>19</w:t>
+          <w:t>30</w:t>
         </w:r>
         <w:r>
           <w:fldChar w:fldCharType="end"/>
@@ -41147,7 +41483,7 @@
 </file>
 
 <file path=customXml/itemProps1.xml><?xml version="1.0" encoding="utf-8"?>
-<ds:datastoreItem xmlns:ds="http://schemas.openxmlformats.org/officeDocument/2006/customXml" ds:itemID="{3EC07F8F-8844-4984-BC36-922C0C650E3E}">
+<ds:datastoreItem xmlns:ds="http://schemas.openxmlformats.org/officeDocument/2006/customXml" ds:itemID="{71528581-08C8-48DD-A83D-0DEF56D38101}">
   <ds:schemaRefs>
     <ds:schemaRef ds:uri="http://schemas.openxmlformats.org/officeDocument/2006/bibliography"/>
   </ds:schemaRefs>

</xml_diff>

<commit_message>
wazna zmiana co do niejednorodnosci mozliwy revert
</commit_message>
<xml_diff>
--- a/adocs/magisterka3.docx
+++ b/adocs/magisterka3.docx
@@ -1,6 +1,6 @@
 
 <file path=word/document.xml><?xml version="1.0" encoding="utf-8"?>
-<w:document xmlns:wpc="http://schemas.microsoft.com/office/word/2010/wordprocessingCanvas" xmlns:cx="http://schemas.microsoft.com/office/drawing/2014/chartex" xmlns:mc="http://schemas.openxmlformats.org/markup-compatibility/2006" xmlns:o="urn:schemas-microsoft-com:office:office" xmlns:r="http://schemas.openxmlformats.org/officeDocument/2006/relationships" xmlns:m="http://schemas.openxmlformats.org/officeDocument/2006/math" xmlns:v="urn:schemas-microsoft-com:vml" xmlns:wp14="http://schemas.microsoft.com/office/word/2010/wordprocessingDrawing" xmlns:wp="http://schemas.openxmlformats.org/drawingml/2006/wordprocessingDrawing" xmlns:w10="urn:schemas-microsoft-com:office:word" xmlns:w="http://schemas.openxmlformats.org/wordprocessingml/2006/main" xmlns:w14="http://schemas.microsoft.com/office/word/2010/wordml" xmlns:w15="http://schemas.microsoft.com/office/word/2012/wordml" xmlns:w16se="http://schemas.microsoft.com/office/word/2015/wordml/symex" xmlns:wpg="http://schemas.microsoft.com/office/word/2010/wordprocessingGroup" xmlns:wpi="http://schemas.microsoft.com/office/word/2010/wordprocessingInk" xmlns:wne="http://schemas.microsoft.com/office/word/2006/wordml" xmlns:wps="http://schemas.microsoft.com/office/word/2010/wordprocessingShape" mc:Ignorable="w14 w15 w16se wp14">
+<w:document xmlns:wpc="http://schemas.microsoft.com/office/word/2010/wordprocessingCanvas" xmlns:mc="http://schemas.openxmlformats.org/markup-compatibility/2006" xmlns:o="urn:schemas-microsoft-com:office:office" xmlns:r="http://schemas.openxmlformats.org/officeDocument/2006/relationships" xmlns:m="http://schemas.openxmlformats.org/officeDocument/2006/math" xmlns:v="urn:schemas-microsoft-com:vml" xmlns:wp14="http://schemas.microsoft.com/office/word/2010/wordprocessingDrawing" xmlns:wp="http://schemas.openxmlformats.org/drawingml/2006/wordprocessingDrawing" xmlns:w10="urn:schemas-microsoft-com:office:word" xmlns:w="http://schemas.openxmlformats.org/wordprocessingml/2006/main" xmlns:w14="http://schemas.microsoft.com/office/word/2010/wordml" xmlns:w15="http://schemas.microsoft.com/office/word/2012/wordml" xmlns:wpg="http://schemas.microsoft.com/office/word/2010/wordprocessingGroup" xmlns:wpi="http://schemas.microsoft.com/office/word/2010/wordprocessingInk" xmlns:wne="http://schemas.microsoft.com/office/word/2006/wordml" xmlns:wps="http://schemas.microsoft.com/office/word/2010/wordprocessingShape" mc:Ignorable="w14 w15 wp14">
   <w:body>
     <w:p>
       <w:pPr>
@@ -37654,6 +37654,320 @@
     </w:p>
     <w:p>
       <w:pPr>
+        <w:ind w:firstLine="708"/>
+        <w:jc w:val="both"/>
+      </w:pPr>
+      <w:r>
+        <w:t xml:space="preserve">Korzystając z tabeli </w:t>
+      </w:r>
+      <w:r>
+        <w:fldChar w:fldCharType="begin"/>
+      </w:r>
+      <w:r>
+        <w:instrText xml:space="preserve"> REF _Ref461287588 \h </w:instrText>
+      </w:r>
+      <w:r>
+        <w:fldChar w:fldCharType="separate"/>
+      </w:r>
+      <w:r>
+        <w:rPr>
+          <w:b/>
+          <w:szCs w:val="24"/>
+        </w:rPr>
+        <w:t xml:space="preserve">Tabela </w:t>
+      </w:r>
+      <w:r>
+        <w:rPr>
+          <w:b/>
+          <w:noProof/>
+          <w:szCs w:val="24"/>
+        </w:rPr>
+        <w:t>2</w:t>
+      </w:r>
+      <w:r>
+        <w:fldChar w:fldCharType="end"/>
+      </w:r>
+      <w:r>
+        <w:t xml:space="preserve"> przeprowadzono także symulacje dla innych metali tj. kadmu, cyny oraz ołowiu i wyniki prezentujące wykresy temperatur krytycznych od grubości </w:t>
+      </w:r>
+      <w:proofErr w:type="spellStart"/>
+      <w:r>
+        <w:t>nanowarstw</w:t>
+      </w:r>
+      <w:proofErr w:type="spellEnd"/>
+      <w:r>
+        <w:t xml:space="preserve"> przedstawiono na rys. </w:t>
+      </w:r>
+      <w:r>
+        <w:fldChar w:fldCharType="begin"/>
+      </w:r>
+      <w:r>
+        <w:instrText xml:space="preserve"> REF _Ref461446633 \h </w:instrText>
+      </w:r>
+      <w:r>
+        <w:fldChar w:fldCharType="separate"/>
+      </w:r>
+      <w:r>
+        <w:rPr>
+          <w:b/>
+        </w:rPr>
+        <w:t xml:space="preserve">Rysunek </w:t>
+      </w:r>
+      <w:r>
+        <w:rPr>
+          <w:b/>
+          <w:noProof/>
+        </w:rPr>
+        <w:t>9</w:t>
+      </w:r>
+      <w:r>
+        <w:fldChar w:fldCharType="end"/>
+      </w:r>
+      <w:r>
+        <w:t xml:space="preserve">. </w:t>
+      </w:r>
+      <w:r>
+        <w:t xml:space="preserve">Na wszystkich wykresach otrzymano gasnące oscylacje, które zbliżają się do wartości bliskich makroskopowym temperaturom krytycznym </w:t>
+      </w:r>
+      <m:oMath>
+        <m:sSub>
+          <m:sSubPr>
+            <m:ctrlPr>
+              <w:rPr>
+                <w:rFonts w:ascii="Cambria Math" w:hAnsi="Cambria Math"/>
+                <w:i/>
+              </w:rPr>
+            </m:ctrlPr>
+          </m:sSubPr>
+          <m:e>
+            <m:r>
+              <w:rPr>
+                <w:rFonts w:ascii="Cambria Math" w:hAnsi="Cambria Math"/>
+              </w:rPr>
+              <m:t>T</m:t>
+            </m:r>
+          </m:e>
+          <m:sub>
+            <m:r>
+              <w:rPr>
+                <w:rFonts w:ascii="Cambria Math" w:hAnsi="Cambria Math"/>
+              </w:rPr>
+              <m:t>c(bulk)</m:t>
+            </m:r>
+          </m:sub>
+        </m:sSub>
+      </m:oMath>
+      <w:r>
+        <w:rPr>
+          <w:rFonts w:eastAsiaTheme="minorEastAsia"/>
+        </w:rPr>
+        <w:t xml:space="preserve">. Największe wzmocnienie temperatury krytycznej zaobserwowano dla kadmu równe </w:t>
+      </w:r>
+      <m:oMath>
+        <m:r>
+          <w:rPr>
+            <w:rFonts w:ascii="Cambria Math" w:eastAsiaTheme="minorEastAsia" w:hAnsi="Cambria Math"/>
+          </w:rPr>
+          <m:t>4,55 K</m:t>
+        </m:r>
+      </m:oMath>
+      <w:r>
+        <w:rPr>
+          <w:rFonts w:eastAsiaTheme="minorEastAsia"/>
+        </w:rPr>
+        <w:t xml:space="preserve"> </w:t>
+      </w:r>
+      <w:r>
+        <w:rPr>
+          <w:rFonts w:eastAsiaTheme="minorEastAsia"/>
+        </w:rPr>
+        <w:t xml:space="preserve">w </w:t>
+      </w:r>
+      <w:proofErr w:type="spellStart"/>
+      <w:r>
+        <w:rPr>
+          <w:rFonts w:eastAsiaTheme="minorEastAsia"/>
+        </w:rPr>
+        <w:t>porównaiu</w:t>
+      </w:r>
+      <w:proofErr w:type="spellEnd"/>
+      <w:r>
+        <w:rPr>
+          <w:rFonts w:eastAsiaTheme="minorEastAsia"/>
+        </w:rPr>
+        <w:t xml:space="preserve"> do </w:t>
+      </w:r>
+      <m:oMath>
+        <m:sSub>
+          <m:sSubPr>
+            <m:ctrlPr>
+              <w:rPr>
+                <w:rFonts w:ascii="Cambria Math" w:eastAsiaTheme="minorEastAsia" w:hAnsi="Cambria Math"/>
+                <w:i/>
+              </w:rPr>
+            </m:ctrlPr>
+          </m:sSubPr>
+          <m:e>
+            <m:r>
+              <w:rPr>
+                <w:rFonts w:ascii="Cambria Math" w:eastAsiaTheme="minorEastAsia" w:hAnsi="Cambria Math"/>
+              </w:rPr>
+              <m:t>T</m:t>
+            </m:r>
+          </m:e>
+          <m:sub>
+            <m:r>
+              <w:rPr>
+                <w:rFonts w:ascii="Cambria Math" w:eastAsiaTheme="minorEastAsia" w:hAnsi="Cambria Math"/>
+              </w:rPr>
+              <m:t>c(bulk)</m:t>
+            </m:r>
+          </m:sub>
+        </m:sSub>
+      </m:oMath>
+      <w:r>
+        <w:rPr>
+          <w:rFonts w:eastAsiaTheme="minorEastAsia"/>
+        </w:rPr>
+        <w:t xml:space="preserve"> </w:t>
+      </w:r>
+      <w:r>
+        <w:rPr>
+          <w:rFonts w:eastAsiaTheme="minorEastAsia"/>
+        </w:rPr>
+        <w:t xml:space="preserve">dla grubości </w:t>
+      </w:r>
+      <m:oMath>
+        <m:r>
+          <w:rPr>
+            <w:rFonts w:ascii="Cambria Math" w:eastAsiaTheme="minorEastAsia" w:hAnsi="Cambria Math"/>
+          </w:rPr>
+          <m:t>L=1,08 nm</m:t>
+        </m:r>
+      </m:oMath>
+      <w:r>
+        <w:rPr>
+          <w:rFonts w:eastAsiaTheme="minorEastAsia"/>
+        </w:rPr>
+        <w:t xml:space="preserve">, natomiast najwyższe bezwzględne temperatury krytyczne osiągnięto dla ołowiu (rys. </w:t>
+      </w:r>
+      <w:r>
+        <w:rPr>
+          <w:rFonts w:eastAsiaTheme="minorEastAsia"/>
+        </w:rPr>
+        <w:fldChar w:fldCharType="begin"/>
+      </w:r>
+      <w:r>
+        <w:rPr>
+          <w:rFonts w:eastAsiaTheme="minorEastAsia"/>
+        </w:rPr>
+        <w:instrText xml:space="preserve"> REF _Ref461446633 \h </w:instrText>
+      </w:r>
+      <w:r>
+        <w:rPr>
+          <w:rFonts w:eastAsiaTheme="minorEastAsia"/>
+        </w:rPr>
+      </w:r>
+      <w:r>
+        <w:rPr>
+          <w:rFonts w:eastAsiaTheme="minorEastAsia"/>
+        </w:rPr>
+        <w:fldChar w:fldCharType="separate"/>
+      </w:r>
+      <w:r>
+        <w:rPr>
+          <w:b/>
+        </w:rPr>
+        <w:t xml:space="preserve">Rysunek </w:t>
+      </w:r>
+      <w:r>
+        <w:rPr>
+          <w:b/>
+          <w:noProof/>
+        </w:rPr>
+        <w:t>9</w:t>
+      </w:r>
+      <w:r>
+        <w:rPr>
+          <w:rFonts w:eastAsiaTheme="minorEastAsia"/>
+        </w:rPr>
+        <w:fldChar w:fldCharType="end"/>
+      </w:r>
+      <w:r>
+        <w:rPr>
+          <w:rFonts w:eastAsiaTheme="minorEastAsia"/>
+        </w:rPr>
+        <w:t xml:space="preserve">(b)), gdzie dla grubości </w:t>
+      </w:r>
+      <m:oMath>
+        <m:r>
+          <w:rPr>
+            <w:rFonts w:ascii="Cambria Math" w:eastAsiaTheme="minorEastAsia" w:hAnsi="Cambria Math"/>
+          </w:rPr>
+          <m:t>L=1,08 nm</m:t>
+        </m:r>
+      </m:oMath>
+      <w:r>
+        <w:rPr>
+          <w:rFonts w:eastAsiaTheme="minorEastAsia"/>
+        </w:rPr>
+        <w:t xml:space="preserve"> temperatura krytyczna wyniosła </w:t>
+      </w:r>
+      <m:oMath>
+        <m:r>
+          <w:rPr>
+            <w:rFonts w:ascii="Cambria Math" w:eastAsiaTheme="minorEastAsia" w:hAnsi="Cambria Math"/>
+          </w:rPr>
+          <m:t>19,65 K</m:t>
+        </m:r>
+      </m:oMath>
+      <w:r>
+        <w:rPr>
+          <w:rFonts w:eastAsiaTheme="minorEastAsia"/>
+        </w:rPr>
+        <w:t xml:space="preserve">. Nic więc dziwnego, że </w:t>
+      </w:r>
+      <w:proofErr w:type="spellStart"/>
+      <w:r>
+        <w:rPr>
+          <w:rFonts w:eastAsiaTheme="minorEastAsia"/>
+        </w:rPr>
+        <w:t>nanowarstwy</w:t>
+      </w:r>
+      <w:proofErr w:type="spellEnd"/>
+      <w:r>
+        <w:rPr>
+          <w:rFonts w:eastAsiaTheme="minorEastAsia"/>
+        </w:rPr>
+        <w:t xml:space="preserve"> ołowiowe używane są w eksperymentach badających tego typu oscylacje o czym wspomniano </w:t>
+      </w:r>
+      <w:r>
+        <w:rPr>
+          <w:rFonts w:eastAsiaTheme="minorEastAsia"/>
+        </w:rPr>
+        <w:t xml:space="preserve">we wstępie </w:t>
+      </w:r>
+      <w:r>
+        <w:rPr>
+          <w:rFonts w:eastAsiaTheme="minorEastAsia"/>
+        </w:rPr>
+        <w:t>na przykładzie prac [][][]][][</w:t>
+      </w:r>
+      <w:r>
+        <w:rPr>
+          <w:rFonts w:eastAsiaTheme="minorEastAsia"/>
+        </w:rPr>
+        <w:t>]</w:t>
+      </w:r>
+      <w:r>
+        <w:rPr>
+          <w:rFonts w:eastAsiaTheme="minorEastAsia"/>
+        </w:rPr>
+        <w:t>.</w:t>
+      </w:r>
+    </w:p>
+    <w:p>
+      <w:pPr>
         <w:keepNext/>
       </w:pPr>
       <w:r>
@@ -37662,7 +37976,7 @@
           <w:lang w:eastAsia="pl-PL"/>
         </w:rPr>
         <w:drawing>
-          <wp:inline distT="0" distB="0" distL="0" distR="0" wp14:anchorId="35C0F6AE" wp14:editId="46C44761">
+          <wp:inline distT="0" distB="0" distL="0" distR="0" wp14:anchorId="6105FB79" wp14:editId="3D8D2CD2">
             <wp:extent cx="5579745" cy="4184809"/>
             <wp:effectExtent l="0" t="0" r="1905" b="6350"/>
             <wp:docPr id="8" name="Obraz 8" descr="C:\Users\Rafal\Desktop\omegafinal\Tc_od_L3.png"/>
@@ -37716,6 +38030,8 @@
         <w:jc w:val="center"/>
       </w:pPr>
       <w:bookmarkStart w:id="45" w:name="_Toc461435770"/>
+      <w:bookmarkStart w:id="46" w:name="_Ref461446630"/>
+      <w:bookmarkStart w:id="47" w:name="_Ref461446633"/>
       <w:r>
         <w:rPr>
           <w:b/>
@@ -37753,6 +38069,7 @@
         </w:rPr>
         <w:fldChar w:fldCharType="end"/>
       </w:r>
+      <w:bookmarkEnd w:id="47"/>
       <w:r>
         <w:rPr>
           <w:b/>
@@ -37847,12 +38164,7 @@
         </m:r>
       </m:oMath>
       <w:r>
-        <w:t xml:space="preserve"> oraz (d</w:t>
-      </w:r>
-      <w:bookmarkStart w:id="46" w:name="_GoBack"/>
-      <w:bookmarkEnd w:id="46"/>
-      <w:r>
-        <w:t xml:space="preserve">) </w:t>
+        <w:t xml:space="preserve"> oraz (d) </w:t>
       </w:r>
       <m:oMath>
         <m:r>
@@ -37863,20 +38175,529 @@
         </m:r>
       </m:oMath>
       <w:bookmarkEnd w:id="45"/>
+      <w:bookmarkEnd w:id="46"/>
     </w:p>
     <w:p>
       <w:pPr>
         <w:pStyle w:val="Nagwek2"/>
       </w:pPr>
-      <w:bookmarkStart w:id="47" w:name="_Toc461348746"/>
-      <w:r>
+      <w:bookmarkStart w:id="48" w:name="_Toc461348746"/>
+      <w:r>
+        <w:t>Porównanie</w:t>
+      </w:r>
+      <w:r>
+        <w:t xml:space="preserve"> parametrów</w:t>
+      </w:r>
+      <w:bookmarkEnd w:id="48"/>
+    </w:p>
+    <w:p>
+      <w:pPr>
+        <w:ind w:firstLine="708"/>
+        <w:jc w:val="both"/>
+      </w:pPr>
+      <w:r>
+        <w:t xml:space="preserve">Sprawdzono też zachowanie przerwy nadprzewodzącej </w:t>
+      </w:r>
+      <m:oMath>
+        <m:r>
+          <w:rPr>
+            <w:rFonts w:ascii="Cambria Math" w:hAnsi="Cambria Math"/>
+          </w:rPr>
+          <m:t>∆</m:t>
+        </m:r>
+      </m:oMath>
+      <w:r>
+        <w:rPr>
+          <w:rFonts w:eastAsiaTheme="minorEastAsia"/>
+        </w:rPr>
+        <w:t xml:space="preserve"> względem energii </w:t>
+      </w:r>
+      <w:proofErr w:type="spellStart"/>
+      <w:r>
+        <w:rPr>
+          <w:rFonts w:eastAsiaTheme="minorEastAsia"/>
+        </w:rPr>
+        <w:t>Debye’a</w:t>
+      </w:r>
+      <w:proofErr w:type="spellEnd"/>
+      <w:r>
+        <w:rPr>
+          <w:rFonts w:eastAsiaTheme="minorEastAsia"/>
+        </w:rPr>
+        <w:t xml:space="preserve"> (rys. </w:t>
+      </w:r>
+      <w:r>
+        <w:rPr>
+          <w:rFonts w:eastAsiaTheme="minorEastAsia"/>
+        </w:rPr>
+        <w:fldChar w:fldCharType="begin"/>
+      </w:r>
+      <w:r>
+        <w:rPr>
+          <w:rFonts w:eastAsiaTheme="minorEastAsia"/>
+        </w:rPr>
+        <w:instrText xml:space="preserve"> REF _Ref461455634 \h </w:instrText>
+      </w:r>
+      <w:r>
+        <w:rPr>
+          <w:rFonts w:eastAsiaTheme="minorEastAsia"/>
+        </w:rPr>
+      </w:r>
+      <w:r>
+        <w:rPr>
+          <w:rFonts w:eastAsiaTheme="minorEastAsia"/>
+        </w:rPr>
+        <w:fldChar w:fldCharType="separate"/>
+      </w:r>
+      <w:r>
+        <w:rPr>
+          <w:b/>
+        </w:rPr>
+        <w:t xml:space="preserve">Rysunek </w:t>
+      </w:r>
+      <w:r>
+        <w:rPr>
+          <w:b/>
+          <w:noProof/>
+        </w:rPr>
+        <w:t>10</w:t>
+      </w:r>
+      <w:r>
+        <w:rPr>
+          <w:rFonts w:eastAsiaTheme="minorEastAsia"/>
+        </w:rPr>
+        <w:fldChar w:fldCharType="end"/>
+      </w:r>
+      <w:r>
+        <w:rPr>
+          <w:rFonts w:eastAsiaTheme="minorEastAsia"/>
+        </w:rPr>
+        <w:t xml:space="preserve">(a)) oraz stałej sprzężenia elektron – fonon (rys. </w:t>
+      </w:r>
+      <w:r>
+        <w:rPr>
+          <w:rFonts w:eastAsiaTheme="minorEastAsia"/>
+        </w:rPr>
+        <w:fldChar w:fldCharType="begin"/>
+      </w:r>
+      <w:r>
+        <w:rPr>
+          <w:rFonts w:eastAsiaTheme="minorEastAsia"/>
+        </w:rPr>
+        <w:instrText xml:space="preserve"> REF _Ref461455634 \h </w:instrText>
+      </w:r>
+      <w:r>
+        <w:rPr>
+          <w:rFonts w:eastAsiaTheme="minorEastAsia"/>
+        </w:rPr>
+      </w:r>
+      <w:r>
+        <w:rPr>
+          <w:rFonts w:eastAsiaTheme="minorEastAsia"/>
+        </w:rPr>
+        <w:fldChar w:fldCharType="separate"/>
+      </w:r>
+      <w:r>
+        <w:rPr>
+          <w:b/>
+        </w:rPr>
+        <w:t xml:space="preserve">Rysunek </w:t>
+      </w:r>
+      <w:r>
+        <w:rPr>
+          <w:b/>
+          <w:noProof/>
+        </w:rPr>
+        <w:t>10</w:t>
+      </w:r>
+      <w:r>
+        <w:rPr>
+          <w:rFonts w:eastAsiaTheme="minorEastAsia"/>
+        </w:rPr>
+        <w:fldChar w:fldCharType="end"/>
+      </w:r>
+      <w:r>
+        <w:rPr>
+          <w:rFonts w:eastAsiaTheme="minorEastAsia"/>
+        </w:rPr>
+        <w:t xml:space="preserve">(b)). </w:t>
+      </w:r>
+      <w:r>
+        <w:rPr>
+          <w:rFonts w:eastAsiaTheme="minorEastAsia"/>
+        </w:rPr>
+        <w:t xml:space="preserve">Zwiększenie obu parametrów prowadzi do wzrostu bezwzględnej wartości przerwy </w:t>
+      </w:r>
+      <w:r>
+        <w:rPr>
+          <w:rFonts w:eastAsiaTheme="minorEastAsia"/>
+        </w:rPr>
         <w:lastRenderedPageBreak/>
-        <w:t>Porównanie</w:t>
-      </w:r>
-      <w:r>
-        <w:t xml:space="preserve"> parametrów</w:t>
-      </w:r>
-      <w:bookmarkEnd w:id="47"/>
+        <w:t xml:space="preserve">nadprzewodzącej </w:t>
+      </w:r>
+      <m:oMath>
+        <m:r>
+          <w:rPr>
+            <w:rFonts w:ascii="Cambria Math" w:eastAsiaTheme="minorEastAsia" w:hAnsi="Cambria Math"/>
+          </w:rPr>
+          <m:t>∆</m:t>
+        </m:r>
+      </m:oMath>
+      <w:r>
+        <w:rPr>
+          <w:rFonts w:eastAsiaTheme="minorEastAsia"/>
+        </w:rPr>
+        <w:t xml:space="preserve">, jednak względne oscylacje ulegają zmniejszeniu np. na rys. </w:t>
+      </w:r>
+      <w:r>
+        <w:rPr>
+          <w:rFonts w:eastAsiaTheme="minorEastAsia"/>
+        </w:rPr>
+        <w:fldChar w:fldCharType="begin"/>
+      </w:r>
+      <w:r>
+        <w:rPr>
+          <w:rFonts w:eastAsiaTheme="minorEastAsia"/>
+        </w:rPr>
+        <w:instrText xml:space="preserve"> REF _Ref461455634 \h </w:instrText>
+      </w:r>
+      <w:r>
+        <w:rPr>
+          <w:rFonts w:eastAsiaTheme="minorEastAsia"/>
+        </w:rPr>
+      </w:r>
+      <w:r>
+        <w:rPr>
+          <w:rFonts w:eastAsiaTheme="minorEastAsia"/>
+        </w:rPr>
+        <w:fldChar w:fldCharType="separate"/>
+      </w:r>
+      <w:r>
+        <w:rPr>
+          <w:b/>
+        </w:rPr>
+        <w:t xml:space="preserve">Rysunek </w:t>
+      </w:r>
+      <w:r>
+        <w:rPr>
+          <w:b/>
+          <w:noProof/>
+        </w:rPr>
+        <w:t>10</w:t>
+      </w:r>
+      <w:r>
+        <w:rPr>
+          <w:rFonts w:eastAsiaTheme="minorEastAsia"/>
+        </w:rPr>
+        <w:fldChar w:fldCharType="end"/>
+      </w:r>
+      <w:r>
+        <w:rPr>
+          <w:rFonts w:eastAsiaTheme="minorEastAsia"/>
+        </w:rPr>
+        <w:t xml:space="preserve">(a) dla </w:t>
+      </w:r>
+      <m:oMath>
+        <m:sSub>
+          <m:sSubPr>
+            <m:ctrlPr>
+              <w:rPr>
+                <w:rFonts w:ascii="Cambria Math" w:eastAsiaTheme="minorEastAsia" w:hAnsi="Cambria Math"/>
+                <w:i/>
+              </w:rPr>
+            </m:ctrlPr>
+          </m:sSubPr>
+          <m:e>
+            <m:r>
+              <w:rPr>
+                <w:rFonts w:ascii="Cambria Math" w:eastAsiaTheme="minorEastAsia" w:hAnsi="Cambria Math"/>
+              </w:rPr>
+              <m:t>E</m:t>
+            </m:r>
+          </m:e>
+          <m:sub>
+            <m:r>
+              <w:rPr>
+                <w:rFonts w:ascii="Cambria Math" w:eastAsiaTheme="minorEastAsia" w:hAnsi="Cambria Math"/>
+              </w:rPr>
+              <m:t>D</m:t>
+            </m:r>
+          </m:sub>
+        </m:sSub>
+        <m:r>
+          <w:rPr>
+            <w:rFonts w:ascii="Cambria Math" w:eastAsiaTheme="minorEastAsia" w:hAnsi="Cambria Math"/>
+          </w:rPr>
+          <m:t>=5 meV</m:t>
+        </m:r>
+      </m:oMath>
+      <w:r>
+        <w:rPr>
+          <w:rFonts w:eastAsiaTheme="minorEastAsia"/>
+        </w:rPr>
+        <w:t xml:space="preserve"> pomiędzy najmniejszą wartością </w:t>
+      </w:r>
+      <m:oMath>
+        <m:r>
+          <w:rPr>
+            <w:rFonts w:ascii="Cambria Math" w:eastAsiaTheme="minorEastAsia" w:hAnsi="Cambria Math"/>
+          </w:rPr>
+          <m:t>∆</m:t>
+        </m:r>
+      </m:oMath>
+      <w:r>
+        <w:rPr>
+          <w:rFonts w:eastAsiaTheme="minorEastAsia"/>
+        </w:rPr>
+        <w:t xml:space="preserve">, a największą jest 12-krotna różnica, a dla </w:t>
+      </w:r>
+      <m:oMath>
+        <m:sSub>
+          <m:sSubPr>
+            <m:ctrlPr>
+              <w:rPr>
+                <w:rFonts w:ascii="Cambria Math" w:eastAsiaTheme="minorEastAsia" w:hAnsi="Cambria Math"/>
+                <w:i/>
+              </w:rPr>
+            </m:ctrlPr>
+          </m:sSubPr>
+          <m:e>
+            <m:r>
+              <w:rPr>
+                <w:rFonts w:ascii="Cambria Math" w:eastAsiaTheme="minorEastAsia" w:hAnsi="Cambria Math"/>
+              </w:rPr>
+              <m:t>E</m:t>
+            </m:r>
+          </m:e>
+          <m:sub>
+            <m:r>
+              <w:rPr>
+                <w:rFonts w:ascii="Cambria Math" w:eastAsiaTheme="minorEastAsia" w:hAnsi="Cambria Math"/>
+              </w:rPr>
+              <m:t>D</m:t>
+            </m:r>
+          </m:sub>
+        </m:sSub>
+        <m:r>
+          <w:rPr>
+            <w:rFonts w:ascii="Cambria Math" w:eastAsiaTheme="minorEastAsia" w:hAnsi="Cambria Math"/>
+          </w:rPr>
+          <m:t>=</m:t>
+        </m:r>
+        <m:r>
+          <w:rPr>
+            <w:rFonts w:ascii="Cambria Math" w:eastAsiaTheme="minorEastAsia" w:hAnsi="Cambria Math"/>
+          </w:rPr>
+          <m:t>40</m:t>
+        </m:r>
+        <m:r>
+          <w:rPr>
+            <w:rFonts w:ascii="Cambria Math" w:eastAsiaTheme="minorEastAsia" w:hAnsi="Cambria Math"/>
+          </w:rPr>
+          <m:t xml:space="preserve"> meV</m:t>
+        </m:r>
+      </m:oMath>
+      <w:r>
+        <w:rPr>
+          <w:rFonts w:eastAsiaTheme="minorEastAsia"/>
+        </w:rPr>
+        <w:t xml:space="preserve"> jest</w:t>
+      </w:r>
+      <w:r>
+        <w:rPr>
+          <w:rFonts w:eastAsiaTheme="minorEastAsia"/>
+        </w:rPr>
+        <w:t xml:space="preserve"> ok.</w:t>
+      </w:r>
+      <w:r>
+        <w:rPr>
+          <w:rFonts w:eastAsiaTheme="minorEastAsia"/>
+        </w:rPr>
+        <w:t xml:space="preserve"> </w:t>
+      </w:r>
+      <w:r>
+        <w:rPr>
+          <w:rFonts w:eastAsiaTheme="minorEastAsia"/>
+        </w:rPr>
+        <w:t>9</w:t>
+      </w:r>
+      <w:r>
+        <w:rPr>
+          <w:rFonts w:eastAsiaTheme="minorEastAsia"/>
+        </w:rPr>
+        <w:t xml:space="preserve">-krotna. </w:t>
+      </w:r>
+      <w:r>
+        <w:rPr>
+          <w:rFonts w:eastAsiaTheme="minorEastAsia"/>
+        </w:rPr>
+        <w:t xml:space="preserve">Jeszcze bardziej to widać na przykładzie </w:t>
+      </w:r>
+      <w:r>
+        <w:rPr>
+          <w:rFonts w:eastAsiaTheme="minorEastAsia"/>
+        </w:rPr>
+        <w:t>stałej sprzężenia elektron – fonon</w:t>
+      </w:r>
+      <w:r>
+        <w:rPr>
+          <w:rFonts w:eastAsiaTheme="minorEastAsia"/>
+        </w:rPr>
+        <w:t xml:space="preserve">: dla </w:t>
+      </w:r>
+      <m:oMath>
+        <m:r>
+          <w:rPr>
+            <w:rFonts w:ascii="Cambria Math" w:hAnsi="Cambria Math"/>
+            <w:szCs w:val="24"/>
+          </w:rPr>
+          <m:t>g</m:t>
+        </m:r>
+        <m:sSub>
+          <m:sSubPr>
+            <m:ctrlPr>
+              <w:rPr>
+                <w:rFonts w:ascii="Cambria Math" w:hAnsi="Cambria Math"/>
+                <w:i/>
+                <w:iCs/>
+                <w:szCs w:val="24"/>
+              </w:rPr>
+            </m:ctrlPr>
+          </m:sSubPr>
+          <m:e>
+            <m:r>
+              <w:rPr>
+                <w:rFonts w:ascii="Cambria Math" w:hAnsi="Cambria Math"/>
+                <w:szCs w:val="24"/>
+              </w:rPr>
+              <m:t>N</m:t>
+            </m:r>
+          </m:e>
+          <m:sub>
+            <m:r>
+              <w:rPr>
+                <w:rFonts w:ascii="Cambria Math" w:hAnsi="Cambria Math"/>
+                <w:szCs w:val="24"/>
+              </w:rPr>
+              <m:t>bulk</m:t>
+            </m:r>
+          </m:sub>
+        </m:sSub>
+        <m:d>
+          <m:dPr>
+            <m:ctrlPr>
+              <w:rPr>
+                <w:rFonts w:ascii="Cambria Math" w:hAnsi="Cambria Math"/>
+                <w:i/>
+                <w:szCs w:val="24"/>
+              </w:rPr>
+            </m:ctrlPr>
+          </m:dPr>
+          <m:e>
+            <m:r>
+              <w:rPr>
+                <w:rFonts w:ascii="Cambria Math" w:hAnsi="Cambria Math"/>
+                <w:szCs w:val="24"/>
+              </w:rPr>
+              <m:t>0</m:t>
+            </m:r>
+          </m:e>
+        </m:d>
+        <m:r>
+          <w:rPr>
+            <w:rFonts w:ascii="Cambria Math" w:hAnsi="Cambria Math"/>
+            <w:szCs w:val="24"/>
+          </w:rPr>
+          <m:t>=0,2</m:t>
+        </m:r>
+      </m:oMath>
+      <w:r>
+        <w:rPr>
+          <w:rFonts w:eastAsiaTheme="minorEastAsia"/>
+          <w:szCs w:val="24"/>
+        </w:rPr>
+        <w:t xml:space="preserve"> otrzymano 7-krotne wzmocnienie, a dla </w:t>
+      </w:r>
+      <m:oMath>
+        <m:r>
+          <w:rPr>
+            <w:rFonts w:ascii="Cambria Math" w:hAnsi="Cambria Math"/>
+            <w:szCs w:val="24"/>
+          </w:rPr>
+          <m:t>g</m:t>
+        </m:r>
+        <m:sSub>
+          <m:sSubPr>
+            <m:ctrlPr>
+              <w:rPr>
+                <w:rFonts w:ascii="Cambria Math" w:hAnsi="Cambria Math"/>
+                <w:i/>
+                <w:iCs/>
+                <w:szCs w:val="24"/>
+              </w:rPr>
+            </m:ctrlPr>
+          </m:sSubPr>
+          <m:e>
+            <m:r>
+              <w:rPr>
+                <w:rFonts w:ascii="Cambria Math" w:hAnsi="Cambria Math"/>
+                <w:szCs w:val="24"/>
+              </w:rPr>
+              <m:t>N</m:t>
+            </m:r>
+          </m:e>
+          <m:sub>
+            <m:r>
+              <w:rPr>
+                <w:rFonts w:ascii="Cambria Math" w:hAnsi="Cambria Math"/>
+                <w:szCs w:val="24"/>
+              </w:rPr>
+              <m:t>bulk</m:t>
+            </m:r>
+          </m:sub>
+        </m:sSub>
+        <m:d>
+          <m:dPr>
+            <m:ctrlPr>
+              <w:rPr>
+                <w:rFonts w:ascii="Cambria Math" w:hAnsi="Cambria Math"/>
+                <w:i/>
+                <w:szCs w:val="24"/>
+              </w:rPr>
+            </m:ctrlPr>
+          </m:dPr>
+          <m:e>
+            <m:r>
+              <w:rPr>
+                <w:rFonts w:ascii="Cambria Math" w:hAnsi="Cambria Math"/>
+                <w:szCs w:val="24"/>
+              </w:rPr>
+              <m:t>0</m:t>
+            </m:r>
+          </m:e>
+        </m:d>
+        <m:r>
+          <w:rPr>
+            <w:rFonts w:ascii="Cambria Math" w:hAnsi="Cambria Math"/>
+            <w:szCs w:val="24"/>
+          </w:rPr>
+          <m:t>=0,</m:t>
+        </m:r>
+        <m:r>
+          <w:rPr>
+            <w:rFonts w:ascii="Cambria Math" w:hAnsi="Cambria Math"/>
+            <w:szCs w:val="24"/>
+          </w:rPr>
+          <m:t>5</m:t>
+        </m:r>
+      </m:oMath>
+      <w:r>
+        <w:rPr>
+          <w:rFonts w:eastAsiaTheme="minorEastAsia"/>
+          <w:szCs w:val="24"/>
+        </w:rPr>
+        <w:t xml:space="preserve"> już tylko ok. 2-krotne.</w:t>
+      </w:r>
     </w:p>
     <w:p>
       <w:pPr>
@@ -37888,7 +38709,7 @@
           <w:lang w:eastAsia="pl-PL"/>
         </w:rPr>
         <w:drawing>
-          <wp:inline distT="0" distB="0" distL="0" distR="0" wp14:anchorId="6114973D" wp14:editId="6DFAEA01">
+          <wp:inline distT="0" distB="0" distL="0" distR="0" wp14:anchorId="302F78AE" wp14:editId="28356894">
             <wp:extent cx="5579745" cy="4184809"/>
             <wp:effectExtent l="0" t="0" r="1905" b="6350"/>
             <wp:docPr id="9" name="Obraz 9" descr="C:\Users\Rafal\Desktop\omegafinal\params.png"/>
@@ -37941,7 +38762,8 @@
       <w:pPr>
         <w:jc w:val="center"/>
       </w:pPr>
-      <w:bookmarkStart w:id="48" w:name="_Toc461435771"/>
+      <w:bookmarkStart w:id="49" w:name="_Toc461435771"/>
+      <w:bookmarkStart w:id="50" w:name="_Ref461455634"/>
       <w:r>
         <w:rPr>
           <w:b/>
@@ -37979,6 +38801,7 @@
         </w:rPr>
         <w:fldChar w:fldCharType="end"/>
       </w:r>
+      <w:bookmarkEnd w:id="50"/>
       <w:r>
         <w:rPr>
           <w:b/>
@@ -38095,7 +38918,7 @@
           <m:t>(0)</m:t>
         </m:r>
       </m:oMath>
-      <w:bookmarkEnd w:id="48"/>
+      <w:bookmarkEnd w:id="49"/>
     </w:p>
     <w:p>
       <w:pPr>
@@ -38161,7 +38984,7 @@
       <w:pPr>
         <w:jc w:val="center"/>
       </w:pPr>
-      <w:bookmarkStart w:id="49" w:name="_Toc461435772"/>
+      <w:bookmarkStart w:id="51" w:name="_Toc461435772"/>
       <w:r>
         <w:rPr>
           <w:b/>
@@ -38277,13 +39100,15 @@
           </m:sub>
         </m:sSub>
       </m:oMath>
-      <w:bookmarkEnd w:id="49"/>
+      <w:bookmarkStart w:id="52" w:name="_GoBack"/>
+      <w:bookmarkEnd w:id="51"/>
+      <w:bookmarkEnd w:id="52"/>
     </w:p>
     <w:p>
       <w:pPr>
         <w:pStyle w:val="Nagwek2"/>
       </w:pPr>
-      <w:bookmarkStart w:id="50" w:name="_Toc461348747"/>
+      <w:bookmarkStart w:id="53" w:name="_Toc461348747"/>
       <w:r>
         <w:lastRenderedPageBreak/>
         <w:t>Rzeczywist</w:t>
@@ -38294,7 +39119,7 @@
       <w:r>
         <w:t xml:space="preserve"> Pb</w:t>
       </w:r>
-      <w:bookmarkEnd w:id="50"/>
+      <w:bookmarkEnd w:id="53"/>
     </w:p>
     <w:p>
       <w:pPr>
@@ -38413,7 +39238,7 @@
       <w:pPr>
         <w:jc w:val="center"/>
       </w:pPr>
-      <w:bookmarkStart w:id="51" w:name="_Toc461435773"/>
+      <w:bookmarkStart w:id="54" w:name="_Toc461435773"/>
       <w:r>
         <w:rPr>
           <w:b/>
@@ -38517,7 +39342,7 @@
           <m:t>Pb</m:t>
         </m:r>
       </m:oMath>
-      <w:bookmarkEnd w:id="51"/>
+      <w:bookmarkEnd w:id="54"/>
     </w:p>
     <w:p>
       <w:pPr>
@@ -38582,7 +39407,7 @@
       <w:pPr>
         <w:jc w:val="center"/>
       </w:pPr>
-      <w:bookmarkStart w:id="52" w:name="_Toc461435774"/>
+      <w:bookmarkStart w:id="55" w:name="_Toc461435774"/>
       <w:r>
         <w:rPr>
           <w:b/>
@@ -38629,13 +39454,13 @@
       <w:r>
         <w:t xml:space="preserve"> Wykres</w:t>
       </w:r>
-      <w:bookmarkEnd w:id="52"/>
+      <w:bookmarkEnd w:id="55"/>
     </w:p>
     <w:p>
       <w:pPr>
         <w:pStyle w:val="Nagwek2"/>
       </w:pPr>
-      <w:bookmarkStart w:id="53" w:name="_Toc461348748"/>
+      <w:bookmarkStart w:id="56" w:name="_Toc461348748"/>
       <w:r>
         <w:lastRenderedPageBreak/>
         <w:t xml:space="preserve">Porównanie z </w:t>
@@ -38643,7 +39468,7 @@
       <w:r>
         <w:t>eksperymentem</w:t>
       </w:r>
-      <w:bookmarkEnd w:id="53"/>
+      <w:bookmarkEnd w:id="56"/>
     </w:p>
     <w:p>
       <w:pPr>
@@ -38710,7 +39535,7 @@
       <w:pPr>
         <w:jc w:val="center"/>
       </w:pPr>
-      <w:bookmarkStart w:id="54" w:name="_Toc461435775"/>
+      <w:bookmarkStart w:id="57" w:name="_Toc461435775"/>
       <w:r>
         <w:rPr>
           <w:b/>
@@ -38757,7 +39582,7 @@
       <w:r>
         <w:t xml:space="preserve"> Porównanie z eksperymentem</w:t>
       </w:r>
-      <w:bookmarkEnd w:id="54"/>
+      <w:bookmarkEnd w:id="57"/>
     </w:p>
     <w:p>
       <w:pPr>
@@ -38777,12 +39602,12 @@
       <w:pPr>
         <w:pStyle w:val="Nagwek1"/>
       </w:pPr>
-      <w:bookmarkStart w:id="55" w:name="_Toc461348749"/>
+      <w:bookmarkStart w:id="58" w:name="_Toc461348749"/>
       <w:r>
         <w:lastRenderedPageBreak/>
         <w:t>Podsumowanie</w:t>
       </w:r>
-      <w:bookmarkEnd w:id="55"/>
+      <w:bookmarkEnd w:id="58"/>
     </w:p>
     <w:p>
       <w:pPr>
@@ -38917,8 +39742,15 @@
                     <w:r>
                       <w:rPr>
                         <w:noProof/>
+                        <w:lang w:val="en-US"/>
                       </w:rPr>
-                      <w:t xml:space="preserve">T. C. J. Blatt J. M., „Phys. Rev. Lett. 10, 332,” 2006. </w:t>
+                      <w:t xml:space="preserve">T. C. J. Blatt J. M., „Phys. </w:t>
+                    </w:r>
+                    <w:r>
+                      <w:rPr>
+                        <w:noProof/>
+                      </w:rPr>
+                      <w:t xml:space="preserve">Rev. Lett. 10, 332,” 2006. </w:t>
                     </w:r>
                   </w:p>
                 </w:tc>
@@ -38958,11 +39790,13 @@
                       <w:pStyle w:val="Bibliografia"/>
                       <w:rPr>
                         <w:noProof/>
+                        <w:lang w:val="en-US"/>
                       </w:rPr>
                     </w:pPr>
                     <w:r>
                       <w:rPr>
                         <w:noProof/>
+                        <w:lang w:val="en-US"/>
                       </w:rPr>
                       <w:t xml:space="preserve">Z. Y. F. B. X. Y. H. T. Z. T. Z. Z. L. X. Z. W. G. W. E. G. N. Q. Q. Z. Q. J. F. Z. Z. X. X. Q. K. Guo Y., „Science 306, 1915,” 2004. </w:t>
                     </w:r>
@@ -39009,8 +39843,15 @@
                     <w:r>
                       <w:rPr>
                         <w:noProof/>
+                        <w:lang w:val="en-US"/>
                       </w:rPr>
-                      <w:t xml:space="preserve">Q. S. C. M. Y. S. C. K. Eom D., „Phys. Rev. Lett. 96, 027005,” 2006. </w:t>
+                      <w:t xml:space="preserve">Q. S. C. M. Y. S. C. K. Eom D., „Phys. </w:t>
+                    </w:r>
+                    <w:r>
+                      <w:rPr>
+                        <w:noProof/>
+                      </w:rPr>
+                      <w:t xml:space="preserve">Rev. Lett. 96, 027005,” 2006. </w:t>
                     </w:r>
                   </w:p>
                 </w:tc>
@@ -39055,8 +39896,15 @@
                     <w:r>
                       <w:rPr>
                         <w:noProof/>
+                        <w:lang w:val="en-US"/>
                       </w:rPr>
-                      <w:t xml:space="preserve">T. Zhang, P. Cheng, W. J. Li, Y. J. Sun, X. G. Wang, G. Zhu, K. He, L. L. Wang, X. C. Ma, X. Chen, Y. Y. Wang, Y. Liu, L. H. Q, J. F. Jia i Q. K. Xue, „Nat. Phys. 6, 104,” 2010. </w:t>
+                      <w:t xml:space="preserve">T. Zhang, P. Cheng, W. J. Li, Y. J. Sun, X. G. Wang, G. Zhu, K. He, L. L. Wang, X. C. Ma, X. Chen, Y. Y. Wang, Y. Liu, L. H. Q, J. F. Jia i Q. K. Xue, „Nat. </w:t>
+                    </w:r>
+                    <w:r>
+                      <w:rPr>
+                        <w:noProof/>
+                      </w:rPr>
+                      <w:t xml:space="preserve">Phys. 6, 104,” 2010. </w:t>
                     </w:r>
                   </w:p>
                 </w:tc>
@@ -39101,8 +39949,15 @@
                     <w:r>
                       <w:rPr>
                         <w:noProof/>
+                        <w:lang w:val="en-US"/>
                       </w:rPr>
-                      <w:t xml:space="preserve">M. M. Özer, J. R. Thompson i H. H. Weitering, „Nat. Phys. 2, 173,” 2006. </w:t>
+                      <w:t xml:space="preserve">M. M. Özer, J. R. Thompson i H. H. Weitering, „Nat. </w:t>
+                    </w:r>
+                    <w:r>
+                      <w:rPr>
+                        <w:noProof/>
+                      </w:rPr>
+                      <w:t xml:space="preserve">Phys. 2, 173,” 2006. </w:t>
                     </w:r>
                   </w:p>
                 </w:tc>
@@ -39142,11 +39997,13 @@
                       <w:pStyle w:val="Bibliografia"/>
                       <w:rPr>
                         <w:noProof/>
+                        <w:lang w:val="en-US"/>
                       </w:rPr>
                     </w:pPr>
                     <w:r>
                       <w:rPr>
                         <w:noProof/>
+                        <w:lang w:val="en-US"/>
                       </w:rPr>
                       <w:t xml:space="preserve">M. M. Özer, Y. Jia, Z. Zhang, J. R. Thompson i H. H. Weitering, „Science 316, 1594,” 2007. </w:t>
                     </w:r>
@@ -39188,11 +40045,13 @@
                       <w:pStyle w:val="Bibliografia"/>
                       <w:rPr>
                         <w:noProof/>
+                        <w:lang w:val="en-US"/>
                       </w:rPr>
                     </w:pPr>
                     <w:r>
                       <w:rPr>
                         <w:noProof/>
+                        <w:lang w:val="en-US"/>
                       </w:rPr>
                       <w:t xml:space="preserve">Z. T. i. in., „Superconductivity in one-atomic-layer metal films grown on Si(111),” </w:t>
                     </w:r>
@@ -39201,12 +40060,14 @@
                         <w:i/>
                         <w:iCs/>
                         <w:noProof/>
+                        <w:lang w:val="en-US"/>
                       </w:rPr>
                       <w:t xml:space="preserve">Nature Physics 6, 104, </w:t>
                     </w:r>
                     <w:r>
                       <w:rPr>
                         <w:noProof/>
+                        <w:lang w:val="en-US"/>
                       </w:rPr>
                       <w:t xml:space="preserve">2010. </w:t>
                     </w:r>
@@ -39248,11 +40109,13 @@
                       <w:pStyle w:val="Bibliografia"/>
                       <w:rPr>
                         <w:noProof/>
+                        <w:lang w:val="en-US"/>
                       </w:rPr>
                     </w:pPr>
                     <w:r>
                       <w:rPr>
                         <w:noProof/>
+                        <w:lang w:val="en-US"/>
                       </w:rPr>
                       <w:t xml:space="preserve">N.-M. E. i. in., „Enhanced superconductivity in atomically thin TaS2,” </w:t>
                     </w:r>
@@ -39261,12 +40124,14 @@
                         <w:i/>
                         <w:iCs/>
                         <w:noProof/>
+                        <w:lang w:val="en-US"/>
                       </w:rPr>
                       <w:t xml:space="preserve">Nature Communications 7, 11043, </w:t>
                     </w:r>
                     <w:r>
                       <w:rPr>
                         <w:noProof/>
+                        <w:lang w:val="en-US"/>
                       </w:rPr>
                       <w:t xml:space="preserve">2016. </w:t>
                     </w:r>
@@ -39313,8 +40178,15 @@
                     <w:r>
                       <w:rPr>
                         <w:noProof/>
+                        <w:lang w:val="en-US"/>
                       </w:rPr>
-                      <w:t>[Online]. Available: https://pl.wikipedia.org/wiki/Teoria_BCS. [Data uzyskania dostępu: 20 08 2016].</w:t>
+                      <w:t xml:space="preserve">[Online]. Available: https://pl.wikipedia.org/wiki/Teoria_BCS. </w:t>
+                    </w:r>
+                    <w:r>
+                      <w:rPr>
+                        <w:noProof/>
+                      </w:rPr>
+                      <w:t>[Data uzyskania dostępu: 20 08 2016].</w:t>
                     </w:r>
                   </w:p>
                 </w:tc>
@@ -39354,11 +40226,13 @@
                       <w:pStyle w:val="Bibliografia"/>
                       <w:rPr>
                         <w:noProof/>
+                        <w:lang w:val="en-US"/>
                       </w:rPr>
                     </w:pPr>
                     <w:r>
                       <w:rPr>
                         <w:noProof/>
+                        <w:lang w:val="en-US"/>
                       </w:rPr>
                       <w:t xml:space="preserve">F. M. G., Proximity effects in superconducting spin-valve structures, Leiden: Leiden University, 2010. </w:t>
                     </w:r>
@@ -39405,8 +40279,15 @@
                     <w:r>
                       <w:rPr>
                         <w:noProof/>
+                        <w:lang w:val="en-US"/>
                       </w:rPr>
-                      <w:t>[Online]. Available: https://pl.wikipedia.org/wiki/Potencja%C5%82_chemiczny. [Data uzyskania dostępu: 10 09 2016].</w:t>
+                      <w:t xml:space="preserve">[Online]. Available: https://pl.wikipedia.org/wiki/Potencja%C5%82_chemiczny. </w:t>
+                    </w:r>
+                    <w:r>
+                      <w:rPr>
+                        <w:noProof/>
+                      </w:rPr>
+                      <w:t>[Data uzyskania dostępu: 10 09 2016].</w:t>
                     </w:r>
                   </w:p>
                 </w:tc>
@@ -39451,6 +40332,7 @@
                     <w:r>
                       <w:rPr>
                         <w:noProof/>
+                        <w:lang w:val="en-US"/>
                       </w:rPr>
                       <w:t xml:space="preserve">M. D. C. F. M. P. A. A. Shanenko, „Oscillations of the superconductiing temperature induced by quantum well states in thin metallic films,” </w:t>
                     </w:r>
@@ -39459,8 +40341,17 @@
                         <w:i/>
                         <w:iCs/>
                         <w:noProof/>
+                        <w:lang w:val="en-US"/>
                       </w:rPr>
-                      <w:t xml:space="preserve">Phys. Rev. B 75, 014519, </w:t>
+                      <w:t xml:space="preserve">Phys. </w:t>
+                    </w:r>
+                    <w:r>
+                      <w:rPr>
+                        <w:i/>
+                        <w:iCs/>
+                        <w:noProof/>
+                      </w:rPr>
+                      <w:t xml:space="preserve">Rev. B 75, 014519, </w:t>
                     </w:r>
                     <w:r>
                       <w:rPr>
@@ -41432,7 +42323,7 @@
 </file>
 
 <file path=word/endnotes.xml><?xml version="1.0" encoding="utf-8"?>
-<w:endnotes xmlns:wpc="http://schemas.microsoft.com/office/word/2010/wordprocessingCanvas" xmlns:cx="http://schemas.microsoft.com/office/drawing/2014/chartex" xmlns:mc="http://schemas.openxmlformats.org/markup-compatibility/2006" xmlns:o="urn:schemas-microsoft-com:office:office" xmlns:r="http://schemas.openxmlformats.org/officeDocument/2006/relationships" xmlns:m="http://schemas.openxmlformats.org/officeDocument/2006/math" xmlns:v="urn:schemas-microsoft-com:vml" xmlns:wp14="http://schemas.microsoft.com/office/word/2010/wordprocessingDrawing" xmlns:wp="http://schemas.openxmlformats.org/drawingml/2006/wordprocessingDrawing" xmlns:w10="urn:schemas-microsoft-com:office:word" xmlns:w="http://schemas.openxmlformats.org/wordprocessingml/2006/main" xmlns:w14="http://schemas.microsoft.com/office/word/2010/wordml" xmlns:w15="http://schemas.microsoft.com/office/word/2012/wordml" xmlns:w16se="http://schemas.microsoft.com/office/word/2015/wordml/symex" xmlns:wpg="http://schemas.microsoft.com/office/word/2010/wordprocessingGroup" xmlns:wpi="http://schemas.microsoft.com/office/word/2010/wordprocessingInk" xmlns:wne="http://schemas.microsoft.com/office/word/2006/wordml" xmlns:wps="http://schemas.microsoft.com/office/word/2010/wordprocessingShape" mc:Ignorable="w14 w15 w16se wp14">
+<w:endnotes xmlns:wpc="http://schemas.microsoft.com/office/word/2010/wordprocessingCanvas" xmlns:mc="http://schemas.openxmlformats.org/markup-compatibility/2006" xmlns:o="urn:schemas-microsoft-com:office:office" xmlns:r="http://schemas.openxmlformats.org/officeDocument/2006/relationships" xmlns:m="http://schemas.openxmlformats.org/officeDocument/2006/math" xmlns:v="urn:schemas-microsoft-com:vml" xmlns:wp14="http://schemas.microsoft.com/office/word/2010/wordprocessingDrawing" xmlns:wp="http://schemas.openxmlformats.org/drawingml/2006/wordprocessingDrawing" xmlns:w10="urn:schemas-microsoft-com:office:word" xmlns:w="http://schemas.openxmlformats.org/wordprocessingml/2006/main" xmlns:w14="http://schemas.microsoft.com/office/word/2010/wordml" xmlns:w15="http://schemas.microsoft.com/office/word/2012/wordml" xmlns:wpg="http://schemas.microsoft.com/office/word/2010/wordprocessingGroup" xmlns:wpi="http://schemas.microsoft.com/office/word/2010/wordprocessingInk" xmlns:wne="http://schemas.microsoft.com/office/word/2006/wordml" xmlns:wps="http://schemas.microsoft.com/office/word/2010/wordprocessingShape" mc:Ignorable="w14 w15 wp14">
   <w:endnote w:type="separator" w:id="-1">
     <w:p>
       <w:pPr>
@@ -41457,7 +42348,7 @@
 </file>
 
 <file path=word/footer1.xml><?xml version="1.0" encoding="utf-8"?>
-<w:ftr xmlns:wpc="http://schemas.microsoft.com/office/word/2010/wordprocessingCanvas" xmlns:cx="http://schemas.microsoft.com/office/drawing/2014/chartex" xmlns:mc="http://schemas.openxmlformats.org/markup-compatibility/2006" xmlns:o="urn:schemas-microsoft-com:office:office" xmlns:r="http://schemas.openxmlformats.org/officeDocument/2006/relationships" xmlns:m="http://schemas.openxmlformats.org/officeDocument/2006/math" xmlns:v="urn:schemas-microsoft-com:vml" xmlns:wp14="http://schemas.microsoft.com/office/word/2010/wordprocessingDrawing" xmlns:wp="http://schemas.openxmlformats.org/drawingml/2006/wordprocessingDrawing" xmlns:w10="urn:schemas-microsoft-com:office:word" xmlns:w="http://schemas.openxmlformats.org/wordprocessingml/2006/main" xmlns:w14="http://schemas.microsoft.com/office/word/2010/wordml" xmlns:w15="http://schemas.microsoft.com/office/word/2012/wordml" xmlns:w16se="http://schemas.microsoft.com/office/word/2015/wordml/symex" xmlns:wpg="http://schemas.microsoft.com/office/word/2010/wordprocessingGroup" xmlns:wpi="http://schemas.microsoft.com/office/word/2010/wordprocessingInk" xmlns:wne="http://schemas.microsoft.com/office/word/2006/wordml" xmlns:wps="http://schemas.microsoft.com/office/word/2010/wordprocessingShape" mc:Ignorable="w14 w15 w16se wp14">
+<w:ftr xmlns:wpc="http://schemas.microsoft.com/office/word/2010/wordprocessingCanvas" xmlns:mc="http://schemas.openxmlformats.org/markup-compatibility/2006" xmlns:o="urn:schemas-microsoft-com:office:office" xmlns:r="http://schemas.openxmlformats.org/officeDocument/2006/relationships" xmlns:m="http://schemas.openxmlformats.org/officeDocument/2006/math" xmlns:v="urn:schemas-microsoft-com:vml" xmlns:wp14="http://schemas.microsoft.com/office/word/2010/wordprocessingDrawing" xmlns:wp="http://schemas.openxmlformats.org/drawingml/2006/wordprocessingDrawing" xmlns:w10="urn:schemas-microsoft-com:office:word" xmlns:w="http://schemas.openxmlformats.org/wordprocessingml/2006/main" xmlns:w14="http://schemas.microsoft.com/office/word/2010/wordml" xmlns:w15="http://schemas.microsoft.com/office/word/2012/wordml" xmlns:wpg="http://schemas.microsoft.com/office/word/2010/wordprocessingGroup" xmlns:wpi="http://schemas.microsoft.com/office/word/2010/wordprocessingInk" xmlns:wne="http://schemas.microsoft.com/office/word/2006/wordml" xmlns:wps="http://schemas.microsoft.com/office/word/2010/wordprocessingShape" mc:Ignorable="w14 w15 wp14">
   <w:sdt>
     <w:sdtPr>
       <w:id w:val="1051203093"/>
@@ -41502,7 +42393,7 @@
 </file>
 
 <file path=word/footer2.xml><?xml version="1.0" encoding="utf-8"?>
-<w:ftr xmlns:wpc="http://schemas.microsoft.com/office/word/2010/wordprocessingCanvas" xmlns:cx="http://schemas.microsoft.com/office/drawing/2014/chartex" xmlns:mc="http://schemas.openxmlformats.org/markup-compatibility/2006" xmlns:o="urn:schemas-microsoft-com:office:office" xmlns:r="http://schemas.openxmlformats.org/officeDocument/2006/relationships" xmlns:m="http://schemas.openxmlformats.org/officeDocument/2006/math" xmlns:v="urn:schemas-microsoft-com:vml" xmlns:wp14="http://schemas.microsoft.com/office/word/2010/wordprocessingDrawing" xmlns:wp="http://schemas.openxmlformats.org/drawingml/2006/wordprocessingDrawing" xmlns:w10="urn:schemas-microsoft-com:office:word" xmlns:w="http://schemas.openxmlformats.org/wordprocessingml/2006/main" xmlns:w14="http://schemas.microsoft.com/office/word/2010/wordml" xmlns:w15="http://schemas.microsoft.com/office/word/2012/wordml" xmlns:w16se="http://schemas.microsoft.com/office/word/2015/wordml/symex" xmlns:wpg="http://schemas.microsoft.com/office/word/2010/wordprocessingGroup" xmlns:wpi="http://schemas.microsoft.com/office/word/2010/wordprocessingInk" xmlns:wne="http://schemas.microsoft.com/office/word/2006/wordml" xmlns:wps="http://schemas.microsoft.com/office/word/2010/wordprocessingShape" mc:Ignorable="w14 w15 w16se wp14">
+<w:ftr xmlns:wpc="http://schemas.microsoft.com/office/word/2010/wordprocessingCanvas" xmlns:mc="http://schemas.openxmlformats.org/markup-compatibility/2006" xmlns:o="urn:schemas-microsoft-com:office:office" xmlns:r="http://schemas.openxmlformats.org/officeDocument/2006/relationships" xmlns:m="http://schemas.openxmlformats.org/officeDocument/2006/math" xmlns:v="urn:schemas-microsoft-com:vml" xmlns:wp14="http://schemas.microsoft.com/office/word/2010/wordprocessingDrawing" xmlns:wp="http://schemas.openxmlformats.org/drawingml/2006/wordprocessingDrawing" xmlns:w10="urn:schemas-microsoft-com:office:word" xmlns:w="http://schemas.openxmlformats.org/wordprocessingml/2006/main" xmlns:w14="http://schemas.microsoft.com/office/word/2010/wordml" xmlns:w15="http://schemas.microsoft.com/office/word/2012/wordml" xmlns:wpg="http://schemas.microsoft.com/office/word/2010/wordprocessingGroup" xmlns:wpi="http://schemas.microsoft.com/office/word/2010/wordprocessingInk" xmlns:wne="http://schemas.microsoft.com/office/word/2006/wordml" xmlns:wps="http://schemas.microsoft.com/office/word/2010/wordprocessingShape" mc:Ignorable="w14 w15 wp14">
   <w:p>
     <w:pPr>
       <w:pStyle w:val="Stopka"/>
@@ -41518,7 +42409,7 @@
 </file>
 
 <file path=word/footnotes.xml><?xml version="1.0" encoding="utf-8"?>
-<w:footnotes xmlns:wpc="http://schemas.microsoft.com/office/word/2010/wordprocessingCanvas" xmlns:cx="http://schemas.microsoft.com/office/drawing/2014/chartex" xmlns:mc="http://schemas.openxmlformats.org/markup-compatibility/2006" xmlns:o="urn:schemas-microsoft-com:office:office" xmlns:r="http://schemas.openxmlformats.org/officeDocument/2006/relationships" xmlns:m="http://schemas.openxmlformats.org/officeDocument/2006/math" xmlns:v="urn:schemas-microsoft-com:vml" xmlns:wp14="http://schemas.microsoft.com/office/word/2010/wordprocessingDrawing" xmlns:wp="http://schemas.openxmlformats.org/drawingml/2006/wordprocessingDrawing" xmlns:w10="urn:schemas-microsoft-com:office:word" xmlns:w="http://schemas.openxmlformats.org/wordprocessingml/2006/main" xmlns:w14="http://schemas.microsoft.com/office/word/2010/wordml" xmlns:w15="http://schemas.microsoft.com/office/word/2012/wordml" xmlns:w16se="http://schemas.microsoft.com/office/word/2015/wordml/symex" xmlns:wpg="http://schemas.microsoft.com/office/word/2010/wordprocessingGroup" xmlns:wpi="http://schemas.microsoft.com/office/word/2010/wordprocessingInk" xmlns:wne="http://schemas.microsoft.com/office/word/2006/wordml" xmlns:wps="http://schemas.microsoft.com/office/word/2010/wordprocessingShape" mc:Ignorable="w14 w15 w16se wp14">
+<w:footnotes xmlns:wpc="http://schemas.microsoft.com/office/word/2010/wordprocessingCanvas" xmlns:mc="http://schemas.openxmlformats.org/markup-compatibility/2006" xmlns:o="urn:schemas-microsoft-com:office:office" xmlns:r="http://schemas.openxmlformats.org/officeDocument/2006/relationships" xmlns:m="http://schemas.openxmlformats.org/officeDocument/2006/math" xmlns:v="urn:schemas-microsoft-com:vml" xmlns:wp14="http://schemas.microsoft.com/office/word/2010/wordprocessingDrawing" xmlns:wp="http://schemas.openxmlformats.org/drawingml/2006/wordprocessingDrawing" xmlns:w10="urn:schemas-microsoft-com:office:word" xmlns:w="http://schemas.openxmlformats.org/wordprocessingml/2006/main" xmlns:w14="http://schemas.microsoft.com/office/word/2010/wordml" xmlns:w15="http://schemas.microsoft.com/office/word/2012/wordml" xmlns:wpg="http://schemas.microsoft.com/office/word/2010/wordprocessingGroup" xmlns:wpi="http://schemas.microsoft.com/office/word/2010/wordprocessingInk" xmlns:wne="http://schemas.microsoft.com/office/word/2006/wordml" xmlns:wps="http://schemas.microsoft.com/office/word/2010/wordprocessingShape" mc:Ignorable="w14 w15 wp14">
   <w:footnote w:type="separator" w:id="-1">
     <w:p>
       <w:pPr>
@@ -41543,7 +42434,7 @@
 </file>
 
 <file path=word/numbering.xml><?xml version="1.0" encoding="utf-8"?>
-<w:numbering xmlns:wpc="http://schemas.microsoft.com/office/word/2010/wordprocessingCanvas" xmlns:cx="http://schemas.microsoft.com/office/drawing/2014/chartex" xmlns:mc="http://schemas.openxmlformats.org/markup-compatibility/2006" xmlns:o="urn:schemas-microsoft-com:office:office" xmlns:r="http://schemas.openxmlformats.org/officeDocument/2006/relationships" xmlns:m="http://schemas.openxmlformats.org/officeDocument/2006/math" xmlns:v="urn:schemas-microsoft-com:vml" xmlns:wp14="http://schemas.microsoft.com/office/word/2010/wordprocessingDrawing" xmlns:wp="http://schemas.openxmlformats.org/drawingml/2006/wordprocessingDrawing" xmlns:w10="urn:schemas-microsoft-com:office:word" xmlns:w="http://schemas.openxmlformats.org/wordprocessingml/2006/main" xmlns:w14="http://schemas.microsoft.com/office/word/2010/wordml" xmlns:w15="http://schemas.microsoft.com/office/word/2012/wordml" xmlns:w16se="http://schemas.microsoft.com/office/word/2015/wordml/symex" xmlns:wpg="http://schemas.microsoft.com/office/word/2010/wordprocessingGroup" xmlns:wpi="http://schemas.microsoft.com/office/word/2010/wordprocessingInk" xmlns:wne="http://schemas.microsoft.com/office/word/2006/wordml" xmlns:wps="http://schemas.microsoft.com/office/word/2010/wordprocessingShape" mc:Ignorable="w14 w15 w16se wp14">
+<w:numbering xmlns:wpc="http://schemas.microsoft.com/office/word/2010/wordprocessingCanvas" xmlns:mc="http://schemas.openxmlformats.org/markup-compatibility/2006" xmlns:o="urn:schemas-microsoft-com:office:office" xmlns:r="http://schemas.openxmlformats.org/officeDocument/2006/relationships" xmlns:m="http://schemas.openxmlformats.org/officeDocument/2006/math" xmlns:v="urn:schemas-microsoft-com:vml" xmlns:wp14="http://schemas.microsoft.com/office/word/2010/wordprocessingDrawing" xmlns:wp="http://schemas.openxmlformats.org/drawingml/2006/wordprocessingDrawing" xmlns:w10="urn:schemas-microsoft-com:office:word" xmlns:w="http://schemas.openxmlformats.org/wordprocessingml/2006/main" xmlns:w14="http://schemas.microsoft.com/office/word/2010/wordml" xmlns:w15="http://schemas.microsoft.com/office/word/2012/wordml" xmlns:wpg="http://schemas.microsoft.com/office/word/2010/wordprocessingGroup" xmlns:wpi="http://schemas.microsoft.com/office/word/2010/wordprocessingInk" xmlns:wne="http://schemas.microsoft.com/office/word/2006/wordml" xmlns:wps="http://schemas.microsoft.com/office/word/2010/wordprocessingShape" mc:Ignorable="w14 w15 wp14">
   <w:abstractNum w:abstractNumId="0" w15:restartNumberingAfterBreak="0">
     <w:nsid w:val="036735EB"/>
     <w:multiLevelType w:val="multilevel"/>
@@ -41724,7 +42615,7 @@
 </file>
 
 <file path=word/styles.xml><?xml version="1.0" encoding="utf-8"?>
-<w:styles xmlns:mc="http://schemas.openxmlformats.org/markup-compatibility/2006" xmlns:r="http://schemas.openxmlformats.org/officeDocument/2006/relationships" xmlns:w="http://schemas.openxmlformats.org/wordprocessingml/2006/main" xmlns:w14="http://schemas.microsoft.com/office/word/2010/wordml" xmlns:w15="http://schemas.microsoft.com/office/word/2012/wordml" xmlns:w16se="http://schemas.microsoft.com/office/word/2015/wordml/symex" mc:Ignorable="w14 w15 w16se">
+<w:styles xmlns:mc="http://schemas.openxmlformats.org/markup-compatibility/2006" xmlns:r="http://schemas.openxmlformats.org/officeDocument/2006/relationships" xmlns:w="http://schemas.openxmlformats.org/wordprocessingml/2006/main" xmlns:w14="http://schemas.microsoft.com/office/word/2010/wordml" xmlns:w15="http://schemas.microsoft.com/office/word/2012/wordml" mc:Ignorable="w14 w15">
   <w:docDefaults>
     <w:rPrDefault>
       <w:rPr>
@@ -42512,17 +43403,17 @@
 </file>
 
 <file path=word/glossary/document.xml><?xml version="1.0" encoding="utf-8"?>
-<w:glossaryDocument xmlns:wpc="http://schemas.microsoft.com/office/word/2010/wordprocessingCanvas" xmlns:cx="http://schemas.microsoft.com/office/drawing/2014/chartex" xmlns:mc="http://schemas.openxmlformats.org/markup-compatibility/2006" xmlns:o="urn:schemas-microsoft-com:office:office" xmlns:r="http://schemas.openxmlformats.org/officeDocument/2006/relationships" xmlns:m="http://schemas.openxmlformats.org/officeDocument/2006/math" xmlns:v="urn:schemas-microsoft-com:vml" xmlns:wp14="http://schemas.microsoft.com/office/word/2010/wordprocessingDrawing" xmlns:wp="http://schemas.openxmlformats.org/drawingml/2006/wordprocessingDrawing" xmlns:w10="urn:schemas-microsoft-com:office:word" xmlns:w="http://schemas.openxmlformats.org/wordprocessingml/2006/main" xmlns:w14="http://schemas.microsoft.com/office/word/2010/wordml" xmlns:w15="http://schemas.microsoft.com/office/word/2012/wordml" xmlns:w16se="http://schemas.microsoft.com/office/word/2015/wordml/symex" xmlns:wpg="http://schemas.microsoft.com/office/word/2010/wordprocessingGroup" xmlns:wpi="http://schemas.microsoft.com/office/word/2010/wordprocessingInk" xmlns:wne="http://schemas.microsoft.com/office/word/2006/wordml" xmlns:wps="http://schemas.microsoft.com/office/word/2010/wordprocessingShape" mc:Ignorable="w14 w15 w16se wp14"/>
+<w:glossaryDocument xmlns:wpc="http://schemas.microsoft.com/office/word/2010/wordprocessingCanvas" xmlns:mc="http://schemas.openxmlformats.org/markup-compatibility/2006" xmlns:o="urn:schemas-microsoft-com:office:office" xmlns:r="http://schemas.openxmlformats.org/officeDocument/2006/relationships" xmlns:m="http://schemas.openxmlformats.org/officeDocument/2006/math" xmlns:v="urn:schemas-microsoft-com:vml" xmlns:wp14="http://schemas.microsoft.com/office/word/2010/wordprocessingDrawing" xmlns:wp="http://schemas.openxmlformats.org/drawingml/2006/wordprocessingDrawing" xmlns:w10="urn:schemas-microsoft-com:office:word" xmlns:w="http://schemas.openxmlformats.org/wordprocessingml/2006/main" xmlns:w14="http://schemas.microsoft.com/office/word/2010/wordml" xmlns:w15="http://schemas.microsoft.com/office/word/2012/wordml" xmlns:wpg="http://schemas.microsoft.com/office/word/2010/wordprocessingGroup" xmlns:wpi="http://schemas.microsoft.com/office/word/2010/wordprocessingInk" xmlns:wne="http://schemas.microsoft.com/office/word/2006/wordml" xmlns:wps="http://schemas.microsoft.com/office/word/2010/wordprocessingShape" mc:Ignorable="w14 w15 wp14"/>
 </file>
 
 <file path=word/glossary/fontTable.xml><?xml version="1.0" encoding="utf-8"?>
-<w:fonts xmlns:mc="http://schemas.openxmlformats.org/markup-compatibility/2006" xmlns:r="http://schemas.openxmlformats.org/officeDocument/2006/relationships" xmlns:w="http://schemas.openxmlformats.org/wordprocessingml/2006/main" xmlns:w14="http://schemas.microsoft.com/office/word/2010/wordml" xmlns:w15="http://schemas.microsoft.com/office/word/2012/wordml" xmlns:w16se="http://schemas.microsoft.com/office/word/2015/wordml/symex" mc:Ignorable="w14 w15 w16se">
+<w:fonts xmlns:mc="http://schemas.openxmlformats.org/markup-compatibility/2006" xmlns:r="http://schemas.openxmlformats.org/officeDocument/2006/relationships" xmlns:w="http://schemas.openxmlformats.org/wordprocessingml/2006/main" xmlns:w14="http://schemas.microsoft.com/office/word/2010/wordml" xmlns:w15="http://schemas.microsoft.com/office/word/2012/wordml" mc:Ignorable="w14 w15">
   <w:font w:name="Times New Roman">
     <w:panose1 w:val="02020603050405020304"/>
     <w:charset w:val="EE"/>
     <w:family w:val="roman"/>
     <w:pitch w:val="variable"/>
-    <w:sig w:usb0="E0002EFF" w:usb1="C0007843" w:usb2="00000009" w:usb3="00000000" w:csb0="000001FF" w:csb1="00000000"/>
+    <w:sig w:usb0="E0002AFF" w:usb1="C0007841" w:usb2="00000009" w:usb3="00000000" w:csb0="000001FF" w:csb1="00000000"/>
   </w:font>
   <w:font w:name="Calibri">
     <w:panose1 w:val="020F0502020204030204"/>
@@ -42543,7 +43434,7 @@
     <w:charset w:val="EE"/>
     <w:family w:val="swiss"/>
     <w:pitch w:val="variable"/>
-    <w:sig w:usb0="E4002EFF" w:usb1="C000E47F" w:usb2="00000009" w:usb3="00000000" w:csb0="000001FF" w:csb1="00000000"/>
+    <w:sig w:usb0="E10022FF" w:usb1="C000E47F" w:usb2="00000029" w:usb3="00000000" w:csb0="000001DF" w:csb1="00000000"/>
   </w:font>
   <w:font w:name="Cambria Math">
     <w:panose1 w:val="02040503050406030204"/>
@@ -42557,13 +43448,13 @@
     <w:charset w:val="81"/>
     <w:family w:val="swiss"/>
     <w:pitch w:val="variable"/>
-    <w:sig w:usb0="9000002F" w:usb1="29D77CFB" w:usb2="00000012" w:usb3="00000000" w:csb0="00080001" w:csb1="00000000"/>
+    <w:sig w:usb0="900002AF" w:usb1="09D77CFB" w:usb2="00000012" w:usb3="00000000" w:csb0="00080001" w:csb1="00000000"/>
   </w:font>
 </w:fonts>
 </file>
 
 <file path=word/glossary/settings.xml><?xml version="1.0" encoding="utf-8"?>
-<w:settings xmlns:mc="http://schemas.openxmlformats.org/markup-compatibility/2006" xmlns:o="urn:schemas-microsoft-com:office:office" xmlns:r="http://schemas.openxmlformats.org/officeDocument/2006/relationships" xmlns:m="http://schemas.openxmlformats.org/officeDocument/2006/math" xmlns:v="urn:schemas-microsoft-com:vml" xmlns:w10="urn:schemas-microsoft-com:office:word" xmlns:w="http://schemas.openxmlformats.org/wordprocessingml/2006/main" xmlns:w14="http://schemas.microsoft.com/office/word/2010/wordml" xmlns:w15="http://schemas.microsoft.com/office/word/2012/wordml" xmlns:w16se="http://schemas.microsoft.com/office/word/2015/wordml/symex" xmlns:sl="http://schemas.openxmlformats.org/schemaLibrary/2006/main" mc:Ignorable="w14 w15 w16se">
+<w:settings xmlns:mc="http://schemas.openxmlformats.org/markup-compatibility/2006" xmlns:o="urn:schemas-microsoft-com:office:office" xmlns:r="http://schemas.openxmlformats.org/officeDocument/2006/relationships" xmlns:m="http://schemas.openxmlformats.org/officeDocument/2006/math" xmlns:v="urn:schemas-microsoft-com:vml" xmlns:w10="urn:schemas-microsoft-com:office:word" xmlns:w="http://schemas.openxmlformats.org/wordprocessingml/2006/main" xmlns:w14="http://schemas.microsoft.com/office/word/2010/wordml" xmlns:w15="http://schemas.microsoft.com/office/word/2012/wordml" xmlns:sl="http://schemas.openxmlformats.org/schemaLibrary/2006/main" mc:Ignorable="w14 w15">
   <w:view w:val="normal"/>
   <w:defaultTabStop w:val="708"/>
   <w:hyphenationZone w:val="425"/>
@@ -42578,6 +43469,7 @@
   </w:compat>
   <w:rsids>
     <w:rsidRoot w:val="009368BF"/>
+    <w:rsid w:val="00105F5B"/>
     <w:rsid w:val="009368BF"/>
   </w:rsids>
   <m:mathPr>
@@ -42602,7 +43494,7 @@
 </file>
 
 <file path=word/glossary/styles.xml><?xml version="1.0" encoding="utf-8"?>
-<w:styles xmlns:mc="http://schemas.openxmlformats.org/markup-compatibility/2006" xmlns:r="http://schemas.openxmlformats.org/officeDocument/2006/relationships" xmlns:w="http://schemas.openxmlformats.org/wordprocessingml/2006/main" xmlns:w14="http://schemas.microsoft.com/office/word/2010/wordml" xmlns:w15="http://schemas.microsoft.com/office/word/2012/wordml" xmlns:w16se="http://schemas.microsoft.com/office/word/2015/wordml/symex" mc:Ignorable="w14 w15 w16se">
+<w:styles xmlns:mc="http://schemas.openxmlformats.org/markup-compatibility/2006" xmlns:r="http://schemas.openxmlformats.org/officeDocument/2006/relationships" xmlns:w="http://schemas.openxmlformats.org/wordprocessingml/2006/main" xmlns:w14="http://schemas.microsoft.com/office/word/2010/wordml" xmlns:w15="http://schemas.microsoft.com/office/word/2012/wordml" mc:Ignorable="w14 w15">
   <w:docDefaults>
     <w:rPrDefault>
       <w:rPr>
@@ -43027,7 +43919,7 @@
     <w:basedOn w:val="Domylnaczcionkaakapitu"/>
     <w:uiPriority w:val="99"/>
     <w:semiHidden/>
-    <w:rsid w:val="009368BF"/>
+    <w:rsid w:val="00105F5B"/>
     <w:rPr>
       <w:color w:val="808080"/>
     </w:rPr>
@@ -43036,7 +43928,7 @@
 </file>
 
 <file path=word/glossary/webSettings.xml><?xml version="1.0" encoding="utf-8"?>
-<w:webSettings xmlns:mc="http://schemas.openxmlformats.org/markup-compatibility/2006" xmlns:r="http://schemas.openxmlformats.org/officeDocument/2006/relationships" xmlns:w="http://schemas.openxmlformats.org/wordprocessingml/2006/main" xmlns:w14="http://schemas.microsoft.com/office/word/2010/wordml" xmlns:w15="http://schemas.microsoft.com/office/word/2012/wordml" xmlns:w16se="http://schemas.microsoft.com/office/word/2015/wordml/symex" mc:Ignorable="w14 w15 w16se">
+<w:webSettings xmlns:mc="http://schemas.openxmlformats.org/markup-compatibility/2006" xmlns:r="http://schemas.openxmlformats.org/officeDocument/2006/relationships" xmlns:w="http://schemas.openxmlformats.org/wordprocessingml/2006/main" xmlns:w14="http://schemas.microsoft.com/office/word/2010/wordml" xmlns:w15="http://schemas.microsoft.com/office/word/2012/wordml" mc:Ignorable="w14 w15">
   <w:optimizeForBrowser/>
   <w:allowPNG/>
 </w:webSettings>
@@ -43601,7 +44493,7 @@
 </file>
 
 <file path=customXml/itemProps1.xml><?xml version="1.0" encoding="utf-8"?>
-<ds:datastoreItem xmlns:ds="http://schemas.openxmlformats.org/officeDocument/2006/customXml" ds:itemID="{C387E9E3-501F-46B3-8428-0798AE721BBD}">
+<ds:datastoreItem xmlns:ds="http://schemas.openxmlformats.org/officeDocument/2006/customXml" ds:itemID="{D4B5C1C1-0099-45CA-AF9B-474F29FD729B}">
   <ds:schemaRefs>
     <ds:schemaRef ds:uri="http://schemas.openxmlformats.org/officeDocument/2006/bibliography"/>
   </ds:schemaRefs>

</xml_diff>

<commit_message>
lekki revert poprzedniego commita
</commit_message>
<xml_diff>
--- a/adocs/magisterka3.docx
+++ b/adocs/magisterka3.docx
@@ -130,7 +130,17 @@
           <w:sz w:val="52"/>
           <w:szCs w:val="52"/>
         </w:rPr>
-        <w:t>magisterska</w:t>
+        <w:t>magister</w:t>
+      </w:r>
+      <w:bookmarkStart w:id="0" w:name="_GoBack"/>
+      <w:bookmarkEnd w:id="0"/>
+      <w:r>
+        <w:rPr>
+          <w:b/>
+          <w:sz w:val="52"/>
+          <w:szCs w:val="52"/>
+        </w:rPr>
+        <w:t>ska</w:t>
       </w:r>
     </w:p>
     <w:p>
@@ -522,7 +532,7 @@
           <w:r>
             <w:fldChar w:fldCharType="separate"/>
           </w:r>
-          <w:hyperlink w:anchor="_Toc461348733" w:history="1">
+          <w:hyperlink w:anchor="_Toc461470992" w:history="1">
             <w:r>
               <w:rPr>
                 <w:rStyle w:val="Hipercze"/>
@@ -564,7 +574,7 @@
                 <w:noProof/>
                 <w:webHidden/>
               </w:rPr>
-              <w:instrText xml:space="preserve"> PAGEREF _Toc461348733 \h </w:instrText>
+              <w:instrText xml:space="preserve"> PAGEREF _Toc461470992 \h </w:instrText>
             </w:r>
             <w:r>
               <w:rPr>
@@ -584,7 +594,7 @@
                 <w:noProof/>
                 <w:webHidden/>
               </w:rPr>
-              <w:t>4</w:t>
+              <w:t>7</w:t>
             </w:r>
             <w:r>
               <w:rPr>
@@ -608,7 +618,7 @@
               <w:sz w:val="22"/>
             </w:rPr>
           </w:pPr>
-          <w:hyperlink w:anchor="_Toc461348734" w:history="1">
+          <w:hyperlink w:anchor="_Toc461470993" w:history="1">
             <w:r>
               <w:rPr>
                 <w:rStyle w:val="Hipercze"/>
@@ -657,7 +667,7 @@
                 <w:noProof/>
                 <w:webHidden/>
               </w:rPr>
-              <w:instrText xml:space="preserve"> PAGEREF _Toc461348734 \h </w:instrText>
+              <w:instrText xml:space="preserve"> PAGEREF _Toc461470993 \h </w:instrText>
             </w:r>
             <w:r>
               <w:rPr>
@@ -677,7 +687,7 @@
                 <w:noProof/>
                 <w:webHidden/>
               </w:rPr>
-              <w:t>4</w:t>
+              <w:t>7</w:t>
             </w:r>
             <w:r>
               <w:rPr>
@@ -701,7 +711,7 @@
               <w:sz w:val="22"/>
             </w:rPr>
           </w:pPr>
-          <w:hyperlink w:anchor="_Toc461348735" w:history="1">
+          <w:hyperlink w:anchor="_Toc461470994" w:history="1">
             <w:r>
               <w:rPr>
                 <w:rStyle w:val="Hipercze"/>
@@ -750,7 +760,7 @@
                 <w:noProof/>
                 <w:webHidden/>
               </w:rPr>
-              <w:instrText xml:space="preserve"> PAGEREF _Toc461348735 \h </w:instrText>
+              <w:instrText xml:space="preserve"> PAGEREF _Toc461470994 \h </w:instrText>
             </w:r>
             <w:r>
               <w:rPr>
@@ -770,7 +780,7 @@
                 <w:noProof/>
                 <w:webHidden/>
               </w:rPr>
-              <w:t>5</w:t>
+              <w:t>8</w:t>
             </w:r>
             <w:r>
               <w:rPr>
@@ -794,7 +804,7 @@
               <w:sz w:val="22"/>
             </w:rPr>
           </w:pPr>
-          <w:hyperlink w:anchor="_Toc461348736" w:history="1">
+          <w:hyperlink w:anchor="_Toc461470995" w:history="1">
             <w:r>
               <w:rPr>
                 <w:rStyle w:val="Hipercze"/>
@@ -843,13 +853,7 @@
                 <w:noProof/>
                 <w:webHidden/>
               </w:rPr>
-              <w:instrText xml:space="preserve"> PAGEREF _Toc461348736 \h </w:instrText>
-            </w:r>
-            <w:r>
-              <w:rPr>
-                <w:noProof/>
-                <w:webHidden/>
-              </w:rPr>
+              <w:instrText xml:space="preserve"> PAGEREF _Toc461470995 \h </w:instrText>
             </w:r>
             <w:r>
               <w:rPr>
@@ -860,10 +864,12 @@
             </w:r>
             <w:r>
               <w:rPr>
+                <w:b/>
+                <w:bCs/>
                 <w:noProof/>
                 <w:webHidden/>
               </w:rPr>
-              <w:t>5</w:t>
+              <w:t>Błąd! Nie zdefiniowano zakładki.</w:t>
             </w:r>
             <w:r>
               <w:rPr>
@@ -887,7 +893,7 @@
               <w:sz w:val="22"/>
             </w:rPr>
           </w:pPr>
-          <w:hyperlink w:anchor="_Toc461348737" w:history="1">
+          <w:hyperlink w:anchor="_Toc461470996" w:history="1">
             <w:r>
               <w:rPr>
                 <w:rStyle w:val="Hipercze"/>
@@ -929,7 +935,7 @@
                 <w:noProof/>
                 <w:webHidden/>
               </w:rPr>
-              <w:instrText xml:space="preserve"> PAGEREF _Toc461348737 \h </w:instrText>
+              <w:instrText xml:space="preserve"> PAGEREF _Toc461470996 \h </w:instrText>
             </w:r>
             <w:r>
               <w:rPr>
@@ -949,7 +955,7 @@
                 <w:noProof/>
                 <w:webHidden/>
               </w:rPr>
-              <w:t>6</w:t>
+              <w:t>9</w:t>
             </w:r>
             <w:r>
               <w:rPr>
@@ -973,7 +979,7 @@
               <w:sz w:val="22"/>
             </w:rPr>
           </w:pPr>
-          <w:hyperlink w:anchor="_Toc461348738" w:history="1">
+          <w:hyperlink w:anchor="_Toc461470997" w:history="1">
             <w:r>
               <w:rPr>
                 <w:rStyle w:val="Hipercze"/>
@@ -1022,7 +1028,7 @@
                 <w:noProof/>
                 <w:webHidden/>
               </w:rPr>
-              <w:instrText xml:space="preserve"> PAGEREF _Toc461348738 \h </w:instrText>
+              <w:instrText xml:space="preserve"> PAGEREF _Toc461470997 \h </w:instrText>
             </w:r>
             <w:r>
               <w:rPr>
@@ -1042,7 +1048,7 @@
                 <w:noProof/>
                 <w:webHidden/>
               </w:rPr>
-              <w:t>6</w:t>
+              <w:t>9</w:t>
             </w:r>
             <w:r>
               <w:rPr>
@@ -1066,7 +1072,7 @@
               <w:sz w:val="22"/>
             </w:rPr>
           </w:pPr>
-          <w:hyperlink w:anchor="_Toc461348739" w:history="1">
+          <w:hyperlink w:anchor="_Toc461470998" w:history="1">
             <w:r>
               <w:rPr>
                 <w:rStyle w:val="Hipercze"/>
@@ -1115,7 +1121,7 @@
                 <w:noProof/>
                 <w:webHidden/>
               </w:rPr>
-              <w:instrText xml:space="preserve"> PAGEREF _Toc461348739 \h </w:instrText>
+              <w:instrText xml:space="preserve"> PAGEREF _Toc461470998 \h </w:instrText>
             </w:r>
             <w:r>
               <w:rPr>
@@ -1135,7 +1141,7 @@
                 <w:noProof/>
                 <w:webHidden/>
               </w:rPr>
-              <w:t>7</w:t>
+              <w:t>10</w:t>
             </w:r>
             <w:r>
               <w:rPr>
@@ -1159,7 +1165,7 @@
               <w:sz w:val="22"/>
             </w:rPr>
           </w:pPr>
-          <w:hyperlink w:anchor="_Toc461348740" w:history="1">
+          <w:hyperlink w:anchor="_Toc461470999" w:history="1">
             <w:r>
               <w:rPr>
                 <w:rStyle w:val="Hipercze"/>
@@ -1201,7 +1207,7 @@
                 <w:noProof/>
                 <w:webHidden/>
               </w:rPr>
-              <w:instrText xml:space="preserve"> PAGEREF _Toc461348740 \h </w:instrText>
+              <w:instrText xml:space="preserve"> PAGEREF _Toc461470999 \h </w:instrText>
             </w:r>
             <w:r>
               <w:rPr>
@@ -1221,7 +1227,7 @@
                 <w:noProof/>
                 <w:webHidden/>
               </w:rPr>
-              <w:t>12</w:t>
+              <w:t>16</w:t>
             </w:r>
             <w:r>
               <w:rPr>
@@ -1245,7 +1251,7 @@
               <w:sz w:val="22"/>
             </w:rPr>
           </w:pPr>
-          <w:hyperlink w:anchor="_Toc461348741" w:history="1">
+          <w:hyperlink w:anchor="_Toc461471000" w:history="1">
             <w:r>
               <w:rPr>
                 <w:rStyle w:val="Hipercze"/>
@@ -1294,7 +1300,7 @@
                 <w:noProof/>
                 <w:webHidden/>
               </w:rPr>
-              <w:instrText xml:space="preserve"> PAGEREF _Toc461348741 \h </w:instrText>
+              <w:instrText xml:space="preserve"> PAGEREF _Toc461471000 \h </w:instrText>
             </w:r>
             <w:r>
               <w:rPr>
@@ -1314,7 +1320,7 @@
                 <w:noProof/>
                 <w:webHidden/>
               </w:rPr>
-              <w:t>12</w:t>
+              <w:t>16</w:t>
             </w:r>
             <w:r>
               <w:rPr>
@@ -1338,7 +1344,7 @@
               <w:sz w:val="22"/>
             </w:rPr>
           </w:pPr>
-          <w:hyperlink w:anchor="_Toc461348742" w:history="1">
+          <w:hyperlink w:anchor="_Toc461471001" w:history="1">
             <w:r>
               <w:rPr>
                 <w:rStyle w:val="Hipercze"/>
@@ -1387,7 +1393,7 @@
                 <w:noProof/>
                 <w:webHidden/>
               </w:rPr>
-              <w:instrText xml:space="preserve"> PAGEREF _Toc461348742 \h </w:instrText>
+              <w:instrText xml:space="preserve"> PAGEREF _Toc461471001 \h </w:instrText>
             </w:r>
             <w:r>
               <w:rPr>
@@ -1407,7 +1413,7 @@
                 <w:noProof/>
                 <w:webHidden/>
               </w:rPr>
-              <w:t>13</w:t>
+              <w:t>16</w:t>
             </w:r>
             <w:r>
               <w:rPr>
@@ -1431,7 +1437,7 @@
               <w:sz w:val="22"/>
             </w:rPr>
           </w:pPr>
-          <w:hyperlink w:anchor="_Toc461348743" w:history="1">
+          <w:hyperlink w:anchor="_Toc461471002" w:history="1">
             <w:r>
               <w:rPr>
                 <w:rStyle w:val="Hipercze"/>
@@ -1480,7 +1486,7 @@
                 <w:noProof/>
                 <w:webHidden/>
               </w:rPr>
-              <w:instrText xml:space="preserve"> PAGEREF _Toc461348743 \h </w:instrText>
+              <w:instrText xml:space="preserve"> PAGEREF _Toc461471002 \h </w:instrText>
             </w:r>
             <w:r>
               <w:rPr>
@@ -1500,7 +1506,7 @@
                 <w:noProof/>
                 <w:webHidden/>
               </w:rPr>
-              <w:t>14</w:t>
+              <w:t>18</w:t>
             </w:r>
             <w:r>
               <w:rPr>
@@ -1524,7 +1530,7 @@
               <w:sz w:val="22"/>
             </w:rPr>
           </w:pPr>
-          <w:hyperlink w:anchor="_Toc461348744" w:history="1">
+          <w:hyperlink w:anchor="_Toc461471003" w:history="1">
             <w:r>
               <w:rPr>
                 <w:rStyle w:val="Hipercze"/>
@@ -1573,7 +1579,7 @@
                 <w:noProof/>
                 <w:webHidden/>
               </w:rPr>
-              <w:instrText xml:space="preserve"> PAGEREF _Toc461348744 \h </w:instrText>
+              <w:instrText xml:space="preserve"> PAGEREF _Toc461471003 \h </w:instrText>
             </w:r>
             <w:r>
               <w:rPr>
@@ -1593,7 +1599,7 @@
                 <w:noProof/>
                 <w:webHidden/>
               </w:rPr>
-              <w:t>18</w:t>
+              <w:t>22</w:t>
             </w:r>
             <w:r>
               <w:rPr>
@@ -1617,7 +1623,7 @@
               <w:sz w:val="22"/>
             </w:rPr>
           </w:pPr>
-          <w:hyperlink w:anchor="_Toc461348745" w:history="1">
+          <w:hyperlink w:anchor="_Toc461471004" w:history="1">
             <w:r>
               <w:rPr>
                 <w:rStyle w:val="Hipercze"/>
@@ -1666,7 +1672,7 @@
                 <w:noProof/>
                 <w:webHidden/>
               </w:rPr>
-              <w:instrText xml:space="preserve"> PAGEREF _Toc461348745 \h </w:instrText>
+              <w:instrText xml:space="preserve"> PAGEREF _Toc461471004 \h </w:instrText>
             </w:r>
             <w:r>
               <w:rPr>
@@ -1686,7 +1692,7 @@
                 <w:noProof/>
                 <w:webHidden/>
               </w:rPr>
-              <w:t>20</w:t>
+              <w:t>24</w:t>
             </w:r>
             <w:r>
               <w:rPr>
@@ -1710,7 +1716,7 @@
               <w:sz w:val="22"/>
             </w:rPr>
           </w:pPr>
-          <w:hyperlink w:anchor="_Toc461348746" w:history="1">
+          <w:hyperlink w:anchor="_Toc461471005" w:history="1">
             <w:r>
               <w:rPr>
                 <w:rStyle w:val="Hipercze"/>
@@ -1759,7 +1765,7 @@
                 <w:noProof/>
                 <w:webHidden/>
               </w:rPr>
-              <w:instrText xml:space="preserve"> PAGEREF _Toc461348746 \h </w:instrText>
+              <w:instrText xml:space="preserve"> PAGEREF _Toc461471005 \h </w:instrText>
             </w:r>
             <w:r>
               <w:rPr>
@@ -1779,7 +1785,7 @@
                 <w:noProof/>
                 <w:webHidden/>
               </w:rPr>
-              <w:t>20</w:t>
+              <w:t>25</w:t>
             </w:r>
             <w:r>
               <w:rPr>
@@ -1803,7 +1809,7 @@
               <w:sz w:val="22"/>
             </w:rPr>
           </w:pPr>
-          <w:hyperlink w:anchor="_Toc461348747" w:history="1">
+          <w:hyperlink w:anchor="_Toc461471006" w:history="1">
             <w:r>
               <w:rPr>
                 <w:rStyle w:val="Hipercze"/>
@@ -1831,7 +1837,7 @@
                 <w:rStyle w:val="Hipercze"/>
                 <w:noProof/>
               </w:rPr>
-              <w:t>Rzeczywisty Pb</w:t>
+              <w:t>Porównanie jakościowe z eksperymentem</w:t>
             </w:r>
             <w:r>
               <w:rPr>
@@ -1852,7 +1858,7 @@
                 <w:noProof/>
                 <w:webHidden/>
               </w:rPr>
-              <w:instrText xml:space="preserve"> PAGEREF _Toc461348747 \h </w:instrText>
+              <w:instrText xml:space="preserve"> PAGEREF _Toc461471006 \h </w:instrText>
             </w:r>
             <w:r>
               <w:rPr>
@@ -1872,7 +1878,7 @@
                 <w:noProof/>
                 <w:webHidden/>
               </w:rPr>
-              <w:t>20</w:t>
+              <w:t>26</w:t>
             </w:r>
             <w:r>
               <w:rPr>
@@ -1896,7 +1902,7 @@
               <w:sz w:val="22"/>
             </w:rPr>
           </w:pPr>
-          <w:hyperlink w:anchor="_Toc461348748" w:history="1">
+          <w:hyperlink w:anchor="_Toc461471007" w:history="1">
             <w:r>
               <w:rPr>
                 <w:rStyle w:val="Hipercze"/>
@@ -1924,7 +1930,7 @@
                 <w:rStyle w:val="Hipercze"/>
                 <w:noProof/>
               </w:rPr>
-              <w:t>Porównanie z eksperymentem</w:t>
+              <w:t>Porównanie ilościowe z eksperymentem</w:t>
             </w:r>
             <w:r>
               <w:rPr>
@@ -1945,7 +1951,7 @@
                 <w:noProof/>
                 <w:webHidden/>
               </w:rPr>
-              <w:instrText xml:space="preserve"> PAGEREF _Toc461348748 \h </w:instrText>
+              <w:instrText xml:space="preserve"> PAGEREF _Toc461471007 \h </w:instrText>
             </w:r>
             <w:r>
               <w:rPr>
@@ -1965,7 +1971,7 @@
                 <w:noProof/>
                 <w:webHidden/>
               </w:rPr>
-              <w:t>20</w:t>
+              <w:t>28</w:t>
             </w:r>
             <w:r>
               <w:rPr>
@@ -1989,7 +1995,7 @@
               <w:sz w:val="22"/>
             </w:rPr>
           </w:pPr>
-          <w:hyperlink w:anchor="_Toc461348749" w:history="1">
+          <w:hyperlink w:anchor="_Toc461471008" w:history="1">
             <w:r>
               <w:rPr>
                 <w:rStyle w:val="Hipercze"/>
@@ -2031,7 +2037,7 @@
                 <w:noProof/>
                 <w:webHidden/>
               </w:rPr>
-              <w:instrText xml:space="preserve"> PAGEREF _Toc461348749 \h </w:instrText>
+              <w:instrText xml:space="preserve"> PAGEREF _Toc461471008 \h </w:instrText>
             </w:r>
             <w:r>
               <w:rPr>
@@ -2051,7 +2057,7 @@
                 <w:noProof/>
                 <w:webHidden/>
               </w:rPr>
-              <w:t>21</w:t>
+              <w:t>30</w:t>
             </w:r>
             <w:r>
               <w:rPr>
@@ -2085,12 +2091,12 @@
       <w:pPr>
         <w:pStyle w:val="Nagwek1"/>
       </w:pPr>
-      <w:bookmarkStart w:id="0" w:name="_Toc461348733"/>
+      <w:bookmarkStart w:id="1" w:name="_Toc461470992"/>
       <w:r>
         <w:lastRenderedPageBreak/>
         <w:t>Wprowadzenie</w:t>
       </w:r>
-      <w:bookmarkEnd w:id="0"/>
+      <w:bookmarkEnd w:id="1"/>
     </w:p>
     <w:p>
       <w:pPr>
@@ -2100,14 +2106,14 @@
           <w:szCs w:val="28"/>
         </w:rPr>
       </w:pPr>
-      <w:bookmarkStart w:id="1" w:name="_Toc461348734"/>
+      <w:bookmarkStart w:id="2" w:name="_Toc461470993"/>
       <w:r>
         <w:rPr>
           <w:szCs w:val="28"/>
         </w:rPr>
         <w:t>Wstęp</w:t>
       </w:r>
-      <w:bookmarkEnd w:id="1"/>
+      <w:bookmarkEnd w:id="2"/>
     </w:p>
     <w:p>
       <w:pPr>
@@ -2265,6 +2271,7 @@
           <w:id w:val="-941674781"/>
           <w:citation/>
         </w:sdtPr>
+        <w:sdtEndPr/>
         <w:sdtContent>
           <w:r>
             <w:rPr>
@@ -2395,6 +2402,7 @@
           <w:id w:val="1668826084"/>
           <w:citation/>
         </w:sdtPr>
+        <w:sdtEndPr/>
         <w:sdtContent>
           <w:r>
             <w:rPr>
@@ -2490,6 +2498,7 @@
           <w:id w:val="-134867159"/>
           <w:citation/>
         </w:sdtPr>
+        <w:sdtEndPr/>
         <w:sdtContent>
           <w:r>
             <w:rPr>
@@ -2632,6 +2641,7 @@
           <w:id w:val="-2048363360"/>
           <w:citation/>
         </w:sdtPr>
+        <w:sdtEndPr/>
         <w:sdtContent>
           <w:r>
             <w:rPr>
@@ -2748,6 +2758,7 @@
           <w:id w:val="-30575133"/>
           <w:citation/>
         </w:sdtPr>
+        <w:sdtEndPr/>
         <w:sdtContent>
           <w:r>
             <w:rPr>
@@ -2914,7 +2925,21 @@
           <w:rFonts w:eastAsiaTheme="minorEastAsia"/>
           <w:szCs w:val="24"/>
         </w:rPr>
-        <w:t>w odpowiednich zakresach grubości warstw. Ta zależność zmienia się z okresem 7 – 9 ML co zostało zaobserwowane w wielu eksperymentach</w:t>
+        <w:t xml:space="preserve">w odpowiednich zakresach grubości warstw. Ta zależność zmienia się z okresem 7 </w:t>
+      </w:r>
+      <w:r>
+        <w:rPr>
+          <w:rFonts w:eastAsiaTheme="minorEastAsia"/>
+          <w:szCs w:val="24"/>
+        </w:rPr>
+        <w:t>-</w:t>
+      </w:r>
+      <w:r>
+        <w:rPr>
+          <w:rFonts w:eastAsiaTheme="minorEastAsia"/>
+          <w:szCs w:val="24"/>
+        </w:rPr>
+        <w:t xml:space="preserve"> 9 ML co zostało zaobserwowane w wielu eksperymentach</w:t>
       </w:r>
       <w:sdt>
         <w:sdtPr>
@@ -2925,6 +2950,7 @@
           <w:id w:val="-23099980"/>
           <w:citation/>
         </w:sdtPr>
+        <w:sdtEndPr/>
         <w:sdtContent>
           <w:r>
             <w:rPr>
@@ -2981,6 +3007,7 @@
           <w:id w:val="-941690161"/>
           <w:citation/>
         </w:sdtPr>
+        <w:sdtEndPr/>
         <w:sdtContent>
           <w:r>
             <w:rPr>
@@ -3037,6 +3064,7 @@
           <w:id w:val="1621185094"/>
           <w:citation/>
         </w:sdtPr>
+        <w:sdtEndPr/>
         <w:sdtContent>
           <w:r>
             <w:rPr>
@@ -3141,6 +3169,7 @@
           <w:id w:val="215630550"/>
           <w:citation/>
         </w:sdtPr>
+        <w:sdtEndPr/>
         <w:sdtContent>
           <w:r>
             <w:rPr>
@@ -3277,6 +3306,7 @@
           <w:id w:val="453992847"/>
           <w:citation/>
         </w:sdtPr>
+        <w:sdtEndPr/>
         <w:sdtContent>
           <w:r>
             <w:rPr>
@@ -3425,7 +3455,7 @@
           <w:szCs w:val="28"/>
         </w:rPr>
       </w:pPr>
-      <w:bookmarkStart w:id="2" w:name="_Toc461348735"/>
+      <w:bookmarkStart w:id="3" w:name="_Toc461470994"/>
       <w:r>
         <w:rPr>
           <w:rFonts w:eastAsiaTheme="minorEastAsia"/>
@@ -3433,7 +3463,7 @@
         </w:rPr>
         <w:t>Cel pracy</w:t>
       </w:r>
-      <w:bookmarkEnd w:id="2"/>
+      <w:bookmarkEnd w:id="3"/>
     </w:p>
     <w:p>
       <w:pPr>
@@ -3450,46 +3480,152 @@
           <w:rFonts w:eastAsiaTheme="minorEastAsia"/>
           <w:szCs w:val="24"/>
         </w:rPr>
-        <w:t>Do napisania</w:t>
+        <w:t>W niniejszej pracy został</w:t>
+      </w:r>
+      <w:r>
+        <w:rPr>
+          <w:rFonts w:eastAsiaTheme="minorEastAsia"/>
+          <w:szCs w:val="24"/>
+        </w:rPr>
+        <w:t>a</w:t>
+      </w:r>
+      <w:r>
+        <w:rPr>
+          <w:rFonts w:eastAsiaTheme="minorEastAsia"/>
+          <w:szCs w:val="24"/>
+        </w:rPr>
+        <w:t xml:space="preserve"> zbadan</w:t>
+      </w:r>
+      <w:r>
+        <w:rPr>
+          <w:rFonts w:eastAsiaTheme="minorEastAsia"/>
+          <w:szCs w:val="24"/>
+        </w:rPr>
+        <w:t>a</w:t>
+      </w:r>
+      <w:r>
+        <w:rPr>
+          <w:rFonts w:eastAsiaTheme="minorEastAsia"/>
+          <w:szCs w:val="24"/>
+        </w:rPr>
+        <w:t xml:space="preserve"> </w:t>
+      </w:r>
+      <w:r>
+        <w:rPr>
+          <w:rFonts w:eastAsiaTheme="minorEastAsia"/>
+          <w:szCs w:val="24"/>
+        </w:rPr>
+        <w:t xml:space="preserve">możliwość wykorzystania równania </w:t>
+      </w:r>
+      <w:proofErr w:type="spellStart"/>
+      <w:r>
+        <w:rPr>
+          <w:rFonts w:eastAsiaTheme="minorEastAsia"/>
+          <w:szCs w:val="24"/>
+        </w:rPr>
+        <w:t>Bogoliubova</w:t>
+      </w:r>
+      <w:proofErr w:type="spellEnd"/>
+      <w:r>
+        <w:rPr>
+          <w:rFonts w:eastAsiaTheme="minorEastAsia"/>
+          <w:szCs w:val="24"/>
+        </w:rPr>
+        <w:t xml:space="preserve">-de </w:t>
+      </w:r>
+      <w:proofErr w:type="spellStart"/>
+      <w:r>
+        <w:rPr>
+          <w:rFonts w:eastAsiaTheme="minorEastAsia"/>
+          <w:szCs w:val="24"/>
+        </w:rPr>
+        <w:t>Gennes</w:t>
+      </w:r>
+      <w:proofErr w:type="spellEnd"/>
+      <w:r>
+        <w:rPr>
+          <w:rFonts w:eastAsiaTheme="minorEastAsia"/>
+          <w:szCs w:val="24"/>
+        </w:rPr>
+        <w:t xml:space="preserve"> </w:t>
+      </w:r>
+      <w:r>
+        <w:rPr>
+          <w:rFonts w:eastAsiaTheme="minorEastAsia"/>
+          <w:szCs w:val="24"/>
+        </w:rPr>
+        <w:t>w celu otrzymania</w:t>
+      </w:r>
+      <w:r>
+        <w:rPr>
+          <w:rFonts w:eastAsiaTheme="minorEastAsia"/>
+          <w:szCs w:val="24"/>
+        </w:rPr>
+        <w:t xml:space="preserve"> oscylacj</w:t>
+      </w:r>
+      <w:r>
+        <w:rPr>
+          <w:rFonts w:eastAsiaTheme="minorEastAsia"/>
+          <w:szCs w:val="24"/>
+        </w:rPr>
+        <w:t>i</w:t>
+      </w:r>
+      <w:r>
+        <w:rPr>
+          <w:rFonts w:eastAsiaTheme="minorEastAsia"/>
+          <w:szCs w:val="24"/>
+        </w:rPr>
+        <w:t xml:space="preserve"> temperatury krytycznej w cienkich warstwach metalicznych. Na początku zostały wykonane obliczenia analityczne przekształcające równanie </w:t>
+      </w:r>
+      <w:proofErr w:type="spellStart"/>
+      <w:r>
+        <w:rPr>
+          <w:rFonts w:eastAsiaTheme="minorEastAsia"/>
+          <w:szCs w:val="24"/>
+        </w:rPr>
+        <w:t>Bogoliubova</w:t>
+      </w:r>
+      <w:proofErr w:type="spellEnd"/>
+      <w:r>
+        <w:rPr>
+          <w:rFonts w:eastAsiaTheme="minorEastAsia"/>
+          <w:szCs w:val="24"/>
+        </w:rPr>
+        <w:t xml:space="preserve">-de </w:t>
+      </w:r>
+      <w:proofErr w:type="spellStart"/>
+      <w:r>
+        <w:rPr>
+          <w:rFonts w:eastAsiaTheme="minorEastAsia"/>
+          <w:szCs w:val="24"/>
+        </w:rPr>
+        <w:t>Gennes</w:t>
+      </w:r>
+      <w:proofErr w:type="spellEnd"/>
+      <w:r>
+        <w:rPr>
+          <w:rFonts w:eastAsiaTheme="minorEastAsia"/>
+          <w:szCs w:val="24"/>
+        </w:rPr>
+        <w:t xml:space="preserve"> do postaci dogodnej dla obliczeń numerycznych. Następnie za jego pomocą dokonano symulacji przerwy nadprzewodzącej w funkcji grubości </w:t>
+      </w:r>
+      <w:proofErr w:type="spellStart"/>
+      <w:r>
+        <w:rPr>
+          <w:rFonts w:eastAsiaTheme="minorEastAsia"/>
+          <w:szCs w:val="24"/>
+        </w:rPr>
+        <w:t>nanowarstw</w:t>
+      </w:r>
+      <w:proofErr w:type="spellEnd"/>
+      <w:r>
+        <w:rPr>
+          <w:rFonts w:eastAsiaTheme="minorEastAsia"/>
+          <w:szCs w:val="24"/>
+        </w:rPr>
+        <w:t xml:space="preserve">. Symulacje przeprowadzano dla różnych temperatur co umożliwiło otrzymanie temperatury krytycznej metali. Zbadano też wpływ kilku parametrów równania na wyniki obliczeń, a na samym końcu wyniki porównano jakościowo oraz ilościowo z rzeczywistymi eksperymentami. </w:t>
       </w:r>
     </w:p>
-    <w:p>
-      <w:pPr>
-        <w:pStyle w:val="Nagwek2"/>
-        <w:ind w:hanging="371"/>
-        <w:rPr>
-          <w:rFonts w:eastAsiaTheme="minorEastAsia"/>
-          <w:szCs w:val="28"/>
-        </w:rPr>
-      </w:pPr>
-      <w:bookmarkStart w:id="3" w:name="_Toc461348736"/>
-      <w:r>
-        <w:rPr>
-          <w:rFonts w:eastAsiaTheme="minorEastAsia"/>
-          <w:szCs w:val="28"/>
-        </w:rPr>
-        <w:t>Zawartość pracy</w:t>
-      </w:r>
-      <w:bookmarkEnd w:id="3"/>
-    </w:p>
-    <w:p>
-      <w:pPr>
-        <w:spacing w:line="360" w:lineRule="auto"/>
-        <w:ind w:left="708"/>
-        <w:jc w:val="both"/>
-        <w:rPr>
-          <w:szCs w:val="24"/>
-        </w:rPr>
-      </w:pPr>
-      <w:r>
-        <w:rPr>
-          <w:szCs w:val="24"/>
-        </w:rPr>
-        <w:t>Do napisania</w:t>
-      </w:r>
-    </w:p>
-    <w:p/>
-    <w:p/>
     <w:p>
       <w:pPr>
         <w:spacing w:after="160" w:line="259" w:lineRule="auto"/>
@@ -3510,7 +3646,7 @@
       <w:pPr>
         <w:pStyle w:val="Nagwek1"/>
       </w:pPr>
-      <w:bookmarkStart w:id="4" w:name="_Toc461348737"/>
+      <w:bookmarkStart w:id="4" w:name="_Toc461470996"/>
       <w:r>
         <w:lastRenderedPageBreak/>
         <w:t>Informacje teoretyczne</w:t>
@@ -3524,7 +3660,7 @@
           <w:szCs w:val="28"/>
         </w:rPr>
       </w:pPr>
-      <w:bookmarkStart w:id="5" w:name="_Toc461348738"/>
+      <w:bookmarkStart w:id="5" w:name="_Toc461470997"/>
       <w:r>
         <w:rPr>
           <w:szCs w:val="28"/>
@@ -3670,6 +3806,7 @@
           <w:id w:val="-1137721504"/>
           <w:citation/>
         </w:sdtPr>
+        <w:sdtEndPr/>
         <w:sdtContent>
           <w:r>
             <w:rPr>
@@ -3852,6 +3989,7 @@
           <w:id w:val="1649557911"/>
           <w:citation/>
         </w:sdtPr>
+        <w:sdtEndPr/>
         <w:sdtContent>
           <w:r>
             <w:rPr>
@@ -5317,7 +5455,7 @@
           <w:szCs w:val="28"/>
         </w:rPr>
       </w:pPr>
-      <w:bookmarkStart w:id="7" w:name="_Toc461348739"/>
+      <w:bookmarkStart w:id="7" w:name="_Toc461470998"/>
       <w:r>
         <w:rPr>
           <w:szCs w:val="28"/>
@@ -28665,7 +28803,7 @@
       <w:pPr>
         <w:pStyle w:val="Nagwek1"/>
       </w:pPr>
-      <w:bookmarkStart w:id="23" w:name="_Toc461348740"/>
+      <w:bookmarkStart w:id="23" w:name="_Toc461470999"/>
       <w:r>
         <w:lastRenderedPageBreak/>
         <w:t xml:space="preserve">Obliczenia </w:t>
@@ -28682,7 +28820,7 @@
       <w:pPr>
         <w:pStyle w:val="Nagwek2"/>
       </w:pPr>
-      <w:bookmarkStart w:id="24" w:name="_Toc461348741"/>
+      <w:bookmarkStart w:id="24" w:name="_Toc461471000"/>
       <w:r>
         <w:t>Wykonanie programu</w:t>
       </w:r>
@@ -31428,7 +31566,7 @@
       <w:pPr>
         <w:pStyle w:val="Nagwek2"/>
       </w:pPr>
-      <w:bookmarkStart w:id="28" w:name="_Toc461348742"/>
+      <w:bookmarkStart w:id="28" w:name="_Toc461471001"/>
       <w:r>
         <w:t>Potencjał</w:t>
       </w:r>
@@ -31536,7 +31674,21 @@
         <w:rPr>
           <w:szCs w:val="24"/>
         </w:rPr>
-        <w:t xml:space="preserve">. Dla temperatur bliskich zeru (czyli takich z jakimi będziemy mieli do czynienia w tej pracy) potencjał chemiczny można utożsamiać z energią Fermiego, która </w:t>
+        <w:t>. Dla temperatur bliskich zeru (czyli takich z jakimi będziemy mieli do czynienia w tej pracy) potencjał chemiczny można utożsamiać z energią Fe</w:t>
+      </w:r>
+      <w:proofErr w:type="spellStart"/>
+      <w:r>
+        <w:rPr>
+          <w:szCs w:val="24"/>
+        </w:rPr>
+        <w:t>rmiego</w:t>
+      </w:r>
+      <w:proofErr w:type="spellEnd"/>
+      <w:r>
+        <w:rPr>
+          <w:szCs w:val="24"/>
+        </w:rPr>
+        <w:t xml:space="preserve">, która </w:t>
       </w:r>
       <w:r>
         <w:rPr>
@@ -31559,6 +31711,7 @@
           <w:id w:val="-1226293303"/>
           <w:citation/>
         </w:sdtPr>
+        <w:sdtEndPr/>
         <w:sdtContent>
           <w:r>
             <w:rPr>
@@ -33147,7 +33300,7 @@
           <w:rFonts w:eastAsiaTheme="minorEastAsia"/>
         </w:rPr>
       </w:pPr>
-      <w:bookmarkStart w:id="31" w:name="_Toc461348743"/>
+      <w:bookmarkStart w:id="31" w:name="_Toc461471002"/>
       <w:r>
         <w:rPr>
           <w:rFonts w:eastAsiaTheme="minorEastAsia"/>
@@ -34871,7 +35024,21 @@
         <w:rPr>
           <w:rFonts w:eastAsiaTheme="minorEastAsia"/>
         </w:rPr>
-        <w:t xml:space="preserve"> względem wektora falowego </w:t>
+        <w:t xml:space="preserve"> wzglę</w:t>
+      </w:r>
+      <w:proofErr w:type="spellStart"/>
+      <w:r>
+        <w:rPr>
+          <w:rFonts w:eastAsiaTheme="minorEastAsia"/>
+        </w:rPr>
+        <w:t>dem</w:t>
+      </w:r>
+      <w:proofErr w:type="spellEnd"/>
+      <w:r>
+        <w:rPr>
+          <w:rFonts w:eastAsiaTheme="minorEastAsia"/>
+        </w:rPr>
+        <w:t xml:space="preserve"> wektora falowego </w:t>
       </w:r>
       <m:oMath>
         <m:r>
@@ -35584,7 +35751,25 @@
           <w:color w:val="auto"/>
           <w:sz w:val="24"/>
         </w:rPr>
-        <w:t xml:space="preserve"> oraz (d) </w:t>
+        <w:t xml:space="preserve"> or</w:t>
+      </w:r>
+      <w:proofErr w:type="spellStart"/>
+      <w:r>
+        <w:rPr>
+          <w:i w:val="0"/>
+          <w:color w:val="auto"/>
+          <w:sz w:val="24"/>
+        </w:rPr>
+        <w:t>az</w:t>
+      </w:r>
+      <w:proofErr w:type="spellEnd"/>
+      <w:r>
+        <w:rPr>
+          <w:i w:val="0"/>
+          <w:color w:val="auto"/>
+          <w:sz w:val="24"/>
+        </w:rPr>
+        <w:t xml:space="preserve"> (d) </w:t>
       </w:r>
       <m:oMath>
         <m:r>
@@ -36342,7 +36527,7 @@
       <w:pPr>
         <w:pStyle w:val="Nagwek2"/>
       </w:pPr>
-      <w:bookmarkStart w:id="39" w:name="_Toc461348744"/>
+      <w:bookmarkStart w:id="39" w:name="_Toc461471003"/>
       <w:r>
         <w:lastRenderedPageBreak/>
         <w:t>Temperatura krytyczna</w:t>
@@ -37422,33 +37607,27 @@
         <w:rPr>
           <w:rFonts w:eastAsiaTheme="minorEastAsia"/>
         </w:rPr>
-        <w:t xml:space="preserve"> co jest wartością temperatury krytycznej dla </w:t>
+        <w:t xml:space="preserve"> co jest wartością temperatury krytycznej dla glinu o grubości makroskopowej, do której wykres powinien się zbiegać wraz ze wz</w:t>
       </w:r>
       <w:proofErr w:type="spellStart"/>
       <w:r>
         <w:rPr>
           <w:rFonts w:eastAsiaTheme="minorEastAsia"/>
         </w:rPr>
-        <w:t>glinu</w:t>
+        <w:t>r</w:t>
+      </w:r>
+      <w:r>
+        <w:rPr>
+          <w:rFonts w:eastAsiaTheme="minorEastAsia"/>
+        </w:rPr>
+        <w:t>ostem</w:t>
       </w:r>
       <w:proofErr w:type="spellEnd"/>
       <w:r>
         <w:rPr>
           <w:rFonts w:eastAsiaTheme="minorEastAsia"/>
         </w:rPr>
-        <w:t xml:space="preserve"> o grubości makroskopowej, do której wykres powinien się zbiegać wraz ze wz</w:t>
-      </w:r>
-      <w:r>
-        <w:rPr>
-          <w:rFonts w:eastAsiaTheme="minorEastAsia"/>
-        </w:rPr>
-        <w:t>r</w:t>
-      </w:r>
-      <w:r>
-        <w:rPr>
-          <w:rFonts w:eastAsiaTheme="minorEastAsia"/>
-        </w:rPr>
-        <w:t xml:space="preserve">ostem grubości </w:t>
+        <w:t xml:space="preserve"> grubości </w:t>
       </w:r>
       <m:oMath>
         <m:r>
@@ -37642,7 +37821,7 @@
       <w:pPr>
         <w:pStyle w:val="Nagwek2"/>
       </w:pPr>
-      <w:bookmarkStart w:id="44" w:name="_Toc461348745"/>
+      <w:bookmarkStart w:id="44" w:name="_Toc461471004"/>
       <w:r>
         <w:lastRenderedPageBreak/>
         <w:t xml:space="preserve">Inne </w:t>
@@ -37654,7 +37833,8 @@
     </w:p>
     <w:p>
       <w:pPr>
-        <w:ind w:firstLine="708"/>
+        <w:spacing w:line="360" w:lineRule="auto"/>
+        <w:ind w:firstLine="709"/>
         <w:jc w:val="both"/>
       </w:pPr>
       <w:r>
@@ -37679,6 +37859,7 @@
       <w:r>
         <w:rPr>
           <w:b/>
+          <w:i/>
           <w:noProof/>
           <w:szCs w:val="24"/>
         </w:rPr>
@@ -37925,21 +38106,7 @@
         <w:rPr>
           <w:rFonts w:eastAsiaTheme="minorEastAsia"/>
         </w:rPr>
-        <w:t xml:space="preserve">. Nic więc dziwnego, że </w:t>
-      </w:r>
-      <w:proofErr w:type="spellStart"/>
-      <w:r>
-        <w:rPr>
-          <w:rFonts w:eastAsiaTheme="minorEastAsia"/>
-        </w:rPr>
-        <w:t>nanowarstwy</w:t>
-      </w:r>
-      <w:proofErr w:type="spellEnd"/>
-      <w:r>
-        <w:rPr>
-          <w:rFonts w:eastAsiaTheme="minorEastAsia"/>
-        </w:rPr>
-        <w:t xml:space="preserve"> ołowiowe używane są w eksperymentach badających tego typu oscylacje o czym wspomniano </w:t>
+        <w:t xml:space="preserve">. Nic więc dziwnego, że nanowarstwy ołowiowe używane są w eksperymentach badających tego typu oscylacje o czym wspomniano </w:t>
       </w:r>
       <w:r>
         <w:rPr>
@@ -38029,9 +38196,10 @@
       <w:pPr>
         <w:jc w:val="center"/>
       </w:pPr>
-      <w:bookmarkStart w:id="45" w:name="_Toc461435770"/>
-      <w:bookmarkStart w:id="46" w:name="_Ref461446630"/>
-      <w:bookmarkStart w:id="47" w:name="_Ref461446633"/>
+      <w:bookmarkStart w:id="45" w:name="_Ref461446633"/>
+      <w:bookmarkStart w:id="46" w:name="_Toc461435770"/>
+      <w:bookmarkStart w:id="47" w:name="_Ref461446630"/>
+      <w:bookmarkStart w:id="48" w:name="_Ref461459871"/>
       <w:r>
         <w:rPr>
           <w:b/>
@@ -38069,7 +38237,7 @@
         </w:rPr>
         <w:fldChar w:fldCharType="end"/>
       </w:r>
-      <w:bookmarkEnd w:id="47"/>
+      <w:bookmarkEnd w:id="45"/>
       <w:r>
         <w:rPr>
           <w:b/>
@@ -38112,15 +38280,7 @@
         </m:sSub>
       </m:oMath>
       <w:r>
-        <w:t xml:space="preserve"> od grubości </w:t>
-      </w:r>
-      <w:proofErr w:type="spellStart"/>
-      <w:r>
-        <w:t>nanowarstwy</w:t>
-      </w:r>
-      <w:proofErr w:type="spellEnd"/>
-      <w:r>
-        <w:t xml:space="preserve"> </w:t>
+        <w:t xml:space="preserve"> od grubości nanowarstwy </w:t>
       </w:r>
       <m:oMath>
         <m:r>
@@ -38174,25 +38334,28 @@
           <m:t>Pb</m:t>
         </m:r>
       </m:oMath>
-      <w:bookmarkEnd w:id="45"/>
       <w:bookmarkEnd w:id="46"/>
+      <w:bookmarkEnd w:id="47"/>
+      <w:bookmarkEnd w:id="48"/>
     </w:p>
     <w:p>
       <w:pPr>
         <w:pStyle w:val="Nagwek2"/>
       </w:pPr>
-      <w:bookmarkStart w:id="48" w:name="_Toc461348746"/>
-      <w:r>
+      <w:bookmarkStart w:id="49" w:name="_Toc461471005"/>
+      <w:r>
+        <w:lastRenderedPageBreak/>
         <w:t>Porównanie</w:t>
       </w:r>
       <w:r>
         <w:t xml:space="preserve"> parametrów</w:t>
       </w:r>
-      <w:bookmarkEnd w:id="48"/>
+      <w:bookmarkEnd w:id="49"/>
     </w:p>
     <w:p>
       <w:pPr>
-        <w:ind w:firstLine="708"/>
+        <w:spacing w:line="360" w:lineRule="auto"/>
+        <w:ind w:firstLine="709"/>
         <w:jc w:val="both"/>
       </w:pPr>
       <w:r>
@@ -38326,14 +38489,7 @@
         <w:rPr>
           <w:rFonts w:eastAsiaTheme="minorEastAsia"/>
         </w:rPr>
-        <w:t xml:space="preserve">Zwiększenie obu parametrów prowadzi do wzrostu bezwzględnej wartości przerwy </w:t>
-      </w:r>
-      <w:r>
-        <w:rPr>
-          <w:rFonts w:eastAsiaTheme="minorEastAsia"/>
-        </w:rPr>
-        <w:lastRenderedPageBreak/>
-        <w:t xml:space="preserve">nadprzewodzącej </w:t>
+        <w:t xml:space="preserve">Zwiększenie obu parametrów prowadzi do wzrostu bezwzględnej wartości przerwy nadprzewodzącej </w:t>
       </w:r>
       <m:oMath>
         <m:r>
@@ -38482,19 +38638,7 @@
           <w:rPr>
             <w:rFonts w:ascii="Cambria Math" w:eastAsiaTheme="minorEastAsia" w:hAnsi="Cambria Math"/>
           </w:rPr>
-          <m:t>=</m:t>
-        </m:r>
-        <m:r>
-          <w:rPr>
-            <w:rFonts w:ascii="Cambria Math" w:eastAsiaTheme="minorEastAsia" w:hAnsi="Cambria Math"/>
-          </w:rPr>
-          <m:t>40</m:t>
-        </m:r>
-        <m:r>
-          <w:rPr>
-            <w:rFonts w:ascii="Cambria Math" w:eastAsiaTheme="minorEastAsia" w:hAnsi="Cambria Math"/>
-          </w:rPr>
-          <m:t xml:space="preserve"> meV</m:t>
+          <m:t>=40 meV</m:t>
         </m:r>
       </m:oMath>
       <w:r>
@@ -38531,19 +38675,7 @@
         <w:rPr>
           <w:rFonts w:eastAsiaTheme="minorEastAsia"/>
         </w:rPr>
-        <w:t xml:space="preserve">Jeszcze bardziej to widać na przykładzie </w:t>
-      </w:r>
-      <w:r>
-        <w:rPr>
-          <w:rFonts w:eastAsiaTheme="minorEastAsia"/>
-        </w:rPr>
-        <w:t>stałej sprzężenia elektron – fonon</w:t>
-      </w:r>
-      <w:r>
-        <w:rPr>
-          <w:rFonts w:eastAsiaTheme="minorEastAsia"/>
-        </w:rPr>
-        <w:t xml:space="preserve">: dla </w:t>
+        <w:t xml:space="preserve">Jeszcze bardziej to widać na przykładzie stałej sprzężenia elektron – fonon: dla </w:t>
       </w:r>
       <m:oMath>
         <m:r>
@@ -38681,22 +38813,176 @@
             <w:rFonts w:ascii="Cambria Math" w:hAnsi="Cambria Math"/>
             <w:szCs w:val="24"/>
           </w:rPr>
-          <m:t>=0,</m:t>
+          <m:t>=0,5</m:t>
         </m:r>
+      </m:oMath>
+      <w:r>
+        <w:rPr>
+          <w:rFonts w:eastAsiaTheme="minorEastAsia"/>
+          <w:szCs w:val="24"/>
+        </w:rPr>
+        <w:t xml:space="preserve"> już tylko ok. 2-krotne.</w:t>
+      </w:r>
+      <w:r>
+        <w:rPr>
+          <w:rFonts w:eastAsiaTheme="minorEastAsia"/>
+          <w:szCs w:val="24"/>
+        </w:rPr>
+        <w:t xml:space="preserve"> Jest to potwierdzone też na rys. </w:t>
+      </w:r>
+      <w:r>
+        <w:rPr>
+          <w:rFonts w:eastAsiaTheme="minorEastAsia"/>
+          <w:szCs w:val="24"/>
+        </w:rPr>
+        <w:fldChar w:fldCharType="begin"/>
+      </w:r>
+      <w:r>
+        <w:rPr>
+          <w:rFonts w:eastAsiaTheme="minorEastAsia"/>
+          <w:szCs w:val="24"/>
+        </w:rPr>
+        <w:instrText xml:space="preserve"> REF _Ref461446633 \h </w:instrText>
+      </w:r>
+      <w:r>
+        <w:rPr>
+          <w:rFonts w:eastAsiaTheme="minorEastAsia"/>
+          <w:szCs w:val="24"/>
+        </w:rPr>
+      </w:r>
+      <w:r>
+        <w:rPr>
+          <w:rFonts w:eastAsiaTheme="minorEastAsia"/>
+          <w:szCs w:val="24"/>
+        </w:rPr>
+        <w:fldChar w:fldCharType="separate"/>
+      </w:r>
+      <w:r>
+        <w:rPr>
+          <w:b/>
+        </w:rPr>
+        <w:t xml:space="preserve">Rysunek </w:t>
+      </w:r>
+      <w:r>
+        <w:rPr>
+          <w:b/>
+          <w:noProof/>
+        </w:rPr>
+        <w:t>9</w:t>
+      </w:r>
+      <w:r>
+        <w:rPr>
+          <w:rFonts w:eastAsiaTheme="minorEastAsia"/>
+          <w:szCs w:val="24"/>
+        </w:rPr>
+        <w:fldChar w:fldCharType="end"/>
+      </w:r>
+      <w:r>
+        <w:rPr>
+          <w:rFonts w:eastAsiaTheme="minorEastAsia"/>
+          <w:szCs w:val="24"/>
+        </w:rPr>
+        <w:t xml:space="preserve"> gdzie kadm posiadający niskie </w:t>
+      </w:r>
+      <m:oMath>
+        <m:sSub>
+          <m:sSubPr>
+            <m:ctrlPr>
+              <w:rPr>
+                <w:rFonts w:ascii="Cambria Math" w:eastAsiaTheme="minorEastAsia" w:hAnsi="Cambria Math"/>
+                <w:i/>
+              </w:rPr>
+            </m:ctrlPr>
+          </m:sSubPr>
+          <m:e>
+            <m:r>
+              <w:rPr>
+                <w:rFonts w:ascii="Cambria Math" w:eastAsiaTheme="minorEastAsia" w:hAnsi="Cambria Math"/>
+              </w:rPr>
+              <m:t>E</m:t>
+            </m:r>
+          </m:e>
+          <m:sub>
+            <m:r>
+              <w:rPr>
+                <w:rFonts w:ascii="Cambria Math" w:eastAsiaTheme="minorEastAsia" w:hAnsi="Cambria Math"/>
+              </w:rPr>
+              <m:t>D</m:t>
+            </m:r>
+          </m:sub>
+        </m:sSub>
+      </m:oMath>
+      <w:r>
+        <w:rPr>
+          <w:rFonts w:eastAsiaTheme="minorEastAsia"/>
+        </w:rPr>
+        <w:t xml:space="preserve"> oraz </w:t>
+      </w:r>
+      <m:oMath>
         <m:r>
           <w:rPr>
             <w:rFonts w:ascii="Cambria Math" w:hAnsi="Cambria Math"/>
             <w:szCs w:val="24"/>
           </w:rPr>
-          <m:t>5</m:t>
+          <m:t>g</m:t>
         </m:r>
+        <m:sSub>
+          <m:sSubPr>
+            <m:ctrlPr>
+              <w:rPr>
+                <w:rFonts w:ascii="Cambria Math" w:hAnsi="Cambria Math"/>
+                <w:i/>
+                <w:iCs/>
+                <w:szCs w:val="24"/>
+              </w:rPr>
+            </m:ctrlPr>
+          </m:sSubPr>
+          <m:e>
+            <m:r>
+              <w:rPr>
+                <w:rFonts w:ascii="Cambria Math" w:hAnsi="Cambria Math"/>
+                <w:szCs w:val="24"/>
+              </w:rPr>
+              <m:t>N</m:t>
+            </m:r>
+          </m:e>
+          <m:sub>
+            <m:r>
+              <w:rPr>
+                <w:rFonts w:ascii="Cambria Math" w:hAnsi="Cambria Math"/>
+                <w:szCs w:val="24"/>
+              </w:rPr>
+              <m:t>bulk</m:t>
+            </m:r>
+          </m:sub>
+        </m:sSub>
+        <m:d>
+          <m:dPr>
+            <m:ctrlPr>
+              <w:rPr>
+                <w:rFonts w:ascii="Cambria Math" w:hAnsi="Cambria Math"/>
+                <w:i/>
+                <w:szCs w:val="24"/>
+              </w:rPr>
+            </m:ctrlPr>
+          </m:dPr>
+          <m:e>
+            <m:r>
+              <w:rPr>
+                <w:rFonts w:ascii="Cambria Math" w:hAnsi="Cambria Math"/>
+                <w:szCs w:val="24"/>
+              </w:rPr>
+              <m:t>0</m:t>
+            </m:r>
+          </m:e>
+        </m:d>
       </m:oMath>
       <w:r>
         <w:rPr>
           <w:rFonts w:eastAsiaTheme="minorEastAsia"/>
           <w:szCs w:val="24"/>
         </w:rPr>
-        <w:t xml:space="preserve"> już tylko ok. 2-krotne.</w:t>
+        <w:t xml:space="preserve"> w porównaniu z resztą metali wykazuje najmocniejsze względne wzmocnienie.</w:t>
       </w:r>
     </w:p>
     <w:p>
@@ -38761,9 +39047,13 @@
     <w:p>
       <w:pPr>
         <w:jc w:val="center"/>
+        <w:rPr>
+          <w:rFonts w:eastAsiaTheme="minorEastAsia"/>
+          <w:szCs w:val="24"/>
+        </w:rPr>
       </w:pPr>
-      <w:bookmarkStart w:id="49" w:name="_Toc461435771"/>
       <w:bookmarkStart w:id="50" w:name="_Ref461455634"/>
+      <w:bookmarkStart w:id="51" w:name="_Toc461435771"/>
       <w:r>
         <w:rPr>
           <w:b/>
@@ -38918,7 +39208,214 @@
           <m:t>(0)</m:t>
         </m:r>
       </m:oMath>
-      <w:bookmarkEnd w:id="49"/>
+      <w:bookmarkEnd w:id="51"/>
+    </w:p>
+    <w:p>
+      <w:pPr>
+        <w:jc w:val="center"/>
+        <w:rPr>
+          <w:rFonts w:eastAsiaTheme="minorEastAsia"/>
+          <w:szCs w:val="24"/>
+        </w:rPr>
+      </w:pPr>
+    </w:p>
+    <w:p>
+      <w:pPr>
+        <w:spacing w:line="360" w:lineRule="auto"/>
+        <w:ind w:firstLine="709"/>
+        <w:jc w:val="both"/>
+      </w:pPr>
+      <w:r>
+        <w:rPr>
+          <w:rFonts w:eastAsiaTheme="minorEastAsia"/>
+          <w:szCs w:val="24"/>
+        </w:rPr>
+        <w:lastRenderedPageBreak/>
+        <w:t>Innym parametrem mającym wpływ na wyniki ob</w:t>
+      </w:r>
+      <w:r>
+        <w:rPr>
+          <w:rFonts w:eastAsiaTheme="minorEastAsia"/>
+          <w:szCs w:val="24"/>
+        </w:rPr>
+        <w:t>liczeń jest potencjał chemiczny</w:t>
+      </w:r>
+      <w:r>
+        <w:rPr>
+          <w:rFonts w:eastAsiaTheme="minorEastAsia"/>
+          <w:szCs w:val="24"/>
+        </w:rPr>
+        <w:t xml:space="preserve"> </w:t>
+      </w:r>
+      <m:oMath>
+        <m:sSub>
+          <m:sSubPr>
+            <m:ctrlPr>
+              <w:rPr>
+                <w:rFonts w:ascii="Cambria Math" w:eastAsiaTheme="minorEastAsia" w:hAnsi="Cambria Math"/>
+                <w:i/>
+                <w:szCs w:val="24"/>
+              </w:rPr>
+            </m:ctrlPr>
+          </m:sSubPr>
+          <m:e>
+            <m:r>
+              <w:rPr>
+                <w:rFonts w:ascii="Cambria Math" w:eastAsiaTheme="minorEastAsia" w:hAnsi="Cambria Math"/>
+                <w:szCs w:val="24"/>
+              </w:rPr>
+              <m:t>μ</m:t>
+            </m:r>
+          </m:e>
+          <m:sub>
+            <m:r>
+              <w:rPr>
+                <w:rFonts w:ascii="Cambria Math" w:eastAsiaTheme="minorEastAsia" w:hAnsi="Cambria Math"/>
+                <w:szCs w:val="24"/>
+              </w:rPr>
+              <m:t>bulk</m:t>
+            </m:r>
+          </m:sub>
+        </m:sSub>
+      </m:oMath>
+      <w:r>
+        <w:rPr>
+          <w:rFonts w:eastAsiaTheme="minorEastAsia"/>
+          <w:szCs w:val="24"/>
+        </w:rPr>
+        <w:t xml:space="preserve">, który sprawdzono przeprowadzając symulacje dla trzech różnych wartości i wyniki przedstawiono na rys. </w:t>
+      </w:r>
+      <w:r>
+        <w:rPr>
+          <w:rFonts w:eastAsiaTheme="minorEastAsia"/>
+          <w:szCs w:val="24"/>
+        </w:rPr>
+        <w:fldChar w:fldCharType="begin"/>
+      </w:r>
+      <w:r>
+        <w:rPr>
+          <w:rFonts w:eastAsiaTheme="minorEastAsia"/>
+          <w:szCs w:val="24"/>
+        </w:rPr>
+        <w:instrText xml:space="preserve"> REF _Ref461462518 \h </w:instrText>
+      </w:r>
+      <w:r>
+        <w:rPr>
+          <w:rFonts w:eastAsiaTheme="minorEastAsia"/>
+          <w:szCs w:val="24"/>
+        </w:rPr>
+        <w:instrText xml:space="preserve"> \* MERGEFORMAT </w:instrText>
+      </w:r>
+      <w:r>
+        <w:rPr>
+          <w:rFonts w:eastAsiaTheme="minorEastAsia"/>
+          <w:szCs w:val="24"/>
+        </w:rPr>
+      </w:r>
+      <w:r>
+        <w:rPr>
+          <w:rFonts w:eastAsiaTheme="minorEastAsia"/>
+          <w:szCs w:val="24"/>
+        </w:rPr>
+        <w:fldChar w:fldCharType="separate"/>
+      </w:r>
+      <w:r>
+        <w:rPr>
+          <w:b/>
+        </w:rPr>
+        <w:t xml:space="preserve">Rysunek </w:t>
+      </w:r>
+      <w:r>
+        <w:rPr>
+          <w:b/>
+          <w:noProof/>
+        </w:rPr>
+        <w:t>11</w:t>
+      </w:r>
+      <w:r>
+        <w:rPr>
+          <w:rFonts w:eastAsiaTheme="minorEastAsia"/>
+          <w:szCs w:val="24"/>
+        </w:rPr>
+        <w:fldChar w:fldCharType="end"/>
+      </w:r>
+      <w:r>
+        <w:rPr>
+          <w:rFonts w:eastAsiaTheme="minorEastAsia"/>
+          <w:szCs w:val="24"/>
+        </w:rPr>
+        <w:t xml:space="preserve">. Okazuje się, że jego zmiana nie wpływa znacząco ani na wartość bezwzględną przerwy nadprzewodzącej </w:t>
+      </w:r>
+      <m:oMath>
+        <m:r>
+          <w:rPr>
+            <w:rFonts w:ascii="Cambria Math" w:eastAsiaTheme="minorEastAsia" w:hAnsi="Cambria Math"/>
+            <w:szCs w:val="24"/>
+          </w:rPr>
+          <m:t>∆</m:t>
+        </m:r>
+      </m:oMath>
+      <w:r>
+        <w:rPr>
+          <w:rFonts w:eastAsiaTheme="minorEastAsia"/>
+          <w:szCs w:val="24"/>
+        </w:rPr>
+        <w:t>, ani amplitudę jej oscylacji. Zmien</w:t>
+      </w:r>
+      <w:proofErr w:type="spellStart"/>
+      <w:r>
+        <w:rPr>
+          <w:rFonts w:eastAsiaTheme="minorEastAsia"/>
+          <w:szCs w:val="24"/>
+        </w:rPr>
+        <w:t>ia</w:t>
+      </w:r>
+      <w:proofErr w:type="spellEnd"/>
+      <w:r>
+        <w:rPr>
+          <w:rFonts w:eastAsiaTheme="minorEastAsia"/>
+          <w:szCs w:val="24"/>
+        </w:rPr>
+        <w:t xml:space="preserve"> się natomiast okres oscylacji, który spada wraz ze wzrostem </w:t>
+      </w:r>
+      <m:oMath>
+        <m:sSub>
+          <m:sSubPr>
+            <m:ctrlPr>
+              <w:rPr>
+                <w:rFonts w:ascii="Cambria Math" w:eastAsiaTheme="minorEastAsia" w:hAnsi="Cambria Math"/>
+                <w:i/>
+                <w:szCs w:val="24"/>
+              </w:rPr>
+            </m:ctrlPr>
+          </m:sSubPr>
+          <m:e>
+            <m:r>
+              <w:rPr>
+                <w:rFonts w:ascii="Cambria Math" w:eastAsiaTheme="minorEastAsia" w:hAnsi="Cambria Math"/>
+                <w:szCs w:val="24"/>
+              </w:rPr>
+              <m:t>μ</m:t>
+            </m:r>
+          </m:e>
+          <m:sub>
+            <m:r>
+              <w:rPr>
+                <w:rFonts w:ascii="Cambria Math" w:eastAsiaTheme="minorEastAsia" w:hAnsi="Cambria Math"/>
+                <w:szCs w:val="24"/>
+              </w:rPr>
+              <m:t>bulk</m:t>
+            </m:r>
+          </m:sub>
+        </m:sSub>
+      </m:oMath>
+      <w:r>
+        <w:rPr>
+          <w:rFonts w:eastAsiaTheme="minorEastAsia"/>
+          <w:szCs w:val="24"/>
+        </w:rPr>
+        <w:t>.</w:t>
+      </w:r>
     </w:p>
     <w:p>
       <w:pPr>
@@ -38929,9 +39426,8 @@
           <w:noProof/>
           <w:lang w:eastAsia="pl-PL"/>
         </w:rPr>
-        <w:lastRenderedPageBreak/>
         <w:drawing>
-          <wp:inline distT="0" distB="0" distL="0" distR="0" wp14:anchorId="4A486513" wp14:editId="565A6012">
+          <wp:inline distT="0" distB="0" distL="0" distR="0" wp14:anchorId="038D742F" wp14:editId="64AEE4A5">
             <wp:extent cx="5579745" cy="4184809"/>
             <wp:effectExtent l="0" t="0" r="1905" b="6350"/>
             <wp:docPr id="11" name="Obraz 11" descr="C:\Users\Rafal\Desktop\omegafinal\mi\delta_od_L.png"/>
@@ -38984,7 +39480,8 @@
       <w:pPr>
         <w:jc w:val="center"/>
       </w:pPr>
-      <w:bookmarkStart w:id="51" w:name="_Toc461435772"/>
+      <w:bookmarkStart w:id="52" w:name="_Ref461462518"/>
+      <w:bookmarkStart w:id="53" w:name="_Toc461435772"/>
       <w:r>
         <w:rPr>
           <w:b/>
@@ -39022,6 +39519,7 @@
         </w:rPr>
         <w:fldChar w:fldCharType="end"/>
       </w:r>
+      <w:bookmarkEnd w:id="52"/>
       <w:r>
         <w:rPr>
           <w:b/>
@@ -39100,26 +39598,224 @@
           </m:sub>
         </m:sSub>
       </m:oMath>
-      <w:bookmarkStart w:id="52" w:name="_GoBack"/>
-      <w:bookmarkEnd w:id="51"/>
-      <w:bookmarkEnd w:id="52"/>
+      <w:bookmarkEnd w:id="53"/>
     </w:p>
     <w:p>
       <w:pPr>
         <w:pStyle w:val="Nagwek2"/>
       </w:pPr>
-      <w:bookmarkStart w:id="53" w:name="_Toc461348747"/>
-      <w:r>
-        <w:lastRenderedPageBreak/>
-        <w:t>Rzeczywist</w:t>
-      </w:r>
-      <w:r>
-        <w:t>y</w:t>
-      </w:r>
-      <w:r>
-        <w:t xml:space="preserve"> Pb</w:t>
-      </w:r>
-      <w:bookmarkEnd w:id="53"/>
+      <w:bookmarkStart w:id="54" w:name="_Toc461471006"/>
+      <w:r>
+        <w:t>Porównanie jakościowe z eksperymentem</w:t>
+      </w:r>
+      <w:bookmarkEnd w:id="54"/>
+    </w:p>
+    <w:p>
+      <w:pPr>
+        <w:spacing w:line="360" w:lineRule="auto"/>
+        <w:ind w:firstLine="709"/>
+        <w:jc w:val="both"/>
+      </w:pPr>
+      <w:r>
+        <w:t>W poprzednich podrozdziałach</w:t>
+      </w:r>
+      <w:r>
+        <w:t xml:space="preserve"> prezentowano wyniki obliczeń dla</w:t>
+      </w:r>
+      <w:r>
+        <w:t xml:space="preserve"> </w:t>
+      </w:r>
+      <w:proofErr w:type="spellStart"/>
+      <w:r>
+        <w:t>nanowarstw</w:t>
+      </w:r>
+      <w:proofErr w:type="spellEnd"/>
+      <w:r>
+        <w:t xml:space="preserve"> o </w:t>
+      </w:r>
+      <w:r>
+        <w:t xml:space="preserve"> </w:t>
+      </w:r>
+      <w:r>
+        <w:t xml:space="preserve">różnych </w:t>
+      </w:r>
+      <w:r>
+        <w:t>grubości</w:t>
+      </w:r>
+      <w:r>
+        <w:t>ach</w:t>
+      </w:r>
+      <w:r>
+        <w:t xml:space="preserve"> z krokiem </w:t>
+      </w:r>
+      <m:oMath>
+        <m:r>
+          <w:rPr>
+            <w:rFonts w:ascii="Cambria Math" w:hAnsi="Cambria Math"/>
+          </w:rPr>
+          <m:t>dL=0,02 nm</m:t>
+        </m:r>
+      </m:oMath>
+      <w:r>
+        <w:rPr>
+          <w:rFonts w:eastAsiaTheme="minorEastAsia"/>
+        </w:rPr>
+        <w:t xml:space="preserve">. Jednak </w:t>
+      </w:r>
+      <w:r>
+        <w:rPr>
+          <w:rFonts w:eastAsiaTheme="minorEastAsia"/>
+        </w:rPr>
+        <w:t xml:space="preserve">w rzeczywistych eksperymentach nie jest możliwe otrzymanie </w:t>
+      </w:r>
+      <w:proofErr w:type="spellStart"/>
+      <w:r>
+        <w:rPr>
+          <w:rFonts w:eastAsiaTheme="minorEastAsia"/>
+        </w:rPr>
+        <w:t>nanowarstw</w:t>
+      </w:r>
+      <w:proofErr w:type="spellEnd"/>
+      <w:r>
+        <w:rPr>
+          <w:rFonts w:eastAsiaTheme="minorEastAsia"/>
+        </w:rPr>
+        <w:t xml:space="preserve"> o dowolnej grubości, ze względu określoną grubość jednej </w:t>
+      </w:r>
+      <w:proofErr w:type="spellStart"/>
+      <w:r>
+        <w:rPr>
+          <w:rFonts w:eastAsiaTheme="minorEastAsia"/>
+        </w:rPr>
+        <w:t>monowarstwy</w:t>
+      </w:r>
+      <w:proofErr w:type="spellEnd"/>
+      <w:r>
+        <w:rPr>
+          <w:rFonts w:eastAsiaTheme="minorEastAsia"/>
+        </w:rPr>
+        <w:t xml:space="preserve"> metalu. W tym podrozdziale założono grubość jednej </w:t>
+      </w:r>
+      <w:proofErr w:type="spellStart"/>
+      <w:r>
+        <w:rPr>
+          <w:rFonts w:eastAsiaTheme="minorEastAsia"/>
+        </w:rPr>
+        <w:t>monowarstwy</w:t>
+      </w:r>
+      <w:proofErr w:type="spellEnd"/>
+      <w:r>
+        <w:rPr>
+          <w:rFonts w:eastAsiaTheme="minorEastAsia"/>
+        </w:rPr>
+        <w:t xml:space="preserve"> ołowiu równą </w:t>
+      </w:r>
+      <m:oMath>
+        <m:r>
+          <w:rPr>
+            <w:rFonts w:ascii="Cambria Math" w:eastAsiaTheme="minorEastAsia" w:hAnsi="Cambria Math"/>
+          </w:rPr>
+          <m:t>1 ML=0,286 nm</m:t>
+        </m:r>
+      </m:oMath>
+      <w:r>
+        <w:rPr>
+          <w:rFonts w:eastAsiaTheme="minorEastAsia"/>
+        </w:rPr>
+        <w:t xml:space="preserve"> i wynik</w:t>
+      </w:r>
+      <w:r>
+        <w:rPr>
+          <w:rFonts w:eastAsiaTheme="minorEastAsia"/>
+        </w:rPr>
+        <w:t>i</w:t>
+      </w:r>
+      <w:r>
+        <w:rPr>
+          <w:rFonts w:eastAsiaTheme="minorEastAsia"/>
+        </w:rPr>
+        <w:t xml:space="preserve"> obliczeń</w:t>
+      </w:r>
+      <w:r>
+        <w:rPr>
+          <w:rFonts w:eastAsiaTheme="minorEastAsia"/>
+        </w:rPr>
+        <w:t xml:space="preserve"> przedstawiono w formie wykresu wartości przerwy nadprzewodzącej </w:t>
+      </w:r>
+      <m:oMath>
+        <m:r>
+          <w:rPr>
+            <w:rFonts w:ascii="Cambria Math" w:eastAsiaTheme="minorEastAsia" w:hAnsi="Cambria Math"/>
+          </w:rPr>
+          <m:t>∆</m:t>
+        </m:r>
+      </m:oMath>
+      <w:r>
+        <w:rPr>
+          <w:rFonts w:eastAsiaTheme="minorEastAsia"/>
+        </w:rPr>
+        <w:t xml:space="preserve"> w funkcji liczby </w:t>
+      </w:r>
+      <w:r>
+        <w:rPr>
+          <w:rFonts w:eastAsiaTheme="minorEastAsia"/>
+        </w:rPr>
+        <w:t>ML</w:t>
+      </w:r>
+      <w:r>
+        <w:rPr>
+          <w:rFonts w:eastAsiaTheme="minorEastAsia"/>
+        </w:rPr>
+        <w:t xml:space="preserve"> na rys.  </w:t>
+      </w:r>
+      <w:r>
+        <w:rPr>
+          <w:rFonts w:eastAsiaTheme="minorEastAsia"/>
+        </w:rPr>
+        <w:fldChar w:fldCharType="begin"/>
+      </w:r>
+      <w:r>
+        <w:rPr>
+          <w:rFonts w:eastAsiaTheme="minorEastAsia"/>
+        </w:rPr>
+        <w:instrText xml:space="preserve"> REF _Ref461464299 \h </w:instrText>
+      </w:r>
+      <w:r>
+        <w:rPr>
+          <w:rFonts w:eastAsiaTheme="minorEastAsia"/>
+        </w:rPr>
+      </w:r>
+      <w:r>
+        <w:rPr>
+          <w:rFonts w:eastAsiaTheme="minorEastAsia"/>
+        </w:rPr>
+        <w:fldChar w:fldCharType="separate"/>
+      </w:r>
+      <w:r>
+        <w:rPr>
+          <w:b/>
+        </w:rPr>
+        <w:t xml:space="preserve">Rysunek </w:t>
+      </w:r>
+      <w:r>
+        <w:rPr>
+          <w:b/>
+          <w:noProof/>
+        </w:rPr>
+        <w:t>12</w:t>
+      </w:r>
+      <w:r>
+        <w:rPr>
+          <w:rFonts w:eastAsiaTheme="minorEastAsia"/>
+        </w:rPr>
+        <w:fldChar w:fldCharType="end"/>
+      </w:r>
+      <w:r>
+        <w:rPr>
+          <w:rFonts w:eastAsiaTheme="minorEastAsia"/>
+        </w:rPr>
+        <w:t>:</w:t>
+      </w:r>
     </w:p>
     <w:p>
       <w:pPr>
@@ -39130,11 +39826,12 @@
           <w:noProof/>
           <w:lang w:eastAsia="pl-PL"/>
         </w:rPr>
+        <w:lastRenderedPageBreak/>
         <w:drawing>
-          <wp:inline distT="0" distB="0" distL="0" distR="0" wp14:anchorId="4399C529" wp14:editId="7D2D920E">
+          <wp:inline distT="0" distB="0" distL="0" distR="0" wp14:anchorId="3558472D" wp14:editId="16AF4A2A">
             <wp:extent cx="5579745" cy="4184809"/>
             <wp:effectExtent l="0" t="0" r="1905" b="6350"/>
-            <wp:docPr id="18" name="Obraz 18" descr="C:\Users\Rafal\Desktop\omegafinal\pb286mix\delta_od_L.png"/>
+            <wp:docPr id="17" name="Obraz 17" descr="C:\Users\Rafal\Desktop\omegafinal\pb286mix\delta_od_L.png"/>
             <wp:cNvGraphicFramePr>
               <a:graphicFrameLocks xmlns:a="http://schemas.openxmlformats.org/drawingml/2006/main" noChangeAspect="1"/>
             </wp:cNvGraphicFramePr>
@@ -39142,7 +39839,7 @@
               <a:graphicData uri="http://schemas.openxmlformats.org/drawingml/2006/picture">
                 <pic:pic xmlns:pic="http://schemas.openxmlformats.org/drawingml/2006/picture">
                   <pic:nvPicPr>
-                    <pic:cNvPr id="0" name="Picture 10" descr="C:\Users\Rafal\Desktop\omegafinal\pb286mix\delta_od_L.png"/>
+                    <pic:cNvPr id="0" name="Picture 9" descr="C:\Users\Rafal\Desktop\omegafinal\pb286mix\delta_od_L.png"/>
                     <pic:cNvPicPr>
                       <a:picLocks noChangeAspect="1" noChangeArrowheads="1"/>
                     </pic:cNvPicPr>
@@ -39179,16 +39876,395 @@
           </wp:inline>
         </w:drawing>
       </w:r>
+    </w:p>
+    <w:p>
+      <w:pPr>
+        <w:jc w:val="center"/>
+        <w:rPr>
+          <w:rFonts w:eastAsiaTheme="minorEastAsia"/>
+        </w:rPr>
+      </w:pPr>
+      <w:bookmarkStart w:id="55" w:name="_Ref461464299"/>
+      <w:bookmarkStart w:id="56" w:name="_Toc461435773"/>
+      <w:r>
+        <w:rPr>
+          <w:b/>
+        </w:rPr>
+        <w:t xml:space="preserve">Rysunek </w:t>
+      </w:r>
+      <w:r>
+        <w:rPr>
+          <w:b/>
+        </w:rPr>
+        <w:fldChar w:fldCharType="begin"/>
+      </w:r>
+      <w:r>
+        <w:rPr>
+          <w:b/>
+        </w:rPr>
+        <w:instrText xml:space="preserve"> SEQ Rysunek \* ARABIC </w:instrText>
+      </w:r>
+      <w:r>
+        <w:rPr>
+          <w:b/>
+        </w:rPr>
+        <w:fldChar w:fldCharType="separate"/>
+      </w:r>
+      <w:r>
+        <w:rPr>
+          <w:b/>
+          <w:noProof/>
+        </w:rPr>
+        <w:t>12</w:t>
+      </w:r>
+      <w:r>
+        <w:rPr>
+          <w:b/>
+        </w:rPr>
+        <w:fldChar w:fldCharType="end"/>
+      </w:r>
+      <w:bookmarkEnd w:id="55"/>
+      <w:r>
+        <w:rPr>
+          <w:b/>
+        </w:rPr>
+        <w:t>.</w:t>
+      </w:r>
+      <w:r>
+        <w:t xml:space="preserve"> </w:t>
+      </w:r>
+      <w:r>
+        <w:t>Wykres przerwy nadprzewodzącej</w:t>
+      </w:r>
+      <w:r>
+        <w:rPr>
+          <w:i/>
+        </w:rPr>
+        <w:t xml:space="preserve"> </w:t>
+      </w:r>
+      <m:oMath>
+        <m:r>
+          <w:rPr>
+            <w:rFonts w:ascii="Cambria Math" w:hAnsi="Cambria Math"/>
+          </w:rPr>
+          <m:t>∆</m:t>
+        </m:r>
+      </m:oMath>
+      <w:r>
+        <w:t xml:space="preserve"> od grubości nanowarstwy </w:t>
+      </w:r>
+      <m:oMath>
+        <m:r>
+          <w:rPr>
+            <w:rFonts w:ascii="Cambria Math" w:hAnsi="Cambria Math"/>
+          </w:rPr>
+          <m:t>L</m:t>
+        </m:r>
+      </m:oMath>
+      <w:r>
+        <w:rPr>
+          <w:rFonts w:eastAsiaTheme="minorEastAsia"/>
+        </w:rPr>
+        <w:t xml:space="preserve"> dla rzeczywistych grubości monowarstw </w:t>
+      </w:r>
+      <m:oMath>
+        <m:r>
+          <w:rPr>
+            <w:rFonts w:ascii="Cambria Math" w:eastAsiaTheme="minorEastAsia" w:hAnsi="Cambria Math"/>
+          </w:rPr>
+          <m:t>Pb</m:t>
+        </m:r>
+      </m:oMath>
+      <w:bookmarkEnd w:id="56"/>
+      <w:r>
+        <w:rPr>
+          <w:rFonts w:eastAsiaTheme="minorEastAsia"/>
+        </w:rPr>
+        <w:br/>
+      </w:r>
+    </w:p>
+    <w:p>
+      <w:pPr>
+        <w:spacing w:line="360" w:lineRule="auto"/>
+        <w:ind w:firstLine="709"/>
+        <w:jc w:val="both"/>
+      </w:pPr>
+      <w:r>
+        <w:rPr>
+          <w:rFonts w:eastAsiaTheme="minorEastAsia"/>
+        </w:rPr>
+        <w:t xml:space="preserve">Można zaobserwować, że w przedziale od 2 do 4 </w:t>
+      </w:r>
+      <w:r>
+        <w:rPr>
+          <w:rFonts w:eastAsiaTheme="minorEastAsia"/>
+        </w:rPr>
+        <w:t>ML</w:t>
+      </w:r>
+      <w:r>
+        <w:rPr>
+          <w:rFonts w:eastAsiaTheme="minorEastAsia"/>
+        </w:rPr>
+        <w:t xml:space="preserve"> </w:t>
+      </w:r>
+      <w:proofErr w:type="spellStart"/>
+      <w:r>
+        <w:rPr>
+          <w:rFonts w:eastAsiaTheme="minorEastAsia"/>
+        </w:rPr>
+        <w:t>nanowarstwy</w:t>
+      </w:r>
+      <w:proofErr w:type="spellEnd"/>
+      <w:r>
+        <w:rPr>
+          <w:rFonts w:eastAsiaTheme="minorEastAsia"/>
+        </w:rPr>
+        <w:t xml:space="preserve"> o parzystej liczbie </w:t>
+      </w:r>
+      <w:r>
+        <w:rPr>
+          <w:rFonts w:eastAsiaTheme="minorEastAsia"/>
+        </w:rPr>
+        <w:t>ML</w:t>
+      </w:r>
+      <w:r>
+        <w:rPr>
+          <w:rFonts w:eastAsiaTheme="minorEastAsia"/>
+        </w:rPr>
+        <w:t xml:space="preserve"> osiągają wyższe wartości przerwy nadprzewodzącej </w:t>
+      </w:r>
+      <m:oMath>
+        <m:r>
+          <w:rPr>
+            <w:rFonts w:ascii="Cambria Math" w:eastAsiaTheme="minorEastAsia" w:hAnsi="Cambria Math"/>
+          </w:rPr>
+          <m:t>∆</m:t>
+        </m:r>
+      </m:oMath>
+      <w:r>
+        <w:rPr>
+          <w:rFonts w:eastAsiaTheme="minorEastAsia"/>
+        </w:rPr>
+        <w:t xml:space="preserve">, następnie do 13 </w:t>
+      </w:r>
+      <w:r>
+        <w:rPr>
+          <w:rFonts w:eastAsiaTheme="minorEastAsia"/>
+        </w:rPr>
+        <w:t>ML</w:t>
+      </w:r>
+      <w:r>
+        <w:rPr>
+          <w:rFonts w:eastAsiaTheme="minorEastAsia"/>
+        </w:rPr>
+        <w:t xml:space="preserve"> następuje zmiana i </w:t>
+      </w:r>
+      <w:r>
+        <w:rPr>
+          <w:rFonts w:eastAsiaTheme="minorEastAsia"/>
+        </w:rPr>
+        <w:t xml:space="preserve">większą wartość </w:t>
+      </w:r>
+      <m:oMath>
+        <m:r>
+          <w:rPr>
+            <w:rFonts w:ascii="Cambria Math" w:eastAsiaTheme="minorEastAsia" w:hAnsi="Cambria Math"/>
+          </w:rPr>
+          <m:t>∆</m:t>
+        </m:r>
+      </m:oMath>
+      <w:r>
+        <w:rPr>
+          <w:rFonts w:eastAsiaTheme="minorEastAsia"/>
+        </w:rPr>
+        <w:t xml:space="preserve"> mają nanowarstwy składające się z nieparzystej liczby ML i analogicznie od 14 ML sytuacja ponownie się zmienia. </w:t>
+      </w:r>
+      <w:r>
+        <w:rPr>
+          <w:rFonts w:eastAsiaTheme="minorEastAsia"/>
+        </w:rPr>
+        <w:t>Zostało to</w:t>
+      </w:r>
+      <w:r>
+        <w:rPr>
+          <w:rFonts w:eastAsiaTheme="minorEastAsia"/>
+        </w:rPr>
+        <w:t xml:space="preserve"> zauważon</w:t>
+      </w:r>
+      <w:r>
+        <w:rPr>
+          <w:rFonts w:eastAsiaTheme="minorEastAsia"/>
+        </w:rPr>
+        <w:t>e</w:t>
+      </w:r>
+      <w:r>
+        <w:rPr>
+          <w:rFonts w:eastAsiaTheme="minorEastAsia"/>
+        </w:rPr>
+        <w:t xml:space="preserve"> w eksperymentach [][][[], w których wykazano istnienie oscylacji z okresem dwóch ML ze zmianą co 7 - 9 ML. </w:t>
+      </w:r>
+      <w:r>
+        <w:rPr>
+          <w:rFonts w:eastAsiaTheme="minorEastAsia"/>
+        </w:rPr>
+        <w:t xml:space="preserve">Efekt ten można wyjaśnić na wykresie energii stanów kwantowych studni potencjału w funkcji liczby ML (rys. </w:t>
+      </w:r>
+      <w:r>
+        <w:rPr>
+          <w:rFonts w:eastAsiaTheme="minorEastAsia"/>
+        </w:rPr>
+        <w:fldChar w:fldCharType="begin"/>
+      </w:r>
+      <w:r>
+        <w:rPr>
+          <w:rFonts w:eastAsiaTheme="minorEastAsia"/>
+        </w:rPr>
+        <w:instrText xml:space="preserve"> REF _Ref461467739 \h </w:instrText>
+      </w:r>
+      <w:r>
+        <w:rPr>
+          <w:rFonts w:eastAsiaTheme="minorEastAsia"/>
+        </w:rPr>
+      </w:r>
+      <w:r>
+        <w:rPr>
+          <w:rFonts w:eastAsiaTheme="minorEastAsia"/>
+        </w:rPr>
+        <w:fldChar w:fldCharType="separate"/>
+      </w:r>
+      <w:r>
+        <w:rPr>
+          <w:b/>
+        </w:rPr>
+        <w:t xml:space="preserve">Rysunek </w:t>
+      </w:r>
+      <w:r>
+        <w:rPr>
+          <w:b/>
+          <w:noProof/>
+        </w:rPr>
+        <w:t>13</w:t>
+      </w:r>
+      <w:r>
+        <w:rPr>
+          <w:rFonts w:eastAsiaTheme="minorEastAsia"/>
+        </w:rPr>
+        <w:fldChar w:fldCharType="end"/>
+      </w:r>
+      <w:r>
+        <w:rPr>
+          <w:rFonts w:eastAsiaTheme="minorEastAsia"/>
+        </w:rPr>
+        <w:t xml:space="preserve">). Wykres ten został tak przeskalowany, że </w:t>
+      </w:r>
+      <m:oMath>
+        <m:r>
+          <w:rPr>
+            <w:rFonts w:ascii="Cambria Math" w:eastAsiaTheme="minorEastAsia" w:hAnsi="Cambria Math"/>
+          </w:rPr>
+          <m:t>0</m:t>
+        </m:r>
+      </m:oMath>
+      <w:r>
+        <w:rPr>
+          <w:rFonts w:eastAsiaTheme="minorEastAsia"/>
+        </w:rPr>
+        <w:t xml:space="preserve"> oznacza energię Fermiego</w:t>
+      </w:r>
+      <w:r>
+        <w:rPr>
+          <w:rFonts w:eastAsiaTheme="minorEastAsia"/>
+        </w:rPr>
+        <w:t xml:space="preserve"> i</w:t>
+      </w:r>
+      <w:r>
+        <w:rPr>
+          <w:rFonts w:eastAsiaTheme="minorEastAsia"/>
+        </w:rPr>
+        <w:t xml:space="preserve"> </w:t>
+      </w:r>
+      <w:r>
+        <w:rPr>
+          <w:rFonts w:eastAsiaTheme="minorEastAsia"/>
+        </w:rPr>
+        <w:t>t</w:t>
+      </w:r>
+      <w:r>
+        <w:rPr>
+          <w:rFonts w:eastAsiaTheme="minorEastAsia"/>
+        </w:rPr>
+        <w:t>ylko stany o energii poniżej tego poziomu biorą udział w nadprzewodnictwie w stopniu zależnym bliskości temu poziomowi - im bliżej tym w większym stopniu.</w:t>
+      </w:r>
+      <w:r>
+        <w:rPr>
+          <w:rFonts w:eastAsiaTheme="minorEastAsia"/>
+        </w:rPr>
+        <w:t xml:space="preserve"> Widać, że od 2 do 4 ML bliżej są warstwy parzyste, od 5 do 13 ML – nieparzyste i następnie powyżej 13 ML znowu parzyste co potwierdza wyniki z rys. </w:t>
+      </w:r>
+      <w:r>
+        <w:rPr>
+          <w:rFonts w:eastAsiaTheme="minorEastAsia"/>
+        </w:rPr>
+        <w:fldChar w:fldCharType="begin"/>
+      </w:r>
+      <w:r>
+        <w:rPr>
+          <w:rFonts w:eastAsiaTheme="minorEastAsia"/>
+        </w:rPr>
+        <w:instrText xml:space="preserve"> REF _Ref461464299 \h </w:instrText>
+      </w:r>
+      <w:r>
+        <w:rPr>
+          <w:rFonts w:eastAsiaTheme="minorEastAsia"/>
+        </w:rPr>
+      </w:r>
+      <w:r>
+        <w:rPr>
+          <w:rFonts w:eastAsiaTheme="minorEastAsia"/>
+        </w:rPr>
+        <w:fldChar w:fldCharType="separate"/>
+      </w:r>
+      <w:r>
+        <w:rPr>
+          <w:b/>
+        </w:rPr>
+        <w:t xml:space="preserve">Rysunek </w:t>
+      </w:r>
+      <w:r>
+        <w:rPr>
+          <w:b/>
+          <w:noProof/>
+        </w:rPr>
+        <w:t>12</w:t>
+      </w:r>
+      <w:r>
+        <w:rPr>
+          <w:rFonts w:eastAsiaTheme="minorEastAsia"/>
+        </w:rPr>
+        <w:fldChar w:fldCharType="end"/>
+      </w:r>
+      <w:r>
+        <w:rPr>
+          <w:rFonts w:eastAsiaTheme="minorEastAsia"/>
+        </w:rPr>
+        <w:t>.</w:t>
+      </w:r>
+    </w:p>
+    <w:p>
+      <w:pPr>
+        <w:keepNext/>
+      </w:pPr>
       <w:r>
         <w:rPr>
           <w:noProof/>
           <w:lang w:eastAsia="pl-PL"/>
         </w:rPr>
+        <w:lastRenderedPageBreak/>
         <w:drawing>
-          <wp:inline distT="0" distB="0" distL="0" distR="0" wp14:anchorId="58490CF5" wp14:editId="0583062C">
+          <wp:inline distT="0" distB="0" distL="0" distR="0" wp14:anchorId="38A33A13" wp14:editId="68F7AA11">
             <wp:extent cx="5579745" cy="4184809"/>
             <wp:effectExtent l="0" t="0" r="1905" b="6350"/>
-            <wp:docPr id="17" name="Obraz 17" descr="C:\Users\Rafal\Desktop\omegafinal\pb286mix\delta_od_L.png"/>
+            <wp:docPr id="19" name="Obraz 19" descr="C:\Users\Rafal\Desktop\omegafinal\pb286mix\energia_nsp.png"/>
             <wp:cNvGraphicFramePr>
               <a:graphicFrameLocks xmlns:a="http://schemas.openxmlformats.org/drawingml/2006/main" noChangeAspect="1"/>
             </wp:cNvGraphicFramePr>
@@ -39196,7 +40272,7 @@
               <a:graphicData uri="http://schemas.openxmlformats.org/drawingml/2006/picture">
                 <pic:pic xmlns:pic="http://schemas.openxmlformats.org/drawingml/2006/picture">
                   <pic:nvPicPr>
-                    <pic:cNvPr id="0" name="Picture 9" descr="C:\Users\Rafal\Desktop\omegafinal\pb286mix\delta_od_L.png"/>
+                    <pic:cNvPr id="0" name="Picture 11" descr="C:\Users\Rafal\Desktop\omegafinal\pb286mix\energia_nsp.png"/>
                     <pic:cNvPicPr>
                       <a:picLocks noChangeAspect="1" noChangeArrowheads="1"/>
                     </pic:cNvPicPr>
@@ -39238,12 +40314,12 @@
       <w:pPr>
         <w:jc w:val="center"/>
       </w:pPr>
-      <w:bookmarkStart w:id="54" w:name="_Toc461435773"/>
+      <w:bookmarkStart w:id="57" w:name="_Ref461467739"/>
+      <w:bookmarkStart w:id="58" w:name="_Toc461435774"/>
       <w:r>
         <w:rPr>
           <w:b/>
         </w:rPr>
-        <w:lastRenderedPageBreak/>
         <w:t xml:space="preserve">Rysunek </w:t>
       </w:r>
       <w:r>
@@ -39269,7 +40345,7 @@
           <w:b/>
           <w:noProof/>
         </w:rPr>
-        <w:t>12</w:t>
+        <w:t>13</w:t>
       </w:r>
       <w:r>
         <w:rPr>
@@ -39277,6 +40353,7 @@
         </w:rPr>
         <w:fldChar w:fldCharType="end"/>
       </w:r>
+      <w:bookmarkEnd w:id="57"/>
       <w:r>
         <w:rPr>
           <w:b/>
@@ -39284,80 +40361,534 @@
         <w:t>.</w:t>
       </w:r>
       <w:r>
+        <w:t xml:space="preserve"> Wykres</w:t>
+      </w:r>
+      <w:bookmarkEnd w:id="58"/>
+      <w:r>
+        <w:t xml:space="preserve"> energii stanów kwantowych studni potencjału </w:t>
+      </w:r>
+      <m:oMath>
+        <m:sSub>
+          <m:sSubPr>
+            <m:ctrlPr>
+              <w:rPr>
+                <w:rFonts w:ascii="Cambria Math" w:hAnsi="Cambria Math"/>
+                <w:i/>
+              </w:rPr>
+            </m:ctrlPr>
+          </m:sSubPr>
+          <m:e>
+            <m:r>
+              <w:rPr>
+                <w:rFonts w:ascii="Cambria Math" w:hAnsi="Cambria Math"/>
+              </w:rPr>
+              <m:t>E</m:t>
+            </m:r>
+          </m:e>
+          <m:sub>
+            <m:r>
+              <w:rPr>
+                <w:rFonts w:ascii="Cambria Math" w:hAnsi="Cambria Math"/>
+              </w:rPr>
+              <m:t>QWS</m:t>
+            </m:r>
+          </m:sub>
+        </m:sSub>
+      </m:oMath>
+      <w:r>
+        <w:t xml:space="preserve"> w funkcji liczby monowarstw</w:t>
+      </w:r>
+    </w:p>
+    <w:p>
+      <w:pPr>
+        <w:pStyle w:val="Nagwek2"/>
+      </w:pPr>
+      <w:bookmarkStart w:id="59" w:name="_Toc461471007"/>
+      <w:r>
+        <w:t xml:space="preserve">Porównanie </w:t>
+      </w:r>
+      <w:r>
+        <w:t xml:space="preserve">ilościowe </w:t>
+      </w:r>
+      <w:r>
+        <w:t xml:space="preserve">z </w:t>
+      </w:r>
+      <w:r>
+        <w:t>eksperymentem</w:t>
+      </w:r>
+      <w:bookmarkEnd w:id="59"/>
+    </w:p>
+    <w:p>
+      <w:pPr>
+        <w:spacing w:line="360" w:lineRule="auto"/>
+        <w:ind w:firstLine="709"/>
+        <w:jc w:val="both"/>
+      </w:pPr>
+      <w:r>
+        <w:t xml:space="preserve">Aby porównać ilościowo </w:t>
+      </w:r>
+      <w:r>
+        <w:t xml:space="preserve">wyniki obliczeń numerycznych z eksperymentem należy wziąć pod uwagę, że wykonywane </w:t>
+      </w:r>
+      <w:proofErr w:type="spellStart"/>
+      <w:r>
+        <w:t>nanowarstwy</w:t>
+      </w:r>
+      <w:proofErr w:type="spellEnd"/>
+      <w:r>
+        <w:t xml:space="preserve"> nie są idealne i mogą zawierać niejednorodności powierzchni</w:t>
+      </w:r>
+      <w:r>
+        <w:t>. Do zasymulowania tych niejednorodności posłużono się pracą (</w:t>
+      </w:r>
+      <w:proofErr w:type="spellStart"/>
+      <w:r>
+        <w:t>Discrete</w:t>
+      </w:r>
+      <w:proofErr w:type="spellEnd"/>
+      <w:r>
         <w:t xml:space="preserve"> </w:t>
       </w:r>
-      <w:r>
-        <w:t>Wykres przerwy nadprzewodzącej</w:t>
-      </w:r>
-      <w:r>
-        <w:rPr>
-          <w:i/>
-        </w:rPr>
+      <w:proofErr w:type="spellStart"/>
+      <w:r>
+        <w:t>transverse</w:t>
+      </w:r>
+      <w:proofErr w:type="spellEnd"/>
+      <w:r>
         <w:t xml:space="preserve"> </w:t>
+      </w:r>
+      <w:proofErr w:type="spellStart"/>
+      <w:r>
+        <w:t>superconducting</w:t>
+      </w:r>
+      <w:proofErr w:type="spellEnd"/>
+      <w:r>
+        <w:t xml:space="preserve"> </w:t>
+      </w:r>
+      <w:proofErr w:type="spellStart"/>
+      <w:r>
+        <w:t>modes</w:t>
+      </w:r>
+      <w:proofErr w:type="spellEnd"/>
+      <w:r>
+        <w:t xml:space="preserve"> in </w:t>
+      </w:r>
+      <w:proofErr w:type="spellStart"/>
+      <w:r>
+        <w:t>nano-cylinders</w:t>
+      </w:r>
+      <w:proofErr w:type="spellEnd"/>
+      <w:r>
+        <w:t xml:space="preserve">) gdzie są one przybliżone za pomocą </w:t>
+      </w:r>
+      <w:r>
+        <w:t xml:space="preserve">zmiany energii kinetycznej elektronów </w:t>
+      </w:r>
+      <w:r>
+        <w:t>wzoru:</w:t>
+      </w:r>
+    </w:p>
+    <w:p>
+      <w:pPr>
+        <w:spacing w:line="360" w:lineRule="auto"/>
+        <w:ind w:firstLine="709"/>
+        <w:jc w:val="both"/>
+        <w:rPr>
+          <w:rFonts w:eastAsiaTheme="minorEastAsia"/>
+        </w:rPr>
+      </w:pPr>
+      <m:oMathPara>
+        <m:oMath>
+          <m:sSub>
+            <m:sSubPr>
+              <m:ctrlPr>
+                <w:rPr>
+                  <w:rFonts w:ascii="Cambria Math" w:hAnsi="Cambria Math"/>
+                  <w:i/>
+                </w:rPr>
+              </m:ctrlPr>
+            </m:sSubPr>
+            <m:e>
+              <m:r>
+                <w:rPr>
+                  <w:rFonts w:ascii="Cambria Math" w:hAnsi="Cambria Math"/>
+                </w:rPr>
+                <m:t>E</m:t>
+              </m:r>
+            </m:e>
+            <m:sub>
+              <m:r>
+                <w:rPr>
+                  <w:rFonts w:ascii="Cambria Math" w:hAnsi="Cambria Math"/>
+                </w:rPr>
+                <m:t>kin</m:t>
+              </m:r>
+            </m:sub>
+          </m:sSub>
+          <m:r>
+            <w:rPr>
+              <w:rFonts w:ascii="Cambria Math" w:hAnsi="Cambria Math"/>
+            </w:rPr>
+            <m:t>=</m:t>
+          </m:r>
+          <m:sSubSup>
+            <m:sSubSupPr>
+              <m:ctrlPr>
+                <w:rPr>
+                  <w:rFonts w:ascii="Cambria Math" w:hAnsi="Cambria Math"/>
+                  <w:i/>
+                </w:rPr>
+              </m:ctrlPr>
+            </m:sSubSupPr>
+            <m:e>
+              <m:r>
+                <w:rPr>
+                  <w:rFonts w:ascii="Cambria Math" w:hAnsi="Cambria Math"/>
+                </w:rPr>
+                <m:t>E</m:t>
+              </m:r>
+            </m:e>
+            <m:sub>
+              <m:r>
+                <w:rPr>
+                  <w:rFonts w:ascii="Cambria Math" w:hAnsi="Cambria Math"/>
+                </w:rPr>
+                <m:t>kin</m:t>
+              </m:r>
+            </m:sub>
+            <m:sup>
+              <m:r>
+                <w:rPr>
+                  <w:rFonts w:ascii="Cambria Math" w:hAnsi="Cambria Math"/>
+                </w:rPr>
+                <m:t>0</m:t>
+              </m:r>
+            </m:sup>
+          </m:sSubSup>
+          <m:r>
+            <w:rPr>
+              <w:rFonts w:ascii="Cambria Math" w:hAnsi="Cambria Math"/>
+            </w:rPr>
+            <m:t>+α</m:t>
+          </m:r>
+          <m:d>
+            <m:dPr>
+              <m:begChr m:val="|"/>
+              <m:endChr m:val="|"/>
+              <m:ctrlPr>
+                <w:rPr>
+                  <w:rFonts w:ascii="Cambria Math" w:hAnsi="Cambria Math"/>
+                  <w:i/>
+                </w:rPr>
+              </m:ctrlPr>
+            </m:dPr>
+            <m:e>
+              <m:f>
+                <m:fPr>
+                  <m:ctrlPr>
+                    <w:rPr>
+                      <w:rFonts w:ascii="Cambria Math" w:hAnsi="Cambria Math"/>
+                      <w:i/>
+                    </w:rPr>
+                  </m:ctrlPr>
+                </m:fPr>
+                <m:num>
+                  <m:r>
+                    <w:rPr>
+                      <w:rFonts w:ascii="Cambria Math" w:hAnsi="Cambria Math"/>
+                    </w:rPr>
+                    <m:t>∂</m:t>
+                  </m:r>
+                  <m:sSubSup>
+                    <m:sSubSupPr>
+                      <m:ctrlPr>
+                        <w:rPr>
+                          <w:rFonts w:ascii="Cambria Math" w:hAnsi="Cambria Math"/>
+                          <w:i/>
+                        </w:rPr>
+                      </m:ctrlPr>
+                    </m:sSubSupPr>
+                    <m:e>
+                      <m:r>
+                        <w:rPr>
+                          <w:rFonts w:ascii="Cambria Math" w:hAnsi="Cambria Math"/>
+                        </w:rPr>
+                        <m:t>E</m:t>
+                      </m:r>
+                    </m:e>
+                    <m:sub>
+                      <m:r>
+                        <w:rPr>
+                          <w:rFonts w:ascii="Cambria Math" w:hAnsi="Cambria Math"/>
+                        </w:rPr>
+                        <m:t>kin</m:t>
+                      </m:r>
+                    </m:sub>
+                    <m:sup>
+                      <m:r>
+                        <w:rPr>
+                          <w:rFonts w:ascii="Cambria Math" w:hAnsi="Cambria Math"/>
+                        </w:rPr>
+                        <m:t>0</m:t>
+                      </m:r>
+                    </m:sup>
+                  </m:sSubSup>
+                </m:num>
+                <m:den>
+                  <m:r>
+                    <w:rPr>
+                      <w:rFonts w:ascii="Cambria Math" w:hAnsi="Cambria Math"/>
+                    </w:rPr>
+                    <m:t>∂L</m:t>
+                  </m:r>
+                </m:den>
+              </m:f>
+            </m:e>
+          </m:d>
+          <m:r>
+            <w:rPr>
+              <w:rFonts w:ascii="Cambria Math" w:hAnsi="Cambria Math"/>
+            </w:rPr>
+            <m:t>δL</m:t>
+          </m:r>
+        </m:oMath>
+      </m:oMathPara>
+    </w:p>
+    <w:p>
+      <w:pPr>
+        <w:spacing w:line="360" w:lineRule="auto"/>
+        <w:jc w:val="both"/>
+      </w:pPr>
+      <w:r>
+        <w:rPr>
+          <w:rFonts w:eastAsiaTheme="minorEastAsia"/>
+        </w:rPr>
+        <w:t xml:space="preserve">gdzie </w:t>
+      </w:r>
+      <m:oMath>
+        <m:r>
+          <w:rPr>
+            <w:rFonts w:ascii="Cambria Math" w:eastAsiaTheme="minorEastAsia" w:hAnsi="Cambria Math"/>
+          </w:rPr>
+          <m:t>α</m:t>
+        </m:r>
+      </m:oMath>
+      <w:r>
+        <w:rPr>
+          <w:rFonts w:eastAsiaTheme="minorEastAsia"/>
+        </w:rPr>
+        <w:t xml:space="preserve"> – liczba losowa z rozkładu jednorodnego z przedziału </w:t>
+      </w:r>
+      <m:oMath>
+        <m:r>
+          <w:rPr>
+            <w:rFonts w:ascii="Cambria Math" w:eastAsiaTheme="minorEastAsia" w:hAnsi="Cambria Math"/>
+          </w:rPr>
+          <m:t>[-1, 1]</m:t>
+        </m:r>
+      </m:oMath>
+      <w:r>
+        <w:rPr>
+          <w:rFonts w:eastAsiaTheme="minorEastAsia"/>
+        </w:rPr>
+        <w:t xml:space="preserve">, </w:t>
       </w:r>
       <m:oMath>
         <m:r>
           <w:rPr>
             <w:rFonts w:ascii="Cambria Math" w:hAnsi="Cambria Math"/>
           </w:rPr>
-          <m:t>∆</m:t>
+          <m:t>δL</m:t>
         </m:r>
       </m:oMath>
       <w:r>
-        <w:t xml:space="preserve"> od grubości nanowarstwy </w:t>
+        <w:rPr>
+          <w:rFonts w:eastAsiaTheme="minorEastAsia"/>
+        </w:rPr>
+        <w:t xml:space="preserve"> – zmiana grubości nanowarstwy przyjęta jako równa 1 ML co daje </w:t>
+      </w:r>
+      <m:oMath>
+        <m:r>
+          <w:rPr>
+            <w:rFonts w:ascii="Cambria Math" w:eastAsiaTheme="minorEastAsia" w:hAnsi="Cambria Math"/>
+          </w:rPr>
+          <m:t>0,405 nm</m:t>
+        </m:r>
+      </m:oMath>
+      <w:r>
+        <w:rPr>
+          <w:rFonts w:eastAsiaTheme="minorEastAsia"/>
+        </w:rPr>
+        <w:t xml:space="preserve"> dla nanowarstw glinu.</w:t>
+      </w:r>
+    </w:p>
+    <w:p>
+      <w:pPr>
+        <w:spacing w:line="360" w:lineRule="auto"/>
+        <w:ind w:firstLine="708"/>
+        <w:jc w:val="both"/>
+      </w:pPr>
+      <w:r>
+        <w:t xml:space="preserve">Wykorzystując pomiary </w:t>
+      </w:r>
+      <w:r>
+        <w:t>z</w:t>
+      </w:r>
+      <w:r>
+        <w:t xml:space="preserve"> pracy </w:t>
+      </w:r>
+      <w:proofErr w:type="spellStart"/>
+      <w:r>
+        <w:t>xxxx</w:t>
+      </w:r>
+      <w:proofErr w:type="spellEnd"/>
+      <w:r>
+        <w:t xml:space="preserve"> (textv2)</w:t>
+      </w:r>
+      <w:r>
+        <w:t xml:space="preserve">, w której zmierzono wartości przerwy nadprzewodzącej </w:t>
+      </w:r>
+      <m:oMath>
+        <m:r>
+          <m:rPr>
+            <m:sty m:val="p"/>
+          </m:rPr>
+          <w:rPr>
+            <w:rFonts w:ascii="Cambria Math" w:hAnsi="Cambria Math"/>
+          </w:rPr>
+          <m:t>Δ</m:t>
+        </m:r>
+      </m:oMath>
+      <w:r>
+        <w:t xml:space="preserve"> dla </w:t>
+      </w:r>
+      <w:proofErr w:type="spellStart"/>
+      <w:r>
+        <w:t>nanowarstw</w:t>
+      </w:r>
+      <w:proofErr w:type="spellEnd"/>
+      <w:r>
+        <w:t xml:space="preserve"> </w:t>
+      </w:r>
+      <w:proofErr w:type="spellStart"/>
+      <w:r>
+        <w:t>glinu</w:t>
+      </w:r>
+      <w:proofErr w:type="spellEnd"/>
+      <w:r>
+        <w:t xml:space="preserve"> o kilku grubościach wykonano po 500 </w:t>
+      </w:r>
+      <w:r>
+        <w:lastRenderedPageBreak/>
+        <w:t xml:space="preserve">niezależnych obliczeń dla grubości równych </w:t>
       </w:r>
       <m:oMath>
         <m:r>
           <w:rPr>
             <w:rFonts w:ascii="Cambria Math" w:hAnsi="Cambria Math"/>
           </w:rPr>
-          <m:t>L</m:t>
+          <m:t>5 nm</m:t>
         </m:r>
       </m:oMath>
       <w:r>
         <w:rPr>
           <w:rFonts w:eastAsiaTheme="minorEastAsia"/>
         </w:rPr>
-        <w:t xml:space="preserve"> dla rzeczywistych grubości </w:t>
-      </w:r>
-      <w:proofErr w:type="spellStart"/>
-      <w:r>
-        <w:rPr>
-          <w:rFonts w:eastAsiaTheme="minorEastAsia"/>
-        </w:rPr>
-        <w:t>monowarstw</w:t>
-      </w:r>
-      <w:proofErr w:type="spellEnd"/>
-      <w:r>
-        <w:rPr>
-          <w:rFonts w:eastAsiaTheme="minorEastAsia"/>
-        </w:rPr>
-        <w:t xml:space="preserve"> </w:t>
+        <w:t xml:space="preserve">, </w:t>
       </w:r>
       <m:oMath>
         <m:r>
           <w:rPr>
             <w:rFonts w:ascii="Cambria Math" w:eastAsiaTheme="minorEastAsia" w:hAnsi="Cambria Math"/>
           </w:rPr>
-          <m:t>Pb</m:t>
+          <m:t>7 nm</m:t>
         </m:r>
       </m:oMath>
-      <w:bookmarkEnd w:id="54"/>
+      <w:r>
+        <w:rPr>
+          <w:rFonts w:eastAsiaTheme="minorEastAsia"/>
+        </w:rPr>
+        <w:t xml:space="preserve"> oraz </w:t>
+      </w:r>
+      <m:oMath>
+        <m:r>
+          <w:rPr>
+            <w:rFonts w:ascii="Cambria Math" w:eastAsiaTheme="minorEastAsia" w:hAnsi="Cambria Math"/>
+          </w:rPr>
+          <m:t>10 nm</m:t>
+        </m:r>
+      </m:oMath>
+      <w:r>
+        <w:rPr>
+          <w:rFonts w:eastAsiaTheme="minorEastAsia"/>
+        </w:rPr>
+        <w:t xml:space="preserve"> i wyniki przedstawiono na rys. </w:t>
+      </w:r>
+      <w:r>
+        <w:rPr>
+          <w:rFonts w:eastAsiaTheme="minorEastAsia"/>
+        </w:rPr>
+        <w:fldChar w:fldCharType="begin"/>
+      </w:r>
+      <w:r>
+        <w:rPr>
+          <w:rFonts w:eastAsiaTheme="minorEastAsia"/>
+        </w:rPr>
+        <w:instrText xml:space="preserve"> REF _Ref461470431 \h </w:instrText>
+      </w:r>
+      <w:r>
+        <w:rPr>
+          <w:rFonts w:eastAsiaTheme="minorEastAsia"/>
+        </w:rPr>
+      </w:r>
+      <w:r>
+        <w:rPr>
+          <w:rFonts w:eastAsiaTheme="minorEastAsia"/>
+        </w:rPr>
+        <w:fldChar w:fldCharType="separate"/>
+      </w:r>
+      <w:r>
+        <w:rPr>
+          <w:b/>
+        </w:rPr>
+        <w:t xml:space="preserve">Rysunek </w:t>
+      </w:r>
+      <w:r>
+        <w:rPr>
+          <w:b/>
+          <w:noProof/>
+        </w:rPr>
+        <w:t>14</w:t>
+      </w:r>
+      <w:r>
+        <w:rPr>
+          <w:rFonts w:eastAsiaTheme="minorEastAsia"/>
+        </w:rPr>
+        <w:fldChar w:fldCharType="end"/>
+      </w:r>
+      <w:r>
+        <w:rPr>
+          <w:rFonts w:eastAsiaTheme="minorEastAsia"/>
+        </w:rPr>
+        <w:t>:</w:t>
+      </w:r>
     </w:p>
     <w:p>
       <w:pPr>
         <w:keepNext/>
+        <w:spacing w:after="160" w:line="259" w:lineRule="auto"/>
       </w:pPr>
       <w:r>
         <w:rPr>
           <w:noProof/>
+          <w:szCs w:val="24"/>
           <w:lang w:eastAsia="pl-PL"/>
         </w:rPr>
         <w:drawing>
-          <wp:inline distT="0" distB="0" distL="0" distR="0" wp14:anchorId="680B66BB" wp14:editId="1870F831">
+          <wp:inline distT="0" distB="0" distL="0" distR="0" wp14:anchorId="22285299" wp14:editId="7FF57552">
             <wp:extent cx="5579745" cy="4184809"/>
             <wp:effectExtent l="0" t="0" r="1905" b="6350"/>
-            <wp:docPr id="19" name="Obraz 19" descr="C:\Users\Rafal\Desktop\omegafinal\pb286mix\energia_nsp.png"/>
+            <wp:docPr id="20" name="Obraz 20" descr="D:\magis\kopisxpendrivaktorybylkopiastad\nowe2\figure_12.png"/>
             <wp:cNvGraphicFramePr>
               <a:graphicFrameLocks xmlns:a="http://schemas.openxmlformats.org/drawingml/2006/main" noChangeAspect="1"/>
             </wp:cNvGraphicFramePr>
@@ -39365,7 +40896,7 @@
               <a:graphicData uri="http://schemas.openxmlformats.org/drawingml/2006/picture">
                 <pic:pic xmlns:pic="http://schemas.openxmlformats.org/drawingml/2006/picture">
                   <pic:nvPicPr>
-                    <pic:cNvPr id="0" name="Picture 11" descr="C:\Users\Rafal\Desktop\omegafinal\pb286mix\energia_nsp.png"/>
+                    <pic:cNvPr id="0" name="Picture 12" descr="D:\magis\kopisxpendrivaktorybylkopiastad\nowe2\figure_12.png"/>
                     <pic:cNvPicPr>
                       <a:picLocks noChangeAspect="1" noChangeArrowheads="1"/>
                     </pic:cNvPicPr>
@@ -39407,7 +40938,8 @@
       <w:pPr>
         <w:jc w:val="center"/>
       </w:pPr>
-      <w:bookmarkStart w:id="55" w:name="_Toc461435774"/>
+      <w:bookmarkStart w:id="60" w:name="_Ref461470431"/>
+      <w:bookmarkStart w:id="61" w:name="_Toc461435775"/>
       <w:r>
         <w:rPr>
           <w:b/>
@@ -39437,7 +40969,7 @@
           <w:b/>
           <w:noProof/>
         </w:rPr>
-        <w:t>13</w:t>
+        <w:t>14</w:t>
       </w:r>
       <w:r>
         <w:rPr>
@@ -39445,6 +40977,7 @@
         </w:rPr>
         <w:fldChar w:fldCharType="end"/>
       </w:r>
+      <w:bookmarkEnd w:id="60"/>
       <w:r>
         <w:rPr>
           <w:b/>
@@ -39452,137 +40985,49 @@
         <w:t>.</w:t>
       </w:r>
       <w:r>
-        <w:t xml:space="preserve"> Wykres</w:t>
-      </w:r>
-      <w:bookmarkEnd w:id="55"/>
-    </w:p>
-    <w:p>
-      <w:pPr>
-        <w:pStyle w:val="Nagwek2"/>
-      </w:pPr>
-      <w:bookmarkStart w:id="56" w:name="_Toc461348748"/>
-      <w:r>
-        <w:lastRenderedPageBreak/>
-        <w:t xml:space="preserve">Porównanie z </w:t>
-      </w:r>
-      <w:r>
-        <w:t>eksperymentem</w:t>
-      </w:r>
-      <w:bookmarkEnd w:id="56"/>
-    </w:p>
-    <w:p>
-      <w:pPr>
-        <w:keepNext/>
-        <w:spacing w:after="160" w:line="259" w:lineRule="auto"/>
-      </w:pPr>
-      <w:r>
-        <w:rPr>
-          <w:noProof/>
-          <w:szCs w:val="24"/>
-          <w:lang w:eastAsia="pl-PL"/>
-        </w:rPr>
-        <w:drawing>
-          <wp:inline distT="0" distB="0" distL="0" distR="0">
-            <wp:extent cx="5579745" cy="4184809"/>
-            <wp:effectExtent l="0" t="0" r="1905" b="6350"/>
-            <wp:docPr id="20" name="Obraz 20" descr="D:\magis\kopisxpendrivaktorybylkopiastad\nowe2\figure_12.png"/>
-            <wp:cNvGraphicFramePr>
-              <a:graphicFrameLocks xmlns:a="http://schemas.openxmlformats.org/drawingml/2006/main" noChangeAspect="1"/>
-            </wp:cNvGraphicFramePr>
-            <a:graphic xmlns:a="http://schemas.openxmlformats.org/drawingml/2006/main">
-              <a:graphicData uri="http://schemas.openxmlformats.org/drawingml/2006/picture">
-                <pic:pic xmlns:pic="http://schemas.openxmlformats.org/drawingml/2006/picture">
-                  <pic:nvPicPr>
-                    <pic:cNvPr id="0" name="Picture 12" descr="D:\magis\kopisxpendrivaktorybylkopiastad\nowe2\figure_12.png"/>
-                    <pic:cNvPicPr>
-                      <a:picLocks noChangeAspect="1" noChangeArrowheads="1"/>
-                    </pic:cNvPicPr>
-                  </pic:nvPicPr>
-                  <pic:blipFill>
-                    <a:blip r:embed="rId25">
-                      <a:extLst>
-                        <a:ext uri="{28A0092B-C50C-407E-A947-70E740481C1C}">
-                          <a14:useLocalDpi xmlns:a14="http://schemas.microsoft.com/office/drawing/2010/main" val="0"/>
-                        </a:ext>
-                      </a:extLst>
-                    </a:blip>
-                    <a:srcRect/>
-                    <a:stretch>
-                      <a:fillRect/>
-                    </a:stretch>
-                  </pic:blipFill>
-                  <pic:spPr bwMode="auto">
-                    <a:xfrm>
-                      <a:off x="0" y="0"/>
-                      <a:ext cx="5579745" cy="4184809"/>
-                    </a:xfrm>
-                    <a:prstGeom prst="rect">
-                      <a:avLst/>
-                    </a:prstGeom>
-                    <a:noFill/>
-                    <a:ln>
-                      <a:noFill/>
-                    </a:ln>
-                  </pic:spPr>
-                </pic:pic>
-              </a:graphicData>
-            </a:graphic>
-          </wp:inline>
-        </w:drawing>
-      </w:r>
+        <w:t xml:space="preserve"> Porównanie z eksperymentem</w:t>
+      </w:r>
+      <w:bookmarkEnd w:id="61"/>
     </w:p>
     <w:p>
       <w:pPr>
         <w:jc w:val="center"/>
       </w:pPr>
-      <w:bookmarkStart w:id="57" w:name="_Toc461435775"/>
-      <w:r>
-        <w:rPr>
-          <w:b/>
-        </w:rPr>
-        <w:t xml:space="preserve">Rysunek </w:t>
-      </w:r>
-      <w:r>
-        <w:rPr>
-          <w:b/>
-        </w:rPr>
-        <w:fldChar w:fldCharType="begin"/>
-      </w:r>
-      <w:r>
-        <w:rPr>
-          <w:b/>
-        </w:rPr>
-        <w:instrText xml:space="preserve"> SEQ Rysunek \* ARABIC </w:instrText>
-      </w:r>
-      <w:r>
-        <w:rPr>
-          <w:b/>
-        </w:rPr>
-        <w:fldChar w:fldCharType="separate"/>
-      </w:r>
-      <w:r>
-        <w:rPr>
-          <w:b/>
-          <w:noProof/>
-        </w:rPr>
-        <w:t>14</w:t>
-      </w:r>
-      <w:r>
-        <w:rPr>
-          <w:b/>
-        </w:rPr>
-        <w:fldChar w:fldCharType="end"/>
-      </w:r>
-      <w:r>
-        <w:rPr>
-          <w:b/>
-        </w:rPr>
-        <w:t>.</w:t>
-      </w:r>
-      <w:r>
-        <w:t xml:space="preserve"> Porównanie z eksperymentem</w:t>
-      </w:r>
-      <w:bookmarkEnd w:id="57"/>
+    </w:p>
+    <w:p>
+      <w:pPr>
+        <w:spacing w:line="360" w:lineRule="auto"/>
+        <w:ind w:firstLine="709"/>
+        <w:jc w:val="both"/>
+      </w:pPr>
+      <w:r>
+        <w:t xml:space="preserve">Otrzymane wyniki </w:t>
+      </w:r>
+      <w:r>
+        <w:t xml:space="preserve">w dobrym stopniu </w:t>
+      </w:r>
+      <w:r>
+        <w:t>zgadzają się z danymi eksperymentalnymi</w:t>
+      </w:r>
+      <w:r>
+        <w:t xml:space="preserve"> co potwierdza, że równania </w:t>
+      </w:r>
+      <w:proofErr w:type="spellStart"/>
+      <w:r>
+        <w:t>Bogoliubova</w:t>
+      </w:r>
+      <w:proofErr w:type="spellEnd"/>
+      <w:r>
+        <w:t xml:space="preserve">-de </w:t>
+      </w:r>
+      <w:proofErr w:type="spellStart"/>
+      <w:r>
+        <w:t>Gennes</w:t>
+      </w:r>
+      <w:proofErr w:type="spellEnd"/>
+      <w:r>
+        <w:t xml:space="preserve"> dobrze odzwierciedlają fizykę związaną z nadprzewodnictwem w cienkich warstwach metalicznych.</w:t>
+      </w:r>
     </w:p>
     <w:p>
       <w:pPr>
@@ -39602,21 +41047,43 @@
       <w:pPr>
         <w:pStyle w:val="Nagwek1"/>
       </w:pPr>
-      <w:bookmarkStart w:id="58" w:name="_Toc461348749"/>
+      <w:bookmarkStart w:id="62" w:name="_Toc461471008"/>
       <w:r>
         <w:lastRenderedPageBreak/>
         <w:t>Podsumowanie</w:t>
       </w:r>
-      <w:bookmarkEnd w:id="58"/>
+      <w:bookmarkEnd w:id="62"/>
     </w:p>
     <w:p>
       <w:pPr>
         <w:spacing w:after="160" w:line="259" w:lineRule="auto"/>
+        <w:ind w:firstLine="708"/>
         <w:rPr>
           <w:rFonts w:eastAsiaTheme="minorEastAsia"/>
           <w:szCs w:val="24"/>
         </w:rPr>
       </w:pPr>
+      <w:r>
+        <w:rPr>
+          <w:rFonts w:eastAsiaTheme="minorEastAsia"/>
+          <w:szCs w:val="24"/>
+        </w:rPr>
+        <w:t>Celem pracy było zbadanie</w:t>
+      </w:r>
+      <w:r>
+        <w:rPr>
+          <w:rFonts w:eastAsiaTheme="minorEastAsia"/>
+          <w:szCs w:val="24"/>
+        </w:rPr>
+        <w:t xml:space="preserve"> </w:t>
+      </w:r>
+      <w:r>
+        <w:rPr>
+          <w:rFonts w:eastAsiaTheme="minorEastAsia"/>
+          <w:szCs w:val="24"/>
+        </w:rPr>
+        <w:t>zbadany wpływ gęstości elektronów na oscylacje temperatury krytycznej w cienkich warstwach metalicznych</w:t>
+      </w:r>
     </w:p>
     <w:p>
       <w:pPr>
@@ -39642,6 +41109,7 @@
           <w:docPartUnique/>
         </w:docPartObj>
       </w:sdtPr>
+      <w:sdtEndPr/>
       <w:sdtContent>
         <w:p>
           <w:pPr>
@@ -39667,6 +41135,7 @@
             <w:id w:val="111145805"/>
             <w:bibliography/>
           </w:sdtPr>
+          <w:sdtEndPr/>
           <w:sdtContent>
             <w:p>
               <w:pPr>
@@ -42138,7 +43607,7 @@
             <w:noProof/>
             <w:webHidden/>
           </w:rPr>
-          <w:t>28</w:t>
+          <w:t>27</w:t>
         </w:r>
         <w:r>
           <w:rPr>
@@ -42357,6 +43826,7 @@
         <w:docPartUnique/>
       </w:docPartObj>
     </w:sdtPr>
+    <w:sdtEndPr/>
     <w:sdtContent>
       <w:p>
         <w:pPr>
@@ -42376,7 +43846,7 @@
           <w:rPr>
             <w:noProof/>
           </w:rPr>
-          <w:t>31</w:t>
+          <w:t>21</w:t>
         </w:r>
         <w:r>
           <w:fldChar w:fldCharType="end"/>
@@ -43402,538 +44872,6 @@
 </w:styles>
 </file>
 
-<file path=word/glossary/document.xml><?xml version="1.0" encoding="utf-8"?>
-<w:glossaryDocument xmlns:wpc="http://schemas.microsoft.com/office/word/2010/wordprocessingCanvas" xmlns:mc="http://schemas.openxmlformats.org/markup-compatibility/2006" xmlns:o="urn:schemas-microsoft-com:office:office" xmlns:r="http://schemas.openxmlformats.org/officeDocument/2006/relationships" xmlns:m="http://schemas.openxmlformats.org/officeDocument/2006/math" xmlns:v="urn:schemas-microsoft-com:vml" xmlns:wp14="http://schemas.microsoft.com/office/word/2010/wordprocessingDrawing" xmlns:wp="http://schemas.openxmlformats.org/drawingml/2006/wordprocessingDrawing" xmlns:w10="urn:schemas-microsoft-com:office:word" xmlns:w="http://schemas.openxmlformats.org/wordprocessingml/2006/main" xmlns:w14="http://schemas.microsoft.com/office/word/2010/wordml" xmlns:w15="http://schemas.microsoft.com/office/word/2012/wordml" xmlns:wpg="http://schemas.microsoft.com/office/word/2010/wordprocessingGroup" xmlns:wpi="http://schemas.microsoft.com/office/word/2010/wordprocessingInk" xmlns:wne="http://schemas.microsoft.com/office/word/2006/wordml" xmlns:wps="http://schemas.microsoft.com/office/word/2010/wordprocessingShape" mc:Ignorable="w14 w15 wp14"/>
-</file>
-
-<file path=word/glossary/fontTable.xml><?xml version="1.0" encoding="utf-8"?>
-<w:fonts xmlns:mc="http://schemas.openxmlformats.org/markup-compatibility/2006" xmlns:r="http://schemas.openxmlformats.org/officeDocument/2006/relationships" xmlns:w="http://schemas.openxmlformats.org/wordprocessingml/2006/main" xmlns:w14="http://schemas.microsoft.com/office/word/2010/wordml" xmlns:w15="http://schemas.microsoft.com/office/word/2012/wordml" mc:Ignorable="w14 w15">
-  <w:font w:name="Times New Roman">
-    <w:panose1 w:val="02020603050405020304"/>
-    <w:charset w:val="EE"/>
-    <w:family w:val="roman"/>
-    <w:pitch w:val="variable"/>
-    <w:sig w:usb0="E0002AFF" w:usb1="C0007841" w:usb2="00000009" w:usb3="00000000" w:csb0="000001FF" w:csb1="00000000"/>
-  </w:font>
-  <w:font w:name="Calibri">
-    <w:panose1 w:val="020F0502020204030204"/>
-    <w:charset w:val="EE"/>
-    <w:family w:val="swiss"/>
-    <w:pitch w:val="variable"/>
-    <w:sig w:usb0="E00002FF" w:usb1="4000ACFF" w:usb2="00000001" w:usb3="00000000" w:csb0="0000019F" w:csb1="00000000"/>
-  </w:font>
-  <w:font w:name="Calibri Light">
-    <w:panose1 w:val="020F0302020204030204"/>
-    <w:charset w:val="EE"/>
-    <w:family w:val="swiss"/>
-    <w:pitch w:val="variable"/>
-    <w:sig w:usb0="A00002EF" w:usb1="4000207B" w:usb2="00000000" w:usb3="00000000" w:csb0="0000019F" w:csb1="00000000"/>
-  </w:font>
-  <w:font w:name="Segoe UI">
-    <w:panose1 w:val="020B0502040204020203"/>
-    <w:charset w:val="EE"/>
-    <w:family w:val="swiss"/>
-    <w:pitch w:val="variable"/>
-    <w:sig w:usb0="E10022FF" w:usb1="C000E47F" w:usb2="00000029" w:usb3="00000000" w:csb0="000001DF" w:csb1="00000000"/>
-  </w:font>
-  <w:font w:name="Cambria Math">
-    <w:panose1 w:val="02040503050406030204"/>
-    <w:charset w:val="EE"/>
-    <w:family w:val="roman"/>
-    <w:pitch w:val="variable"/>
-    <w:sig w:usb0="E00002FF" w:usb1="420024FF" w:usb2="00000000" w:usb3="00000000" w:csb0="0000019F" w:csb1="00000000"/>
-  </w:font>
-  <w:font w:name="Malgun Gothic">
-    <w:panose1 w:val="020B0503020000020004"/>
-    <w:charset w:val="81"/>
-    <w:family w:val="swiss"/>
-    <w:pitch w:val="variable"/>
-    <w:sig w:usb0="900002AF" w:usb1="09D77CFB" w:usb2="00000012" w:usb3="00000000" w:csb0="00080001" w:csb1="00000000"/>
-  </w:font>
-</w:fonts>
-</file>
-
-<file path=word/glossary/settings.xml><?xml version="1.0" encoding="utf-8"?>
-<w:settings xmlns:mc="http://schemas.openxmlformats.org/markup-compatibility/2006" xmlns:o="urn:schemas-microsoft-com:office:office" xmlns:r="http://schemas.openxmlformats.org/officeDocument/2006/relationships" xmlns:m="http://schemas.openxmlformats.org/officeDocument/2006/math" xmlns:v="urn:schemas-microsoft-com:vml" xmlns:w10="urn:schemas-microsoft-com:office:word" xmlns:w="http://schemas.openxmlformats.org/wordprocessingml/2006/main" xmlns:w14="http://schemas.microsoft.com/office/word/2010/wordml" xmlns:w15="http://schemas.microsoft.com/office/word/2012/wordml" xmlns:sl="http://schemas.openxmlformats.org/schemaLibrary/2006/main" mc:Ignorable="w14 w15">
-  <w:view w:val="normal"/>
-  <w:defaultTabStop w:val="708"/>
-  <w:hyphenationZone w:val="425"/>
-  <w:characterSpacingControl w:val="doNotCompress"/>
-  <w:compat>
-    <w:useFELayout/>
-    <w:compatSetting w:name="compatibilityMode" w:uri="http://schemas.microsoft.com/office/word" w:val="15"/>
-    <w:compatSetting w:name="overrideTableStyleFontSizeAndJustification" w:uri="http://schemas.microsoft.com/office/word" w:val="1"/>
-    <w:compatSetting w:name="enableOpenTypeFeatures" w:uri="http://schemas.microsoft.com/office/word" w:val="1"/>
-    <w:compatSetting w:name="doNotFlipMirrorIndents" w:uri="http://schemas.microsoft.com/office/word" w:val="1"/>
-    <w:compatSetting w:name="differentiateMultirowTableHeaders" w:uri="http://schemas.microsoft.com/office/word" w:val="1"/>
-  </w:compat>
-  <w:rsids>
-    <w:rsidRoot w:val="009368BF"/>
-    <w:rsid w:val="00105F5B"/>
-    <w:rsid w:val="009368BF"/>
-  </w:rsids>
-  <m:mathPr>
-    <m:mathFont m:val="Cambria Math"/>
-    <m:brkBin m:val="before"/>
-    <m:brkBinSub m:val="--"/>
-    <m:smallFrac m:val="0"/>
-    <m:dispDef/>
-    <m:lMargin m:val="0"/>
-    <m:rMargin m:val="0"/>
-    <m:defJc m:val="centerGroup"/>
-    <m:wrapIndent m:val="1440"/>
-    <m:intLim m:val="subSup"/>
-    <m:naryLim m:val="undOvr"/>
-  </m:mathPr>
-  <w:themeFontLang w:val="pl-PL"/>
-  <w:clrSchemeMapping w:bg1="light1" w:t1="dark1" w:bg2="light2" w:t2="dark2" w:accent1="accent1" w:accent2="accent2" w:accent3="accent3" w:accent4="accent4" w:accent5="accent5" w:accent6="accent6" w:hyperlink="hyperlink" w:followedHyperlink="followedHyperlink"/>
-  <w:decimalSymbol w:val=","/>
-  <w:listSeparator w:val=";"/>
-  <w15:chartTrackingRefBased/>
-</w:settings>
-</file>
-
-<file path=word/glossary/styles.xml><?xml version="1.0" encoding="utf-8"?>
-<w:styles xmlns:mc="http://schemas.openxmlformats.org/markup-compatibility/2006" xmlns:r="http://schemas.openxmlformats.org/officeDocument/2006/relationships" xmlns:w="http://schemas.openxmlformats.org/wordprocessingml/2006/main" xmlns:w14="http://schemas.microsoft.com/office/word/2010/wordml" xmlns:w15="http://schemas.microsoft.com/office/word/2012/wordml" mc:Ignorable="w14 w15">
-  <w:docDefaults>
-    <w:rPrDefault>
-      <w:rPr>
-        <w:rFonts w:asciiTheme="minorHAnsi" w:eastAsiaTheme="minorEastAsia" w:hAnsiTheme="minorHAnsi" w:cstheme="minorBidi"/>
-        <w:sz w:val="22"/>
-        <w:szCs w:val="22"/>
-        <w:lang w:val="pl-PL" w:eastAsia="pl-PL" w:bidi="ar-SA"/>
-      </w:rPr>
-    </w:rPrDefault>
-    <w:pPrDefault>
-      <w:pPr>
-        <w:spacing w:after="160" w:line="259" w:lineRule="auto"/>
-      </w:pPr>
-    </w:pPrDefault>
-  </w:docDefaults>
-  <w:latentStyles w:defLockedState="0" w:defUIPriority="99" w:defSemiHidden="0" w:defUnhideWhenUsed="0" w:defQFormat="0" w:count="371">
-    <w:lsdException w:name="Normal" w:uiPriority="0" w:qFormat="1"/>
-    <w:lsdException w:name="heading 1" w:uiPriority="9" w:qFormat="1"/>
-    <w:lsdException w:name="heading 2" w:semiHidden="1" w:uiPriority="9" w:unhideWhenUsed="1" w:qFormat="1"/>
-    <w:lsdException w:name="heading 3" w:semiHidden="1" w:uiPriority="9" w:unhideWhenUsed="1" w:qFormat="1"/>
-    <w:lsdException w:name="heading 4" w:semiHidden="1" w:uiPriority="9" w:unhideWhenUsed="1" w:qFormat="1"/>
-    <w:lsdException w:name="heading 5" w:semiHidden="1" w:uiPriority="9" w:unhideWhenUsed="1" w:qFormat="1"/>
-    <w:lsdException w:name="heading 6" w:semiHidden="1" w:uiPriority="9" w:unhideWhenUsed="1" w:qFormat="1"/>
-    <w:lsdException w:name="heading 7" w:semiHidden="1" w:uiPriority="9" w:unhideWhenUsed="1" w:qFormat="1"/>
-    <w:lsdException w:name="heading 8" w:semiHidden="1" w:uiPriority="9" w:unhideWhenUsed="1" w:qFormat="1"/>
-    <w:lsdException w:name="heading 9" w:semiHidden="1" w:uiPriority="9" w:unhideWhenUsed="1" w:qFormat="1"/>
-    <w:lsdException w:name="index 1" w:semiHidden="1" w:unhideWhenUsed="1"/>
-    <w:lsdException w:name="index 2" w:semiHidden="1" w:unhideWhenUsed="1"/>
-    <w:lsdException w:name="index 3" w:semiHidden="1" w:unhideWhenUsed="1"/>
-    <w:lsdException w:name="index 4" w:semiHidden="1" w:unhideWhenUsed="1"/>
-    <w:lsdException w:name="index 5" w:semiHidden="1" w:unhideWhenUsed="1"/>
-    <w:lsdException w:name="index 6" w:semiHidden="1" w:unhideWhenUsed="1"/>
-    <w:lsdException w:name="index 7" w:semiHidden="1" w:unhideWhenUsed="1"/>
-    <w:lsdException w:name="index 8" w:semiHidden="1" w:unhideWhenUsed="1"/>
-    <w:lsdException w:name="index 9" w:semiHidden="1" w:unhideWhenUsed="1"/>
-    <w:lsdException w:name="toc 1" w:semiHidden="1" w:uiPriority="39" w:unhideWhenUsed="1"/>
-    <w:lsdException w:name="toc 2" w:semiHidden="1" w:uiPriority="39" w:unhideWhenUsed="1"/>
-    <w:lsdException w:name="toc 3" w:semiHidden="1" w:uiPriority="39" w:unhideWhenUsed="1"/>
-    <w:lsdException w:name="toc 4" w:semiHidden="1" w:uiPriority="39" w:unhideWhenUsed="1"/>
-    <w:lsdException w:name="toc 5" w:semiHidden="1" w:uiPriority="39" w:unhideWhenUsed="1"/>
-    <w:lsdException w:name="toc 6" w:semiHidden="1" w:uiPriority="39" w:unhideWhenUsed="1"/>
-    <w:lsdException w:name="toc 7" w:semiHidden="1" w:uiPriority="39" w:unhideWhenUsed="1"/>
-    <w:lsdException w:name="toc 8" w:semiHidden="1" w:uiPriority="39" w:unhideWhenUsed="1"/>
-    <w:lsdException w:name="toc 9" w:semiHidden="1" w:uiPriority="39" w:unhideWhenUsed="1"/>
-    <w:lsdException w:name="Normal Indent" w:semiHidden="1" w:unhideWhenUsed="1"/>
-    <w:lsdException w:name="footnote text" w:semiHidden="1" w:unhideWhenUsed="1"/>
-    <w:lsdException w:name="annotation text" w:semiHidden="1" w:unhideWhenUsed="1"/>
-    <w:lsdException w:name="header" w:semiHidden="1" w:unhideWhenUsed="1"/>
-    <w:lsdException w:name="footer" w:semiHidden="1" w:unhideWhenUsed="1"/>
-    <w:lsdException w:name="index heading" w:semiHidden="1" w:unhideWhenUsed="1"/>
-    <w:lsdException w:name="caption" w:semiHidden="1" w:uiPriority="35" w:unhideWhenUsed="1" w:qFormat="1"/>
-    <w:lsdException w:name="table of figures" w:semiHidden="1" w:unhideWhenUsed="1"/>
-    <w:lsdException w:name="envelope address" w:semiHidden="1" w:unhideWhenUsed="1"/>
-    <w:lsdException w:name="envelope return" w:semiHidden="1" w:unhideWhenUsed="1"/>
-    <w:lsdException w:name="footnote reference" w:semiHidden="1" w:unhideWhenUsed="1"/>
-    <w:lsdException w:name="annotation reference" w:semiHidden="1" w:unhideWhenUsed="1"/>
-    <w:lsdException w:name="line number" w:semiHidden="1" w:unhideWhenUsed="1"/>
-    <w:lsdException w:name="page number" w:semiHidden="1" w:unhideWhenUsed="1"/>
-    <w:lsdException w:name="endnote reference" w:semiHidden="1" w:unhideWhenUsed="1"/>
-    <w:lsdException w:name="endnote text" w:semiHidden="1" w:unhideWhenUsed="1"/>
-    <w:lsdException w:name="table of authorities" w:semiHidden="1" w:unhideWhenUsed="1"/>
-    <w:lsdException w:name="macro" w:semiHidden="1" w:unhideWhenUsed="1"/>
-    <w:lsdException w:name="toa heading" w:semiHidden="1" w:unhideWhenUsed="1"/>
-    <w:lsdException w:name="List" w:semiHidden="1" w:unhideWhenUsed="1"/>
-    <w:lsdException w:name="List Bullet" w:semiHidden="1" w:unhideWhenUsed="1"/>
-    <w:lsdException w:name="List Number" w:semiHidden="1" w:unhideWhenUsed="1"/>
-    <w:lsdException w:name="List 2" w:semiHidden="1" w:unhideWhenUsed="1"/>
-    <w:lsdException w:name="List 3" w:semiHidden="1" w:unhideWhenUsed="1"/>
-    <w:lsdException w:name="List 4" w:semiHidden="1" w:unhideWhenUsed="1"/>
-    <w:lsdException w:name="List 5" w:semiHidden="1" w:unhideWhenUsed="1"/>
-    <w:lsdException w:name="List Bullet 2" w:semiHidden="1" w:unhideWhenUsed="1"/>
-    <w:lsdException w:name="List Bullet 3" w:semiHidden="1" w:unhideWhenUsed="1"/>
-    <w:lsdException w:name="List Bullet 4" w:semiHidden="1" w:unhideWhenUsed="1"/>
-    <w:lsdException w:name="List Bullet 5" w:semiHidden="1" w:unhideWhenUsed="1"/>
-    <w:lsdException w:name="List Number 2" w:semiHidden="1" w:unhideWhenUsed="1"/>
-    <w:lsdException w:name="List Number 3" w:semiHidden="1" w:unhideWhenUsed="1"/>
-    <w:lsdException w:name="List Number 4" w:semiHidden="1" w:unhideWhenUsed="1"/>
-    <w:lsdException w:name="List Number 5" w:semiHidden="1" w:unhideWhenUsed="1"/>
-    <w:lsdException w:name="Title" w:uiPriority="10" w:qFormat="1"/>
-    <w:lsdException w:name="Closing" w:semiHidden="1" w:unhideWhenUsed="1"/>
-    <w:lsdException w:name="Signature" w:semiHidden="1" w:unhideWhenUsed="1"/>
-    <w:lsdException w:name="Default Paragraph Font" w:semiHidden="1" w:uiPriority="1" w:unhideWhenUsed="1"/>
-    <w:lsdException w:name="Body Text" w:semiHidden="1" w:unhideWhenUsed="1"/>
-    <w:lsdException w:name="Body Text Indent" w:semiHidden="1" w:unhideWhenUsed="1"/>
-    <w:lsdException w:name="List Continue" w:semiHidden="1" w:unhideWhenUsed="1"/>
-    <w:lsdException w:name="List Continue 2" w:semiHidden="1" w:unhideWhenUsed="1"/>
-    <w:lsdException w:name="List Continue 3" w:semiHidden="1" w:unhideWhenUsed="1"/>
-    <w:lsdException w:name="List Continue 4" w:semiHidden="1" w:unhideWhenUsed="1"/>
-    <w:lsdException w:name="List Continue 5" w:semiHidden="1" w:unhideWhenUsed="1"/>
-    <w:lsdException w:name="Message Header" w:semiHidden="1" w:unhideWhenUsed="1"/>
-    <w:lsdException w:name="Subtitle" w:uiPriority="11" w:qFormat="1"/>
-    <w:lsdException w:name="Salutation" w:semiHidden="1" w:unhideWhenUsed="1"/>
-    <w:lsdException w:name="Date" w:semiHidden="1" w:unhideWhenUsed="1"/>
-    <w:lsdException w:name="Body Text First Indent" w:semiHidden="1" w:unhideWhenUsed="1"/>
-    <w:lsdException w:name="Body Text First Indent 2" w:semiHidden="1" w:unhideWhenUsed="1"/>
-    <w:lsdException w:name="Note Heading" w:semiHidden="1" w:unhideWhenUsed="1"/>
-    <w:lsdException w:name="Body Text 2" w:semiHidden="1" w:unhideWhenUsed="1"/>
-    <w:lsdException w:name="Body Text 3" w:semiHidden="1" w:unhideWhenUsed="1"/>
-    <w:lsdException w:name="Body Text Indent 2" w:semiHidden="1" w:unhideWhenUsed="1"/>
-    <w:lsdException w:name="Body Text Indent 3" w:semiHidden="1" w:unhideWhenUsed="1"/>
-    <w:lsdException w:name="Block Text" w:semiHidden="1" w:unhideWhenUsed="1"/>
-    <w:lsdException w:name="Hyperlink" w:semiHidden="1" w:unhideWhenUsed="1"/>
-    <w:lsdException w:name="FollowedHyperlink" w:semiHidden="1" w:unhideWhenUsed="1"/>
-    <w:lsdException w:name="Strong" w:uiPriority="22" w:qFormat="1"/>
-    <w:lsdException w:name="Emphasis" w:uiPriority="20" w:qFormat="1"/>
-    <w:lsdException w:name="Document Map" w:semiHidden="1" w:unhideWhenUsed="1"/>
-    <w:lsdException w:name="Plain Text" w:semiHidden="1" w:unhideWhenUsed="1"/>
-    <w:lsdException w:name="E-mail Signature" w:semiHidden="1" w:unhideWhenUsed="1"/>
-    <w:lsdException w:name="HTML Top of Form" w:semiHidden="1" w:unhideWhenUsed="1"/>
-    <w:lsdException w:name="HTML Bottom of Form" w:semiHidden="1" w:unhideWhenUsed="1"/>
-    <w:lsdException w:name="Normal (Web)" w:semiHidden="1" w:unhideWhenUsed="1"/>
-    <w:lsdException w:name="HTML Acronym" w:semiHidden="1" w:unhideWhenUsed="1"/>
-    <w:lsdException w:name="HTML Address" w:semiHidden="1" w:unhideWhenUsed="1"/>
-    <w:lsdException w:name="HTML Cite" w:semiHidden="1" w:unhideWhenUsed="1"/>
-    <w:lsdException w:name="HTML Code" w:semiHidden="1" w:unhideWhenUsed="1"/>
-    <w:lsdException w:name="HTML Definition" w:semiHidden="1" w:unhideWhenUsed="1"/>
-    <w:lsdException w:name="HTML Keyboard" w:semiHidden="1" w:unhideWhenUsed="1"/>
-    <w:lsdException w:name="HTML Preformatted" w:semiHidden="1" w:unhideWhenUsed="1"/>
-    <w:lsdException w:name="HTML Sample" w:semiHidden="1" w:unhideWhenUsed="1"/>
-    <w:lsdException w:name="HTML Typewriter" w:semiHidden="1" w:unhideWhenUsed="1"/>
-    <w:lsdException w:name="HTML Variable" w:semiHidden="1" w:unhideWhenUsed="1"/>
-    <w:lsdException w:name="Normal Table" w:semiHidden="1" w:unhideWhenUsed="1"/>
-    <w:lsdException w:name="annotation subject" w:semiHidden="1" w:unhideWhenUsed="1"/>
-    <w:lsdException w:name="No List" w:semiHidden="1" w:unhideWhenUsed="1"/>
-    <w:lsdException w:name="Outline List 1" w:semiHidden="1" w:unhideWhenUsed="1"/>
-    <w:lsdException w:name="Outline List 2" w:semiHidden="1" w:unhideWhenUsed="1"/>
-    <w:lsdException w:name="Outline List 3" w:semiHidden="1" w:unhideWhenUsed="1"/>
-    <w:lsdException w:name="Table Simple 1" w:semiHidden="1" w:unhideWhenUsed="1"/>
-    <w:lsdException w:name="Table Simple 2" w:semiHidden="1" w:unhideWhenUsed="1"/>
-    <w:lsdException w:name="Table Simple 3" w:semiHidden="1" w:unhideWhenUsed="1"/>
-    <w:lsdException w:name="Table Classic 1" w:semiHidden="1" w:unhideWhenUsed="1"/>
-    <w:lsdException w:name="Table Classic 2" w:semiHidden="1" w:unhideWhenUsed="1"/>
-    <w:lsdException w:name="Table Classic 3" w:semiHidden="1" w:unhideWhenUsed="1"/>
-    <w:lsdException w:name="Table Classic 4" w:semiHidden="1" w:unhideWhenUsed="1"/>
-    <w:lsdException w:name="Table Colorful 1" w:semiHidden="1" w:unhideWhenUsed="1"/>
-    <w:lsdException w:name="Table Colorful 2" w:semiHidden="1" w:unhideWhenUsed="1"/>
-    <w:lsdException w:name="Table Colorful 3" w:semiHidden="1" w:unhideWhenUsed="1"/>
-    <w:lsdException w:name="Table Columns 1" w:semiHidden="1" w:unhideWhenUsed="1"/>
-    <w:lsdException w:name="Table Columns 2" w:semiHidden="1" w:unhideWhenUsed="1"/>
-    <w:lsdException w:name="Table Columns 3" w:semiHidden="1" w:unhideWhenUsed="1"/>
-    <w:lsdException w:name="Table Columns 4" w:semiHidden="1" w:unhideWhenUsed="1"/>
-    <w:lsdException w:name="Table Columns 5" w:semiHidden="1" w:unhideWhenUsed="1"/>
-    <w:lsdException w:name="Table Grid 1" w:semiHidden="1" w:unhideWhenUsed="1"/>
-    <w:lsdException w:name="Table Grid 2" w:semiHidden="1" w:unhideWhenUsed="1"/>
-    <w:lsdException w:name="Table Grid 3" w:semiHidden="1" w:unhideWhenUsed="1"/>
-    <w:lsdException w:name="Table Grid 4" w:semiHidden="1" w:unhideWhenUsed="1"/>
-    <w:lsdException w:name="Table Grid 5" w:semiHidden="1" w:unhideWhenUsed="1"/>
-    <w:lsdException w:name="Table Grid 6" w:semiHidden="1" w:unhideWhenUsed="1"/>
-    <w:lsdException w:name="Table Grid 7" w:semiHidden="1" w:unhideWhenUsed="1"/>
-    <w:lsdException w:name="Table Grid 8" w:semiHidden="1" w:unhideWhenUsed="1"/>
-    <w:lsdException w:name="Table List 1" w:semiHidden="1" w:unhideWhenUsed="1"/>
-    <w:lsdException w:name="Table List 2" w:semiHidden="1" w:unhideWhenUsed="1"/>
-    <w:lsdException w:name="Table List 3" w:semiHidden="1" w:unhideWhenUsed="1"/>
-    <w:lsdException w:name="Table List 4" w:semiHidden="1" w:unhideWhenUsed="1"/>
-    <w:lsdException w:name="Table List 5" w:semiHidden="1" w:unhideWhenUsed="1"/>
-    <w:lsdException w:name="Table List 6" w:semiHidden="1" w:unhideWhenUsed="1"/>
-    <w:lsdException w:name="Table List 7" w:semiHidden="1" w:unhideWhenUsed="1"/>
-    <w:lsdException w:name="Table List 8" w:semiHidden="1" w:unhideWhenUsed="1"/>
-    <w:lsdException w:name="Table 3D effects 1" w:semiHidden="1" w:unhideWhenUsed="1"/>
-    <w:lsdException w:name="Table 3D effects 2" w:semiHidden="1" w:unhideWhenUsed="1"/>
-    <w:lsdException w:name="Table 3D effects 3" w:semiHidden="1" w:unhideWhenUsed="1"/>
-    <w:lsdException w:name="Table Contemporary" w:semiHidden="1" w:unhideWhenUsed="1"/>
-    <w:lsdException w:name="Table Elegant" w:semiHidden="1" w:unhideWhenUsed="1"/>
-    <w:lsdException w:name="Table Professional" w:semiHidden="1" w:unhideWhenUsed="1"/>
-    <w:lsdException w:name="Table Subtle 1" w:semiHidden="1" w:unhideWhenUsed="1"/>
-    <w:lsdException w:name="Table Subtle 2" w:semiHidden="1" w:unhideWhenUsed="1"/>
-    <w:lsdException w:name="Table Web 1" w:semiHidden="1" w:unhideWhenUsed="1"/>
-    <w:lsdException w:name="Table Web 2" w:semiHidden="1" w:unhideWhenUsed="1"/>
-    <w:lsdException w:name="Table Web 3" w:semiHidden="1" w:unhideWhenUsed="1"/>
-    <w:lsdException w:name="Balloon Text" w:semiHidden="1" w:unhideWhenUsed="1"/>
-    <w:lsdException w:name="Table Grid" w:uiPriority="39"/>
-    <w:lsdException w:name="Table Theme" w:semiHidden="1" w:unhideWhenUsed="1"/>
-    <w:lsdException w:name="Placeholder Text" w:semiHidden="1"/>
-    <w:lsdException w:name="No Spacing" w:uiPriority="1" w:qFormat="1"/>
-    <w:lsdException w:name="Light Shading" w:uiPriority="60"/>
-    <w:lsdException w:name="Light List" w:uiPriority="61"/>
-    <w:lsdException w:name="Light Grid" w:uiPriority="62"/>
-    <w:lsdException w:name="Medium Shading 1" w:uiPriority="63"/>
-    <w:lsdException w:name="Medium Shading 2" w:uiPriority="64"/>
-    <w:lsdException w:name="Medium List 1" w:uiPriority="65"/>
-    <w:lsdException w:name="Medium List 2" w:uiPriority="66"/>
-    <w:lsdException w:name="Medium Grid 1" w:uiPriority="67"/>
-    <w:lsdException w:name="Medium Grid 2" w:uiPriority="68"/>
-    <w:lsdException w:name="Medium Grid 3" w:uiPriority="69"/>
-    <w:lsdException w:name="Dark List" w:uiPriority="70"/>
-    <w:lsdException w:name="Colorful Shading" w:uiPriority="71"/>
-    <w:lsdException w:name="Colorful List" w:uiPriority="72"/>
-    <w:lsdException w:name="Colorful Grid" w:uiPriority="73"/>
-    <w:lsdException w:name="Light Shading Accent 1" w:uiPriority="60"/>
-    <w:lsdException w:name="Light List Accent 1" w:uiPriority="61"/>
-    <w:lsdException w:name="Light Grid Accent 1" w:uiPriority="62"/>
-    <w:lsdException w:name="Medium Shading 1 Accent 1" w:uiPriority="63"/>
-    <w:lsdException w:name="Medium Shading 2 Accent 1" w:uiPriority="64"/>
-    <w:lsdException w:name="Medium List 1 Accent 1" w:uiPriority="65"/>
-    <w:lsdException w:name="Revision" w:semiHidden="1"/>
-    <w:lsdException w:name="List Paragraph" w:uiPriority="34" w:qFormat="1"/>
-    <w:lsdException w:name="Quote" w:uiPriority="29" w:qFormat="1"/>
-    <w:lsdException w:name="Intense Quote" w:uiPriority="30" w:qFormat="1"/>
-    <w:lsdException w:name="Medium List 2 Accent 1" w:uiPriority="66"/>
-    <w:lsdException w:name="Medium Grid 1 Accent 1" w:uiPriority="67"/>
-    <w:lsdException w:name="Medium Grid 2 Accent 1" w:uiPriority="68"/>
-    <w:lsdException w:name="Medium Grid 3 Accent 1" w:uiPriority="69"/>
-    <w:lsdException w:name="Dark List Accent 1" w:uiPriority="70"/>
-    <w:lsdException w:name="Colorful Shading Accent 1" w:uiPriority="71"/>
-    <w:lsdException w:name="Colorful List Accent 1" w:uiPriority="72"/>
-    <w:lsdException w:name="Colorful Grid Accent 1" w:uiPriority="73"/>
-    <w:lsdException w:name="Light Shading Accent 2" w:uiPriority="60"/>
-    <w:lsdException w:name="Light List Accent 2" w:uiPriority="61"/>
-    <w:lsdException w:name="Light Grid Accent 2" w:uiPriority="62"/>
-    <w:lsdException w:name="Medium Shading 1 Accent 2" w:uiPriority="63"/>
-    <w:lsdException w:name="Medium Shading 2 Accent 2" w:uiPriority="64"/>
-    <w:lsdException w:name="Medium List 1 Accent 2" w:uiPriority="65"/>
-    <w:lsdException w:name="Medium List 2 Accent 2" w:uiPriority="66"/>
-    <w:lsdException w:name="Medium Grid 1 Accent 2" w:uiPriority="67"/>
-    <w:lsdException w:name="Medium Grid 2 Accent 2" w:uiPriority="68"/>
-    <w:lsdException w:name="Medium Grid 3 Accent 2" w:uiPriority="69"/>
-    <w:lsdException w:name="Dark List Accent 2" w:uiPriority="70"/>
-    <w:lsdException w:name="Colorful Shading Accent 2" w:uiPriority="71"/>
-    <w:lsdException w:name="Colorful List Accent 2" w:uiPriority="72"/>
-    <w:lsdException w:name="Colorful Grid Accent 2" w:uiPriority="73"/>
-    <w:lsdException w:name="Light Shading Accent 3" w:uiPriority="60"/>
-    <w:lsdException w:name="Light List Accent 3" w:uiPriority="61"/>
-    <w:lsdException w:name="Light Grid Accent 3" w:uiPriority="62"/>
-    <w:lsdException w:name="Medium Shading 1 Accent 3" w:uiPriority="63"/>
-    <w:lsdException w:name="Medium Shading 2 Accent 3" w:uiPriority="64"/>
-    <w:lsdException w:name="Medium List 1 Accent 3" w:uiPriority="65"/>
-    <w:lsdException w:name="Medium List 2 Accent 3" w:uiPriority="66"/>
-    <w:lsdException w:name="Medium Grid 1 Accent 3" w:uiPriority="67"/>
-    <w:lsdException w:name="Medium Grid 2 Accent 3" w:uiPriority="68"/>
-    <w:lsdException w:name="Medium Grid 3 Accent 3" w:uiPriority="69"/>
-    <w:lsdException w:name="Dark List Accent 3" w:uiPriority="70"/>
-    <w:lsdException w:name="Colorful Shading Accent 3" w:uiPriority="71"/>
-    <w:lsdException w:name="Colorful List Accent 3" w:uiPriority="72"/>
-    <w:lsdException w:name="Colorful Grid Accent 3" w:uiPriority="73"/>
-    <w:lsdException w:name="Light Shading Accent 4" w:uiPriority="60"/>
-    <w:lsdException w:name="Light List Accent 4" w:uiPriority="61"/>
-    <w:lsdException w:name="Light Grid Accent 4" w:uiPriority="62"/>
-    <w:lsdException w:name="Medium Shading 1 Accent 4" w:uiPriority="63"/>
-    <w:lsdException w:name="Medium Shading 2 Accent 4" w:uiPriority="64"/>
-    <w:lsdException w:name="Medium List 1 Accent 4" w:uiPriority="65"/>
-    <w:lsdException w:name="Medium List 2 Accent 4" w:uiPriority="66"/>
-    <w:lsdException w:name="Medium Grid 1 Accent 4" w:uiPriority="67"/>
-    <w:lsdException w:name="Medium Grid 2 Accent 4" w:uiPriority="68"/>
-    <w:lsdException w:name="Medium Grid 3 Accent 4" w:uiPriority="69"/>
-    <w:lsdException w:name="Dark List Accent 4" w:uiPriority="70"/>
-    <w:lsdException w:name="Colorful Shading Accent 4" w:uiPriority="71"/>
-    <w:lsdException w:name="Colorful List Accent 4" w:uiPriority="72"/>
-    <w:lsdException w:name="Colorful Grid Accent 4" w:uiPriority="73"/>
-    <w:lsdException w:name="Light Shading Accent 5" w:uiPriority="60"/>
-    <w:lsdException w:name="Light List Accent 5" w:uiPriority="61"/>
-    <w:lsdException w:name="Light Grid Accent 5" w:uiPriority="62"/>
-    <w:lsdException w:name="Medium Shading 1 Accent 5" w:uiPriority="63"/>
-    <w:lsdException w:name="Medium Shading 2 Accent 5" w:uiPriority="64"/>
-    <w:lsdException w:name="Medium List 1 Accent 5" w:uiPriority="65"/>
-    <w:lsdException w:name="Medium List 2 Accent 5" w:uiPriority="66"/>
-    <w:lsdException w:name="Medium Grid 1 Accent 5" w:uiPriority="67"/>
-    <w:lsdException w:name="Medium Grid 2 Accent 5" w:uiPriority="68"/>
-    <w:lsdException w:name="Medium Grid 3 Accent 5" w:uiPriority="69"/>
-    <w:lsdException w:name="Dark List Accent 5" w:uiPriority="70"/>
-    <w:lsdException w:name="Colorful Shading Accent 5" w:uiPriority="71"/>
-    <w:lsdException w:name="Colorful List Accent 5" w:uiPriority="72"/>
-    <w:lsdException w:name="Colorful Grid Accent 5" w:uiPriority="73"/>
-    <w:lsdException w:name="Light Shading Accent 6" w:uiPriority="60"/>
-    <w:lsdException w:name="Light List Accent 6" w:uiPriority="61"/>
-    <w:lsdException w:name="Light Grid Accent 6" w:uiPriority="62"/>
-    <w:lsdException w:name="Medium Shading 1 Accent 6" w:uiPriority="63"/>
-    <w:lsdException w:name="Medium Shading 2 Accent 6" w:uiPriority="64"/>
-    <w:lsdException w:name="Medium List 1 Accent 6" w:uiPriority="65"/>
-    <w:lsdException w:name="Medium List 2 Accent 6" w:uiPriority="66"/>
-    <w:lsdException w:name="Medium Grid 1 Accent 6" w:uiPriority="67"/>
-    <w:lsdException w:name="Medium Grid 2 Accent 6" w:uiPriority="68"/>
-    <w:lsdException w:name="Medium Grid 3 Accent 6" w:uiPriority="69"/>
-    <w:lsdException w:name="Dark List Accent 6" w:uiPriority="70"/>
-    <w:lsdException w:name="Colorful Shading Accent 6" w:uiPriority="71"/>
-    <w:lsdException w:name="Colorful List Accent 6" w:uiPriority="72"/>
-    <w:lsdException w:name="Colorful Grid Accent 6" w:uiPriority="73"/>
-    <w:lsdException w:name="Subtle Emphasis" w:uiPriority="19" w:qFormat="1"/>
-    <w:lsdException w:name="Intense Emphasis" w:uiPriority="21" w:qFormat="1"/>
-    <w:lsdException w:name="Subtle Reference" w:uiPriority="31" w:qFormat="1"/>
-    <w:lsdException w:name="Intense Reference" w:uiPriority="32" w:qFormat="1"/>
-    <w:lsdException w:name="Book Title" w:uiPriority="33" w:qFormat="1"/>
-    <w:lsdException w:name="Bibliography" w:semiHidden="1" w:uiPriority="37" w:unhideWhenUsed="1"/>
-    <w:lsdException w:name="TOC Heading" w:semiHidden="1" w:uiPriority="39" w:unhideWhenUsed="1" w:qFormat="1"/>
-    <w:lsdException w:name="Plain Table 1" w:uiPriority="41"/>
-    <w:lsdException w:name="Plain Table 2" w:uiPriority="42"/>
-    <w:lsdException w:name="Plain Table 3" w:uiPriority="43"/>
-    <w:lsdException w:name="Plain Table 4" w:uiPriority="44"/>
-    <w:lsdException w:name="Plain Table 5" w:uiPriority="45"/>
-    <w:lsdException w:name="Grid Table Light" w:uiPriority="40"/>
-    <w:lsdException w:name="Grid Table 1 Light" w:uiPriority="46"/>
-    <w:lsdException w:name="Grid Table 2" w:uiPriority="47"/>
-    <w:lsdException w:name="Grid Table 3" w:uiPriority="48"/>
-    <w:lsdException w:name="Grid Table 4" w:uiPriority="49"/>
-    <w:lsdException w:name="Grid Table 5 Dark" w:uiPriority="50"/>
-    <w:lsdException w:name="Grid Table 6 Colorful" w:uiPriority="51"/>
-    <w:lsdException w:name="Grid Table 7 Colorful" w:uiPriority="52"/>
-    <w:lsdException w:name="Grid Table 1 Light Accent 1" w:uiPriority="46"/>
-    <w:lsdException w:name="Grid Table 2 Accent 1" w:uiPriority="47"/>
-    <w:lsdException w:name="Grid Table 3 Accent 1" w:uiPriority="48"/>
-    <w:lsdException w:name="Grid Table 4 Accent 1" w:uiPriority="49"/>
-    <w:lsdException w:name="Grid Table 5 Dark Accent 1" w:uiPriority="50"/>
-    <w:lsdException w:name="Grid Table 6 Colorful Accent 1" w:uiPriority="51"/>
-    <w:lsdException w:name="Grid Table 7 Colorful Accent 1" w:uiPriority="52"/>
-    <w:lsdException w:name="Grid Table 1 Light Accent 2" w:uiPriority="46"/>
-    <w:lsdException w:name="Grid Table 2 Accent 2" w:uiPriority="47"/>
-    <w:lsdException w:name="Grid Table 3 Accent 2" w:uiPriority="48"/>
-    <w:lsdException w:name="Grid Table 4 Accent 2" w:uiPriority="49"/>
-    <w:lsdException w:name="Grid Table 5 Dark Accent 2" w:uiPriority="50"/>
-    <w:lsdException w:name="Grid Table 6 Colorful Accent 2" w:uiPriority="51"/>
-    <w:lsdException w:name="Grid Table 7 Colorful Accent 2" w:uiPriority="52"/>
-    <w:lsdException w:name="Grid Table 1 Light Accent 3" w:uiPriority="46"/>
-    <w:lsdException w:name="Grid Table 2 Accent 3" w:uiPriority="47"/>
-    <w:lsdException w:name="Grid Table 3 Accent 3" w:uiPriority="48"/>
-    <w:lsdException w:name="Grid Table 4 Accent 3" w:uiPriority="49"/>
-    <w:lsdException w:name="Grid Table 5 Dark Accent 3" w:uiPriority="50"/>
-    <w:lsdException w:name="Grid Table 6 Colorful Accent 3" w:uiPriority="51"/>
-    <w:lsdException w:name="Grid Table 7 Colorful Accent 3" w:uiPriority="52"/>
-    <w:lsdException w:name="Grid Table 1 Light Accent 4" w:uiPriority="46"/>
-    <w:lsdException w:name="Grid Table 2 Accent 4" w:uiPriority="47"/>
-    <w:lsdException w:name="Grid Table 3 Accent 4" w:uiPriority="48"/>
-    <w:lsdException w:name="Grid Table 4 Accent 4" w:uiPriority="49"/>
-    <w:lsdException w:name="Grid Table 5 Dark Accent 4" w:uiPriority="50"/>
-    <w:lsdException w:name="Grid Table 6 Colorful Accent 4" w:uiPriority="51"/>
-    <w:lsdException w:name="Grid Table 7 Colorful Accent 4" w:uiPriority="52"/>
-    <w:lsdException w:name="Grid Table 1 Light Accent 5" w:uiPriority="46"/>
-    <w:lsdException w:name="Grid Table 2 Accent 5" w:uiPriority="47"/>
-    <w:lsdException w:name="Grid Table 3 Accent 5" w:uiPriority="48"/>
-    <w:lsdException w:name="Grid Table 4 Accent 5" w:uiPriority="49"/>
-    <w:lsdException w:name="Grid Table 5 Dark Accent 5" w:uiPriority="50"/>
-    <w:lsdException w:name="Grid Table 6 Colorful Accent 5" w:uiPriority="51"/>
-    <w:lsdException w:name="Grid Table 7 Colorful Accent 5" w:uiPriority="52"/>
-    <w:lsdException w:name="Grid Table 1 Light Accent 6" w:uiPriority="46"/>
-    <w:lsdException w:name="Grid Table 2 Accent 6" w:uiPriority="47"/>
-    <w:lsdException w:name="Grid Table 3 Accent 6" w:uiPriority="48"/>
-    <w:lsdException w:name="Grid Table 4 Accent 6" w:uiPriority="49"/>
-    <w:lsdException w:name="Grid Table 5 Dark Accent 6" w:uiPriority="50"/>
-    <w:lsdException w:name="Grid Table 6 Colorful Accent 6" w:uiPriority="51"/>
-    <w:lsdException w:name="Grid Table 7 Colorful Accent 6" w:uiPriority="52"/>
-    <w:lsdException w:name="List Table 1 Light" w:uiPriority="46"/>
-    <w:lsdException w:name="List Table 2" w:uiPriority="47"/>
-    <w:lsdException w:name="List Table 3" w:uiPriority="48"/>
-    <w:lsdException w:name="List Table 4" w:uiPriority="49"/>
-    <w:lsdException w:name="List Table 5 Dark" w:uiPriority="50"/>
-    <w:lsdException w:name="List Table 6 Colorful" w:uiPriority="51"/>
-    <w:lsdException w:name="List Table 7 Colorful" w:uiPriority="52"/>
-    <w:lsdException w:name="List Table 1 Light Accent 1" w:uiPriority="46"/>
-    <w:lsdException w:name="List Table 2 Accent 1" w:uiPriority="47"/>
-    <w:lsdException w:name="List Table 3 Accent 1" w:uiPriority="48"/>
-    <w:lsdException w:name="List Table 4 Accent 1" w:uiPriority="49"/>
-    <w:lsdException w:name="List Table 5 Dark Accent 1" w:uiPriority="50"/>
-    <w:lsdException w:name="List Table 6 Colorful Accent 1" w:uiPriority="51"/>
-    <w:lsdException w:name="List Table 7 Colorful Accent 1" w:uiPriority="52"/>
-    <w:lsdException w:name="List Table 1 Light Accent 2" w:uiPriority="46"/>
-    <w:lsdException w:name="List Table 2 Accent 2" w:uiPriority="47"/>
-    <w:lsdException w:name="List Table 3 Accent 2" w:uiPriority="48"/>
-    <w:lsdException w:name="List Table 4 Accent 2" w:uiPriority="49"/>
-    <w:lsdException w:name="List Table 5 Dark Accent 2" w:uiPriority="50"/>
-    <w:lsdException w:name="List Table 6 Colorful Accent 2" w:uiPriority="51"/>
-    <w:lsdException w:name="List Table 7 Colorful Accent 2" w:uiPriority="52"/>
-    <w:lsdException w:name="List Table 1 Light Accent 3" w:uiPriority="46"/>
-    <w:lsdException w:name="List Table 2 Accent 3" w:uiPriority="47"/>
-    <w:lsdException w:name="List Table 3 Accent 3" w:uiPriority="48"/>
-    <w:lsdException w:name="List Table 4 Accent 3" w:uiPriority="49"/>
-    <w:lsdException w:name="List Table 5 Dark Accent 3" w:uiPriority="50"/>
-    <w:lsdException w:name="List Table 6 Colorful Accent 3" w:uiPriority="51"/>
-    <w:lsdException w:name="List Table 7 Colorful Accent 3" w:uiPriority="52"/>
-    <w:lsdException w:name="List Table 1 Light Accent 4" w:uiPriority="46"/>
-    <w:lsdException w:name="List Table 2 Accent 4" w:uiPriority="47"/>
-    <w:lsdException w:name="List Table 3 Accent 4" w:uiPriority="48"/>
-    <w:lsdException w:name="List Table 4 Accent 4" w:uiPriority="49"/>
-    <w:lsdException w:name="List Table 5 Dark Accent 4" w:uiPriority="50"/>
-    <w:lsdException w:name="List Table 6 Colorful Accent 4" w:uiPriority="51"/>
-    <w:lsdException w:name="List Table 7 Colorful Accent 4" w:uiPriority="52"/>
-    <w:lsdException w:name="List Table 1 Light Accent 5" w:uiPriority="46"/>
-    <w:lsdException w:name="List Table 2 Accent 5" w:uiPriority="47"/>
-    <w:lsdException w:name="List Table 3 Accent 5" w:uiPriority="48"/>
-    <w:lsdException w:name="List Table 4 Accent 5" w:uiPriority="49"/>
-    <w:lsdException w:name="List Table 5 Dark Accent 5" w:uiPriority="50"/>
-    <w:lsdException w:name="List Table 6 Colorful Accent 5" w:uiPriority="51"/>
-    <w:lsdException w:name="List Table 7 Colorful Accent 5" w:uiPriority="52"/>
-    <w:lsdException w:name="List Table 1 Light Accent 6" w:uiPriority="46"/>
-    <w:lsdException w:name="List Table 2 Accent 6" w:uiPriority="47"/>
-    <w:lsdException w:name="List Table 3 Accent 6" w:uiPriority="48"/>
-    <w:lsdException w:name="List Table 4 Accent 6" w:uiPriority="49"/>
-    <w:lsdException w:name="List Table 5 Dark Accent 6" w:uiPriority="50"/>
-    <w:lsdException w:name="List Table 6 Colorful Accent 6" w:uiPriority="51"/>
-    <w:lsdException w:name="List Table 7 Colorful Accent 6" w:uiPriority="52"/>
-  </w:latentStyles>
-  <w:style w:type="paragraph" w:default="1" w:styleId="Normalny">
-    <w:name w:val="Normal"/>
-    <w:qFormat/>
-  </w:style>
-  <w:style w:type="character" w:default="1" w:styleId="Domylnaczcionkaakapitu">
-    <w:name w:val="Default Paragraph Font"/>
-    <w:uiPriority w:val="1"/>
-    <w:semiHidden/>
-    <w:unhideWhenUsed/>
-  </w:style>
-  <w:style w:type="table" w:default="1" w:styleId="Standardowy">
-    <w:name w:val="Normal Table"/>
-    <w:uiPriority w:val="99"/>
-    <w:semiHidden/>
-    <w:unhideWhenUsed/>
-    <w:tblPr>
-      <w:tblInd w:w="0" w:type="dxa"/>
-      <w:tblCellMar>
-        <w:top w:w="0" w:type="dxa"/>
-        <w:left w:w="108" w:type="dxa"/>
-        <w:bottom w:w="0" w:type="dxa"/>
-        <w:right w:w="108" w:type="dxa"/>
-      </w:tblCellMar>
-    </w:tblPr>
-  </w:style>
-  <w:style w:type="numbering" w:default="1" w:styleId="Bezlisty">
-    <w:name w:val="No List"/>
-    <w:uiPriority w:val="99"/>
-    <w:semiHidden/>
-    <w:unhideWhenUsed/>
-  </w:style>
-  <w:style w:type="character" w:styleId="Tekstzastpczy">
-    <w:name w:val="Placeholder Text"/>
-    <w:basedOn w:val="Domylnaczcionkaakapitu"/>
-    <w:uiPriority w:val="99"/>
-    <w:semiHidden/>
-    <w:rsid w:val="00105F5B"/>
-    <w:rPr>
-      <w:color w:val="808080"/>
-    </w:rPr>
-  </w:style>
-</w:styles>
-</file>
-
-<file path=word/glossary/webSettings.xml><?xml version="1.0" encoding="utf-8"?>
-<w:webSettings xmlns:mc="http://schemas.openxmlformats.org/markup-compatibility/2006" xmlns:r="http://schemas.openxmlformats.org/officeDocument/2006/relationships" xmlns:w="http://schemas.openxmlformats.org/wordprocessingml/2006/main" xmlns:w14="http://schemas.microsoft.com/office/word/2010/wordml" xmlns:w15="http://schemas.microsoft.com/office/word/2012/wordml" mc:Ignorable="w14 w15">
-  <w:optimizeForBrowser/>
-  <w:allowPNG/>
-</w:webSettings>
-</file>
-
 <file path=word/theme/theme1.xml><?xml version="1.0" encoding="utf-8"?>
 <a:theme xmlns:a="http://schemas.openxmlformats.org/drawingml/2006/main" name="Motyw pakietu Office">
   <a:themeElements>
@@ -44493,7 +45431,7 @@
 </file>
 
 <file path=customXml/itemProps1.xml><?xml version="1.0" encoding="utf-8"?>
-<ds:datastoreItem xmlns:ds="http://schemas.openxmlformats.org/officeDocument/2006/customXml" ds:itemID="{D4B5C1C1-0099-45CA-AF9B-474F29FD729B}">
+<ds:datastoreItem xmlns:ds="http://schemas.openxmlformats.org/officeDocument/2006/customXml" ds:itemID="{2ABB0DE1-8506-49A2-A746-CFF9BB76AF95}">
   <ds:schemaRefs>
     <ds:schemaRef ds:uri="http://schemas.openxmlformats.org/officeDocument/2006/bibliography"/>
   </ds:schemaRefs>

</xml_diff>

<commit_message>
drobne poprawki w docu
</commit_message>
<xml_diff>
--- a/adocs/magisterka3.docx
+++ b/adocs/magisterka3.docx
@@ -32021,21 +32021,7 @@
         <w:rPr>
           <w:szCs w:val="24"/>
         </w:rPr>
-        <w:t>. Dla temperatur bliskich zeru (czyli takich z jakimi będziemy mieli do czynienia w tej pracy) potencjał chemiczny można utożsamiać z energią Fe</w:t>
-      </w:r>
-      <w:proofErr w:type="spellStart"/>
-      <w:r>
-        <w:rPr>
-          <w:szCs w:val="24"/>
-        </w:rPr>
-        <w:t>rmiego</w:t>
-      </w:r>
-      <w:proofErr w:type="spellEnd"/>
-      <w:r>
-        <w:rPr>
-          <w:szCs w:val="24"/>
-        </w:rPr>
-        <w:t xml:space="preserve">, która </w:t>
+        <w:t xml:space="preserve">. Dla temperatur bliskich zeru (czyli takich z jakimi będziemy mieli do czynienia w tej pracy) potencjał chemiczny można utożsamiać z energią Fermiego, która </w:t>
       </w:r>
       <w:r>
         <w:rPr>
@@ -35371,21 +35357,7 @@
         <w:rPr>
           <w:rFonts w:eastAsiaTheme="minorEastAsia"/>
         </w:rPr>
-        <w:t xml:space="preserve"> wzglę</w:t>
-      </w:r>
-      <w:proofErr w:type="spellStart"/>
-      <w:r>
-        <w:rPr>
-          <w:rFonts w:eastAsiaTheme="minorEastAsia"/>
-        </w:rPr>
-        <w:t>dem</w:t>
-      </w:r>
-      <w:proofErr w:type="spellEnd"/>
-      <w:r>
-        <w:rPr>
-          <w:rFonts w:eastAsiaTheme="minorEastAsia"/>
-        </w:rPr>
-        <w:t xml:space="preserve"> wektora falowego </w:t>
+        <w:t xml:space="preserve"> względem wektora falowego </w:t>
       </w:r>
       <m:oMath>
         <m:r>
@@ -37956,7 +37928,6 @@
         </w:rPr>
         <w:t xml:space="preserve"> co jest wartością temperatury krytycznej dla glinu o grubości makroskopowej, do której wykres powinien się zbiegać wraz ze wz</w:t>
       </w:r>
-      <w:proofErr w:type="spellStart"/>
       <w:r>
         <w:rPr>
           <w:rFonts w:eastAsiaTheme="minorEastAsia"/>
@@ -37967,14 +37938,7 @@
         <w:rPr>
           <w:rFonts w:eastAsiaTheme="minorEastAsia"/>
         </w:rPr>
-        <w:t>ostem</w:t>
-      </w:r>
-      <w:proofErr w:type="spellEnd"/>
-      <w:r>
-        <w:rPr>
-          <w:rFonts w:eastAsiaTheme="minorEastAsia"/>
-        </w:rPr>
-        <w:t xml:space="preserve"> grubości </w:t>
+        <w:t xml:space="preserve">ostem grubości </w:t>
       </w:r>
       <m:oMath>
         <m:r>
@@ -38324,21 +38288,7 @@
         <w:rPr>
           <w:rFonts w:eastAsiaTheme="minorEastAsia"/>
         </w:rPr>
-        <w:t>. Największe wzmocnienie temp</w:t>
-      </w:r>
-      <w:proofErr w:type="spellStart"/>
-      <w:r>
-        <w:rPr>
-          <w:rFonts w:eastAsiaTheme="minorEastAsia"/>
-        </w:rPr>
-        <w:t>eratury</w:t>
-      </w:r>
-      <w:proofErr w:type="spellEnd"/>
-      <w:r>
-        <w:rPr>
-          <w:rFonts w:eastAsiaTheme="minorEastAsia"/>
-        </w:rPr>
-        <w:t xml:space="preserve"> krytycznej zaobserwowano dla kadmu równe </w:t>
+        <w:t xml:space="preserve">. Największe wzmocnienie temperatury krytycznej zaobserwowano dla kadmu równe </w:t>
       </w:r>
       <m:oMath>
         <m:r>
@@ -39721,23 +39671,7 @@
           <w:rFonts w:eastAsiaTheme="minorEastAsia"/>
           <w:szCs w:val="24"/>
         </w:rPr>
-        <w:t xml:space="preserve"> w porównaniu z resztą metali wykazuje najmocnie</w:t>
-      </w:r>
-      <w:proofErr w:type="spellStart"/>
-      <w:r>
-        <w:rPr>
-          <w:rFonts w:eastAsiaTheme="minorEastAsia"/>
-          <w:szCs w:val="24"/>
-        </w:rPr>
-        <w:t>jsze</w:t>
-      </w:r>
-      <w:proofErr w:type="spellEnd"/>
-      <w:r>
-        <w:rPr>
-          <w:rFonts w:eastAsiaTheme="minorEastAsia"/>
-          <w:szCs w:val="24"/>
-        </w:rPr>
-        <w:t xml:space="preserve"> względne wzmocnienie.</w:t>
+        <w:t xml:space="preserve"> w porównaniu z resztą metali wykazuje najmocniejsze względne wzmocnienie.</w:t>
       </w:r>
     </w:p>
     <w:p>
@@ -42135,7 +42069,14 @@
           <w:rFonts w:eastAsiaTheme="minorEastAsia"/>
           <w:szCs w:val="24"/>
         </w:rPr>
-        <w:t xml:space="preserve">zbadanie możliwości wykorzystania równania </w:t>
+        <w:t>zastosowanie</w:t>
+      </w:r>
+      <w:r>
+        <w:rPr>
+          <w:rFonts w:eastAsiaTheme="minorEastAsia"/>
+          <w:szCs w:val="24"/>
+        </w:rPr>
+        <w:t xml:space="preserve"> równania </w:t>
       </w:r>
       <w:proofErr w:type="spellStart"/>
       <w:r>
@@ -42167,7 +42108,44 @@
           <w:rFonts w:eastAsiaTheme="minorEastAsia"/>
           <w:szCs w:val="24"/>
         </w:rPr>
-        <w:t xml:space="preserve"> w celu otrzymania oscylacji temperatury krytycznej w cienkich warstwach metalicznych. </w:t>
+        <w:t xml:space="preserve"> </w:t>
+      </w:r>
+      <w:r>
+        <w:rPr>
+          <w:rFonts w:eastAsiaTheme="minorEastAsia"/>
+          <w:szCs w:val="24"/>
+        </w:rPr>
+        <w:t>do wyznaczenia wł</w:t>
+      </w:r>
+      <w:r>
+        <w:rPr>
+          <w:rFonts w:eastAsiaTheme="minorEastAsia"/>
+          <w:szCs w:val="24"/>
+        </w:rPr>
+        <w:t xml:space="preserve">asności nadprzewodzących </w:t>
+      </w:r>
+      <w:proofErr w:type="spellStart"/>
+      <w:r>
+        <w:rPr>
+          <w:rFonts w:eastAsiaTheme="minorEastAsia"/>
+          <w:szCs w:val="24"/>
+        </w:rPr>
+        <w:t>nanowarstw</w:t>
+      </w:r>
+      <w:proofErr w:type="spellEnd"/>
+      <w:r>
+        <w:rPr>
+          <w:rFonts w:eastAsiaTheme="minorEastAsia"/>
+          <w:szCs w:val="24"/>
+        </w:rPr>
+        <w:t xml:space="preserve"> metalicznych. Przeprowadzone symulacje wykazały oscylacje temperatury krytycznej w funkcji grubości warstw.</w:t>
+      </w:r>
+      <w:r>
+        <w:rPr>
+          <w:rFonts w:eastAsiaTheme="minorEastAsia"/>
+          <w:szCs w:val="24"/>
+        </w:rPr>
+        <w:t xml:space="preserve"> </w:t>
       </w:r>
       <w:r>
         <w:rPr>
@@ -42213,16 +42191,7 @@
           <w:rFonts w:eastAsiaTheme="minorEastAsia"/>
           <w:szCs w:val="24"/>
         </w:rPr>
-        <w:t xml:space="preserve"> i dla pewnych grubości dno p</w:t>
-      </w:r>
-      <w:bookmarkStart w:id="62" w:name="_GoBack"/>
-      <w:bookmarkEnd w:id="62"/>
-      <w:r>
-        <w:rPr>
-          <w:rFonts w:eastAsiaTheme="minorEastAsia"/>
-          <w:szCs w:val="24"/>
-        </w:rPr>
-        <w:t xml:space="preserve">odpasma </w:t>
+        <w:t xml:space="preserve"> i dla pewnych grubości dno podpasma </w:t>
       </w:r>
       <w:r>
         <w:rPr>
@@ -42397,28 +42366,30 @@
           <w:rFonts w:eastAsiaTheme="minorEastAsia"/>
           <w:szCs w:val="24"/>
         </w:rPr>
-        <w:t>umożliwiających znaczne</w:t>
-      </w:r>
-      <w:r>
-        <w:rPr>
-          <w:rFonts w:eastAsiaTheme="minorEastAsia"/>
-          <w:szCs w:val="24"/>
-        </w:rPr>
-        <w:t xml:space="preserve"> przyspieszenie</w:t>
-      </w:r>
-      <w:r>
-        <w:rPr>
-          <w:rFonts w:eastAsiaTheme="minorEastAsia"/>
-          <w:szCs w:val="24"/>
-        </w:rPr>
-        <w:t xml:space="preserve"> dalszych</w:t>
-      </w:r>
-      <w:r>
-        <w:rPr>
-          <w:rFonts w:eastAsiaTheme="minorEastAsia"/>
-          <w:szCs w:val="24"/>
-        </w:rPr>
-        <w:t xml:space="preserve"> obliczeń. </w:t>
+        <w:t xml:space="preserve">umożliwiających </w:t>
+      </w:r>
+      <w:r>
+        <w:rPr>
+          <w:rFonts w:eastAsiaTheme="minorEastAsia"/>
+          <w:szCs w:val="24"/>
+        </w:rPr>
+        <w:t xml:space="preserve">wyprowadzenie równań </w:t>
+      </w:r>
+      <w:proofErr w:type="spellStart"/>
+      <w:r>
+        <w:rPr>
+          <w:rFonts w:eastAsiaTheme="minorEastAsia"/>
+          <w:szCs w:val="24"/>
+        </w:rPr>
+        <w:t>samozgodnych</w:t>
+      </w:r>
+      <w:proofErr w:type="spellEnd"/>
+      <w:r>
+        <w:rPr>
+          <w:rFonts w:eastAsiaTheme="minorEastAsia"/>
+          <w:szCs w:val="24"/>
+        </w:rPr>
+        <w:t xml:space="preserve">. </w:t>
       </w:r>
       <w:r>
         <w:rPr>
@@ -42432,7 +42403,7 @@
           <w:rFonts w:eastAsiaTheme="minorEastAsia"/>
           <w:szCs w:val="24"/>
         </w:rPr>
-        <w:t xml:space="preserve">zakładając wartość potencjału chemicznego dla metali makroskopowych równą </w:t>
+        <w:t xml:space="preserve">zakładając wartość potencjału chemicznego dla metali równą </w:t>
       </w:r>
       <m:oMath>
         <m:sSub>
@@ -43022,7 +42993,15 @@
         <w:rPr>
           <w:rFonts w:eastAsiaTheme="minorEastAsia"/>
         </w:rPr>
-        <w:t xml:space="preserve"> względem grubości otrzymując spodziew</w:t>
+        <w:t xml:space="preserve"> względem grubości otrzymując s</w:t>
+      </w:r>
+      <w:bookmarkStart w:id="62" w:name="_GoBack"/>
+      <w:bookmarkEnd w:id="62"/>
+      <w:r>
+        <w:rPr>
+          <w:rFonts w:eastAsiaTheme="minorEastAsia"/>
+        </w:rPr>
+        <w:t>podziew</w:t>
       </w:r>
       <w:proofErr w:type="spellStart"/>
       <w:r>
@@ -46517,7 +46496,7 @@
           <w:rPr>
             <w:noProof/>
           </w:rPr>
-          <w:t>20</w:t>
+          <w:t>32</w:t>
         </w:r>
         <w:r>
           <w:fldChar w:fldCharType="end"/>
@@ -48155,7 +48134,7 @@
 </file>
 
 <file path=customXml/itemProps1.xml><?xml version="1.0" encoding="utf-8"?>
-<ds:datastoreItem xmlns:ds="http://schemas.openxmlformats.org/officeDocument/2006/customXml" ds:itemID="{53D1E277-342C-4DE9-B56F-B7FCB91BCF46}">
+<ds:datastoreItem xmlns:ds="http://schemas.openxmlformats.org/officeDocument/2006/customXml" ds:itemID="{0B4E5CED-8E7F-4905-935A-781EADC9F75B}">
   <ds:schemaRefs>
     <ds:schemaRef ds:uri="http://schemas.openxmlformats.org/officeDocument/2006/bibliography"/>
   </ds:schemaRefs>

</xml_diff>

<commit_message>
drobne poprawki drugiej czesci
</commit_message>
<xml_diff>
--- a/adocs/magisterka3.docx
+++ b/adocs/magisterka3.docx
@@ -30632,7 +30632,13 @@
         <w:rPr>
           <w:szCs w:val="24"/>
         </w:rPr>
-        <w:t>Jak pokazuje równanie</w:t>
+        <w:t xml:space="preserve">Jak pokazuje </w:t>
+      </w:r>
+      <w:r>
+        <w:rPr>
+          <w:szCs w:val="24"/>
+        </w:rPr>
+        <w:t>równanie</w:t>
       </w:r>
       <w:r>
         <w:rPr>
@@ -30661,6 +30667,12 @@
         <w:rPr>
           <w:szCs w:val="24"/>
         </w:rPr>
+        <w:instrText xml:space="preserve"> \* MERGEFORMAT </w:instrText>
+      </w:r>
+      <w:r>
+        <w:rPr>
+          <w:szCs w:val="24"/>
+        </w:rPr>
         <w:fldChar w:fldCharType="separate"/>
       </w:r>
       <w:r>
@@ -30670,7 +30682,7 @@
         <w:rPr>
           <w:noProof/>
         </w:rPr>
-        <w:t>27</w:t>
+        <w:t>28</w:t>
       </w:r>
       <w:r>
         <w:t>)</w:t>
@@ -30691,7 +30703,13 @@
         <w:rPr>
           <w:szCs w:val="24"/>
         </w:rPr>
-        <w:t xml:space="preserve">do obliczeń własności nadprzewodzących </w:t>
+        <w:t>do obliczeń</w:t>
+      </w:r>
+      <w:r>
+        <w:rPr>
+          <w:szCs w:val="24"/>
+        </w:rPr>
+        <w:t xml:space="preserve"> własności nadprzewodzących </w:t>
       </w:r>
       <w:r>
         <w:rPr>
@@ -30738,13 +30756,6 @@
         </w:rPr>
         <w:t xml:space="preserve"> </w:t>
       </w:r>
-    </w:p>
-    <w:p>
-      <w:pPr>
-        <w:spacing w:line="360" w:lineRule="auto"/>
-        <w:ind w:firstLine="708"/>
-        <w:jc w:val="both"/>
-      </w:pPr>
       <w:r>
         <w:rPr>
           <w:szCs w:val="24"/>
@@ -30812,17 +30823,8 @@
           <w:rFonts w:eastAsiaTheme="minorEastAsia"/>
           <w:szCs w:val="24"/>
         </w:rPr>
-        <w:t xml:space="preserve"> </w:t>
-      </w:r>
-      <w:proofErr w:type="spellStart"/>
-      <w:r>
-        <w:rPr>
-          <w:rFonts w:eastAsiaTheme="minorEastAsia"/>
-          <w:szCs w:val="24"/>
-        </w:rPr>
-        <w:t>eV</w:t>
-      </w:r>
-      <w:proofErr w:type="spellEnd"/>
+        <w:t xml:space="preserve"> eV</w:t>
+      </w:r>
       <w:r>
         <w:rPr>
           <w:rFonts w:eastAsiaTheme="minorEastAsia"/>
@@ -30936,7 +30938,21 @@
           <w:rFonts w:eastAsiaTheme="minorEastAsia"/>
           <w:szCs w:val="24"/>
         </w:rPr>
-        <w:t xml:space="preserve"> że w rozpatrywanym modelu zastosowano przybliżenie pasm parabolicznych, które znacznie upraszcza obliczenia, ale może być niedokładne w niektórych z wymienionych materiałów.</w:t>
+        <w:t xml:space="preserve"> że </w:t>
+      </w:r>
+      <w:r>
+        <w:rPr>
+          <w:rFonts w:eastAsiaTheme="minorEastAsia"/>
+          <w:szCs w:val="24"/>
+        </w:rPr>
+        <w:br/>
+      </w:r>
+      <w:r>
+        <w:rPr>
+          <w:rFonts w:eastAsiaTheme="minorEastAsia"/>
+          <w:szCs w:val="24"/>
+        </w:rPr>
+        <w:t>w rozpatrywanym modelu zastosowano przybliżenie pasm parabolicznych, które znacznie upraszcza obliczenia, ale może być niedokładne w niektórych z wymienionych materiałów.</w:t>
       </w:r>
       <w:r>
         <w:rPr>
@@ -31544,14 +31560,7 @@
             <w:rFonts w:ascii="Cambria Math" w:eastAsiaTheme="minorEastAsia" w:hAnsi="Cambria Math"/>
             <w:szCs w:val="24"/>
           </w:rPr>
-          <m:t>3.</m:t>
-        </m:r>
-        <m:r>
-          <w:rPr>
-            <w:rFonts w:ascii="Cambria Math" w:eastAsiaTheme="minorEastAsia" w:hAnsi="Cambria Math"/>
-            <w:szCs w:val="24"/>
-          </w:rPr>
-          <m:t>88∙</m:t>
+          <m:t>3.88∙</m:t>
         </m:r>
         <m:sSup>
           <m:sSupPr>
@@ -32535,21 +32544,7 @@
             <w:rFonts w:ascii="Cambria Math" w:eastAsiaTheme="minorEastAsia" w:hAnsi="Cambria Math"/>
             <w:szCs w:val="24"/>
           </w:rPr>
-          <m:t>=0</m:t>
-        </m:r>
-        <m:r>
-          <w:rPr>
-            <w:rFonts w:ascii="Cambria Math" w:eastAsiaTheme="minorEastAsia" w:hAnsi="Cambria Math"/>
-            <w:szCs w:val="24"/>
-          </w:rPr>
-          <m:t>.</m:t>
-        </m:r>
-        <m:r>
-          <w:rPr>
-            <w:rFonts w:ascii="Cambria Math" w:eastAsiaTheme="minorEastAsia" w:hAnsi="Cambria Math"/>
-            <w:szCs w:val="24"/>
-          </w:rPr>
-          <m:t>9 eV</m:t>
+          <m:t>=0.9 eV</m:t>
         </m:r>
       </m:oMath>
       <w:r>
@@ -32953,13 +32948,31 @@
         <w:rPr>
           <w:rFonts w:eastAsiaTheme="minorEastAsia"/>
         </w:rPr>
-        <w:t xml:space="preserve"> dla poszczególnych pasm biorących udział w parowaniu elektronowym</w:t>
-      </w:r>
-      <w:r>
-        <w:rPr>
-          <w:rFonts w:eastAsiaTheme="minorEastAsia"/>
-        </w:rPr>
-        <w:t xml:space="preserve"> otrzymano z równania </w:t>
+        <w:t xml:space="preserve"> dla poszczególnych pasm biorących udział </w:t>
+      </w:r>
+      <w:r>
+        <w:rPr>
+          <w:rFonts w:eastAsiaTheme="minorEastAsia"/>
+        </w:rPr>
+        <w:br/>
+      </w:r>
+      <w:r>
+        <w:rPr>
+          <w:rFonts w:eastAsiaTheme="minorEastAsia"/>
+        </w:rPr>
+        <w:t>w parowaniu elektronowym</w:t>
+      </w:r>
+      <w:r>
+        <w:rPr>
+          <w:rFonts w:eastAsiaTheme="minorEastAsia"/>
+        </w:rPr>
+        <w:t xml:space="preserve"> otrzymano z </w:t>
+      </w:r>
+      <w:r>
+        <w:rPr>
+          <w:rFonts w:eastAsiaTheme="minorEastAsia"/>
+        </w:rPr>
+        <w:t xml:space="preserve">równania </w:t>
       </w:r>
       <w:r>
         <w:rPr>
@@ -32982,6 +32995,12 @@
         <w:rPr>
           <w:rFonts w:eastAsiaTheme="minorEastAsia"/>
         </w:rPr>
+        <w:instrText xml:space="preserve"> \* MERGEFORMAT </w:instrText>
+      </w:r>
+      <w:r>
+        <w:rPr>
+          <w:rFonts w:eastAsiaTheme="minorEastAsia"/>
+        </w:rPr>
         <w:fldChar w:fldCharType="separate"/>
       </w:r>
       <w:r>
@@ -33006,7 +33025,13 @@
         <w:rPr>
           <w:rFonts w:eastAsiaTheme="minorEastAsia"/>
         </w:rPr>
-        <w:t>. Jest</w:t>
+        <w:t>.</w:t>
+      </w:r>
+      <w:r>
+        <w:rPr>
+          <w:rFonts w:eastAsiaTheme="minorEastAsia"/>
+        </w:rPr>
+        <w:t xml:space="preserve"> Jest</w:t>
       </w:r>
       <w:r>
         <w:rPr>
@@ -33138,7 +33163,7 @@
           <w:iCs/>
           <w:szCs w:val="24"/>
         </w:rPr>
-        <w:t>w litym materiale, a następnie zastosowaniu wzoru</w:t>
+        <w:t xml:space="preserve">w litym materiale, </w:t>
       </w:r>
       <w:r>
         <w:rPr>
@@ -33146,6 +33171,30 @@
           <w:iCs/>
           <w:szCs w:val="24"/>
         </w:rPr>
+        <w:br/>
+      </w:r>
+      <w:r>
+        <w:rPr>
+          <w:rFonts w:eastAsiaTheme="minorEastAsia"/>
+          <w:iCs/>
+          <w:szCs w:val="24"/>
+        </w:rPr>
+        <w:t xml:space="preserve">a następnie zastosowaniu </w:t>
+      </w:r>
+      <w:r>
+        <w:rPr>
+          <w:rFonts w:eastAsiaTheme="minorEastAsia"/>
+          <w:iCs/>
+          <w:szCs w:val="24"/>
+        </w:rPr>
+        <w:t>wzoru</w:t>
+      </w:r>
+      <w:r>
+        <w:rPr>
+          <w:rFonts w:eastAsiaTheme="minorEastAsia"/>
+          <w:iCs/>
+          <w:szCs w:val="24"/>
+        </w:rPr>
         <w:t xml:space="preserve"> </w:t>
       </w:r>
       <w:r>
@@ -33177,6 +33226,14 @@
           <w:iCs/>
           <w:szCs w:val="24"/>
         </w:rPr>
+        <w:instrText xml:space="preserve"> \* MERGEFORMAT </w:instrText>
+      </w:r>
+      <w:r>
+        <w:rPr>
+          <w:rFonts w:eastAsiaTheme="minorEastAsia"/>
+          <w:iCs/>
+          <w:szCs w:val="24"/>
+        </w:rPr>
         <w:fldChar w:fldCharType="separate"/>
       </w:r>
       <w:r>
@@ -33213,7 +33270,7 @@
           <w:iCs/>
           <w:szCs w:val="24"/>
         </w:rPr>
-        <w:t xml:space="preserve">rtości te wstawiamy do równania </w:t>
+        <w:t>rtości</w:t>
       </w:r>
       <w:r>
         <w:rPr>
@@ -33221,6 +33278,22 @@
           <w:iCs/>
           <w:szCs w:val="24"/>
         </w:rPr>
+        <w:t xml:space="preserve"> te wstawiamy do </w:t>
+      </w:r>
+      <w:r>
+        <w:rPr>
+          <w:rFonts w:eastAsiaTheme="minorEastAsia"/>
+          <w:iCs/>
+          <w:szCs w:val="24"/>
+        </w:rPr>
+        <w:t xml:space="preserve">równania </w:t>
+      </w:r>
+      <w:r>
+        <w:rPr>
+          <w:rFonts w:eastAsiaTheme="minorEastAsia"/>
+          <w:iCs/>
+          <w:szCs w:val="24"/>
+        </w:rPr>
         <w:fldChar w:fldCharType="begin"/>
       </w:r>
       <w:r>
@@ -33244,6 +33317,14 @@
           <w:iCs/>
           <w:szCs w:val="24"/>
         </w:rPr>
+        <w:instrText xml:space="preserve"> \* MERGEFORMAT </w:instrText>
+      </w:r>
+      <w:r>
+        <w:rPr>
+          <w:rFonts w:eastAsiaTheme="minorEastAsia"/>
+          <w:iCs/>
+          <w:szCs w:val="24"/>
+        </w:rPr>
         <w:fldChar w:fldCharType="separate"/>
       </w:r>
       <w:r>
@@ -33272,7 +33353,31 @@
           <w:iCs/>
           <w:szCs w:val="24"/>
         </w:rPr>
-        <w:t xml:space="preserve"> i prowadzimy obliczenia tak</w:t>
+        <w:t xml:space="preserve"> </w:t>
+      </w:r>
+      <w:r>
+        <w:rPr>
+          <w:rFonts w:eastAsiaTheme="minorEastAsia"/>
+          <w:iCs/>
+          <w:szCs w:val="24"/>
+        </w:rPr>
+        <w:br/>
+      </w:r>
+      <w:r>
+        <w:rPr>
+          <w:rFonts w:eastAsiaTheme="minorEastAsia"/>
+          <w:iCs/>
+          <w:szCs w:val="24"/>
+        </w:rPr>
+        <w:t>i prowadzimy</w:t>
+      </w:r>
+      <w:r>
+        <w:rPr>
+          <w:rFonts w:eastAsiaTheme="minorEastAsia"/>
+          <w:iCs/>
+          <w:szCs w:val="24"/>
+        </w:rPr>
+        <w:t xml:space="preserve"> obliczenia tak</w:t>
       </w:r>
       <w:r>
         <w:rPr>
@@ -33685,14 +33790,7 @@
             <w:rFonts w:ascii="Cambria Math" w:eastAsiaTheme="minorEastAsia" w:hAnsi="Cambria Math"/>
             <w:szCs w:val="24"/>
           </w:rPr>
-          <m:t>0.</m:t>
-        </m:r>
-        <m:r>
-          <w:rPr>
-            <w:rFonts w:ascii="Cambria Math" w:eastAsiaTheme="minorEastAsia" w:hAnsi="Cambria Math"/>
-            <w:szCs w:val="24"/>
-          </w:rPr>
-          <m:t>02</m:t>
+          <m:t>0.02</m:t>
         </m:r>
       </m:oMath>
       <w:r>
@@ -33700,17 +33798,8 @@
           <w:rFonts w:eastAsiaTheme="minorEastAsia"/>
           <w:szCs w:val="24"/>
         </w:rPr>
-        <w:t xml:space="preserve"> </w:t>
-      </w:r>
-      <w:proofErr w:type="spellStart"/>
-      <w:r>
-        <w:rPr>
-          <w:rFonts w:eastAsiaTheme="minorEastAsia"/>
-          <w:szCs w:val="24"/>
-        </w:rPr>
-        <w:t>nm</w:t>
-      </w:r>
-      <w:proofErr w:type="spellEnd"/>
+        <w:t xml:space="preserve"> nm</w:t>
+      </w:r>
       <w:r>
         <w:rPr>
           <w:rFonts w:eastAsiaTheme="minorEastAsia"/>
@@ -33733,14 +33822,7 @@
             <w:rFonts w:ascii="Cambria Math" w:eastAsiaTheme="minorEastAsia" w:hAnsi="Cambria Math"/>
             <w:szCs w:val="24"/>
           </w:rPr>
-          <m:t>0.</m:t>
-        </m:r>
-        <m:r>
-          <w:rPr>
-            <w:rFonts w:ascii="Cambria Math" w:eastAsiaTheme="minorEastAsia" w:hAnsi="Cambria Math"/>
-            <w:szCs w:val="24"/>
-          </w:rPr>
-          <m:t>1</m:t>
+          <m:t>0.1</m:t>
         </m:r>
       </m:oMath>
       <w:r>
@@ -34163,6 +34245,9 @@
         <w:t xml:space="preserve"> oscylacje wartości przerwy nadprzewodzącej </w:t>
       </w:r>
       <w:r>
+        <w:br/>
+      </w:r>
+      <w:r>
         <w:t xml:space="preserve">o amplitudzie zmniejszającej się </w:t>
       </w:r>
       <w:r>
@@ -34216,13 +34301,7 @@
           <w:rPr>
             <w:rFonts w:ascii="Cambria Math" w:hAnsi="Cambria Math"/>
           </w:rPr>
-          <m:t>=0.</m:t>
-        </m:r>
-        <m:r>
-          <w:rPr>
-            <w:rFonts w:ascii="Cambria Math" w:hAnsi="Cambria Math"/>
-          </w:rPr>
-          <m:t>25</m:t>
+          <m:t>=0.25</m:t>
         </m:r>
       </m:oMath>
       <w:r>
@@ -34412,19 +34491,7 @@
           <w:rPr>
             <w:rFonts w:ascii="Cambria Math" w:eastAsiaTheme="minorEastAsia" w:hAnsi="Cambria Math"/>
           </w:rPr>
-          <m:t>L</m:t>
-        </m:r>
-        <m:r>
-          <w:rPr>
-            <w:rFonts w:ascii="Cambria Math" w:eastAsiaTheme="minorEastAsia" w:hAnsi="Cambria Math"/>
-          </w:rPr>
-          <m:t>=1.</m:t>
-        </m:r>
-        <m:r>
-          <w:rPr>
-            <w:rFonts w:ascii="Cambria Math" w:eastAsiaTheme="minorEastAsia" w:hAnsi="Cambria Math"/>
-          </w:rPr>
-          <m:t>1</m:t>
+          <m:t>L=1.1</m:t>
         </m:r>
       </m:oMath>
       <w:r>
@@ -34516,13 +34583,37 @@
         <w:rPr>
           <w:rFonts w:eastAsiaTheme="minorEastAsia"/>
         </w:rPr>
-        <w:t xml:space="preserve">Zaobserwowane zjawisko oscylacji przerwy nadprzewodzącej możemy wyjaśnić w następujący sposób. </w:t>
-      </w:r>
-      <w:r>
-        <w:rPr>
-          <w:rFonts w:eastAsiaTheme="minorEastAsia"/>
-        </w:rPr>
-        <w:t>W nadprzewodnictwie pary Coopera tworzone są przez elektrony o energiach bliskich poziomowi Fermiego</w:t>
+        <w:t xml:space="preserve">Zaobserwowane zjawisko oscylacji przerwy nadprzewodzącej możemy wyjaśnić </w:t>
+      </w:r>
+      <w:r>
+        <w:rPr>
+          <w:rFonts w:eastAsiaTheme="minorEastAsia"/>
+        </w:rPr>
+        <w:br/>
+      </w:r>
+      <w:r>
+        <w:rPr>
+          <w:rFonts w:eastAsiaTheme="minorEastAsia"/>
+        </w:rPr>
+        <w:t xml:space="preserve">w następujący sposób. </w:t>
+      </w:r>
+      <w:r>
+        <w:rPr>
+          <w:rFonts w:eastAsiaTheme="minorEastAsia"/>
+        </w:rPr>
+        <w:t xml:space="preserve">W nadprzewodnictwie pary Coopera tworzone są przez elektrony </w:t>
+      </w:r>
+      <w:r>
+        <w:rPr>
+          <w:rFonts w:eastAsiaTheme="minorEastAsia"/>
+        </w:rPr>
+        <w:br/>
+      </w:r>
+      <w:r>
+        <w:rPr>
+          <w:rFonts w:eastAsiaTheme="minorEastAsia"/>
+        </w:rPr>
+        <w:t>o energiach bliskich poziomowi Fermiego</w:t>
       </w:r>
       <w:r>
         <w:rPr>
@@ -34716,7 +34807,19 @@
         <w:rPr>
           <w:rFonts w:eastAsiaTheme="minorEastAsia"/>
         </w:rPr>
-        <w:t xml:space="preserve">Jeżeli podczas zwiększania (zmniejszania) grubości warstwy, dno jednego z podpasm przechodzi przez poziom energii Fermiego, następuje gwałtowny wzrost gęstości stanów na poziomie energii Fermiego (osobliwość van </w:t>
+        <w:t xml:space="preserve">Jeżeli podczas zwiększania (zmniejszania) grubości warstwy, dno jednego </w:t>
+      </w:r>
+      <w:r>
+        <w:rPr>
+          <w:rFonts w:eastAsiaTheme="minorEastAsia"/>
+        </w:rPr>
+        <w:br/>
+      </w:r>
+      <w:r>
+        <w:rPr>
+          <w:rFonts w:eastAsiaTheme="minorEastAsia"/>
+        </w:rPr>
+        <w:t xml:space="preserve">z podpasm przechodzi przez poziom energii Fermiego, następuje gwałtowny wzrost gęstości stanów na poziomie energii Fermiego (osobliwość van </w:t>
       </w:r>
       <w:proofErr w:type="spellStart"/>
       <w:r>
@@ -34993,19 +35096,7 @@
           <w:rPr>
             <w:rFonts w:ascii="Cambria Math" w:eastAsiaTheme="minorEastAsia" w:hAnsi="Cambria Math"/>
           </w:rPr>
-          <m:t>L</m:t>
-        </m:r>
-        <m:r>
-          <w:rPr>
-            <w:rFonts w:ascii="Cambria Math" w:eastAsiaTheme="minorEastAsia" w:hAnsi="Cambria Math"/>
-          </w:rPr>
-          <m:t>=1.</m:t>
-        </m:r>
-        <m:r>
-          <w:rPr>
-            <w:rFonts w:ascii="Cambria Math" w:eastAsiaTheme="minorEastAsia" w:hAnsi="Cambria Math"/>
-          </w:rPr>
-          <m:t>06</m:t>
+          <m:t>L=1.06</m:t>
         </m:r>
       </m:oMath>
       <w:r>
@@ -35025,19 +35116,7 @@
           <w:rPr>
             <w:rFonts w:ascii="Cambria Math" w:eastAsiaTheme="minorEastAsia" w:hAnsi="Cambria Math"/>
           </w:rPr>
-          <m:t>L</m:t>
-        </m:r>
-        <m:r>
-          <w:rPr>
-            <w:rFonts w:ascii="Cambria Math" w:eastAsiaTheme="minorEastAsia" w:hAnsi="Cambria Math"/>
-          </w:rPr>
-          <m:t>=1.</m:t>
-        </m:r>
-        <m:r>
-          <w:rPr>
-            <w:rFonts w:ascii="Cambria Math" w:eastAsiaTheme="minorEastAsia" w:hAnsi="Cambria Math"/>
-          </w:rPr>
-          <m:t>72</m:t>
+          <m:t>L=1.72</m:t>
         </m:r>
       </m:oMath>
       <w:r>
@@ -35103,19 +35182,7 @@
           <w:rPr>
             <w:rFonts w:ascii="Cambria Math" w:eastAsiaTheme="minorEastAsia" w:hAnsi="Cambria Math"/>
           </w:rPr>
-          <m:t>L</m:t>
-        </m:r>
-        <m:r>
-          <w:rPr>
-            <w:rFonts w:ascii="Cambria Math" w:eastAsiaTheme="minorEastAsia" w:hAnsi="Cambria Math"/>
-          </w:rPr>
-          <m:t>=1.</m:t>
-        </m:r>
-        <m:r>
-          <w:rPr>
-            <w:rFonts w:ascii="Cambria Math" w:eastAsiaTheme="minorEastAsia" w:hAnsi="Cambria Math"/>
-          </w:rPr>
-          <m:t>10</m:t>
+          <m:t>L=1.10</m:t>
         </m:r>
       </m:oMath>
       <w:r>
@@ -35135,19 +35202,7 @@
           <w:rPr>
             <w:rFonts w:ascii="Cambria Math" w:eastAsiaTheme="minorEastAsia" w:hAnsi="Cambria Math"/>
           </w:rPr>
-          <m:t>L</m:t>
-        </m:r>
-        <m:r>
-          <w:rPr>
-            <w:rFonts w:ascii="Cambria Math" w:eastAsiaTheme="minorEastAsia" w:hAnsi="Cambria Math"/>
-          </w:rPr>
-          <m:t>=1.</m:t>
-        </m:r>
-        <m:r>
-          <w:rPr>
-            <w:rFonts w:ascii="Cambria Math" w:eastAsiaTheme="minorEastAsia" w:hAnsi="Cambria Math"/>
-          </w:rPr>
-          <m:t>78</m:t>
+          <m:t>L=1.78</m:t>
         </m:r>
       </m:oMath>
       <w:r>
@@ -35567,6 +35622,12 @@
           <w:rFonts w:eastAsiaTheme="minorEastAsia"/>
         </w:rPr>
         <w:t xml:space="preserve"> gdzie </w:t>
+      </w:r>
+      <w:r>
+        <w:rPr>
+          <w:rFonts w:eastAsiaTheme="minorEastAsia"/>
+        </w:rPr>
+        <w:br/>
       </w:r>
       <w:r>
         <w:rPr>
@@ -35755,19 +35816,7 @@
           <w:rPr>
             <w:rFonts w:ascii="Cambria Math" w:eastAsiaTheme="minorEastAsia" w:hAnsi="Cambria Math"/>
           </w:rPr>
-          <m:t>L</m:t>
-        </m:r>
-        <m:r>
-          <w:rPr>
-            <w:rFonts w:ascii="Cambria Math" w:eastAsiaTheme="minorEastAsia" w:hAnsi="Cambria Math"/>
-          </w:rPr>
-          <m:t>=1.</m:t>
-        </m:r>
-        <m:r>
-          <w:rPr>
-            <w:rFonts w:ascii="Cambria Math" w:eastAsiaTheme="minorEastAsia" w:hAnsi="Cambria Math"/>
-          </w:rPr>
-          <m:t>10 nm</m:t>
+          <m:t>L=1.10 nm</m:t>
         </m:r>
       </m:oMath>
       <w:r>
@@ -35874,14 +35923,7 @@
         <w:rPr>
           <w:rFonts w:eastAsiaTheme="minorEastAsia"/>
         </w:rPr>
-        <w:t xml:space="preserve">dna obu podpasm znajdują </w:t>
-      </w:r>
-      <w:r>
-        <w:rPr>
-          <w:rFonts w:eastAsiaTheme="minorEastAsia"/>
-        </w:rPr>
-        <w:lastRenderedPageBreak/>
-        <w:t>się znac</w:t>
+        <w:t>dna obu podpasm znajdują się znac</w:t>
       </w:r>
       <w:r>
         <w:rPr>
@@ -35993,7 +36035,14 @@
         <w:rPr>
           <w:rFonts w:eastAsiaTheme="minorEastAsia"/>
         </w:rPr>
-        <w:t>kolejnego z podpasm przekracza poziom energii Fermiego powodując nagły wzrost przerwy nadprzewodzącej.</w:t>
+        <w:t xml:space="preserve">kolejnego </w:t>
+      </w:r>
+      <w:r>
+        <w:rPr>
+          <w:rFonts w:eastAsiaTheme="minorEastAsia"/>
+        </w:rPr>
+        <w:lastRenderedPageBreak/>
+        <w:t>z podpasm przekracza poziom energii Fermiego powodując nagły wzrost przerwy nadprzewodzącej.</w:t>
       </w:r>
     </w:p>
     <w:p>
@@ -36436,13 +36485,7 @@
           <w:rPr>
             <w:rFonts w:ascii="Cambria Math" w:hAnsi="Cambria Math"/>
           </w:rPr>
-          <m:t>∆</m:t>
-        </m:r>
-        <m:r>
-          <w:rPr>
-            <w:rFonts w:ascii="Cambria Math" w:hAnsi="Cambria Math"/>
-          </w:rPr>
-          <m:t>(z)</m:t>
+          <m:t>∆(z)</m:t>
         </m:r>
       </m:oMath>
       <w:r>
@@ -36455,7 +36498,25 @@
         <w:rPr>
           <w:rFonts w:eastAsiaTheme="minorEastAsia"/>
         </w:rPr>
-        <w:t xml:space="preserve">obliczone z równania </w:t>
+        <w:t xml:space="preserve">obliczone </w:t>
+      </w:r>
+      <w:r>
+        <w:rPr>
+          <w:rFonts w:eastAsiaTheme="minorEastAsia"/>
+        </w:rPr>
+        <w:br/>
+      </w:r>
+      <w:r>
+        <w:rPr>
+          <w:rFonts w:eastAsiaTheme="minorEastAsia"/>
+        </w:rPr>
+        <w:t xml:space="preserve">z </w:t>
+      </w:r>
+      <w:r>
+        <w:rPr>
+          <w:rFonts w:eastAsiaTheme="minorEastAsia"/>
+        </w:rPr>
+        <w:t xml:space="preserve">równania </w:t>
       </w:r>
       <w:r>
         <w:rPr>
@@ -36478,6 +36539,12 @@
         <w:rPr>
           <w:rFonts w:eastAsiaTheme="minorEastAsia"/>
         </w:rPr>
+        <w:instrText xml:space="preserve"> \* MERGEFORMAT </w:instrText>
+      </w:r>
+      <w:r>
+        <w:rPr>
+          <w:rFonts w:eastAsiaTheme="minorEastAsia"/>
+        </w:rPr>
         <w:fldChar w:fldCharType="separate"/>
       </w:r>
       <w:r>
@@ -36520,7 +36587,13 @@
         <w:rPr>
           <w:rFonts w:eastAsiaTheme="minorEastAsia"/>
         </w:rPr>
-        <w:t xml:space="preserve">idać, że </w:t>
+        <w:t>idać</w:t>
+      </w:r>
+      <w:r>
+        <w:rPr>
+          <w:rFonts w:eastAsiaTheme="minorEastAsia"/>
+        </w:rPr>
+        <w:t xml:space="preserve">, że </w:t>
       </w:r>
       <m:oMath>
         <m:r>
@@ -36821,16 +36894,7 @@
           <w:rPr>
             <w:rFonts w:ascii="Cambria Math" w:hAnsi="Cambria Math"/>
           </w:rPr>
-          <m:t>∆</m:t>
-        </m:r>
-        <m:r>
-          <m:rPr>
-            <m:sty m:val="p"/>
-          </m:rPr>
-          <w:rPr>
-            <w:rFonts w:ascii="Cambria Math" w:hAnsi="Cambria Math"/>
-          </w:rPr>
-          <m:t>(z)</m:t>
+          <m:t>∆(z)</m:t>
         </m:r>
       </m:oMath>
       <w:r>
@@ -36861,16 +36925,7 @@
           <w:rPr>
             <w:rFonts w:ascii="Cambria Math" w:hAnsi="Cambria Math"/>
           </w:rPr>
-          <m:t>1.</m:t>
-        </m:r>
-        <m:r>
-          <m:rPr>
-            <m:sty m:val="p"/>
-          </m:rPr>
-          <w:rPr>
-            <w:rFonts w:ascii="Cambria Math" w:hAnsi="Cambria Math"/>
-          </w:rPr>
-          <m:t>06</m:t>
+          <m:t>1.06</m:t>
         </m:r>
       </m:oMath>
       <w:r>
@@ -36890,16 +36945,7 @@
           <w:rPr>
             <w:rFonts w:ascii="Cambria Math" w:hAnsi="Cambria Math"/>
           </w:rPr>
-          <m:t>1.</m:t>
-        </m:r>
-        <m:r>
-          <m:rPr>
-            <m:sty m:val="p"/>
-          </m:rPr>
-          <w:rPr>
-            <w:rFonts w:ascii="Cambria Math" w:hAnsi="Cambria Math"/>
-          </w:rPr>
-          <m:t>10</m:t>
+          <m:t>1.10</m:t>
         </m:r>
       </m:oMath>
       <w:r>
@@ -36919,32 +36965,15 @@
           <w:rPr>
             <w:rFonts w:ascii="Cambria Math" w:hAnsi="Cambria Math"/>
           </w:rPr>
-          <m:t>1.</m:t>
-        </m:r>
-        <m:r>
-          <m:rPr>
-            <m:sty m:val="p"/>
-          </m:rPr>
-          <w:rPr>
-            <w:rFonts w:ascii="Cambria Math" w:hAnsi="Cambria Math"/>
-          </w:rPr>
-          <m:t>72</m:t>
+          <m:t>1.72</m:t>
         </m:r>
       </m:oMath>
       <w:r>
         <w:rPr>
           <w:rFonts w:eastAsiaTheme="minorEastAsia"/>
         </w:rPr>
-        <w:t xml:space="preserve"> </w:t>
-      </w:r>
-      <w:proofErr w:type="spellStart"/>
-      <w:r>
-        <w:rPr>
-          <w:rFonts w:eastAsiaTheme="minorEastAsia"/>
-        </w:rPr>
-        <w:t>nm</w:t>
-      </w:r>
-      <w:proofErr w:type="spellEnd"/>
+        <w:t xml:space="preserve"> nm</w:t>
+      </w:r>
       <w:r>
         <w:t xml:space="preserve"> oraz (d) </w:t>
       </w:r>
@@ -36956,16 +36985,7 @@
           <w:rPr>
             <w:rFonts w:ascii="Cambria Math" w:hAnsi="Cambria Math"/>
           </w:rPr>
-          <m:t>1.</m:t>
-        </m:r>
-        <m:r>
-          <m:rPr>
-            <m:sty m:val="p"/>
-          </m:rPr>
-          <w:rPr>
-            <w:rFonts w:ascii="Cambria Math" w:hAnsi="Cambria Math"/>
-          </w:rPr>
-          <m:t>78</m:t>
+          <m:t>1.78</m:t>
         </m:r>
       </m:oMath>
       <w:r>
@@ -37077,13 +37097,7 @@
           <w:rPr>
             <w:rFonts w:ascii="Cambria Math" w:eastAsiaTheme="minorEastAsia" w:hAnsi="Cambria Math"/>
           </w:rPr>
-          <m:t>0.</m:t>
-        </m:r>
-        <m:r>
-          <w:rPr>
-            <w:rFonts w:ascii="Cambria Math" w:eastAsiaTheme="minorEastAsia" w:hAnsi="Cambria Math"/>
-          </w:rPr>
-          <m:t>1</m:t>
+          <m:t>0.1</m:t>
         </m:r>
       </m:oMath>
       <w:r>
@@ -37115,13 +37129,7 @@
           <w:rPr>
             <w:rFonts w:ascii="Cambria Math" w:eastAsiaTheme="minorEastAsia" w:hAnsi="Cambria Math"/>
           </w:rPr>
-          <m:t>0.</m:t>
-        </m:r>
-        <m:r>
-          <w:rPr>
-            <w:rFonts w:ascii="Cambria Math" w:eastAsiaTheme="minorEastAsia" w:hAnsi="Cambria Math"/>
-          </w:rPr>
-          <m:t>05</m:t>
+          <m:t>0.05</m:t>
         </m:r>
       </m:oMath>
       <w:r>
@@ -37144,16 +37152,7 @@
           <w:rPr>
             <w:rFonts w:ascii="Cambria Math" w:hAnsi="Cambria Math"/>
           </w:rPr>
-          <m:t>1.</m:t>
-        </m:r>
-        <m:r>
-          <m:rPr>
-            <m:sty m:val="p"/>
-          </m:rPr>
-          <w:rPr>
-            <w:rFonts w:ascii="Cambria Math" w:hAnsi="Cambria Math"/>
-          </w:rPr>
-          <m:t>06</m:t>
+          <m:t>1.06</m:t>
         </m:r>
       </m:oMath>
       <w:r>
@@ -37176,16 +37175,7 @@
           <w:rPr>
             <w:rFonts w:ascii="Cambria Math" w:hAnsi="Cambria Math"/>
           </w:rPr>
-          <m:t>1.</m:t>
-        </m:r>
-        <m:r>
-          <m:rPr>
-            <m:sty m:val="p"/>
-          </m:rPr>
-          <w:rPr>
-            <w:rFonts w:ascii="Cambria Math" w:hAnsi="Cambria Math"/>
-          </w:rPr>
-          <m:t>10</m:t>
+          <m:t>1.10</m:t>
         </m:r>
       </m:oMath>
       <w:r>
@@ -37205,16 +37195,7 @@
           <w:rPr>
             <w:rFonts w:ascii="Cambria Math" w:hAnsi="Cambria Math"/>
           </w:rPr>
-          <m:t>1.</m:t>
-        </m:r>
-        <m:r>
-          <m:rPr>
-            <m:sty m:val="p"/>
-          </m:rPr>
-          <w:rPr>
-            <w:rFonts w:ascii="Cambria Math" w:hAnsi="Cambria Math"/>
-          </w:rPr>
-          <m:t>72</m:t>
+          <m:t>1.72</m:t>
         </m:r>
       </m:oMath>
       <w:r>
@@ -37240,16 +37221,7 @@
           <w:rPr>
             <w:rFonts w:ascii="Cambria Math" w:hAnsi="Cambria Math"/>
           </w:rPr>
-          <m:t>1.</m:t>
-        </m:r>
-        <m:r>
-          <m:rPr>
-            <m:sty m:val="p"/>
-          </m:rPr>
-          <w:rPr>
-            <w:rFonts w:ascii="Cambria Math" w:hAnsi="Cambria Math"/>
-          </w:rPr>
-          <m:t>78</m:t>
+          <m:t>1.78</m:t>
         </m:r>
       </m:oMath>
       <w:r>
@@ -37552,16 +37524,7 @@
           <w:rPr>
             <w:rFonts w:ascii="Cambria Math" w:hAnsi="Cambria Math"/>
           </w:rPr>
-          <m:t>1.</m:t>
-        </m:r>
-        <m:r>
-          <m:rPr>
-            <m:sty m:val="p"/>
-          </m:rPr>
-          <w:rPr>
-            <w:rFonts w:ascii="Cambria Math" w:hAnsi="Cambria Math"/>
-          </w:rPr>
-          <m:t>06</m:t>
+          <m:t>1.06</m:t>
         </m:r>
       </m:oMath>
       <w:r>
@@ -37581,16 +37544,7 @@
           <w:rPr>
             <w:rFonts w:ascii="Cambria Math" w:hAnsi="Cambria Math"/>
           </w:rPr>
-          <m:t>1.</m:t>
-        </m:r>
-        <m:r>
-          <m:rPr>
-            <m:sty m:val="p"/>
-          </m:rPr>
-          <w:rPr>
-            <w:rFonts w:ascii="Cambria Math" w:hAnsi="Cambria Math"/>
-          </w:rPr>
-          <m:t>10</m:t>
+          <m:t>1.10</m:t>
         </m:r>
       </m:oMath>
       <w:r>
@@ -37610,32 +37564,15 @@
           <w:rPr>
             <w:rFonts w:ascii="Cambria Math" w:hAnsi="Cambria Math"/>
           </w:rPr>
-          <m:t>1.</m:t>
-        </m:r>
-        <m:r>
-          <m:rPr>
-            <m:sty m:val="p"/>
-          </m:rPr>
-          <w:rPr>
-            <w:rFonts w:ascii="Cambria Math" w:hAnsi="Cambria Math"/>
-          </w:rPr>
-          <m:t>72</m:t>
+          <m:t>1.72</m:t>
         </m:r>
       </m:oMath>
       <w:r>
         <w:rPr>
           <w:rFonts w:eastAsiaTheme="minorEastAsia"/>
         </w:rPr>
-        <w:t xml:space="preserve"> </w:t>
-      </w:r>
-      <w:proofErr w:type="spellStart"/>
-      <w:r>
-        <w:rPr>
-          <w:rFonts w:eastAsiaTheme="minorEastAsia"/>
-        </w:rPr>
-        <w:t>nm</w:t>
-      </w:r>
-      <w:proofErr w:type="spellEnd"/>
+        <w:t xml:space="preserve"> nm</w:t>
+      </w:r>
       <w:r>
         <w:t xml:space="preserve"> oraz (d) </w:t>
       </w:r>
@@ -37647,16 +37584,7 @@
           <w:rPr>
             <w:rFonts w:ascii="Cambria Math" w:hAnsi="Cambria Math"/>
           </w:rPr>
-          <m:t>1.</m:t>
-        </m:r>
-        <m:r>
-          <m:rPr>
-            <m:sty m:val="p"/>
-          </m:rPr>
-          <w:rPr>
-            <w:rFonts w:ascii="Cambria Math" w:hAnsi="Cambria Math"/>
-          </w:rPr>
-          <m:t>78</m:t>
+          <m:t>1.78</m:t>
         </m:r>
       </m:oMath>
       <w:r>
@@ -38365,13 +38293,7 @@
           <w:rPr>
             <w:rFonts w:ascii="Cambria Math" w:eastAsiaTheme="minorEastAsia" w:hAnsi="Cambria Math"/>
           </w:rPr>
-          <m:t>=1.</m:t>
-        </m:r>
-        <m:r>
-          <w:rPr>
-            <w:rFonts w:ascii="Cambria Math" w:eastAsiaTheme="minorEastAsia" w:hAnsi="Cambria Math"/>
-          </w:rPr>
-          <m:t>75</m:t>
+          <m:t>=1.75</m:t>
         </m:r>
       </m:oMath>
       <w:r>
@@ -38505,19 +38427,7 @@
           <w:rPr>
             <w:rFonts w:ascii="Cambria Math" w:eastAsiaTheme="minorEastAsia" w:hAnsi="Cambria Math"/>
           </w:rPr>
-          <m:t>L</m:t>
-        </m:r>
-        <m:r>
-          <w:rPr>
-            <w:rFonts w:ascii="Cambria Math" w:eastAsiaTheme="minorEastAsia" w:hAnsi="Cambria Math"/>
-          </w:rPr>
-          <m:t>=1.</m:t>
-        </m:r>
-        <m:r>
-          <w:rPr>
-            <w:rFonts w:ascii="Cambria Math" w:eastAsiaTheme="minorEastAsia" w:hAnsi="Cambria Math"/>
-          </w:rPr>
-          <m:t>10</m:t>
+          <m:t>L=1.10</m:t>
         </m:r>
       </m:oMath>
       <w:r>
@@ -38603,13 +38513,7 @@
           <w:rPr>
             <w:rFonts w:ascii="Cambria Math" w:eastAsiaTheme="minorEastAsia" w:hAnsi="Cambria Math"/>
           </w:rPr>
-          <m:t>=9.</m:t>
-        </m:r>
-        <m:r>
-          <w:rPr>
-            <w:rFonts w:ascii="Cambria Math" w:eastAsiaTheme="minorEastAsia" w:hAnsi="Cambria Math"/>
-          </w:rPr>
-          <m:t>70</m:t>
+          <m:t>=9.70</m:t>
         </m:r>
       </m:oMath>
       <w:r>
@@ -38917,13 +38821,7 @@
           <w:rPr>
             <w:rFonts w:ascii="Cambria Math" w:eastAsiaTheme="minorEastAsia" w:hAnsi="Cambria Math"/>
           </w:rPr>
-          <m:t>4.</m:t>
-        </m:r>
-        <m:r>
-          <w:rPr>
-            <w:rFonts w:ascii="Cambria Math" w:eastAsiaTheme="minorEastAsia" w:hAnsi="Cambria Math"/>
-          </w:rPr>
-          <m:t>55</m:t>
+          <m:t>4.55</m:t>
         </m:r>
       </m:oMath>
       <w:r>
@@ -38987,13 +38885,7 @@
           <w:rPr>
             <w:rFonts w:ascii="Cambria Math" w:eastAsiaTheme="minorEastAsia" w:hAnsi="Cambria Math"/>
           </w:rPr>
-          <m:t>=0.</m:t>
-        </m:r>
-        <m:r>
-          <w:rPr>
-            <w:rFonts w:ascii="Cambria Math" w:eastAsiaTheme="minorEastAsia" w:hAnsi="Cambria Math"/>
-          </w:rPr>
-          <m:t>52</m:t>
+          <m:t>=0.52</m:t>
         </m:r>
       </m:oMath>
       <w:r>
@@ -39019,19 +38911,7 @@
           <w:rPr>
             <w:rFonts w:ascii="Cambria Math" w:eastAsiaTheme="minorEastAsia" w:hAnsi="Cambria Math"/>
           </w:rPr>
-          <m:t>L</m:t>
-        </m:r>
-        <m:r>
-          <w:rPr>
-            <w:rFonts w:ascii="Cambria Math" w:eastAsiaTheme="minorEastAsia" w:hAnsi="Cambria Math"/>
-          </w:rPr>
-          <m:t>=1.</m:t>
-        </m:r>
-        <m:r>
-          <w:rPr>
-            <w:rFonts w:ascii="Cambria Math" w:eastAsiaTheme="minorEastAsia" w:hAnsi="Cambria Math"/>
-          </w:rPr>
-          <m:t>08</m:t>
+          <m:t>L=1.08</m:t>
         </m:r>
       </m:oMath>
       <w:r>
@@ -39133,19 +39013,7 @@
           <w:rPr>
             <w:rFonts w:ascii="Cambria Math" w:eastAsiaTheme="minorEastAsia" w:hAnsi="Cambria Math"/>
           </w:rPr>
-          <m:t>L</m:t>
-        </m:r>
-        <m:r>
-          <w:rPr>
-            <w:rFonts w:ascii="Cambria Math" w:eastAsiaTheme="minorEastAsia" w:hAnsi="Cambria Math"/>
-          </w:rPr>
-          <m:t>=1.</m:t>
-        </m:r>
-        <m:r>
-          <w:rPr>
-            <w:rFonts w:ascii="Cambria Math" w:eastAsiaTheme="minorEastAsia" w:hAnsi="Cambria Math"/>
-          </w:rPr>
-          <m:t>08</m:t>
+          <m:t>L=1.08</m:t>
         </m:r>
       </m:oMath>
       <w:r>
@@ -39177,13 +39045,7 @@
           <w:rPr>
             <w:rFonts w:ascii="Cambria Math" w:eastAsiaTheme="minorEastAsia" w:hAnsi="Cambria Math"/>
           </w:rPr>
-          <m:t>19.</m:t>
-        </m:r>
-        <m:r>
-          <w:rPr>
-            <w:rFonts w:ascii="Cambria Math" w:eastAsiaTheme="minorEastAsia" w:hAnsi="Cambria Math"/>
-          </w:rPr>
-          <m:t>65</m:t>
+          <m:t>19.65</m:t>
         </m:r>
       </m:oMath>
       <w:r>
@@ -39240,250 +39102,7 @@
         <w:rPr>
           <w:rFonts w:eastAsiaTheme="minorEastAsia"/>
         </w:rPr>
-        <w:t xml:space="preserve"> </w:t>
-      </w:r>
-      <w:sdt>
-        <w:sdtPr>
-          <w:rPr>
-            <w:rFonts w:eastAsiaTheme="minorEastAsia"/>
-          </w:rPr>
-          <w:id w:val="1381368698"/>
-          <w:citation/>
-        </w:sdtPr>
-        <w:sdtContent>
-          <w:r>
-            <w:rPr>
-              <w:rFonts w:eastAsiaTheme="minorEastAsia"/>
-            </w:rPr>
-            <w:fldChar w:fldCharType="begin"/>
-          </w:r>
-          <w:r>
-            <w:rPr>
-              <w:rFonts w:eastAsiaTheme="minorEastAsia"/>
-            </w:rPr>
-            <w:instrText xml:space="preserve"> CITATION Guo04 \l 1045 </w:instrText>
-          </w:r>
-          <w:r>
-            <w:rPr>
-              <w:rFonts w:eastAsiaTheme="minorEastAsia"/>
-            </w:rPr>
-            <w:fldChar w:fldCharType="separate"/>
-          </w:r>
-          <w:r>
-            <w:rPr>
-              <w:rFonts w:eastAsiaTheme="minorEastAsia"/>
-              <w:noProof/>
-            </w:rPr>
-            <w:t>[2]</w:t>
-          </w:r>
-          <w:r>
-            <w:rPr>
-              <w:rFonts w:eastAsiaTheme="minorEastAsia"/>
-            </w:rPr>
-            <w:fldChar w:fldCharType="end"/>
-          </w:r>
-        </w:sdtContent>
-      </w:sdt>
-      <w:sdt>
-        <w:sdtPr>
-          <w:rPr>
-            <w:rFonts w:eastAsiaTheme="minorEastAsia"/>
-          </w:rPr>
-          <w:id w:val="-2068634555"/>
-          <w:citation/>
-        </w:sdtPr>
-        <w:sdtContent>
-          <w:r>
-            <w:rPr>
-              <w:rFonts w:eastAsiaTheme="minorEastAsia"/>
-            </w:rPr>
-            <w:fldChar w:fldCharType="begin"/>
-          </w:r>
-          <w:r>
-            <w:rPr>
-              <w:rFonts w:eastAsiaTheme="minorEastAsia"/>
-            </w:rPr>
-            <w:instrText xml:space="preserve"> CITATION Eom06 \l 1045 </w:instrText>
-          </w:r>
-          <w:r>
-            <w:rPr>
-              <w:rFonts w:eastAsiaTheme="minorEastAsia"/>
-            </w:rPr>
-            <w:fldChar w:fldCharType="separate"/>
-          </w:r>
-          <w:r>
-            <w:rPr>
-              <w:rFonts w:eastAsiaTheme="minorEastAsia"/>
-              <w:noProof/>
-            </w:rPr>
-            <w:t xml:space="preserve"> </w:t>
-          </w:r>
-          <w:r>
-            <w:rPr>
-              <w:rFonts w:eastAsiaTheme="minorEastAsia"/>
-              <w:noProof/>
-            </w:rPr>
-            <w:t>[3]</w:t>
-          </w:r>
-          <w:r>
-            <w:rPr>
-              <w:rFonts w:eastAsiaTheme="minorEastAsia"/>
-            </w:rPr>
-            <w:fldChar w:fldCharType="end"/>
-          </w:r>
-        </w:sdtContent>
-      </w:sdt>
-      <w:sdt>
-        <w:sdtPr>
-          <w:rPr>
-            <w:rFonts w:eastAsiaTheme="minorEastAsia"/>
-          </w:rPr>
-          <w:id w:val="1978876461"/>
-          <w:citation/>
-        </w:sdtPr>
-        <w:sdtContent>
-          <w:r>
-            <w:rPr>
-              <w:rFonts w:eastAsiaTheme="minorEastAsia"/>
-            </w:rPr>
-            <w:fldChar w:fldCharType="begin"/>
-          </w:r>
-          <w:r>
-            <w:rPr>
-              <w:rFonts w:eastAsiaTheme="minorEastAsia"/>
-            </w:rPr>
-            <w:instrText xml:space="preserve"> CITATION Zha10 \l 1045 </w:instrText>
-          </w:r>
-          <w:r>
-            <w:rPr>
-              <w:rFonts w:eastAsiaTheme="minorEastAsia"/>
-            </w:rPr>
-            <w:fldChar w:fldCharType="separate"/>
-          </w:r>
-          <w:r>
-            <w:rPr>
-              <w:rFonts w:eastAsiaTheme="minorEastAsia"/>
-              <w:noProof/>
-            </w:rPr>
-            <w:t xml:space="preserve"> </w:t>
-          </w:r>
-          <w:r>
-            <w:rPr>
-              <w:rFonts w:eastAsiaTheme="minorEastAsia"/>
-              <w:noProof/>
-            </w:rPr>
-            <w:t>[6]</w:t>
-          </w:r>
-          <w:r>
-            <w:rPr>
-              <w:rFonts w:eastAsiaTheme="minorEastAsia"/>
-            </w:rPr>
-            <w:fldChar w:fldCharType="end"/>
-          </w:r>
-        </w:sdtContent>
-      </w:sdt>
-      <w:sdt>
-        <w:sdtPr>
-          <w:rPr>
-            <w:rFonts w:eastAsiaTheme="minorEastAsia"/>
-          </w:rPr>
-          <w:id w:val="-843552619"/>
-          <w:citation/>
-        </w:sdtPr>
-        <w:sdtContent>
-          <w:r>
-            <w:rPr>
-              <w:rFonts w:eastAsiaTheme="minorEastAsia"/>
-            </w:rPr>
-            <w:fldChar w:fldCharType="begin"/>
-          </w:r>
-          <w:r>
-            <w:rPr>
-              <w:rFonts w:eastAsiaTheme="minorEastAsia"/>
-            </w:rPr>
-            <w:instrText xml:space="preserve"> CITATION Öze06 \l 1045 </w:instrText>
-          </w:r>
-          <w:r>
-            <w:rPr>
-              <w:rFonts w:eastAsiaTheme="minorEastAsia"/>
-            </w:rPr>
-            <w:fldChar w:fldCharType="separate"/>
-          </w:r>
-          <w:r>
-            <w:rPr>
-              <w:rFonts w:eastAsiaTheme="minorEastAsia"/>
-              <w:noProof/>
-            </w:rPr>
-            <w:t xml:space="preserve"> </w:t>
-          </w:r>
-          <w:r>
-            <w:rPr>
-              <w:rFonts w:eastAsiaTheme="minorEastAsia"/>
-              <w:noProof/>
-            </w:rPr>
-            <w:t>[4]</w:t>
-          </w:r>
-          <w:r>
-            <w:rPr>
-              <w:rFonts w:eastAsiaTheme="minorEastAsia"/>
-            </w:rPr>
-            <w:fldChar w:fldCharType="end"/>
-          </w:r>
-        </w:sdtContent>
-      </w:sdt>
-      <w:r>
-        <w:rPr>
-          <w:rFonts w:eastAsiaTheme="minorEastAsia"/>
-        </w:rPr>
-        <w:t xml:space="preserve"> </w:t>
-      </w:r>
-      <w:sdt>
-        <w:sdtPr>
-          <w:rPr>
-            <w:rFonts w:eastAsiaTheme="minorEastAsia"/>
-          </w:rPr>
-          <w:id w:val="2002541517"/>
-          <w:citation/>
-        </w:sdtPr>
-        <w:sdtContent>
-          <w:r>
-            <w:rPr>
-              <w:rFonts w:eastAsiaTheme="minorEastAsia"/>
-            </w:rPr>
-            <w:fldChar w:fldCharType="begin"/>
-          </w:r>
-          <w:r>
-            <w:rPr>
-              <w:rFonts w:eastAsiaTheme="minorEastAsia"/>
-            </w:rPr>
-            <w:instrText xml:space="preserve"> CITATION Öze07 \l 1045 </w:instrText>
-          </w:r>
-          <w:r>
-            <w:rPr>
-              <w:rFonts w:eastAsiaTheme="minorEastAsia"/>
-            </w:rPr>
-            <w:fldChar w:fldCharType="separate"/>
-          </w:r>
-          <w:r>
-            <w:rPr>
-              <w:rFonts w:eastAsiaTheme="minorEastAsia"/>
-              <w:noProof/>
-            </w:rPr>
-            <w:t>[5]</w:t>
-          </w:r>
-          <w:r>
-            <w:rPr>
-              <w:rFonts w:eastAsiaTheme="minorEastAsia"/>
-            </w:rPr>
-            <w:fldChar w:fldCharType="end"/>
-          </w:r>
-        </w:sdtContent>
-      </w:sdt>
-      <w:r>
-        <w:rPr>
-          <w:rFonts w:eastAsiaTheme="minorEastAsia"/>
-        </w:rPr>
-        <w:t>.</w:t>
+        <w:t xml:space="preserve"> [2-6].</w:t>
       </w:r>
     </w:p>
     <w:p>
@@ -40061,16 +39680,8 @@
         <w:rPr>
           <w:rFonts w:eastAsiaTheme="minorEastAsia"/>
         </w:rPr>
-        <w:t xml:space="preserve"> m</w:t>
-      </w:r>
-      <w:proofErr w:type="spellStart"/>
-      <w:r>
-        <w:rPr>
-          <w:rFonts w:eastAsiaTheme="minorEastAsia"/>
-        </w:rPr>
-        <w:t>eV</w:t>
-      </w:r>
-      <w:proofErr w:type="spellEnd"/>
+        <w:t xml:space="preserve"> meV</w:t>
+      </w:r>
       <w:r>
         <w:rPr>
           <w:rFonts w:eastAsiaTheme="minorEastAsia"/>
@@ -40240,14 +39851,7 @@
             <w:rFonts w:ascii="Cambria Math" w:hAnsi="Cambria Math"/>
             <w:szCs w:val="24"/>
           </w:rPr>
-          <m:t>=0.</m:t>
-        </m:r>
-        <m:r>
-          <w:rPr>
-            <w:rFonts w:ascii="Cambria Math" w:hAnsi="Cambria Math"/>
-            <w:szCs w:val="24"/>
-          </w:rPr>
-          <m:t>2</m:t>
+          <m:t>=0.2</m:t>
         </m:r>
       </m:oMath>
       <w:r>
@@ -40320,21 +39924,7 @@
             <w:rFonts w:ascii="Cambria Math" w:hAnsi="Cambria Math"/>
             <w:szCs w:val="24"/>
           </w:rPr>
-          <m:t>=</m:t>
-        </m:r>
-        <m:r>
-          <w:rPr>
-            <w:rFonts w:ascii="Cambria Math" w:hAnsi="Cambria Math"/>
-            <w:szCs w:val="24"/>
-          </w:rPr>
-          <m:t>0.</m:t>
-        </m:r>
-        <m:r>
-          <w:rPr>
-            <w:rFonts w:ascii="Cambria Math" w:hAnsi="Cambria Math"/>
-            <w:szCs w:val="24"/>
-          </w:rPr>
-          <m:t>5</m:t>
+          <m:t>=0.5</m:t>
         </m:r>
       </m:oMath>
       <w:r>
@@ -40568,7 +40158,21 @@
           <w:rFonts w:eastAsiaTheme="minorEastAsia"/>
           <w:szCs w:val="24"/>
         </w:rPr>
-        <w:t xml:space="preserve"> w porównaniu z resztą metali</w:t>
+        <w:t xml:space="preserve"> </w:t>
+      </w:r>
+      <w:r>
+        <w:rPr>
+          <w:rFonts w:eastAsiaTheme="minorEastAsia"/>
+          <w:szCs w:val="24"/>
+        </w:rPr>
+        <w:br/>
+      </w:r>
+      <w:r>
+        <w:rPr>
+          <w:rFonts w:eastAsiaTheme="minorEastAsia"/>
+          <w:szCs w:val="24"/>
+        </w:rPr>
+        <w:t>w porównaniu z resztą metali</w:t>
       </w:r>
       <w:r>
         <w:rPr>
@@ -41397,7 +41001,13 @@
         <w:t xml:space="preserve"> Al</w:t>
       </w:r>
       <w:r>
-        <w:t xml:space="preserve"> o </w:t>
+        <w:t xml:space="preserve"> </w:t>
+      </w:r>
+      <w:r>
+        <w:br/>
+      </w:r>
+      <w:r>
+        <w:t xml:space="preserve">o </w:t>
       </w:r>
       <w:r>
         <w:t xml:space="preserve"> </w:t>
@@ -41419,19 +41029,7 @@
           <w:rPr>
             <w:rFonts w:ascii="Cambria Math" w:hAnsi="Cambria Math"/>
           </w:rPr>
-          <m:t>dL</m:t>
-        </m:r>
-        <m:r>
-          <w:rPr>
-            <w:rFonts w:ascii="Cambria Math" w:hAnsi="Cambria Math"/>
-          </w:rPr>
-          <m:t>=0.</m:t>
-        </m:r>
-        <m:r>
-          <w:rPr>
-            <w:rFonts w:ascii="Cambria Math" w:hAnsi="Cambria Math"/>
-          </w:rPr>
-          <m:t>02 nm</m:t>
+          <m:t>dL=0.02 nm</m:t>
         </m:r>
       </m:oMath>
       <w:r>
@@ -41569,13 +41167,7 @@
           <w:rPr>
             <w:rFonts w:ascii="Cambria Math" w:eastAsiaTheme="minorEastAsia" w:hAnsi="Cambria Math"/>
           </w:rPr>
-          <m:t>=0.</m:t>
-        </m:r>
-        <m:r>
-          <w:rPr>
-            <w:rFonts w:ascii="Cambria Math" w:eastAsiaTheme="minorEastAsia" w:hAnsi="Cambria Math"/>
-          </w:rPr>
-          <m:t>286</m:t>
+          <m:t>=0.286</m:t>
         </m:r>
       </m:oMath>
       <w:r>
@@ -41921,7 +41513,19 @@
         <w:rPr>
           <w:rFonts w:eastAsiaTheme="minorEastAsia"/>
         </w:rPr>
-        <w:t xml:space="preserve"> o parzystej liczbie </w:t>
+        <w:t xml:space="preserve"> </w:t>
+      </w:r>
+      <w:r>
+        <w:rPr>
+          <w:rFonts w:eastAsiaTheme="minorEastAsia"/>
+        </w:rPr>
+        <w:br/>
+      </w:r>
+      <w:r>
+        <w:rPr>
+          <w:rFonts w:eastAsiaTheme="minorEastAsia"/>
+        </w:rPr>
+        <w:t xml:space="preserve">o parzystej liczbie </w:t>
       </w:r>
       <w:proofErr w:type="spellStart"/>
       <w:r>
@@ -42021,7 +41625,19 @@
         <w:rPr>
           <w:rFonts w:eastAsiaTheme="minorEastAsia"/>
         </w:rPr>
-        <w:t xml:space="preserve"> i analogicznie od </w:t>
+        <w:t xml:space="preserve"> </w:t>
+      </w:r>
+      <w:r>
+        <w:rPr>
+          <w:rFonts w:eastAsiaTheme="minorEastAsia"/>
+        </w:rPr>
+        <w:br/>
+      </w:r>
+      <w:r>
+        <w:rPr>
+          <w:rFonts w:eastAsiaTheme="minorEastAsia"/>
+        </w:rPr>
+        <w:t xml:space="preserve">i analogicznie od </w:t>
       </w:r>
       <w:r>
         <w:rPr>
@@ -42039,7 +41655,19 @@
         <w:rPr>
           <w:rFonts w:eastAsiaTheme="minorEastAsia"/>
         </w:rPr>
-        <w:t>powraca do zależności początkowej, w której to warstwy o parzy</w:t>
+        <w:t xml:space="preserve">powraca do zależności początkowej, </w:t>
+      </w:r>
+      <w:r>
+        <w:rPr>
+          <w:rFonts w:eastAsiaTheme="minorEastAsia"/>
+        </w:rPr>
+        <w:br/>
+      </w:r>
+      <w:r>
+        <w:rPr>
+          <w:rFonts w:eastAsiaTheme="minorEastAsia"/>
+        </w:rPr>
+        <w:t>w której to warstwy o parzy</w:t>
       </w:r>
       <w:r>
         <w:rPr>
@@ -42091,201 +41719,12 @@
         </w:rPr>
         <w:t xml:space="preserve"> w eksperymentach</w:t>
       </w:r>
-      <w:sdt>
-        <w:sdtPr>
-          <w:rPr>
-            <w:rFonts w:eastAsiaTheme="minorEastAsia"/>
-          </w:rPr>
-          <w:id w:val="1606530435"/>
-          <w:citation/>
-        </w:sdtPr>
-        <w:sdtContent>
-          <w:r>
-            <w:rPr>
-              <w:rFonts w:eastAsiaTheme="minorEastAsia"/>
-            </w:rPr>
-            <w:fldChar w:fldCharType="begin"/>
-          </w:r>
-          <w:r>
-            <w:rPr>
-              <w:rFonts w:eastAsiaTheme="minorEastAsia"/>
-            </w:rPr>
-            <w:instrText xml:space="preserve"> CITATION Eom06 \l 1045 </w:instrText>
-          </w:r>
-          <w:r>
-            <w:rPr>
-              <w:rFonts w:eastAsiaTheme="minorEastAsia"/>
-            </w:rPr>
-            <w:fldChar w:fldCharType="separate"/>
-          </w:r>
-          <w:r>
-            <w:rPr>
-              <w:rFonts w:eastAsiaTheme="minorEastAsia"/>
-              <w:noProof/>
-            </w:rPr>
-            <w:t xml:space="preserve"> </w:t>
-          </w:r>
-          <w:r>
-            <w:rPr>
-              <w:rFonts w:eastAsiaTheme="minorEastAsia"/>
-              <w:noProof/>
-            </w:rPr>
-            <w:t>[3]</w:t>
-          </w:r>
-          <w:r>
-            <w:rPr>
-              <w:rFonts w:eastAsiaTheme="minorEastAsia"/>
-            </w:rPr>
-            <w:fldChar w:fldCharType="end"/>
-          </w:r>
-        </w:sdtContent>
-      </w:sdt>
-      <w:sdt>
-        <w:sdtPr>
-          <w:rPr>
-            <w:rFonts w:eastAsiaTheme="minorEastAsia"/>
-          </w:rPr>
-          <w:id w:val="-926498296"/>
-          <w:citation/>
-        </w:sdtPr>
-        <w:sdtContent>
-          <w:r>
-            <w:rPr>
-              <w:rFonts w:eastAsiaTheme="minorEastAsia"/>
-            </w:rPr>
-            <w:fldChar w:fldCharType="begin"/>
-          </w:r>
-          <w:r>
-            <w:rPr>
-              <w:rFonts w:eastAsiaTheme="minorEastAsia"/>
-            </w:rPr>
-            <w:instrText xml:space="preserve"> CITATION Zha10 \l 1045 </w:instrText>
-          </w:r>
-          <w:r>
-            <w:rPr>
-              <w:rFonts w:eastAsiaTheme="minorEastAsia"/>
-            </w:rPr>
-            <w:fldChar w:fldCharType="separate"/>
-          </w:r>
-          <w:r>
-            <w:rPr>
-              <w:rFonts w:eastAsiaTheme="minorEastAsia"/>
-              <w:noProof/>
-            </w:rPr>
-            <w:t xml:space="preserve"> </w:t>
-          </w:r>
-          <w:r>
-            <w:rPr>
-              <w:rFonts w:eastAsiaTheme="minorEastAsia"/>
-              <w:noProof/>
-            </w:rPr>
-            <w:t>[6]</w:t>
-          </w:r>
-          <w:r>
-            <w:rPr>
-              <w:rFonts w:eastAsiaTheme="minorEastAsia"/>
-            </w:rPr>
-            <w:fldChar w:fldCharType="end"/>
-          </w:r>
-        </w:sdtContent>
-      </w:sdt>
-      <w:sdt>
-        <w:sdtPr>
-          <w:rPr>
-            <w:rFonts w:eastAsiaTheme="minorEastAsia"/>
-          </w:rPr>
-          <w:id w:val="112026677"/>
-          <w:citation/>
-        </w:sdtPr>
-        <w:sdtContent>
-          <w:r>
-            <w:rPr>
-              <w:rFonts w:eastAsiaTheme="minorEastAsia"/>
-            </w:rPr>
-            <w:fldChar w:fldCharType="begin"/>
-          </w:r>
-          <w:r>
-            <w:rPr>
-              <w:rFonts w:eastAsiaTheme="minorEastAsia"/>
-            </w:rPr>
-            <w:instrText xml:space="preserve"> CITATION Öze06 \l 1045 </w:instrText>
-          </w:r>
-          <w:r>
-            <w:rPr>
-              <w:rFonts w:eastAsiaTheme="minorEastAsia"/>
-            </w:rPr>
-            <w:fldChar w:fldCharType="separate"/>
-          </w:r>
-          <w:r>
-            <w:rPr>
-              <w:rFonts w:eastAsiaTheme="minorEastAsia"/>
-              <w:noProof/>
-            </w:rPr>
-            <w:t xml:space="preserve"> </w:t>
-          </w:r>
-          <w:r>
-            <w:rPr>
-              <w:rFonts w:eastAsiaTheme="minorEastAsia"/>
-              <w:noProof/>
-            </w:rPr>
-            <w:t>[4]</w:t>
-          </w:r>
-          <w:r>
-            <w:rPr>
-              <w:rFonts w:eastAsiaTheme="minorEastAsia"/>
-            </w:rPr>
-            <w:fldChar w:fldCharType="end"/>
-          </w:r>
-        </w:sdtContent>
-      </w:sdt>
-      <w:r>
-        <w:rPr>
-          <w:rFonts w:eastAsiaTheme="minorEastAsia"/>
-        </w:rPr>
-        <w:t xml:space="preserve"> </w:t>
-      </w:r>
-      <w:sdt>
-        <w:sdtPr>
-          <w:rPr>
-            <w:rFonts w:eastAsiaTheme="minorEastAsia"/>
-          </w:rPr>
-          <w:id w:val="-1391344438"/>
-          <w:citation/>
-        </w:sdtPr>
-        <w:sdtContent>
-          <w:r>
-            <w:rPr>
-              <w:rFonts w:eastAsiaTheme="minorEastAsia"/>
-            </w:rPr>
-            <w:fldChar w:fldCharType="begin"/>
-          </w:r>
-          <w:r>
-            <w:rPr>
-              <w:rFonts w:eastAsiaTheme="minorEastAsia"/>
-            </w:rPr>
-            <w:instrText xml:space="preserve"> CITATION Öze07 \l 1045 </w:instrText>
-          </w:r>
-          <w:r>
-            <w:rPr>
-              <w:rFonts w:eastAsiaTheme="minorEastAsia"/>
-            </w:rPr>
-            <w:fldChar w:fldCharType="separate"/>
-          </w:r>
-          <w:r>
-            <w:rPr>
-              <w:rFonts w:eastAsiaTheme="minorEastAsia"/>
-              <w:noProof/>
-            </w:rPr>
-            <w:t>[5]</w:t>
-          </w:r>
-          <w:r>
-            <w:rPr>
-              <w:rFonts w:eastAsiaTheme="minorEastAsia"/>
-            </w:rPr>
-            <w:fldChar w:fldCharType="end"/>
-          </w:r>
-        </w:sdtContent>
-      </w:sdt>
+      <w:r>
+        <w:rPr>
+          <w:rFonts w:eastAsiaTheme="minorEastAsia"/>
+        </w:rPr>
+        <w:t xml:space="preserve"> [3-6]</w:t>
+      </w:r>
       <w:r>
         <w:rPr>
           <w:rFonts w:eastAsiaTheme="minorEastAsia"/>
@@ -42512,13 +41951,25 @@
         <w:rPr>
           <w:rFonts w:eastAsiaTheme="minorEastAsia"/>
         </w:rPr>
-        <w:t xml:space="preserve"> tym gęstość stanów w </w:t>
+        <w:t xml:space="preserve"> tym gęstość stanów </w:t>
+      </w:r>
+      <w:r>
+        <w:rPr>
+          <w:rFonts w:eastAsiaTheme="minorEastAsia"/>
+        </w:rPr>
+        <w:br/>
       </w:r>
       <w:r>
         <w:rPr>
           <w:rFonts w:eastAsiaTheme="minorEastAsia"/>
         </w:rPr>
         <w:lastRenderedPageBreak/>
+        <w:t xml:space="preserve">w </w:t>
+      </w:r>
+      <w:r>
+        <w:rPr>
+          <w:rFonts w:eastAsiaTheme="minorEastAsia"/>
+        </w:rPr>
         <w:t>pobliżu energii Fermiego pochodząca</w:t>
       </w:r>
       <w:r>
@@ -43182,6 +42633,7 @@
                 <w:szCs w:val="24"/>
               </w:rPr>
             </w:pPr>
+            <w:bookmarkStart w:id="59" w:name="_Ref462074891"/>
             <w:r>
               <w:rPr>
                 <w:i/>
@@ -43225,6 +42677,7 @@
               </w:rPr>
               <w:t>)</w:t>
             </w:r>
+            <w:bookmarkEnd w:id="59"/>
           </w:p>
         </w:tc>
       </w:tr>
@@ -43334,16 +42787,8 @@
         <w:rPr>
           <w:rFonts w:eastAsiaTheme="minorEastAsia"/>
         </w:rPr>
-        <w:t xml:space="preserve"> </w:t>
-      </w:r>
-      <w:proofErr w:type="spellStart"/>
-      <w:r>
-        <w:rPr>
-          <w:rFonts w:eastAsiaTheme="minorEastAsia"/>
-        </w:rPr>
-        <w:t>nm</w:t>
-      </w:r>
-      <w:proofErr w:type="spellEnd"/>
+        <w:t xml:space="preserve"> nm</w:t>
+      </w:r>
       <w:r>
         <w:rPr>
           <w:rFonts w:eastAsiaTheme="minorEastAsia"/>
@@ -43675,8 +43120,8 @@
       <w:pPr>
         <w:jc w:val="both"/>
       </w:pPr>
-      <w:bookmarkStart w:id="59" w:name="_Ref461470431"/>
-      <w:bookmarkStart w:id="60" w:name="_Toc462066140"/>
+      <w:bookmarkStart w:id="60" w:name="_Ref461470431"/>
+      <w:bookmarkStart w:id="61" w:name="_Toc462066140"/>
       <w:r>
         <w:rPr>
           <w:b/>
@@ -43714,7 +43159,7 @@
         </w:rPr>
         <w:fldChar w:fldCharType="end"/>
       </w:r>
-      <w:bookmarkEnd w:id="59"/>
+      <w:bookmarkEnd w:id="60"/>
       <w:r>
         <w:rPr>
           <w:b/>
@@ -43742,7 +43187,7 @@
       <w:r>
         <w:t>skie punkty to wyniki symulacji uzyskane po uwzględnieniu niejednorodności powierzchni.</w:t>
       </w:r>
-      <w:bookmarkEnd w:id="60"/>
+      <w:bookmarkEnd w:id="61"/>
     </w:p>
     <w:p>
       <w:pPr>
@@ -43793,7 +43238,46 @@
         <w:t>d</w:t>
       </w:r>
       <w:r>
-        <w:t xml:space="preserve">nie ze wzorem (x). A zatem zakres niebieskich punktów dla konkretnej grubości warstw oznacza zakres możliwych wartości przerwy nadprzewodzącej przy założeniu niejednorodności warstw na poziomie jednej </w:t>
+        <w:t xml:space="preserve">nie ze </w:t>
+      </w:r>
+      <w:r>
+        <w:t xml:space="preserve">wzorem </w:t>
+      </w:r>
+      <w:r>
+        <w:fldChar w:fldCharType="begin"/>
+      </w:r>
+      <w:r>
+        <w:instrText xml:space="preserve"> REF _Ref462074891 \h </w:instrText>
+      </w:r>
+      <w:r>
+        <w:instrText xml:space="preserve"> \* MERGEFORMAT </w:instrText>
+      </w:r>
+      <w:r>
+        <w:fldChar w:fldCharType="separate"/>
+      </w:r>
+      <w:r>
+        <w:t>(</w:t>
+      </w:r>
+      <w:r>
+        <w:rPr>
+          <w:noProof/>
+        </w:rPr>
+        <w:t>31</w:t>
+      </w:r>
+      <w:r>
+        <w:t>)</w:t>
+      </w:r>
+      <w:r>
+        <w:fldChar w:fldCharType="end"/>
+      </w:r>
+      <w:r>
+        <w:t xml:space="preserve">. </w:t>
+      </w:r>
+      <w:r>
+        <w:t>A</w:t>
+      </w:r>
+      <w:r>
+        <w:t xml:space="preserve"> zatem zakres niebieskich punktów dla konkretnej grubości warstw oznacza zakres możliwych wartości przerwy nadprzewodzącej przy założeniu niejednorodności warstw na poziomie jednej </w:t>
       </w:r>
       <w:proofErr w:type="spellStart"/>
       <w:r>
@@ -43822,12 +43306,12 @@
       <w:pPr>
         <w:pStyle w:val="Nagwek1"/>
       </w:pPr>
-      <w:bookmarkStart w:id="61" w:name="_Toc462069694"/>
+      <w:bookmarkStart w:id="62" w:name="_Toc462069694"/>
       <w:r>
         <w:lastRenderedPageBreak/>
         <w:t>Podsumowanie</w:t>
       </w:r>
-      <w:bookmarkEnd w:id="61"/>
+      <w:bookmarkEnd w:id="62"/>
     </w:p>
     <w:p>
       <w:pPr>
@@ -43992,7 +43476,15 @@
         <w:rPr>
           <w:rFonts w:eastAsiaTheme="minorEastAsia"/>
         </w:rPr>
-        <w:t xml:space="preserve">gwałtowny wzrost gęstości stanów na poziomie energii Fermiego (osobliwość van </w:t>
+        <w:t>gwałtowny wzrost gęstości stanów na poziomie energii</w:t>
+      </w:r>
+      <w:bookmarkStart w:id="63" w:name="_GoBack"/>
+      <w:bookmarkEnd w:id="63"/>
+      <w:r>
+        <w:rPr>
+          <w:rFonts w:eastAsiaTheme="minorEastAsia"/>
+        </w:rPr>
+        <w:t xml:space="preserve"> Fermiego (osobliwość van </w:t>
       </w:r>
       <w:proofErr w:type="spellStart"/>
       <w:r>
@@ -44995,7 +44487,19 @@
         <w:rPr>
           <w:rFonts w:eastAsiaTheme="minorEastAsia"/>
         </w:rPr>
-        <w:t xml:space="preserve">polegało na otrzymaniu oscylacji z okresem 2 </w:t>
+        <w:t xml:space="preserve">polegało na otrzymaniu oscylacji </w:t>
+      </w:r>
+      <w:r>
+        <w:rPr>
+          <w:rFonts w:eastAsiaTheme="minorEastAsia"/>
+        </w:rPr>
+        <w:br/>
+      </w:r>
+      <w:r>
+        <w:rPr>
+          <w:rFonts w:eastAsiaTheme="minorEastAsia"/>
+        </w:rPr>
+        <w:t xml:space="preserve">z okresem 2 </w:t>
       </w:r>
       <w:proofErr w:type="spellStart"/>
       <w:r>
@@ -45493,7 +44997,7 @@
               </w:tblGrid>
               <w:tr>
                 <w:trPr>
-                  <w:divId w:val="1528256136"/>
+                  <w:divId w:val="1849371119"/>
                   <w:tblCellSpacing w:w="15" w:type="dxa"/>
                 </w:trPr>
                 <w:tc>
@@ -45547,7 +45051,7 @@
               </w:tr>
               <w:tr>
                 <w:trPr>
-                  <w:divId w:val="1528256136"/>
+                  <w:divId w:val="1849371119"/>
                   <w:tblCellSpacing w:w="15" w:type="dxa"/>
                 </w:trPr>
                 <w:tc>
@@ -45595,7 +45099,7 @@
               </w:tr>
               <w:tr>
                 <w:trPr>
-                  <w:divId w:val="1528256136"/>
+                  <w:divId w:val="1849371119"/>
                   <w:tblCellSpacing w:w="15" w:type="dxa"/>
                 </w:trPr>
                 <w:tc>
@@ -45648,7 +45152,7 @@
               </w:tr>
               <w:tr>
                 <w:trPr>
-                  <w:divId w:val="1528256136"/>
+                  <w:divId w:val="1849371119"/>
                   <w:tblCellSpacing w:w="15" w:type="dxa"/>
                 </w:trPr>
                 <w:tc>
@@ -45701,7 +45205,7 @@
               </w:tr>
               <w:tr>
                 <w:trPr>
-                  <w:divId w:val="1528256136"/>
+                  <w:divId w:val="1849371119"/>
                   <w:tblCellSpacing w:w="15" w:type="dxa"/>
                 </w:trPr>
                 <w:tc>
@@ -45749,7 +45253,7 @@
               </w:tr>
               <w:tr>
                 <w:trPr>
-                  <w:divId w:val="1528256136"/>
+                  <w:divId w:val="1849371119"/>
                   <w:tblCellSpacing w:w="15" w:type="dxa"/>
                 </w:trPr>
                 <w:tc>
@@ -45802,7 +45306,7 @@
               </w:tr>
               <w:tr>
                 <w:trPr>
-                  <w:divId w:val="1528256136"/>
+                  <w:divId w:val="1849371119"/>
                   <w:tblCellSpacing w:w="15" w:type="dxa"/>
                 </w:trPr>
                 <w:tc>
@@ -45866,7 +45370,7 @@
               </w:tr>
               <w:tr>
                 <w:trPr>
-                  <w:divId w:val="1528256136"/>
+                  <w:divId w:val="1849371119"/>
                   <w:tblCellSpacing w:w="15" w:type="dxa"/>
                 </w:trPr>
                 <w:tc>
@@ -45919,7 +45423,7 @@
               </w:tr>
               <w:tr>
                 <w:trPr>
-                  <w:divId w:val="1528256136"/>
+                  <w:divId w:val="1849371119"/>
                   <w:tblCellSpacing w:w="15" w:type="dxa"/>
                 </w:trPr>
                 <w:tc>
@@ -45967,7 +45471,7 @@
               </w:tr>
               <w:tr>
                 <w:trPr>
-                  <w:divId w:val="1528256136"/>
+                  <w:divId w:val="1849371119"/>
                   <w:tblCellSpacing w:w="15" w:type="dxa"/>
                 </w:trPr>
                 <w:tc>
@@ -46020,7 +45524,7 @@
               </w:tr>
               <w:tr>
                 <w:trPr>
-                  <w:divId w:val="1528256136"/>
+                  <w:divId w:val="1849371119"/>
                   <w:tblCellSpacing w:w="15" w:type="dxa"/>
                 </w:trPr>
                 <w:tc>
@@ -46073,7 +45577,7 @@
               </w:tr>
               <w:tr>
                 <w:trPr>
-                  <w:divId w:val="1528256136"/>
+                  <w:divId w:val="1849371119"/>
                   <w:tblCellSpacing w:w="15" w:type="dxa"/>
                 </w:trPr>
                 <w:tc>
@@ -46143,7 +45647,7 @@
               </w:tr>
               <w:tr>
                 <w:trPr>
-                  <w:divId w:val="1528256136"/>
+                  <w:divId w:val="1849371119"/>
                   <w:tblCellSpacing w:w="15" w:type="dxa"/>
                 </w:trPr>
                 <w:tc>
@@ -46197,7 +45701,7 @@
             </w:tbl>
             <w:p>
               <w:pPr>
-                <w:divId w:val="1528256136"/>
+                <w:divId w:val="1849371119"/>
                 <w:rPr>
                   <w:rFonts w:eastAsia="Times New Roman"/>
                   <w:noProof/>
@@ -46260,6 +45764,7 @@
     <w:p>
       <w:pPr>
         <w:spacing w:after="80" w:line="360" w:lineRule="auto"/>
+        <w:ind w:left="426" w:hanging="426"/>
         <w:rPr>
           <w:lang w:val="en-US"/>
         </w:rPr>
@@ -46268,12 +45773,38 @@
         <w:rPr>
           <w:lang w:val="en-US"/>
         </w:rPr>
-        <w:t>[1] J. M. Blatt, C. J. Thomson, Shape Resonances in Superconducting Thin Films, Phys. Rev. Lett. 10, 332 (2006)</w:t>
+        <w:t xml:space="preserve">[1] </w:t>
+      </w:r>
+      <w:r>
+        <w:rPr>
+          <w:lang w:val="en-US"/>
+        </w:rPr>
+        <w:t xml:space="preserve">  </w:t>
+      </w:r>
+      <w:r>
+        <w:rPr>
+          <w:lang w:val="en-US"/>
+        </w:rPr>
+        <w:t xml:space="preserve">J. M. Blatt, C. J. Thomson, </w:t>
+      </w:r>
+      <w:r>
+        <w:rPr>
+          <w:i/>
+          <w:lang w:val="en-US"/>
+        </w:rPr>
+        <w:t>Shape Resonances in Superconducting Thin Films</w:t>
+      </w:r>
+      <w:r>
+        <w:rPr>
+          <w:lang w:val="en-US"/>
+        </w:rPr>
+        <w:t>, Phys. Rev. Lett. 10, 332 (2006)</w:t>
       </w:r>
     </w:p>
     <w:p>
       <w:pPr>
         <w:spacing w:after="80" w:line="360" w:lineRule="auto"/>
+        <w:ind w:left="425" w:hanging="425"/>
         <w:rPr>
           <w:lang w:val="en-US"/>
         </w:rPr>
@@ -46282,7 +45813,19 @@
         <w:rPr>
           <w:lang w:val="en-US"/>
         </w:rPr>
-        <w:t xml:space="preserve">[2] Y. </w:t>
+        <w:t xml:space="preserve">[2] </w:t>
+      </w:r>
+      <w:r>
+        <w:rPr>
+          <w:lang w:val="en-US"/>
+        </w:rPr>
+        <w:t xml:space="preserve">  </w:t>
+      </w:r>
+      <w:r>
+        <w:rPr>
+          <w:lang w:val="en-US"/>
+        </w:rPr>
+        <w:t xml:space="preserve">Y. </w:t>
       </w:r>
       <w:proofErr w:type="spellStart"/>
       <w:r>
@@ -46310,12 +45853,26 @@
         <w:rPr>
           <w:lang w:val="en-US"/>
         </w:rPr>
-        <w:t xml:space="preserve"> in., Superconductivity modulated by quantum size effects, Science 306, 1915 (2004)</w:t>
+        <w:t xml:space="preserve"> in., </w:t>
+      </w:r>
+      <w:r>
+        <w:rPr>
+          <w:i/>
+          <w:lang w:val="en-US"/>
+        </w:rPr>
+        <w:t>Superconductivity modulated by quantum size effects</w:t>
+      </w:r>
+      <w:r>
+        <w:rPr>
+          <w:lang w:val="en-US"/>
+        </w:rPr>
+        <w:t>, Science 306, 1915 (2004)</w:t>
       </w:r>
     </w:p>
     <w:p>
       <w:pPr>
         <w:spacing w:after="80" w:line="360" w:lineRule="auto"/>
+        <w:ind w:left="426" w:hanging="426"/>
         <w:rPr>
           <w:lang w:val="en-US"/>
         </w:rPr>
@@ -46324,7 +45881,19 @@
         <w:rPr>
           <w:lang w:val="en-US"/>
         </w:rPr>
-        <w:t xml:space="preserve">[3] D. </w:t>
+        <w:t xml:space="preserve">[3] </w:t>
+      </w:r>
+      <w:r>
+        <w:rPr>
+          <w:lang w:val="en-US"/>
+        </w:rPr>
+        <w:t xml:space="preserve">  </w:t>
+      </w:r>
+      <w:r>
+        <w:rPr>
+          <w:lang w:val="en-US"/>
+        </w:rPr>
+        <w:t xml:space="preserve">D. </w:t>
       </w:r>
       <w:proofErr w:type="spellStart"/>
       <w:r>
@@ -46338,11 +45907,19 @@
         <w:rPr>
           <w:lang w:val="en-US"/>
         </w:rPr>
-        <w:t xml:space="preserve">, S. Qin, M. Y. Chou, C. K. Shih, Persistent Superconductivity in Ultrathin </w:t>
+        <w:t xml:space="preserve">, S. Qin, M. Y. Chou, C. K. Shih, </w:t>
+      </w:r>
+      <w:r>
+        <w:rPr>
+          <w:i/>
+          <w:lang w:val="en-US"/>
+        </w:rPr>
+        <w:t xml:space="preserve">Persistent Superconductivity in Ultrathin </w:t>
       </w:r>
       <w:proofErr w:type="spellStart"/>
       <w:r>
         <w:rPr>
+          <w:i/>
           <w:lang w:val="en-US"/>
         </w:rPr>
         <w:t>Pb</w:t>
@@ -46350,14 +45927,22 @@
       <w:proofErr w:type="spellEnd"/>
       <w:r>
         <w:rPr>
+          <w:i/>
           <w:lang w:val="en-US"/>
         </w:rPr>
-        <w:t xml:space="preserve"> Films: A Scanning Tunneling Spectroscopy Study, Phys. Rev. Lett. 96, 027005 (2006)</w:t>
+        <w:t xml:space="preserve"> Films: A Scanning Tunneling Spectroscopy Study</w:t>
+      </w:r>
+      <w:r>
+        <w:rPr>
+          <w:lang w:val="en-US"/>
+        </w:rPr>
+        <w:t>, Phys. Rev. Lett. 96, 027005 (2006)</w:t>
       </w:r>
     </w:p>
     <w:p>
       <w:pPr>
         <w:spacing w:after="80" w:line="360" w:lineRule="auto"/>
+        <w:ind w:left="426" w:hanging="426"/>
         <w:rPr>
           <w:lang w:val="en-US"/>
         </w:rPr>
@@ -46366,7 +45951,19 @@
         <w:rPr>
           <w:lang w:val="en-US"/>
         </w:rPr>
-        <w:t xml:space="preserve"> [4] M. M. </w:t>
+        <w:t xml:space="preserve">[4] </w:t>
+      </w:r>
+      <w:r>
+        <w:rPr>
+          <w:lang w:val="en-US"/>
+        </w:rPr>
+        <w:t xml:space="preserve">  </w:t>
+      </w:r>
+      <w:r>
+        <w:rPr>
+          <w:lang w:val="en-US"/>
+        </w:rPr>
+        <w:t xml:space="preserve">M. M. </w:t>
       </w:r>
       <w:proofErr w:type="spellStart"/>
       <w:r>
@@ -46394,12 +45991,26 @@
         <w:rPr>
           <w:lang w:val="en-US"/>
         </w:rPr>
-        <w:t>, Hard superconductivity of a soft metal in the quantum regime, Nature Physics 2, 173 (2006)</w:t>
+        <w:t xml:space="preserve">, </w:t>
+      </w:r>
+      <w:r>
+        <w:rPr>
+          <w:i/>
+          <w:lang w:val="en-US"/>
+        </w:rPr>
+        <w:t>Hard superconductivity of a soft metal in the quantum regime</w:t>
+      </w:r>
+      <w:r>
+        <w:rPr>
+          <w:lang w:val="en-US"/>
+        </w:rPr>
+        <w:t>, Nature Physics 2, 173 (2006)</w:t>
       </w:r>
     </w:p>
     <w:p>
       <w:pPr>
         <w:spacing w:after="80" w:line="360" w:lineRule="auto"/>
+        <w:ind w:left="426" w:hanging="426"/>
         <w:rPr>
           <w:lang w:val="en-US"/>
         </w:rPr>
@@ -46408,7 +46019,19 @@
         <w:rPr>
           <w:lang w:val="en-US"/>
         </w:rPr>
-        <w:t xml:space="preserve">[5] M. M. </w:t>
+        <w:t xml:space="preserve">[5] </w:t>
+      </w:r>
+      <w:r>
+        <w:rPr>
+          <w:lang w:val="en-US"/>
+        </w:rPr>
+        <w:t xml:space="preserve">  </w:t>
+      </w:r>
+      <w:r>
+        <w:rPr>
+          <w:lang w:val="en-US"/>
+        </w:rPr>
+        <w:t xml:space="preserve">M. M. </w:t>
       </w:r>
       <w:proofErr w:type="spellStart"/>
       <w:r>
@@ -46450,12 +46073,26 @@
         <w:rPr>
           <w:lang w:val="en-US"/>
         </w:rPr>
-        <w:t>, Tuning the Quantum Stability and Superconductivity of Ultrathin Metal Alloys, Science 316, 1594 (2007)</w:t>
+        <w:t xml:space="preserve">, </w:t>
+      </w:r>
+      <w:r>
+        <w:rPr>
+          <w:i/>
+          <w:lang w:val="en-US"/>
+        </w:rPr>
+        <w:t>Tuning the Quantum Stability and Superconductivity of Ultrathin Metal Alloys</w:t>
+      </w:r>
+      <w:r>
+        <w:rPr>
+          <w:lang w:val="en-US"/>
+        </w:rPr>
+        <w:t>, Science 316, 1594 (2007)</w:t>
       </w:r>
     </w:p>
     <w:p>
       <w:pPr>
         <w:spacing w:after="80" w:line="360" w:lineRule="auto"/>
+        <w:ind w:left="426" w:hanging="426"/>
         <w:rPr>
           <w:lang w:val="en-US"/>
         </w:rPr>
@@ -46464,12 +46101,38 @@
         <w:rPr>
           <w:lang w:val="en-US"/>
         </w:rPr>
-        <w:t>[6] T. Zhang I in., Superconductivity in one-atomic-layer metal films grown on Si(111), Nature Physics 6, 104 (2010)</w:t>
+        <w:t xml:space="preserve">[6] </w:t>
+      </w:r>
+      <w:r>
+        <w:rPr>
+          <w:lang w:val="en-US"/>
+        </w:rPr>
+        <w:t xml:space="preserve">  </w:t>
+      </w:r>
+      <w:r>
+        <w:rPr>
+          <w:lang w:val="en-US"/>
+        </w:rPr>
+        <w:t xml:space="preserve">T. Zhang I in., </w:t>
+      </w:r>
+      <w:r>
+        <w:rPr>
+          <w:i/>
+          <w:lang w:val="en-US"/>
+        </w:rPr>
+        <w:t>Superconductivity in one-atomic-layer metal films grown on Si(111)</w:t>
+      </w:r>
+      <w:r>
+        <w:rPr>
+          <w:lang w:val="en-US"/>
+        </w:rPr>
+        <w:t>, Nature Physics 6, 104 (2010)</w:t>
       </w:r>
     </w:p>
     <w:p>
       <w:pPr>
         <w:spacing w:after="80" w:line="360" w:lineRule="auto"/>
+        <w:ind w:left="426" w:hanging="426"/>
         <w:rPr>
           <w:lang w:val="en-US"/>
         </w:rPr>
@@ -46478,7 +46141,19 @@
         <w:rPr>
           <w:lang w:val="en-US"/>
         </w:rPr>
-        <w:t>[7] E. Navarro-</w:t>
+        <w:t xml:space="preserve">[7] </w:t>
+      </w:r>
+      <w:r>
+        <w:rPr>
+          <w:lang w:val="en-US"/>
+        </w:rPr>
+        <w:t xml:space="preserve">  </w:t>
+      </w:r>
+      <w:r>
+        <w:rPr>
+          <w:lang w:val="en-US"/>
+        </w:rPr>
+        <w:t>E. Navarro-</w:t>
       </w:r>
       <w:proofErr w:type="spellStart"/>
       <w:r>
@@ -46492,30 +46167,73 @@
         <w:rPr>
           <w:lang w:val="en-US"/>
         </w:rPr>
-        <w:t xml:space="preserve"> I in., Enhanced superconductivity in atomically thin TaS2, Nature Communications 7, 11043 (2016)</w:t>
+        <w:t xml:space="preserve"> I in., </w:t>
+      </w:r>
+      <w:r>
+        <w:rPr>
+          <w:i/>
+          <w:lang w:val="en-US"/>
+        </w:rPr>
+        <w:t>Enhanced supercond</w:t>
+      </w:r>
+      <w:r>
+        <w:rPr>
+          <w:i/>
+          <w:lang w:val="en-US"/>
+        </w:rPr>
+        <w:t>uctivity in atomically thin TaS</w:t>
+      </w:r>
+      <w:r>
+        <w:rPr>
+          <w:i/>
+          <w:vertAlign w:val="subscript"/>
+          <w:lang w:val="en-US"/>
+        </w:rPr>
+        <w:t>2</w:t>
+      </w:r>
+      <w:r>
+        <w:rPr>
+          <w:lang w:val="en-US"/>
+        </w:rPr>
+        <w:t>, Nature Communications 7, 11043 (2016)</w:t>
       </w:r>
     </w:p>
     <w:p>
       <w:pPr>
         <w:spacing w:after="80" w:line="360" w:lineRule="auto"/>
+        <w:ind w:left="426" w:hanging="426"/>
       </w:pPr>
       <w:r>
-        <w:t xml:space="preserve">[8] Wikipedia, BCS </w:t>
+        <w:t xml:space="preserve">[8] </w:t>
+      </w:r>
+      <w:r>
+        <w:t xml:space="preserve">  </w:t>
+      </w:r>
+      <w:r>
+        <w:t xml:space="preserve">Wikipedia, </w:t>
+      </w:r>
+      <w:r>
+        <w:rPr>
+          <w:i/>
+        </w:rPr>
+        <w:t xml:space="preserve">BCS </w:t>
       </w:r>
       <w:proofErr w:type="spellStart"/>
       <w:r>
+        <w:rPr>
+          <w:i/>
+        </w:rPr>
         <w:t>theory</w:t>
       </w:r>
       <w:proofErr w:type="spellEnd"/>
       <w:r>
         <w:t>, https://en.wikipedia.org/wiki/BCS_theory, [dostęp: 10.09.2016]</w:t>
       </w:r>
-      <w:bookmarkStart w:id="62" w:name="_GoBack"/>
-      <w:bookmarkEnd w:id="62"/>
     </w:p>
     <w:p>
       <w:pPr>
         <w:spacing w:after="80" w:line="360" w:lineRule="auto"/>
+        <w:ind w:left="426" w:hanging="426"/>
         <w:rPr>
           <w:lang w:val="en-US"/>
         </w:rPr>
@@ -46524,7 +46242,19 @@
         <w:rPr>
           <w:lang w:val="en-US"/>
         </w:rPr>
-        <w:t xml:space="preserve">[9] M. G. </w:t>
+        <w:t xml:space="preserve">[9] </w:t>
+      </w:r>
+      <w:r>
+        <w:rPr>
+          <w:lang w:val="en-US"/>
+        </w:rPr>
+        <w:t xml:space="preserve">  </w:t>
+      </w:r>
+      <w:r>
+        <w:rPr>
+          <w:lang w:val="en-US"/>
+        </w:rPr>
+        <w:t xml:space="preserve">M. G. </w:t>
       </w:r>
       <w:proofErr w:type="spellStart"/>
       <w:r>
@@ -46538,12 +46268,26 @@
         <w:rPr>
           <w:lang w:val="en-US"/>
         </w:rPr>
-        <w:t>, Proximity effects in superconducting spin-valve structures, Leiden (2010)</w:t>
+        <w:t xml:space="preserve">, </w:t>
+      </w:r>
+      <w:r>
+        <w:rPr>
+          <w:i/>
+          <w:lang w:val="en-US"/>
+        </w:rPr>
+        <w:t>Proximity effects in superconducting spin-valve structures</w:t>
+      </w:r>
+      <w:r>
+        <w:rPr>
+          <w:lang w:val="en-US"/>
+        </w:rPr>
+        <w:t>, Leiden (2010)</w:t>
       </w:r>
     </w:p>
     <w:p>
       <w:pPr>
         <w:spacing w:after="80" w:line="360" w:lineRule="auto"/>
+        <w:ind w:left="426" w:hanging="426"/>
         <w:rPr>
           <w:lang w:val="en-US"/>
         </w:rPr>
@@ -46566,11 +46310,19 @@
         <w:rPr>
           <w:lang w:val="en-US"/>
         </w:rPr>
-        <w:t xml:space="preserve">, Discrete transverse superconducting modes in </w:t>
+        <w:t xml:space="preserve">, </w:t>
+      </w:r>
+      <w:r>
+        <w:rPr>
+          <w:i/>
+          <w:lang w:val="en-US"/>
+        </w:rPr>
+        <w:t xml:space="preserve">Discrete transverse superconducting modes in </w:t>
       </w:r>
       <w:proofErr w:type="spellStart"/>
       <w:r>
         <w:rPr>
+          <w:i/>
           <w:lang w:val="en-US"/>
         </w:rPr>
         <w:t>nanocylinders</w:t>
@@ -46586,16 +46338,28 @@
     <w:p>
       <w:pPr>
         <w:spacing w:after="80" w:line="360" w:lineRule="auto"/>
+        <w:ind w:left="426" w:hanging="426"/>
+        <w:rPr>
+          <w:lang w:val="en-US"/>
+        </w:rPr>
       </w:pPr>
       <w:r>
         <w:rPr>
           <w:lang w:val="en-US"/>
         </w:rPr>
-        <w:t xml:space="preserve">[11] N. A. Court, A. J. Ferguson, R. G. Clark, Energy gap measurement of nanostructured thin </w:t>
+        <w:t xml:space="preserve">[11] N. A. Court, A. J. Ferguson, R. G. Clark, </w:t>
+      </w:r>
+      <w:r>
+        <w:rPr>
+          <w:i/>
+          <w:lang w:val="en-US"/>
+        </w:rPr>
+        <w:t xml:space="preserve">Energy gap measurement of nanostructured thin </w:t>
       </w:r>
       <w:proofErr w:type="spellStart"/>
       <w:r>
         <w:rPr>
+          <w:i/>
           <w:lang w:val="en-US"/>
         </w:rPr>
         <w:t>aluminium</w:t>
@@ -46603,9 +46367,16 @@
       <w:proofErr w:type="spellEnd"/>
       <w:r>
         <w:rPr>
+          <w:i/>
           <w:lang w:val="en-US"/>
         </w:rPr>
-        <w:t xml:space="preserve"> films for use in single Cooper-pair devices, </w:t>
+        <w:t xml:space="preserve"> films for use in single Cooper-pair devices</w:t>
+      </w:r>
+      <w:r>
+        <w:rPr>
+          <w:lang w:val="en-US"/>
+        </w:rPr>
+        <w:t xml:space="preserve">, </w:t>
       </w:r>
       <w:proofErr w:type="spellStart"/>
       <w:r>
@@ -46621,62 +46392,393 @@
         </w:rPr>
         <w:t xml:space="preserve">. </w:t>
       </w:r>
-      <w:proofErr w:type="spellStart"/>
-      <w:r>
-        <w:t>Sci</w:t>
-      </w:r>
-      <w:proofErr w:type="spellEnd"/>
-      <w:r>
-        <w:t xml:space="preserve">. </w:t>
-      </w:r>
-      <w:proofErr w:type="spellStart"/>
-      <w:r>
-        <w:t>Technol</w:t>
-      </w:r>
-      <w:proofErr w:type="spellEnd"/>
-      <w:r>
-        <w:t>. 21, 015013 (2008)</w:t>
+      <w:r>
+        <w:rPr>
+          <w:lang w:val="en-US"/>
+        </w:rPr>
+        <w:t>Sci. Technol. 21, 015013 (2008)</w:t>
       </w:r>
     </w:p>
     <w:p>
       <w:pPr>
         <w:spacing w:after="80" w:line="360" w:lineRule="auto"/>
+        <w:ind w:left="426" w:hanging="426"/>
+        <w:rPr>
+          <w:lang w:val="en-US"/>
+        </w:rPr>
       </w:pPr>
       <w:r>
-        <w:t xml:space="preserve">[12] Wikipedia, </w:t>
+        <w:rPr>
+          <w:lang w:val="en-US"/>
+        </w:rPr>
+        <w:t xml:space="preserve">[12] Y. F. Zhang, J. F. </w:t>
       </w:r>
       <w:proofErr w:type="spellStart"/>
       <w:r>
-        <w:t>Chemical</w:t>
+        <w:rPr>
+          <w:lang w:val="en-US"/>
+        </w:rPr>
+        <w:t>Jia</w:t>
       </w:r>
       <w:proofErr w:type="spellEnd"/>
       <w:r>
-        <w:t xml:space="preserve"> </w:t>
+        <w:rPr>
+          <w:lang w:val="en-US"/>
+        </w:rPr>
+        <w:t xml:space="preserve">, T. Z. Han, Z. Tang, Q. T. Shen, Y. </w:t>
       </w:r>
       <w:proofErr w:type="spellStart"/>
       <w:r>
-        <w:t>potential</w:t>
+        <w:rPr>
+          <w:lang w:val="en-US"/>
+        </w:rPr>
+        <w:t>Guo</w:t>
       </w:r>
       <w:proofErr w:type="spellEnd"/>
       <w:r>
-        <w:t>, https://en.wikipedia.org/wiki/Chemical_potential, [dostęp: 10.09.2016]</w:t>
+        <w:rPr>
+          <w:lang w:val="en-US"/>
+        </w:rPr>
+        <w:t xml:space="preserve">, Z. Q. </w:t>
+      </w:r>
+      <w:proofErr w:type="spellStart"/>
+      <w:r>
+        <w:rPr>
+          <w:lang w:val="en-US"/>
+        </w:rPr>
+        <w:t>Qiu</w:t>
+      </w:r>
+      <w:proofErr w:type="spellEnd"/>
+      <w:r>
+        <w:rPr>
+          <w:lang w:val="en-US"/>
+        </w:rPr>
+        <w:t xml:space="preserve">, Q. K. </w:t>
+      </w:r>
+      <w:proofErr w:type="spellStart"/>
+      <w:r>
+        <w:rPr>
+          <w:lang w:val="en-US"/>
+        </w:rPr>
+        <w:t>Xue</w:t>
+      </w:r>
+      <w:proofErr w:type="spellEnd"/>
+      <w:r>
+        <w:rPr>
+          <w:lang w:val="en-US"/>
+        </w:rPr>
+        <w:t xml:space="preserve">, </w:t>
+      </w:r>
+      <w:r>
+        <w:rPr>
+          <w:i/>
+          <w:lang w:val="en-US"/>
+        </w:rPr>
+        <w:t xml:space="preserve">Band Structure and Oscillatory Electron-Phonon Coupling of </w:t>
+      </w:r>
+      <w:proofErr w:type="spellStart"/>
+      <w:r>
+        <w:rPr>
+          <w:i/>
+          <w:lang w:val="en-US"/>
+        </w:rPr>
+        <w:t>Pb</w:t>
+      </w:r>
+      <w:proofErr w:type="spellEnd"/>
+      <w:r>
+        <w:rPr>
+          <w:i/>
+          <w:lang w:val="en-US"/>
+        </w:rPr>
+        <w:t xml:space="preserve"> Thin Films Determined by Atomic-Layer-Resolved Quantum-Well States</w:t>
+      </w:r>
+      <w:r>
+        <w:rPr>
+          <w:lang w:val="en-US"/>
+        </w:rPr>
+        <w:t xml:space="preserve">, </w:t>
+      </w:r>
+      <w:r>
+        <w:rPr>
+          <w:lang w:val="en-US"/>
+        </w:rPr>
+        <w:t>Phys. Rev. Lett. 95, 096802</w:t>
+      </w:r>
+      <w:r>
+        <w:rPr>
+          <w:lang w:val="en-US"/>
+        </w:rPr>
+        <w:t xml:space="preserve"> (2005)</w:t>
       </w:r>
     </w:p>
     <w:p>
       <w:pPr>
         <w:spacing w:after="80" w:line="360" w:lineRule="auto"/>
+        <w:ind w:left="426" w:hanging="426"/>
+        <w:rPr>
+          <w:lang w:val="en-US"/>
+        </w:rPr>
       </w:pPr>
       <w:r>
         <w:rPr>
           <w:lang w:val="en-US"/>
         </w:rPr>
-        <w:t xml:space="preserve">[13] A. A. </w:t>
+        <w:lastRenderedPageBreak/>
+        <w:t xml:space="preserve">[13] P. </w:t>
       </w:r>
       <w:proofErr w:type="spellStart"/>
       <w:r>
         <w:rPr>
           <w:lang w:val="en-US"/>
         </w:rPr>
+        <w:t>Wójcik</w:t>
+      </w:r>
+      <w:proofErr w:type="spellEnd"/>
+      <w:r>
+        <w:rPr>
+          <w:lang w:val="en-US"/>
+        </w:rPr>
+        <w:t xml:space="preserve">, M. </w:t>
+      </w:r>
+      <w:proofErr w:type="spellStart"/>
+      <w:r>
+        <w:rPr>
+          <w:lang w:val="en-US"/>
+        </w:rPr>
+        <w:t>Zegrodnik</w:t>
+      </w:r>
+      <w:proofErr w:type="spellEnd"/>
+      <w:r>
+        <w:rPr>
+          <w:lang w:val="en-US"/>
+        </w:rPr>
+        <w:t xml:space="preserve">, </w:t>
+      </w:r>
+      <w:r>
+        <w:rPr>
+          <w:i/>
+          <w:lang w:val="en-US"/>
+        </w:rPr>
+        <w:t>Quantum size effect on the paramagnetic critical</w:t>
+      </w:r>
+      <w:r>
+        <w:rPr>
+          <w:i/>
+          <w:lang w:val="en-US"/>
+        </w:rPr>
+        <w:t xml:space="preserve"> </w:t>
+      </w:r>
+      <w:r>
+        <w:rPr>
+          <w:i/>
+          <w:lang w:val="en-US"/>
+        </w:rPr>
+        <w:t xml:space="preserve">field in free-standing superconducting </w:t>
+      </w:r>
+      <w:proofErr w:type="spellStart"/>
+      <w:r>
+        <w:rPr>
+          <w:i/>
+          <w:lang w:val="en-US"/>
+        </w:rPr>
+        <w:t>nanofilms</w:t>
+      </w:r>
+      <w:proofErr w:type="spellEnd"/>
+      <w:r>
+        <w:rPr>
+          <w:lang w:val="en-US"/>
+        </w:rPr>
+        <w:t xml:space="preserve">, </w:t>
+      </w:r>
+      <w:r>
+        <w:rPr>
+          <w:lang w:val="en-US"/>
+        </w:rPr>
+        <w:t>Journal of Physics: Condensed Matter</w:t>
+      </w:r>
+      <w:r>
+        <w:rPr>
+          <w:lang w:val="en-US"/>
+        </w:rPr>
+        <w:t xml:space="preserve"> </w:t>
+      </w:r>
+      <w:r>
+        <w:rPr>
+          <w:lang w:val="en-US"/>
+        </w:rPr>
+        <w:t>26, 45</w:t>
+      </w:r>
+      <w:r>
+        <w:rPr>
+          <w:lang w:val="en-US"/>
+        </w:rPr>
+        <w:t xml:space="preserve"> (2014)</w:t>
+      </w:r>
+    </w:p>
+    <w:p>
+      <w:pPr>
+        <w:spacing w:after="80" w:line="360" w:lineRule="auto"/>
+        <w:ind w:left="426" w:hanging="426"/>
+        <w:rPr>
+          <w:lang w:val="en-US"/>
+        </w:rPr>
+      </w:pPr>
+      <w:r>
+        <w:rPr>
+          <w:lang w:val="en-US"/>
+        </w:rPr>
+        <w:t xml:space="preserve">[14] P. </w:t>
+      </w:r>
+      <w:proofErr w:type="spellStart"/>
+      <w:r>
+        <w:rPr>
+          <w:lang w:val="en-US"/>
+        </w:rPr>
+        <w:t>Wójcik</w:t>
+      </w:r>
+      <w:proofErr w:type="spellEnd"/>
+      <w:r>
+        <w:rPr>
+          <w:lang w:val="en-US"/>
+        </w:rPr>
+        <w:t xml:space="preserve">, M. </w:t>
+      </w:r>
+      <w:proofErr w:type="spellStart"/>
+      <w:r>
+        <w:rPr>
+          <w:lang w:val="en-US"/>
+        </w:rPr>
+        <w:t>Zegrodnik</w:t>
+      </w:r>
+      <w:proofErr w:type="spellEnd"/>
+      <w:r>
+        <w:rPr>
+          <w:lang w:val="en-US"/>
+        </w:rPr>
+        <w:t xml:space="preserve">, </w:t>
+      </w:r>
+      <w:r>
+        <w:rPr>
+          <w:i/>
+          <w:lang w:val="en-US"/>
+        </w:rPr>
+        <w:t xml:space="preserve">Influence of the electron density on the thickness-dependent energy gap oscillations in superconducting metallic </w:t>
+      </w:r>
+      <w:proofErr w:type="spellStart"/>
+      <w:r>
+        <w:rPr>
+          <w:i/>
+          <w:lang w:val="en-US"/>
+        </w:rPr>
+        <w:t>nanofilms</w:t>
+      </w:r>
+      <w:proofErr w:type="spellEnd"/>
+      <w:r>
+        <w:rPr>
+          <w:lang w:val="en-US"/>
+        </w:rPr>
+        <w:t xml:space="preserve">, </w:t>
+      </w:r>
+      <w:proofErr w:type="spellStart"/>
+      <w:r>
+        <w:rPr>
+          <w:lang w:val="en-US"/>
+        </w:rPr>
+        <w:t>Physica</w:t>
+      </w:r>
+      <w:proofErr w:type="spellEnd"/>
+      <w:r>
+        <w:rPr>
+          <w:lang w:val="en-US"/>
+        </w:rPr>
+        <w:t xml:space="preserve"> Status Solidi 251, 5 (2014)</w:t>
+      </w:r>
+    </w:p>
+    <w:p>
+      <w:pPr>
+        <w:spacing w:after="80" w:line="360" w:lineRule="auto"/>
+        <w:ind w:left="425" w:hanging="425"/>
+        <w:rPr>
+          <w:lang w:val="en-US"/>
+        </w:rPr>
+      </w:pPr>
+      <w:r>
+        <w:rPr>
+          <w:lang w:val="en-US"/>
+        </w:rPr>
+        <w:t>[1</w:t>
+      </w:r>
+      <w:r>
+        <w:rPr>
+          <w:lang w:val="en-US"/>
+        </w:rPr>
+        <w:t>5</w:t>
+      </w:r>
+      <w:r>
+        <w:rPr>
+          <w:lang w:val="en-US"/>
+        </w:rPr>
+        <w:t xml:space="preserve">] Wikipedia, </w:t>
+      </w:r>
+      <w:r>
+        <w:rPr>
+          <w:i/>
+          <w:lang w:val="en-US"/>
+        </w:rPr>
+        <w:t>Chemical potential</w:t>
+      </w:r>
+      <w:r>
+        <w:rPr>
+          <w:lang w:val="en-US"/>
+        </w:rPr>
+        <w:t>, https://en.wikipedia.org/wiki/Chemical_potential, [</w:t>
+      </w:r>
+      <w:proofErr w:type="spellStart"/>
+      <w:r>
+        <w:rPr>
+          <w:lang w:val="en-US"/>
+        </w:rPr>
+        <w:t>dostęp</w:t>
+      </w:r>
+      <w:proofErr w:type="spellEnd"/>
+      <w:r>
+        <w:rPr>
+          <w:lang w:val="en-US"/>
+        </w:rPr>
+        <w:t>: 10.09.2016]</w:t>
+      </w:r>
+    </w:p>
+    <w:p>
+      <w:pPr>
+        <w:spacing w:after="80" w:line="360" w:lineRule="auto"/>
+        <w:ind w:left="426" w:hanging="426"/>
+        <w:rPr>
+          <w:lang w:val="en-US"/>
+        </w:rPr>
+      </w:pPr>
+      <w:r>
+        <w:rPr>
+          <w:lang w:val="en-US"/>
+        </w:rPr>
+        <w:t>[1</w:t>
+      </w:r>
+      <w:r>
+        <w:rPr>
+          <w:lang w:val="en-US"/>
+        </w:rPr>
+        <w:t>6</w:t>
+      </w:r>
+      <w:r>
+        <w:rPr>
+          <w:lang w:val="en-US"/>
+        </w:rPr>
+        <w:t xml:space="preserve">] A. A. </w:t>
+      </w:r>
+      <w:proofErr w:type="spellStart"/>
+      <w:r>
+        <w:rPr>
+          <w:lang w:val="en-US"/>
+        </w:rPr>
         <w:t>Shanenko</w:t>
       </w:r>
       <w:proofErr w:type="spellEnd"/>
@@ -46712,11 +46814,19 @@
         <w:rPr>
           <w:lang w:val="en-US"/>
         </w:rPr>
-        <w:t xml:space="preserve">, Oscillations of the superconducting temperature induced by quantum well states in thin metallic films: Numerical solution of the </w:t>
+        <w:t xml:space="preserve">, </w:t>
+      </w:r>
+      <w:r>
+        <w:rPr>
+          <w:i/>
+          <w:lang w:val="en-US"/>
+        </w:rPr>
+        <w:t xml:space="preserve">Oscillations of the superconducting temperature induced by quantum well states in thin metallic films: Numerical solution of the </w:t>
       </w:r>
       <w:proofErr w:type="spellStart"/>
       <w:r>
         <w:rPr>
+          <w:i/>
           <w:lang w:val="en-US"/>
         </w:rPr>
         <w:t>Bogoliubov</w:t>
@@ -46724,6 +46834,7 @@
       <w:proofErr w:type="spellEnd"/>
       <w:r>
         <w:rPr>
+          <w:i/>
           <w:lang w:val="en-US"/>
         </w:rPr>
         <w:t xml:space="preserve">–de </w:t>
@@ -46731,6 +46842,7 @@
       <w:proofErr w:type="spellStart"/>
       <w:r>
         <w:rPr>
+          <w:i/>
           <w:lang w:val="en-US"/>
         </w:rPr>
         <w:t>Gennes</w:t>
@@ -46738,31 +46850,44 @@
       <w:proofErr w:type="spellEnd"/>
       <w:r>
         <w:rPr>
+          <w:i/>
           <w:lang w:val="en-US"/>
         </w:rPr>
-        <w:t xml:space="preserve"> equations, Phys. </w:t>
-      </w:r>
-      <w:proofErr w:type="spellStart"/>
-      <w:r>
-        <w:t>Rev</w:t>
-      </w:r>
-      <w:proofErr w:type="spellEnd"/>
-      <w:r>
-        <w:t>. B 75, 014519 (2007)</w:t>
+        <w:t xml:space="preserve"> equations</w:t>
+      </w:r>
+      <w:r>
+        <w:rPr>
+          <w:lang w:val="en-US"/>
+        </w:rPr>
+        <w:t xml:space="preserve">, Phys. </w:t>
+      </w:r>
+      <w:r>
+        <w:rPr>
+          <w:lang w:val="en-US"/>
+        </w:rPr>
+        <w:t>Rev. B 75, 014519 (2007)</w:t>
       </w:r>
     </w:p>
     <w:p>
       <w:pPr>
         <w:spacing w:after="160" w:line="259" w:lineRule="auto"/>
+        <w:rPr>
+          <w:lang w:val="en-US"/>
+        </w:rPr>
       </w:pPr>
       <w:r>
-        <w:lastRenderedPageBreak/>
+        <w:rPr>
+          <w:lang w:val="en-US"/>
+        </w:rPr>
         <w:br w:type="page"/>
       </w:r>
     </w:p>
     <w:p>
       <w:pPr>
         <w:spacing w:after="160" w:line="259" w:lineRule="auto"/>
+        <w:rPr>
+          <w:lang w:val="en-US"/>
+        </w:rPr>
       </w:pPr>
     </w:p>
     <w:p>
@@ -46776,16 +46901,40 @@
           <w:b/>
           <w:sz w:val="32"/>
           <w:szCs w:val="32"/>
+          <w:lang w:val="en-US"/>
         </w:rPr>
       </w:pPr>
+      <w:proofErr w:type="spellStart"/>
       <w:r>
         <w:rPr>
           <w:b/>
           <w:sz w:val="32"/>
           <w:szCs w:val="32"/>
-        </w:rPr>
-        <w:t>Spis rysunków</w:t>
-      </w:r>
+          <w:lang w:val="en-US"/>
+        </w:rPr>
+        <w:t>Spis</w:t>
+      </w:r>
+      <w:proofErr w:type="spellEnd"/>
+      <w:r>
+        <w:rPr>
+          <w:b/>
+          <w:sz w:val="32"/>
+          <w:szCs w:val="32"/>
+          <w:lang w:val="en-US"/>
+        </w:rPr>
+        <w:t xml:space="preserve"> </w:t>
+      </w:r>
+      <w:proofErr w:type="spellStart"/>
+      <w:r>
+        <w:rPr>
+          <w:b/>
+          <w:sz w:val="32"/>
+          <w:szCs w:val="32"/>
+          <w:lang w:val="en-US"/>
+        </w:rPr>
+        <w:t>rysunków</w:t>
+      </w:r>
+      <w:proofErr w:type="spellEnd"/>
     </w:p>
     <w:p>
       <w:pPr>
@@ -48679,7 +48828,7 @@
           <w:rPr>
             <w:noProof/>
           </w:rPr>
-          <w:t>36</w:t>
+          <w:t>37</w:t>
         </w:r>
         <w:r>
           <w:fldChar w:fldCharType="end"/>
@@ -49705,537 +49854,6 @@
 </w:styles>
 </file>
 
-<file path=word/glossary/document.xml><?xml version="1.0" encoding="utf-8"?>
-<w:glossaryDocument xmlns:wpc="http://schemas.microsoft.com/office/word/2010/wordprocessingCanvas" xmlns:mc="http://schemas.openxmlformats.org/markup-compatibility/2006" xmlns:o="urn:schemas-microsoft-com:office:office" xmlns:r="http://schemas.openxmlformats.org/officeDocument/2006/relationships" xmlns:m="http://schemas.openxmlformats.org/officeDocument/2006/math" xmlns:v="urn:schemas-microsoft-com:vml" xmlns:wp14="http://schemas.microsoft.com/office/word/2010/wordprocessingDrawing" xmlns:wp="http://schemas.openxmlformats.org/drawingml/2006/wordprocessingDrawing" xmlns:w10="urn:schemas-microsoft-com:office:word" xmlns:w="http://schemas.openxmlformats.org/wordprocessingml/2006/main" xmlns:w14="http://schemas.microsoft.com/office/word/2010/wordml" xmlns:w15="http://schemas.microsoft.com/office/word/2012/wordml" xmlns:wpg="http://schemas.microsoft.com/office/word/2010/wordprocessingGroup" xmlns:wpi="http://schemas.microsoft.com/office/word/2010/wordprocessingInk" xmlns:wne="http://schemas.microsoft.com/office/word/2006/wordml" xmlns:wps="http://schemas.microsoft.com/office/word/2010/wordprocessingShape" mc:Ignorable="w14 w15 wp14"/>
-</file>
-
-<file path=word/glossary/fontTable.xml><?xml version="1.0" encoding="utf-8"?>
-<w:fonts xmlns:mc="http://schemas.openxmlformats.org/markup-compatibility/2006" xmlns:r="http://schemas.openxmlformats.org/officeDocument/2006/relationships" xmlns:w="http://schemas.openxmlformats.org/wordprocessingml/2006/main" xmlns:w14="http://schemas.microsoft.com/office/word/2010/wordml" xmlns:w15="http://schemas.microsoft.com/office/word/2012/wordml" mc:Ignorable="w14 w15">
-  <w:font w:name="Times New Roman">
-    <w:panose1 w:val="02020603050405020304"/>
-    <w:charset w:val="EE"/>
-    <w:family w:val="roman"/>
-    <w:pitch w:val="variable"/>
-    <w:sig w:usb0="E0002AFF" w:usb1="C0007841" w:usb2="00000009" w:usb3="00000000" w:csb0="000001FF" w:csb1="00000000"/>
-  </w:font>
-  <w:font w:name="Calibri">
-    <w:panose1 w:val="020F0502020204030204"/>
-    <w:charset w:val="EE"/>
-    <w:family w:val="swiss"/>
-    <w:pitch w:val="variable"/>
-    <w:sig w:usb0="E00002FF" w:usb1="4000ACFF" w:usb2="00000001" w:usb3="00000000" w:csb0="0000019F" w:csb1="00000000"/>
-  </w:font>
-  <w:font w:name="Calibri Light">
-    <w:panose1 w:val="020F0302020204030204"/>
-    <w:charset w:val="EE"/>
-    <w:family w:val="swiss"/>
-    <w:pitch w:val="variable"/>
-    <w:sig w:usb0="A00002EF" w:usb1="4000207B" w:usb2="00000000" w:usb3="00000000" w:csb0="0000019F" w:csb1="00000000"/>
-  </w:font>
-  <w:font w:name="Segoe UI">
-    <w:panose1 w:val="020B0502040204020203"/>
-    <w:charset w:val="EE"/>
-    <w:family w:val="swiss"/>
-    <w:pitch w:val="variable"/>
-    <w:sig w:usb0="E10022FF" w:usb1="C000E47F" w:usb2="00000029" w:usb3="00000000" w:csb0="000001DF" w:csb1="00000000"/>
-  </w:font>
-  <w:font w:name="Cambria Math">
-    <w:panose1 w:val="02040503050406030204"/>
-    <w:charset w:val="EE"/>
-    <w:family w:val="roman"/>
-    <w:pitch w:val="variable"/>
-    <w:sig w:usb0="E00002FF" w:usb1="420024FF" w:usb2="00000000" w:usb3="00000000" w:csb0="0000019F" w:csb1="00000000"/>
-  </w:font>
-  <w:font w:name="Malgun Gothic">
-    <w:panose1 w:val="020B0503020000020004"/>
-    <w:charset w:val="81"/>
-    <w:family w:val="swiss"/>
-    <w:pitch w:val="variable"/>
-    <w:sig w:usb0="900002AF" w:usb1="09D77CFB" w:usb2="00000012" w:usb3="00000000" w:csb0="00080001" w:csb1="00000000"/>
-  </w:font>
-</w:fonts>
-</file>
-
-<file path=word/glossary/settings.xml><?xml version="1.0" encoding="utf-8"?>
-<w:settings xmlns:mc="http://schemas.openxmlformats.org/markup-compatibility/2006" xmlns:o="urn:schemas-microsoft-com:office:office" xmlns:r="http://schemas.openxmlformats.org/officeDocument/2006/relationships" xmlns:m="http://schemas.openxmlformats.org/officeDocument/2006/math" xmlns:v="urn:schemas-microsoft-com:vml" xmlns:w10="urn:schemas-microsoft-com:office:word" xmlns:w="http://schemas.openxmlformats.org/wordprocessingml/2006/main" xmlns:w14="http://schemas.microsoft.com/office/word/2010/wordml" xmlns:w15="http://schemas.microsoft.com/office/word/2012/wordml" xmlns:sl="http://schemas.openxmlformats.org/schemaLibrary/2006/main" mc:Ignorable="w14 w15">
-  <w:view w:val="normal"/>
-  <w:defaultTabStop w:val="708"/>
-  <w:hyphenationZone w:val="425"/>
-  <w:characterSpacingControl w:val="doNotCompress"/>
-  <w:compat>
-    <w:useFELayout/>
-    <w:compatSetting w:name="compatibilityMode" w:uri="http://schemas.microsoft.com/office/word" w:val="15"/>
-    <w:compatSetting w:name="overrideTableStyleFontSizeAndJustification" w:uri="http://schemas.microsoft.com/office/word" w:val="1"/>
-    <w:compatSetting w:name="enableOpenTypeFeatures" w:uri="http://schemas.microsoft.com/office/word" w:val="1"/>
-    <w:compatSetting w:name="doNotFlipMirrorIndents" w:uri="http://schemas.microsoft.com/office/word" w:val="1"/>
-    <w:compatSetting w:name="differentiateMultirowTableHeaders" w:uri="http://schemas.microsoft.com/office/word" w:val="1"/>
-  </w:compat>
-  <w:rsids>
-    <w:rsidRoot w:val="00927E49"/>
-    <w:rsid w:val="00927E49"/>
-  </w:rsids>
-  <m:mathPr>
-    <m:mathFont m:val="Cambria Math"/>
-    <m:brkBin m:val="before"/>
-    <m:brkBinSub m:val="--"/>
-    <m:smallFrac m:val="0"/>
-    <m:dispDef/>
-    <m:lMargin m:val="0"/>
-    <m:rMargin m:val="0"/>
-    <m:defJc m:val="centerGroup"/>
-    <m:wrapIndent m:val="1440"/>
-    <m:intLim m:val="subSup"/>
-    <m:naryLim m:val="undOvr"/>
-  </m:mathPr>
-  <w:themeFontLang w:val="pl-PL"/>
-  <w:clrSchemeMapping w:bg1="light1" w:t1="dark1" w:bg2="light2" w:t2="dark2" w:accent1="accent1" w:accent2="accent2" w:accent3="accent3" w:accent4="accent4" w:accent5="accent5" w:accent6="accent6" w:hyperlink="hyperlink" w:followedHyperlink="followedHyperlink"/>
-  <w:decimalSymbol w:val=","/>
-  <w:listSeparator w:val=";"/>
-  <w15:chartTrackingRefBased/>
-</w:settings>
-</file>
-
-<file path=word/glossary/styles.xml><?xml version="1.0" encoding="utf-8"?>
-<w:styles xmlns:mc="http://schemas.openxmlformats.org/markup-compatibility/2006" xmlns:r="http://schemas.openxmlformats.org/officeDocument/2006/relationships" xmlns:w="http://schemas.openxmlformats.org/wordprocessingml/2006/main" xmlns:w14="http://schemas.microsoft.com/office/word/2010/wordml" xmlns:w15="http://schemas.microsoft.com/office/word/2012/wordml" mc:Ignorable="w14 w15">
-  <w:docDefaults>
-    <w:rPrDefault>
-      <w:rPr>
-        <w:rFonts w:asciiTheme="minorHAnsi" w:eastAsiaTheme="minorEastAsia" w:hAnsiTheme="minorHAnsi" w:cstheme="minorBidi"/>
-        <w:sz w:val="22"/>
-        <w:szCs w:val="22"/>
-        <w:lang w:val="pl-PL" w:eastAsia="pl-PL" w:bidi="ar-SA"/>
-      </w:rPr>
-    </w:rPrDefault>
-    <w:pPrDefault>
-      <w:pPr>
-        <w:spacing w:after="160" w:line="259" w:lineRule="auto"/>
-      </w:pPr>
-    </w:pPrDefault>
-  </w:docDefaults>
-  <w:latentStyles w:defLockedState="0" w:defUIPriority="99" w:defSemiHidden="0" w:defUnhideWhenUsed="0" w:defQFormat="0" w:count="371">
-    <w:lsdException w:name="Normal" w:uiPriority="0" w:qFormat="1"/>
-    <w:lsdException w:name="heading 1" w:uiPriority="9" w:qFormat="1"/>
-    <w:lsdException w:name="heading 2" w:semiHidden="1" w:uiPriority="9" w:unhideWhenUsed="1" w:qFormat="1"/>
-    <w:lsdException w:name="heading 3" w:semiHidden="1" w:uiPriority="9" w:unhideWhenUsed="1" w:qFormat="1"/>
-    <w:lsdException w:name="heading 4" w:semiHidden="1" w:uiPriority="9" w:unhideWhenUsed="1" w:qFormat="1"/>
-    <w:lsdException w:name="heading 5" w:semiHidden="1" w:uiPriority="9" w:unhideWhenUsed="1" w:qFormat="1"/>
-    <w:lsdException w:name="heading 6" w:semiHidden="1" w:uiPriority="9" w:unhideWhenUsed="1" w:qFormat="1"/>
-    <w:lsdException w:name="heading 7" w:semiHidden="1" w:uiPriority="9" w:unhideWhenUsed="1" w:qFormat="1"/>
-    <w:lsdException w:name="heading 8" w:semiHidden="1" w:uiPriority="9" w:unhideWhenUsed="1" w:qFormat="1"/>
-    <w:lsdException w:name="heading 9" w:semiHidden="1" w:uiPriority="9" w:unhideWhenUsed="1" w:qFormat="1"/>
-    <w:lsdException w:name="index 1" w:semiHidden="1" w:unhideWhenUsed="1"/>
-    <w:lsdException w:name="index 2" w:semiHidden="1" w:unhideWhenUsed="1"/>
-    <w:lsdException w:name="index 3" w:semiHidden="1" w:unhideWhenUsed="1"/>
-    <w:lsdException w:name="index 4" w:semiHidden="1" w:unhideWhenUsed="1"/>
-    <w:lsdException w:name="index 5" w:semiHidden="1" w:unhideWhenUsed="1"/>
-    <w:lsdException w:name="index 6" w:semiHidden="1" w:unhideWhenUsed="1"/>
-    <w:lsdException w:name="index 7" w:semiHidden="1" w:unhideWhenUsed="1"/>
-    <w:lsdException w:name="index 8" w:semiHidden="1" w:unhideWhenUsed="1"/>
-    <w:lsdException w:name="index 9" w:semiHidden="1" w:unhideWhenUsed="1"/>
-    <w:lsdException w:name="toc 1" w:semiHidden="1" w:uiPriority="39" w:unhideWhenUsed="1"/>
-    <w:lsdException w:name="toc 2" w:semiHidden="1" w:uiPriority="39" w:unhideWhenUsed="1"/>
-    <w:lsdException w:name="toc 3" w:semiHidden="1" w:uiPriority="39" w:unhideWhenUsed="1"/>
-    <w:lsdException w:name="toc 4" w:semiHidden="1" w:uiPriority="39" w:unhideWhenUsed="1"/>
-    <w:lsdException w:name="toc 5" w:semiHidden="1" w:uiPriority="39" w:unhideWhenUsed="1"/>
-    <w:lsdException w:name="toc 6" w:semiHidden="1" w:uiPriority="39" w:unhideWhenUsed="1"/>
-    <w:lsdException w:name="toc 7" w:semiHidden="1" w:uiPriority="39" w:unhideWhenUsed="1"/>
-    <w:lsdException w:name="toc 8" w:semiHidden="1" w:uiPriority="39" w:unhideWhenUsed="1"/>
-    <w:lsdException w:name="toc 9" w:semiHidden="1" w:uiPriority="39" w:unhideWhenUsed="1"/>
-    <w:lsdException w:name="Normal Indent" w:semiHidden="1" w:unhideWhenUsed="1"/>
-    <w:lsdException w:name="footnote text" w:semiHidden="1" w:unhideWhenUsed="1"/>
-    <w:lsdException w:name="annotation text" w:semiHidden="1" w:unhideWhenUsed="1"/>
-    <w:lsdException w:name="header" w:semiHidden="1" w:unhideWhenUsed="1"/>
-    <w:lsdException w:name="footer" w:semiHidden="1" w:unhideWhenUsed="1"/>
-    <w:lsdException w:name="index heading" w:semiHidden="1" w:unhideWhenUsed="1"/>
-    <w:lsdException w:name="caption" w:semiHidden="1" w:uiPriority="35" w:unhideWhenUsed="1" w:qFormat="1"/>
-    <w:lsdException w:name="table of figures" w:semiHidden="1" w:unhideWhenUsed="1"/>
-    <w:lsdException w:name="envelope address" w:semiHidden="1" w:unhideWhenUsed="1"/>
-    <w:lsdException w:name="envelope return" w:semiHidden="1" w:unhideWhenUsed="1"/>
-    <w:lsdException w:name="footnote reference" w:semiHidden="1" w:unhideWhenUsed="1"/>
-    <w:lsdException w:name="annotation reference" w:semiHidden="1" w:unhideWhenUsed="1"/>
-    <w:lsdException w:name="line number" w:semiHidden="1" w:unhideWhenUsed="1"/>
-    <w:lsdException w:name="page number" w:semiHidden="1" w:unhideWhenUsed="1"/>
-    <w:lsdException w:name="endnote reference" w:semiHidden="1" w:unhideWhenUsed="1"/>
-    <w:lsdException w:name="endnote text" w:semiHidden="1" w:unhideWhenUsed="1"/>
-    <w:lsdException w:name="table of authorities" w:semiHidden="1" w:unhideWhenUsed="1"/>
-    <w:lsdException w:name="macro" w:semiHidden="1" w:unhideWhenUsed="1"/>
-    <w:lsdException w:name="toa heading" w:semiHidden="1" w:unhideWhenUsed="1"/>
-    <w:lsdException w:name="List" w:semiHidden="1" w:unhideWhenUsed="1"/>
-    <w:lsdException w:name="List Bullet" w:semiHidden="1" w:unhideWhenUsed="1"/>
-    <w:lsdException w:name="List Number" w:semiHidden="1" w:unhideWhenUsed="1"/>
-    <w:lsdException w:name="List 2" w:semiHidden="1" w:unhideWhenUsed="1"/>
-    <w:lsdException w:name="List 3" w:semiHidden="1" w:unhideWhenUsed="1"/>
-    <w:lsdException w:name="List 4" w:semiHidden="1" w:unhideWhenUsed="1"/>
-    <w:lsdException w:name="List 5" w:semiHidden="1" w:unhideWhenUsed="1"/>
-    <w:lsdException w:name="List Bullet 2" w:semiHidden="1" w:unhideWhenUsed="1"/>
-    <w:lsdException w:name="List Bullet 3" w:semiHidden="1" w:unhideWhenUsed="1"/>
-    <w:lsdException w:name="List Bullet 4" w:semiHidden="1" w:unhideWhenUsed="1"/>
-    <w:lsdException w:name="List Bullet 5" w:semiHidden="1" w:unhideWhenUsed="1"/>
-    <w:lsdException w:name="List Number 2" w:semiHidden="1" w:unhideWhenUsed="1"/>
-    <w:lsdException w:name="List Number 3" w:semiHidden="1" w:unhideWhenUsed="1"/>
-    <w:lsdException w:name="List Number 4" w:semiHidden="1" w:unhideWhenUsed="1"/>
-    <w:lsdException w:name="List Number 5" w:semiHidden="1" w:unhideWhenUsed="1"/>
-    <w:lsdException w:name="Title" w:uiPriority="10" w:qFormat="1"/>
-    <w:lsdException w:name="Closing" w:semiHidden="1" w:unhideWhenUsed="1"/>
-    <w:lsdException w:name="Signature" w:semiHidden="1" w:unhideWhenUsed="1"/>
-    <w:lsdException w:name="Default Paragraph Font" w:semiHidden="1" w:uiPriority="1" w:unhideWhenUsed="1"/>
-    <w:lsdException w:name="Body Text" w:semiHidden="1" w:unhideWhenUsed="1"/>
-    <w:lsdException w:name="Body Text Indent" w:semiHidden="1" w:unhideWhenUsed="1"/>
-    <w:lsdException w:name="List Continue" w:semiHidden="1" w:unhideWhenUsed="1"/>
-    <w:lsdException w:name="List Continue 2" w:semiHidden="1" w:unhideWhenUsed="1"/>
-    <w:lsdException w:name="List Continue 3" w:semiHidden="1" w:unhideWhenUsed="1"/>
-    <w:lsdException w:name="List Continue 4" w:semiHidden="1" w:unhideWhenUsed="1"/>
-    <w:lsdException w:name="List Continue 5" w:semiHidden="1" w:unhideWhenUsed="1"/>
-    <w:lsdException w:name="Message Header" w:semiHidden="1" w:unhideWhenUsed="1"/>
-    <w:lsdException w:name="Subtitle" w:uiPriority="11" w:qFormat="1"/>
-    <w:lsdException w:name="Salutation" w:semiHidden="1" w:unhideWhenUsed="1"/>
-    <w:lsdException w:name="Date" w:semiHidden="1" w:unhideWhenUsed="1"/>
-    <w:lsdException w:name="Body Text First Indent" w:semiHidden="1" w:unhideWhenUsed="1"/>
-    <w:lsdException w:name="Body Text First Indent 2" w:semiHidden="1" w:unhideWhenUsed="1"/>
-    <w:lsdException w:name="Note Heading" w:semiHidden="1" w:unhideWhenUsed="1"/>
-    <w:lsdException w:name="Body Text 2" w:semiHidden="1" w:unhideWhenUsed="1"/>
-    <w:lsdException w:name="Body Text 3" w:semiHidden="1" w:unhideWhenUsed="1"/>
-    <w:lsdException w:name="Body Text Indent 2" w:semiHidden="1" w:unhideWhenUsed="1"/>
-    <w:lsdException w:name="Body Text Indent 3" w:semiHidden="1" w:unhideWhenUsed="1"/>
-    <w:lsdException w:name="Block Text" w:semiHidden="1" w:unhideWhenUsed="1"/>
-    <w:lsdException w:name="Hyperlink" w:semiHidden="1" w:unhideWhenUsed="1"/>
-    <w:lsdException w:name="FollowedHyperlink" w:semiHidden="1" w:unhideWhenUsed="1"/>
-    <w:lsdException w:name="Strong" w:uiPriority="22" w:qFormat="1"/>
-    <w:lsdException w:name="Emphasis" w:uiPriority="20" w:qFormat="1"/>
-    <w:lsdException w:name="Document Map" w:semiHidden="1" w:unhideWhenUsed="1"/>
-    <w:lsdException w:name="Plain Text" w:semiHidden="1" w:unhideWhenUsed="1"/>
-    <w:lsdException w:name="E-mail Signature" w:semiHidden="1" w:unhideWhenUsed="1"/>
-    <w:lsdException w:name="HTML Top of Form" w:semiHidden="1" w:unhideWhenUsed="1"/>
-    <w:lsdException w:name="HTML Bottom of Form" w:semiHidden="1" w:unhideWhenUsed="1"/>
-    <w:lsdException w:name="Normal (Web)" w:semiHidden="1" w:unhideWhenUsed="1"/>
-    <w:lsdException w:name="HTML Acronym" w:semiHidden="1" w:unhideWhenUsed="1"/>
-    <w:lsdException w:name="HTML Address" w:semiHidden="1" w:unhideWhenUsed="1"/>
-    <w:lsdException w:name="HTML Cite" w:semiHidden="1" w:unhideWhenUsed="1"/>
-    <w:lsdException w:name="HTML Code" w:semiHidden="1" w:unhideWhenUsed="1"/>
-    <w:lsdException w:name="HTML Definition" w:semiHidden="1" w:unhideWhenUsed="1"/>
-    <w:lsdException w:name="HTML Keyboard" w:semiHidden="1" w:unhideWhenUsed="1"/>
-    <w:lsdException w:name="HTML Preformatted" w:semiHidden="1" w:unhideWhenUsed="1"/>
-    <w:lsdException w:name="HTML Sample" w:semiHidden="1" w:unhideWhenUsed="1"/>
-    <w:lsdException w:name="HTML Typewriter" w:semiHidden="1" w:unhideWhenUsed="1"/>
-    <w:lsdException w:name="HTML Variable" w:semiHidden="1" w:unhideWhenUsed="1"/>
-    <w:lsdException w:name="Normal Table" w:semiHidden="1" w:unhideWhenUsed="1"/>
-    <w:lsdException w:name="annotation subject" w:semiHidden="1" w:unhideWhenUsed="1"/>
-    <w:lsdException w:name="No List" w:semiHidden="1" w:unhideWhenUsed="1"/>
-    <w:lsdException w:name="Outline List 1" w:semiHidden="1" w:unhideWhenUsed="1"/>
-    <w:lsdException w:name="Outline List 2" w:semiHidden="1" w:unhideWhenUsed="1"/>
-    <w:lsdException w:name="Outline List 3" w:semiHidden="1" w:unhideWhenUsed="1"/>
-    <w:lsdException w:name="Table Simple 1" w:semiHidden="1" w:unhideWhenUsed="1"/>
-    <w:lsdException w:name="Table Simple 2" w:semiHidden="1" w:unhideWhenUsed="1"/>
-    <w:lsdException w:name="Table Simple 3" w:semiHidden="1" w:unhideWhenUsed="1"/>
-    <w:lsdException w:name="Table Classic 1" w:semiHidden="1" w:unhideWhenUsed="1"/>
-    <w:lsdException w:name="Table Classic 2" w:semiHidden="1" w:unhideWhenUsed="1"/>
-    <w:lsdException w:name="Table Classic 3" w:semiHidden="1" w:unhideWhenUsed="1"/>
-    <w:lsdException w:name="Table Classic 4" w:semiHidden="1" w:unhideWhenUsed="1"/>
-    <w:lsdException w:name="Table Colorful 1" w:semiHidden="1" w:unhideWhenUsed="1"/>
-    <w:lsdException w:name="Table Colorful 2" w:semiHidden="1" w:unhideWhenUsed="1"/>
-    <w:lsdException w:name="Table Colorful 3" w:semiHidden="1" w:unhideWhenUsed="1"/>
-    <w:lsdException w:name="Table Columns 1" w:semiHidden="1" w:unhideWhenUsed="1"/>
-    <w:lsdException w:name="Table Columns 2" w:semiHidden="1" w:unhideWhenUsed="1"/>
-    <w:lsdException w:name="Table Columns 3" w:semiHidden="1" w:unhideWhenUsed="1"/>
-    <w:lsdException w:name="Table Columns 4" w:semiHidden="1" w:unhideWhenUsed="1"/>
-    <w:lsdException w:name="Table Columns 5" w:semiHidden="1" w:unhideWhenUsed="1"/>
-    <w:lsdException w:name="Table Grid 1" w:semiHidden="1" w:unhideWhenUsed="1"/>
-    <w:lsdException w:name="Table Grid 2" w:semiHidden="1" w:unhideWhenUsed="1"/>
-    <w:lsdException w:name="Table Grid 3" w:semiHidden="1" w:unhideWhenUsed="1"/>
-    <w:lsdException w:name="Table Grid 4" w:semiHidden="1" w:unhideWhenUsed="1"/>
-    <w:lsdException w:name="Table Grid 5" w:semiHidden="1" w:unhideWhenUsed="1"/>
-    <w:lsdException w:name="Table Grid 6" w:semiHidden="1" w:unhideWhenUsed="1"/>
-    <w:lsdException w:name="Table Grid 7" w:semiHidden="1" w:unhideWhenUsed="1"/>
-    <w:lsdException w:name="Table Grid 8" w:semiHidden="1" w:unhideWhenUsed="1"/>
-    <w:lsdException w:name="Table List 1" w:semiHidden="1" w:unhideWhenUsed="1"/>
-    <w:lsdException w:name="Table List 2" w:semiHidden="1" w:unhideWhenUsed="1"/>
-    <w:lsdException w:name="Table List 3" w:semiHidden="1" w:unhideWhenUsed="1"/>
-    <w:lsdException w:name="Table List 4" w:semiHidden="1" w:unhideWhenUsed="1"/>
-    <w:lsdException w:name="Table List 5" w:semiHidden="1" w:unhideWhenUsed="1"/>
-    <w:lsdException w:name="Table List 6" w:semiHidden="1" w:unhideWhenUsed="1"/>
-    <w:lsdException w:name="Table List 7" w:semiHidden="1" w:unhideWhenUsed="1"/>
-    <w:lsdException w:name="Table List 8" w:semiHidden="1" w:unhideWhenUsed="1"/>
-    <w:lsdException w:name="Table 3D effects 1" w:semiHidden="1" w:unhideWhenUsed="1"/>
-    <w:lsdException w:name="Table 3D effects 2" w:semiHidden="1" w:unhideWhenUsed="1"/>
-    <w:lsdException w:name="Table 3D effects 3" w:semiHidden="1" w:unhideWhenUsed="1"/>
-    <w:lsdException w:name="Table Contemporary" w:semiHidden="1" w:unhideWhenUsed="1"/>
-    <w:lsdException w:name="Table Elegant" w:semiHidden="1" w:unhideWhenUsed="1"/>
-    <w:lsdException w:name="Table Professional" w:semiHidden="1" w:unhideWhenUsed="1"/>
-    <w:lsdException w:name="Table Subtle 1" w:semiHidden="1" w:unhideWhenUsed="1"/>
-    <w:lsdException w:name="Table Subtle 2" w:semiHidden="1" w:unhideWhenUsed="1"/>
-    <w:lsdException w:name="Table Web 1" w:semiHidden="1" w:unhideWhenUsed="1"/>
-    <w:lsdException w:name="Table Web 2" w:semiHidden="1" w:unhideWhenUsed="1"/>
-    <w:lsdException w:name="Table Web 3" w:semiHidden="1" w:unhideWhenUsed="1"/>
-    <w:lsdException w:name="Balloon Text" w:semiHidden="1" w:unhideWhenUsed="1"/>
-    <w:lsdException w:name="Table Grid" w:uiPriority="39"/>
-    <w:lsdException w:name="Table Theme" w:semiHidden="1" w:unhideWhenUsed="1"/>
-    <w:lsdException w:name="Placeholder Text" w:semiHidden="1"/>
-    <w:lsdException w:name="No Spacing" w:uiPriority="1" w:qFormat="1"/>
-    <w:lsdException w:name="Light Shading" w:uiPriority="60"/>
-    <w:lsdException w:name="Light List" w:uiPriority="61"/>
-    <w:lsdException w:name="Light Grid" w:uiPriority="62"/>
-    <w:lsdException w:name="Medium Shading 1" w:uiPriority="63"/>
-    <w:lsdException w:name="Medium Shading 2" w:uiPriority="64"/>
-    <w:lsdException w:name="Medium List 1" w:uiPriority="65"/>
-    <w:lsdException w:name="Medium List 2" w:uiPriority="66"/>
-    <w:lsdException w:name="Medium Grid 1" w:uiPriority="67"/>
-    <w:lsdException w:name="Medium Grid 2" w:uiPriority="68"/>
-    <w:lsdException w:name="Medium Grid 3" w:uiPriority="69"/>
-    <w:lsdException w:name="Dark List" w:uiPriority="70"/>
-    <w:lsdException w:name="Colorful Shading" w:uiPriority="71"/>
-    <w:lsdException w:name="Colorful List" w:uiPriority="72"/>
-    <w:lsdException w:name="Colorful Grid" w:uiPriority="73"/>
-    <w:lsdException w:name="Light Shading Accent 1" w:uiPriority="60"/>
-    <w:lsdException w:name="Light List Accent 1" w:uiPriority="61"/>
-    <w:lsdException w:name="Light Grid Accent 1" w:uiPriority="62"/>
-    <w:lsdException w:name="Medium Shading 1 Accent 1" w:uiPriority="63"/>
-    <w:lsdException w:name="Medium Shading 2 Accent 1" w:uiPriority="64"/>
-    <w:lsdException w:name="Medium List 1 Accent 1" w:uiPriority="65"/>
-    <w:lsdException w:name="Revision" w:semiHidden="1"/>
-    <w:lsdException w:name="List Paragraph" w:uiPriority="34" w:qFormat="1"/>
-    <w:lsdException w:name="Quote" w:uiPriority="29" w:qFormat="1"/>
-    <w:lsdException w:name="Intense Quote" w:uiPriority="30" w:qFormat="1"/>
-    <w:lsdException w:name="Medium List 2 Accent 1" w:uiPriority="66"/>
-    <w:lsdException w:name="Medium Grid 1 Accent 1" w:uiPriority="67"/>
-    <w:lsdException w:name="Medium Grid 2 Accent 1" w:uiPriority="68"/>
-    <w:lsdException w:name="Medium Grid 3 Accent 1" w:uiPriority="69"/>
-    <w:lsdException w:name="Dark List Accent 1" w:uiPriority="70"/>
-    <w:lsdException w:name="Colorful Shading Accent 1" w:uiPriority="71"/>
-    <w:lsdException w:name="Colorful List Accent 1" w:uiPriority="72"/>
-    <w:lsdException w:name="Colorful Grid Accent 1" w:uiPriority="73"/>
-    <w:lsdException w:name="Light Shading Accent 2" w:uiPriority="60"/>
-    <w:lsdException w:name="Light List Accent 2" w:uiPriority="61"/>
-    <w:lsdException w:name="Light Grid Accent 2" w:uiPriority="62"/>
-    <w:lsdException w:name="Medium Shading 1 Accent 2" w:uiPriority="63"/>
-    <w:lsdException w:name="Medium Shading 2 Accent 2" w:uiPriority="64"/>
-    <w:lsdException w:name="Medium List 1 Accent 2" w:uiPriority="65"/>
-    <w:lsdException w:name="Medium List 2 Accent 2" w:uiPriority="66"/>
-    <w:lsdException w:name="Medium Grid 1 Accent 2" w:uiPriority="67"/>
-    <w:lsdException w:name="Medium Grid 2 Accent 2" w:uiPriority="68"/>
-    <w:lsdException w:name="Medium Grid 3 Accent 2" w:uiPriority="69"/>
-    <w:lsdException w:name="Dark List Accent 2" w:uiPriority="70"/>
-    <w:lsdException w:name="Colorful Shading Accent 2" w:uiPriority="71"/>
-    <w:lsdException w:name="Colorful List Accent 2" w:uiPriority="72"/>
-    <w:lsdException w:name="Colorful Grid Accent 2" w:uiPriority="73"/>
-    <w:lsdException w:name="Light Shading Accent 3" w:uiPriority="60"/>
-    <w:lsdException w:name="Light List Accent 3" w:uiPriority="61"/>
-    <w:lsdException w:name="Light Grid Accent 3" w:uiPriority="62"/>
-    <w:lsdException w:name="Medium Shading 1 Accent 3" w:uiPriority="63"/>
-    <w:lsdException w:name="Medium Shading 2 Accent 3" w:uiPriority="64"/>
-    <w:lsdException w:name="Medium List 1 Accent 3" w:uiPriority="65"/>
-    <w:lsdException w:name="Medium List 2 Accent 3" w:uiPriority="66"/>
-    <w:lsdException w:name="Medium Grid 1 Accent 3" w:uiPriority="67"/>
-    <w:lsdException w:name="Medium Grid 2 Accent 3" w:uiPriority="68"/>
-    <w:lsdException w:name="Medium Grid 3 Accent 3" w:uiPriority="69"/>
-    <w:lsdException w:name="Dark List Accent 3" w:uiPriority="70"/>
-    <w:lsdException w:name="Colorful Shading Accent 3" w:uiPriority="71"/>
-    <w:lsdException w:name="Colorful List Accent 3" w:uiPriority="72"/>
-    <w:lsdException w:name="Colorful Grid Accent 3" w:uiPriority="73"/>
-    <w:lsdException w:name="Light Shading Accent 4" w:uiPriority="60"/>
-    <w:lsdException w:name="Light List Accent 4" w:uiPriority="61"/>
-    <w:lsdException w:name="Light Grid Accent 4" w:uiPriority="62"/>
-    <w:lsdException w:name="Medium Shading 1 Accent 4" w:uiPriority="63"/>
-    <w:lsdException w:name="Medium Shading 2 Accent 4" w:uiPriority="64"/>
-    <w:lsdException w:name="Medium List 1 Accent 4" w:uiPriority="65"/>
-    <w:lsdException w:name="Medium List 2 Accent 4" w:uiPriority="66"/>
-    <w:lsdException w:name="Medium Grid 1 Accent 4" w:uiPriority="67"/>
-    <w:lsdException w:name="Medium Grid 2 Accent 4" w:uiPriority="68"/>
-    <w:lsdException w:name="Medium Grid 3 Accent 4" w:uiPriority="69"/>
-    <w:lsdException w:name="Dark List Accent 4" w:uiPriority="70"/>
-    <w:lsdException w:name="Colorful Shading Accent 4" w:uiPriority="71"/>
-    <w:lsdException w:name="Colorful List Accent 4" w:uiPriority="72"/>
-    <w:lsdException w:name="Colorful Grid Accent 4" w:uiPriority="73"/>
-    <w:lsdException w:name="Light Shading Accent 5" w:uiPriority="60"/>
-    <w:lsdException w:name="Light List Accent 5" w:uiPriority="61"/>
-    <w:lsdException w:name="Light Grid Accent 5" w:uiPriority="62"/>
-    <w:lsdException w:name="Medium Shading 1 Accent 5" w:uiPriority="63"/>
-    <w:lsdException w:name="Medium Shading 2 Accent 5" w:uiPriority="64"/>
-    <w:lsdException w:name="Medium List 1 Accent 5" w:uiPriority="65"/>
-    <w:lsdException w:name="Medium List 2 Accent 5" w:uiPriority="66"/>
-    <w:lsdException w:name="Medium Grid 1 Accent 5" w:uiPriority="67"/>
-    <w:lsdException w:name="Medium Grid 2 Accent 5" w:uiPriority="68"/>
-    <w:lsdException w:name="Medium Grid 3 Accent 5" w:uiPriority="69"/>
-    <w:lsdException w:name="Dark List Accent 5" w:uiPriority="70"/>
-    <w:lsdException w:name="Colorful Shading Accent 5" w:uiPriority="71"/>
-    <w:lsdException w:name="Colorful List Accent 5" w:uiPriority="72"/>
-    <w:lsdException w:name="Colorful Grid Accent 5" w:uiPriority="73"/>
-    <w:lsdException w:name="Light Shading Accent 6" w:uiPriority="60"/>
-    <w:lsdException w:name="Light List Accent 6" w:uiPriority="61"/>
-    <w:lsdException w:name="Light Grid Accent 6" w:uiPriority="62"/>
-    <w:lsdException w:name="Medium Shading 1 Accent 6" w:uiPriority="63"/>
-    <w:lsdException w:name="Medium Shading 2 Accent 6" w:uiPriority="64"/>
-    <w:lsdException w:name="Medium List 1 Accent 6" w:uiPriority="65"/>
-    <w:lsdException w:name="Medium List 2 Accent 6" w:uiPriority="66"/>
-    <w:lsdException w:name="Medium Grid 1 Accent 6" w:uiPriority="67"/>
-    <w:lsdException w:name="Medium Grid 2 Accent 6" w:uiPriority="68"/>
-    <w:lsdException w:name="Medium Grid 3 Accent 6" w:uiPriority="69"/>
-    <w:lsdException w:name="Dark List Accent 6" w:uiPriority="70"/>
-    <w:lsdException w:name="Colorful Shading Accent 6" w:uiPriority="71"/>
-    <w:lsdException w:name="Colorful List Accent 6" w:uiPriority="72"/>
-    <w:lsdException w:name="Colorful Grid Accent 6" w:uiPriority="73"/>
-    <w:lsdException w:name="Subtle Emphasis" w:uiPriority="19" w:qFormat="1"/>
-    <w:lsdException w:name="Intense Emphasis" w:uiPriority="21" w:qFormat="1"/>
-    <w:lsdException w:name="Subtle Reference" w:uiPriority="31" w:qFormat="1"/>
-    <w:lsdException w:name="Intense Reference" w:uiPriority="32" w:qFormat="1"/>
-    <w:lsdException w:name="Book Title" w:uiPriority="33" w:qFormat="1"/>
-    <w:lsdException w:name="Bibliography" w:semiHidden="1" w:uiPriority="37" w:unhideWhenUsed="1"/>
-    <w:lsdException w:name="TOC Heading" w:semiHidden="1" w:uiPriority="39" w:unhideWhenUsed="1" w:qFormat="1"/>
-    <w:lsdException w:name="Plain Table 1" w:uiPriority="41"/>
-    <w:lsdException w:name="Plain Table 2" w:uiPriority="42"/>
-    <w:lsdException w:name="Plain Table 3" w:uiPriority="43"/>
-    <w:lsdException w:name="Plain Table 4" w:uiPriority="44"/>
-    <w:lsdException w:name="Plain Table 5" w:uiPriority="45"/>
-    <w:lsdException w:name="Grid Table Light" w:uiPriority="40"/>
-    <w:lsdException w:name="Grid Table 1 Light" w:uiPriority="46"/>
-    <w:lsdException w:name="Grid Table 2" w:uiPriority="47"/>
-    <w:lsdException w:name="Grid Table 3" w:uiPriority="48"/>
-    <w:lsdException w:name="Grid Table 4" w:uiPriority="49"/>
-    <w:lsdException w:name="Grid Table 5 Dark" w:uiPriority="50"/>
-    <w:lsdException w:name="Grid Table 6 Colorful" w:uiPriority="51"/>
-    <w:lsdException w:name="Grid Table 7 Colorful" w:uiPriority="52"/>
-    <w:lsdException w:name="Grid Table 1 Light Accent 1" w:uiPriority="46"/>
-    <w:lsdException w:name="Grid Table 2 Accent 1" w:uiPriority="47"/>
-    <w:lsdException w:name="Grid Table 3 Accent 1" w:uiPriority="48"/>
-    <w:lsdException w:name="Grid Table 4 Accent 1" w:uiPriority="49"/>
-    <w:lsdException w:name="Grid Table 5 Dark Accent 1" w:uiPriority="50"/>
-    <w:lsdException w:name="Grid Table 6 Colorful Accent 1" w:uiPriority="51"/>
-    <w:lsdException w:name="Grid Table 7 Colorful Accent 1" w:uiPriority="52"/>
-    <w:lsdException w:name="Grid Table 1 Light Accent 2" w:uiPriority="46"/>
-    <w:lsdException w:name="Grid Table 2 Accent 2" w:uiPriority="47"/>
-    <w:lsdException w:name="Grid Table 3 Accent 2" w:uiPriority="48"/>
-    <w:lsdException w:name="Grid Table 4 Accent 2" w:uiPriority="49"/>
-    <w:lsdException w:name="Grid Table 5 Dark Accent 2" w:uiPriority="50"/>
-    <w:lsdException w:name="Grid Table 6 Colorful Accent 2" w:uiPriority="51"/>
-    <w:lsdException w:name="Grid Table 7 Colorful Accent 2" w:uiPriority="52"/>
-    <w:lsdException w:name="Grid Table 1 Light Accent 3" w:uiPriority="46"/>
-    <w:lsdException w:name="Grid Table 2 Accent 3" w:uiPriority="47"/>
-    <w:lsdException w:name="Grid Table 3 Accent 3" w:uiPriority="48"/>
-    <w:lsdException w:name="Grid Table 4 Accent 3" w:uiPriority="49"/>
-    <w:lsdException w:name="Grid Table 5 Dark Accent 3" w:uiPriority="50"/>
-    <w:lsdException w:name="Grid Table 6 Colorful Accent 3" w:uiPriority="51"/>
-    <w:lsdException w:name="Grid Table 7 Colorful Accent 3" w:uiPriority="52"/>
-    <w:lsdException w:name="Grid Table 1 Light Accent 4" w:uiPriority="46"/>
-    <w:lsdException w:name="Grid Table 2 Accent 4" w:uiPriority="47"/>
-    <w:lsdException w:name="Grid Table 3 Accent 4" w:uiPriority="48"/>
-    <w:lsdException w:name="Grid Table 4 Accent 4" w:uiPriority="49"/>
-    <w:lsdException w:name="Grid Table 5 Dark Accent 4" w:uiPriority="50"/>
-    <w:lsdException w:name="Grid Table 6 Colorful Accent 4" w:uiPriority="51"/>
-    <w:lsdException w:name="Grid Table 7 Colorful Accent 4" w:uiPriority="52"/>
-    <w:lsdException w:name="Grid Table 1 Light Accent 5" w:uiPriority="46"/>
-    <w:lsdException w:name="Grid Table 2 Accent 5" w:uiPriority="47"/>
-    <w:lsdException w:name="Grid Table 3 Accent 5" w:uiPriority="48"/>
-    <w:lsdException w:name="Grid Table 4 Accent 5" w:uiPriority="49"/>
-    <w:lsdException w:name="Grid Table 5 Dark Accent 5" w:uiPriority="50"/>
-    <w:lsdException w:name="Grid Table 6 Colorful Accent 5" w:uiPriority="51"/>
-    <w:lsdException w:name="Grid Table 7 Colorful Accent 5" w:uiPriority="52"/>
-    <w:lsdException w:name="Grid Table 1 Light Accent 6" w:uiPriority="46"/>
-    <w:lsdException w:name="Grid Table 2 Accent 6" w:uiPriority="47"/>
-    <w:lsdException w:name="Grid Table 3 Accent 6" w:uiPriority="48"/>
-    <w:lsdException w:name="Grid Table 4 Accent 6" w:uiPriority="49"/>
-    <w:lsdException w:name="Grid Table 5 Dark Accent 6" w:uiPriority="50"/>
-    <w:lsdException w:name="Grid Table 6 Colorful Accent 6" w:uiPriority="51"/>
-    <w:lsdException w:name="Grid Table 7 Colorful Accent 6" w:uiPriority="52"/>
-    <w:lsdException w:name="List Table 1 Light" w:uiPriority="46"/>
-    <w:lsdException w:name="List Table 2" w:uiPriority="47"/>
-    <w:lsdException w:name="List Table 3" w:uiPriority="48"/>
-    <w:lsdException w:name="List Table 4" w:uiPriority="49"/>
-    <w:lsdException w:name="List Table 5 Dark" w:uiPriority="50"/>
-    <w:lsdException w:name="List Table 6 Colorful" w:uiPriority="51"/>
-    <w:lsdException w:name="List Table 7 Colorful" w:uiPriority="52"/>
-    <w:lsdException w:name="List Table 1 Light Accent 1" w:uiPriority="46"/>
-    <w:lsdException w:name="List Table 2 Accent 1" w:uiPriority="47"/>
-    <w:lsdException w:name="List Table 3 Accent 1" w:uiPriority="48"/>
-    <w:lsdException w:name="List Table 4 Accent 1" w:uiPriority="49"/>
-    <w:lsdException w:name="List Table 5 Dark Accent 1" w:uiPriority="50"/>
-    <w:lsdException w:name="List Table 6 Colorful Accent 1" w:uiPriority="51"/>
-    <w:lsdException w:name="List Table 7 Colorful Accent 1" w:uiPriority="52"/>
-    <w:lsdException w:name="List Table 1 Light Accent 2" w:uiPriority="46"/>
-    <w:lsdException w:name="List Table 2 Accent 2" w:uiPriority="47"/>
-    <w:lsdException w:name="List Table 3 Accent 2" w:uiPriority="48"/>
-    <w:lsdException w:name="List Table 4 Accent 2" w:uiPriority="49"/>
-    <w:lsdException w:name="List Table 5 Dark Accent 2" w:uiPriority="50"/>
-    <w:lsdException w:name="List Table 6 Colorful Accent 2" w:uiPriority="51"/>
-    <w:lsdException w:name="List Table 7 Colorful Accent 2" w:uiPriority="52"/>
-    <w:lsdException w:name="List Table 1 Light Accent 3" w:uiPriority="46"/>
-    <w:lsdException w:name="List Table 2 Accent 3" w:uiPriority="47"/>
-    <w:lsdException w:name="List Table 3 Accent 3" w:uiPriority="48"/>
-    <w:lsdException w:name="List Table 4 Accent 3" w:uiPriority="49"/>
-    <w:lsdException w:name="List Table 5 Dark Accent 3" w:uiPriority="50"/>
-    <w:lsdException w:name="List Table 6 Colorful Accent 3" w:uiPriority="51"/>
-    <w:lsdException w:name="List Table 7 Colorful Accent 3" w:uiPriority="52"/>
-    <w:lsdException w:name="List Table 1 Light Accent 4" w:uiPriority="46"/>
-    <w:lsdException w:name="List Table 2 Accent 4" w:uiPriority="47"/>
-    <w:lsdException w:name="List Table 3 Accent 4" w:uiPriority="48"/>
-    <w:lsdException w:name="List Table 4 Accent 4" w:uiPriority="49"/>
-    <w:lsdException w:name="List Table 5 Dark Accent 4" w:uiPriority="50"/>
-    <w:lsdException w:name="List Table 6 Colorful Accent 4" w:uiPriority="51"/>
-    <w:lsdException w:name="List Table 7 Colorful Accent 4" w:uiPriority="52"/>
-    <w:lsdException w:name="List Table 1 Light Accent 5" w:uiPriority="46"/>
-    <w:lsdException w:name="List Table 2 Accent 5" w:uiPriority="47"/>
-    <w:lsdException w:name="List Table 3 Accent 5" w:uiPriority="48"/>
-    <w:lsdException w:name="List Table 4 Accent 5" w:uiPriority="49"/>
-    <w:lsdException w:name="List Table 5 Dark Accent 5" w:uiPriority="50"/>
-    <w:lsdException w:name="List Table 6 Colorful Accent 5" w:uiPriority="51"/>
-    <w:lsdException w:name="List Table 7 Colorful Accent 5" w:uiPriority="52"/>
-    <w:lsdException w:name="List Table 1 Light Accent 6" w:uiPriority="46"/>
-    <w:lsdException w:name="List Table 2 Accent 6" w:uiPriority="47"/>
-    <w:lsdException w:name="List Table 3 Accent 6" w:uiPriority="48"/>
-    <w:lsdException w:name="List Table 4 Accent 6" w:uiPriority="49"/>
-    <w:lsdException w:name="List Table 5 Dark Accent 6" w:uiPriority="50"/>
-    <w:lsdException w:name="List Table 6 Colorful Accent 6" w:uiPriority="51"/>
-    <w:lsdException w:name="List Table 7 Colorful Accent 6" w:uiPriority="52"/>
-  </w:latentStyles>
-  <w:style w:type="paragraph" w:default="1" w:styleId="Normalny">
-    <w:name w:val="Normal"/>
-    <w:qFormat/>
-  </w:style>
-  <w:style w:type="character" w:default="1" w:styleId="Domylnaczcionkaakapitu">
-    <w:name w:val="Default Paragraph Font"/>
-    <w:uiPriority w:val="1"/>
-    <w:semiHidden/>
-    <w:unhideWhenUsed/>
-  </w:style>
-  <w:style w:type="table" w:default="1" w:styleId="Standardowy">
-    <w:name w:val="Normal Table"/>
-    <w:uiPriority w:val="99"/>
-    <w:semiHidden/>
-    <w:unhideWhenUsed/>
-    <w:tblPr>
-      <w:tblInd w:w="0" w:type="dxa"/>
-      <w:tblCellMar>
-        <w:top w:w="0" w:type="dxa"/>
-        <w:left w:w="108" w:type="dxa"/>
-        <w:bottom w:w="0" w:type="dxa"/>
-        <w:right w:w="108" w:type="dxa"/>
-      </w:tblCellMar>
-    </w:tblPr>
-  </w:style>
-  <w:style w:type="numbering" w:default="1" w:styleId="Bezlisty">
-    <w:name w:val="No List"/>
-    <w:uiPriority w:val="99"/>
-    <w:semiHidden/>
-    <w:unhideWhenUsed/>
-  </w:style>
-  <w:style w:type="character" w:styleId="Tekstzastpczy">
-    <w:name w:val="Placeholder Text"/>
-    <w:basedOn w:val="Domylnaczcionkaakapitu"/>
-    <w:uiPriority w:val="99"/>
-    <w:semiHidden/>
-    <w:rsid w:val="00927E49"/>
-    <w:rPr>
-      <w:color w:val="808080"/>
-    </w:rPr>
-  </w:style>
-</w:styles>
-</file>
-
-<file path=word/glossary/webSettings.xml><?xml version="1.0" encoding="utf-8"?>
-<w:webSettings xmlns:mc="http://schemas.openxmlformats.org/markup-compatibility/2006" xmlns:r="http://schemas.openxmlformats.org/officeDocument/2006/relationships" xmlns:w="http://schemas.openxmlformats.org/wordprocessingml/2006/main" xmlns:w14="http://schemas.microsoft.com/office/word/2010/wordml" xmlns:w15="http://schemas.microsoft.com/office/word/2012/wordml" mc:Ignorable="w14 w15">
-  <w:optimizeForBrowser/>
-  <w:allowPNG/>
-</w:webSettings>
-</file>
-
 <file path=word/theme/theme1.xml><?xml version="1.0" encoding="utf-8"?>
 <a:theme xmlns:a="http://schemas.openxmlformats.org/drawingml/2006/main" name="Motyw pakietu Office">
   <a:themeElements>
@@ -50828,7 +50446,7 @@
 </file>
 
 <file path=customXml/itemProps1.xml><?xml version="1.0" encoding="utf-8"?>
-<ds:datastoreItem xmlns:ds="http://schemas.openxmlformats.org/officeDocument/2006/customXml" ds:itemID="{754C528A-B502-42B7-9E44-0417E487D83A}">
+<ds:datastoreItem xmlns:ds="http://schemas.openxmlformats.org/officeDocument/2006/customXml" ds:itemID="{8E578EC8-D904-4A94-8974-2FA5B8524114}">
   <ds:schemaRefs>
     <ds:schemaRef ds:uri="http://schemas.openxmlformats.org/officeDocument/2006/bibliography"/>
   </ds:schemaRefs>

</xml_diff>